<commit_message>
more update to ch 4
</commit_message>
<xml_diff>
--- a/DEBkiss results/Chapter 4 draft.docx
+++ b/DEBkiss results/Chapter 4 draft.docx
@@ -1057,7 +1057,13 @@
       </w:r>
       <w:proofErr w:type="spellEnd"/>
       <w:r>
-        <w:t xml:space="preserve"> from a study in which larvae were starved over a period of seven days (Letcher and Bengtson, 1983). We used the rate of decrease in dry weight during starvation to approximate somatic maintenance (CITATION where someone does this?). The total length data allowed us to estimate maximum assimilation rate and yield of structure from assimilates by adjusting these parameters to simulate a growth curve </w:t>
+        <w:t xml:space="preserve"> from a study in which larvae were starved over a period of seven days (Letcher and Bengtson, 19</w:t>
+      </w:r>
+      <w:r>
+        <w:t>9</w:t>
+      </w:r>
+      <w:r>
+        <w:t xml:space="preserve">3). We used the rate of decrease in dry weight during starvation to approximate somatic maintenance (CITATION where someone does this?). The total length data allowed us to estimate maximum assimilation rate and yield of structure from assimilates by adjusting these parameters to simulate a growth curve </w:t>
       </w:r>
       <w:proofErr w:type="gramStart"/>
       <w:r>
@@ -1205,55 +1211,48 @@
                 <w:b/>
                 <w:bCs/>
               </w:rPr>
-              <w:t>Abbrev</w:t>
-            </w:r>
-            <w:r>
+              <w:t>Symbol</w:t>
+            </w:r>
+          </w:p>
+        </w:tc>
+        <w:tc>
+          <w:tcPr>
+            <w:tcW w:w="1440" w:type="dxa"/>
+          </w:tcPr>
+          <w:p>
+            <w:pPr>
+              <w:pStyle w:val="TS"/>
               <w:rPr>
                 <w:b/>
                 <w:bCs/>
               </w:rPr>
-              <w:t>.</w:t>
-            </w:r>
-          </w:p>
-        </w:tc>
-        <w:tc>
-          <w:tcPr>
-            <w:tcW w:w="1440" w:type="dxa"/>
-          </w:tcPr>
-          <w:p>
-            <w:pPr>
-              <w:pStyle w:val="TS"/>
+            </w:pPr>
+            <w:r>
               <w:rPr>
                 <w:b/>
                 <w:bCs/>
               </w:rPr>
-            </w:pPr>
-            <w:r>
+              <w:t>Fixed or estimated</w:t>
+            </w:r>
+          </w:p>
+        </w:tc>
+        <w:tc>
+          <w:tcPr>
+            <w:tcW w:w="2430" w:type="dxa"/>
+          </w:tcPr>
+          <w:p>
+            <w:pPr>
+              <w:pStyle w:val="TS"/>
               <w:rPr>
                 <w:b/>
                 <w:bCs/>
               </w:rPr>
-              <w:t>Fixed or estimated</w:t>
-            </w:r>
-          </w:p>
-        </w:tc>
-        <w:tc>
-          <w:tcPr>
-            <w:tcW w:w="2430" w:type="dxa"/>
-          </w:tcPr>
-          <w:p>
-            <w:pPr>
-              <w:pStyle w:val="TS"/>
+            </w:pPr>
+            <w:r>
               <w:rPr>
                 <w:b/>
                 <w:bCs/>
               </w:rPr>
-            </w:pPr>
-            <w:r>
-              <w:rPr>
-                <w:b/>
-                <w:bCs/>
-              </w:rPr>
               <w:t>Value</w:t>
             </w:r>
           </w:p>
@@ -1269,7 +1268,7 @@
               <w:pStyle w:val="TS"/>
             </w:pPr>
             <w:r>
-              <w:t>Shape corrector</w:t>
+              <w:t>Max. area-specific assimilation rate</w:t>
             </w:r>
           </w:p>
         </w:tc>
@@ -1289,21 +1288,572 @@
             <w:proofErr w:type="spellStart"/>
             <w:r>
               <w:rPr>
+                <w:i/>
+                <w:iCs/>
+              </w:rPr>
+              <w:t>J</w:t>
+            </w:r>
+            <w:r>
+              <w:rPr>
+                <w:i/>
+                <w:iCs/>
+                <w:vertAlign w:val="superscript"/>
+              </w:rPr>
+              <w:t>a</w:t>
+            </w:r>
+            <w:r>
+              <w:rPr>
+                <w:i/>
+                <w:iCs/>
+                <w:vertAlign w:val="subscript"/>
+              </w:rPr>
+              <w:t>Am</w:t>
+            </w:r>
+            <w:proofErr w:type="spellEnd"/>
+          </w:p>
+        </w:tc>
+        <w:tc>
+          <w:tcPr>
+            <w:tcW w:w="1440" w:type="dxa"/>
+          </w:tcPr>
+          <w:p>
+            <w:pPr>
+              <w:pStyle w:val="TS"/>
+            </w:pPr>
+            <w:r>
+              <w:t>Fixed</w:t>
+            </w:r>
+          </w:p>
+        </w:tc>
+        <w:tc>
+          <w:tcPr>
+            <w:tcW w:w="2430" w:type="dxa"/>
+          </w:tcPr>
+          <w:p>
+            <w:pPr>
+              <w:pStyle w:val="TS"/>
+            </w:pPr>
+            <w:r>
+              <w:t>0.333 mg mm</w:t>
+            </w:r>
+            <w:r>
+              <w:rPr>
+                <w:vertAlign w:val="superscript"/>
+              </w:rPr>
+              <w:t>-2</w:t>
+            </w:r>
+            <w:r>
+              <w:t xml:space="preserve"> d</w:t>
+            </w:r>
+            <w:r>
+              <w:rPr>
+                <w:vertAlign w:val="superscript"/>
+              </w:rPr>
+              <w:t>-1</w:t>
+            </w:r>
+          </w:p>
+        </w:tc>
+      </w:tr>
+      <w:tr>
+        <w:tc>
+          <w:tcPr>
+            <w:tcW w:w="4608" w:type="dxa"/>
+          </w:tcPr>
+          <w:p>
+            <w:pPr>
+              <w:pStyle w:val="TS"/>
+            </w:pPr>
+            <w:r>
+              <w:t>Max. volume-specific maintenance rate</w:t>
+            </w:r>
+          </w:p>
+        </w:tc>
+        <w:tc>
+          <w:tcPr>
+            <w:tcW w:w="1170" w:type="dxa"/>
+          </w:tcPr>
+          <w:p>
+            <w:pPr>
+              <w:pStyle w:val="TS"/>
+              <w:rPr>
+                <w:i/>
+                <w:iCs/>
+                <w:vertAlign w:val="subscript"/>
+              </w:rPr>
+            </w:pPr>
+            <w:proofErr w:type="spellStart"/>
+            <w:r>
+              <w:rPr>
+                <w:i/>
+                <w:iCs/>
+              </w:rPr>
+              <w:t>J</w:t>
+            </w:r>
+            <w:r>
+              <w:rPr>
+                <w:i/>
+                <w:iCs/>
+                <w:vertAlign w:val="superscript"/>
+              </w:rPr>
+              <w:t>v</w:t>
+            </w:r>
+            <w:r>
+              <w:rPr>
+                <w:i/>
+                <w:iCs/>
+                <w:vertAlign w:val="subscript"/>
+              </w:rPr>
+              <w:t>M</w:t>
+            </w:r>
+            <w:proofErr w:type="spellEnd"/>
+          </w:p>
+        </w:tc>
+        <w:tc>
+          <w:tcPr>
+            <w:tcW w:w="1440" w:type="dxa"/>
+          </w:tcPr>
+          <w:p>
+            <w:pPr>
+              <w:pStyle w:val="TS"/>
+            </w:pPr>
+            <w:r>
+              <w:t>Fixed</w:t>
+            </w:r>
+          </w:p>
+        </w:tc>
+        <w:tc>
+          <w:tcPr>
+            <w:tcW w:w="2430" w:type="dxa"/>
+          </w:tcPr>
+          <w:p>
+            <w:pPr>
+              <w:pStyle w:val="TS"/>
+              <w:rPr>
+                <w:vertAlign w:val="superscript"/>
+              </w:rPr>
+            </w:pPr>
+            <w:r>
+              <w:t>0.0214 mg mm</w:t>
+            </w:r>
+            <w:r>
+              <w:rPr>
+                <w:vertAlign w:val="superscript"/>
+              </w:rPr>
+              <w:t>-3</w:t>
+            </w:r>
+            <w:r>
+              <w:t xml:space="preserve"> d</w:t>
+            </w:r>
+            <w:r>
+              <w:rPr>
+                <w:vertAlign w:val="superscript"/>
+              </w:rPr>
+              <w:t>-1</w:t>
+            </w:r>
+          </w:p>
+        </w:tc>
+      </w:tr>
+      <w:tr>
+        <w:tc>
+          <w:tcPr>
+            <w:tcW w:w="4608" w:type="dxa"/>
+          </w:tcPr>
+          <w:p>
+            <w:pPr>
+              <w:pStyle w:val="TS"/>
+            </w:pPr>
+            <w:r>
+              <w:t>Initial egg weight</w:t>
+            </w:r>
+          </w:p>
+        </w:tc>
+        <w:tc>
+          <w:tcPr>
+            <w:tcW w:w="1170" w:type="dxa"/>
+          </w:tcPr>
+          <w:p>
+            <w:pPr>
+              <w:pStyle w:val="TS"/>
+              <w:rPr>
+                <w:i/>
+                <w:iCs/>
+              </w:rPr>
+            </w:pPr>
+            <w:r>
+              <w:rPr>
+                <w:i/>
+                <w:iCs/>
+              </w:rPr>
+              <w:t>W</w:t>
+            </w:r>
+            <w:r>
+              <w:rPr>
+                <w:i/>
+                <w:iCs/>
+                <w:vertAlign w:val="subscript"/>
+              </w:rPr>
+              <w:t>B0</w:t>
+            </w:r>
+          </w:p>
+        </w:tc>
+        <w:tc>
+          <w:tcPr>
+            <w:tcW w:w="1440" w:type="dxa"/>
+          </w:tcPr>
+          <w:p>
+            <w:pPr>
+              <w:pStyle w:val="TS"/>
+            </w:pPr>
+            <w:r>
+              <w:t>Fixed</w:t>
+            </w:r>
+          </w:p>
+        </w:tc>
+        <w:tc>
+          <w:tcPr>
+            <w:tcW w:w="2430" w:type="dxa"/>
+          </w:tcPr>
+          <w:p>
+            <w:pPr>
+              <w:pStyle w:val="TS"/>
+            </w:pPr>
+            <w:r>
+              <w:t>0.15 mg</w:t>
+            </w:r>
+          </w:p>
+        </w:tc>
+      </w:tr>
+      <w:tr>
+        <w:tc>
+          <w:tcPr>
+            <w:tcW w:w="4608" w:type="dxa"/>
+          </w:tcPr>
+          <w:p>
+            <w:pPr>
+              <w:pStyle w:val="TS"/>
+            </w:pPr>
+            <w:r>
+              <w:t>Total length at puberty</w:t>
+            </w:r>
+          </w:p>
+        </w:tc>
+        <w:tc>
+          <w:tcPr>
+            <w:tcW w:w="1170" w:type="dxa"/>
+          </w:tcPr>
+          <w:p>
+            <w:pPr>
+              <w:pStyle w:val="TS"/>
+              <w:rPr>
+                <w:i/>
+                <w:iCs/>
+              </w:rPr>
+            </w:pPr>
+            <w:proofErr w:type="spellStart"/>
+            <w:r>
+              <w:rPr>
+                <w:i/>
+                <w:iCs/>
+              </w:rPr>
+              <w:t>L</w:t>
+            </w:r>
+            <w:r>
+              <w:rPr>
+                <w:i/>
+                <w:iCs/>
+                <w:vertAlign w:val="superscript"/>
+              </w:rPr>
+              <w:t>M</w:t>
+            </w:r>
+            <w:r>
+              <w:rPr>
+                <w:i/>
+                <w:iCs/>
+                <w:vertAlign w:val="subscript"/>
+              </w:rPr>
+              <w:t>p</w:t>
+            </w:r>
+            <w:proofErr w:type="spellEnd"/>
+          </w:p>
+        </w:tc>
+        <w:tc>
+          <w:tcPr>
+            <w:tcW w:w="1440" w:type="dxa"/>
+          </w:tcPr>
+          <w:p>
+            <w:pPr>
+              <w:pStyle w:val="TS"/>
+            </w:pPr>
+            <w:r>
+              <w:t>Fixed</w:t>
+            </w:r>
+          </w:p>
+        </w:tc>
+        <w:tc>
+          <w:tcPr>
+            <w:tcW w:w="2430" w:type="dxa"/>
+          </w:tcPr>
+          <w:p>
+            <w:pPr>
+              <w:pStyle w:val="TS"/>
+            </w:pPr>
+            <w:r>
+              <w:t>100 mm</w:t>
+            </w:r>
+          </w:p>
+        </w:tc>
+      </w:tr>
+      <w:tr>
+        <w:tc>
+          <w:tcPr>
+            <w:tcW w:w="4608" w:type="dxa"/>
+          </w:tcPr>
+          <w:p>
+            <w:pPr>
+              <w:pStyle w:val="TS"/>
+            </w:pPr>
+            <w:r>
+              <w:lastRenderedPageBreak/>
+              <w:t>Yield of assimilates on volume</w:t>
+            </w:r>
+          </w:p>
+        </w:tc>
+        <w:tc>
+          <w:tcPr>
+            <w:tcW w:w="1170" w:type="dxa"/>
+          </w:tcPr>
+          <w:p>
+            <w:pPr>
+              <w:pStyle w:val="TS"/>
+              <w:rPr>
+                <w:i/>
+                <w:iCs/>
+              </w:rPr>
+            </w:pPr>
+            <w:proofErr w:type="spellStart"/>
+            <w:r>
+              <w:rPr>
+                <w:i/>
+                <w:iCs/>
+              </w:rPr>
+              <w:t>y</w:t>
+            </w:r>
+            <w:r>
+              <w:rPr>
+                <w:i/>
+                <w:iCs/>
+                <w:vertAlign w:val="subscript"/>
+              </w:rPr>
+              <w:t>AV</w:t>
+            </w:r>
+            <w:proofErr w:type="spellEnd"/>
+          </w:p>
+        </w:tc>
+        <w:tc>
+          <w:tcPr>
+            <w:tcW w:w="1440" w:type="dxa"/>
+          </w:tcPr>
+          <w:p>
+            <w:pPr>
+              <w:pStyle w:val="TS"/>
+            </w:pPr>
+            <w:r>
+              <w:t>Fixed</w:t>
+            </w:r>
+          </w:p>
+        </w:tc>
+        <w:tc>
+          <w:tcPr>
+            <w:tcW w:w="2430" w:type="dxa"/>
+          </w:tcPr>
+          <w:p>
+            <w:pPr>
+              <w:pStyle w:val="TS"/>
+            </w:pPr>
+            <w:r>
+              <w:t>0.8</w:t>
+            </w:r>
+          </w:p>
+        </w:tc>
+      </w:tr>
+      <w:tr>
+        <w:tc>
+          <w:tcPr>
+            <w:tcW w:w="4608" w:type="dxa"/>
+          </w:tcPr>
+          <w:p>
+            <w:pPr>
+              <w:pStyle w:val="TS"/>
+            </w:pPr>
+            <w:r>
+              <w:t xml:space="preserve">Yield of egg buffer on assimilates </w:t>
+            </w:r>
+          </w:p>
+        </w:tc>
+        <w:tc>
+          <w:tcPr>
+            <w:tcW w:w="1170" w:type="dxa"/>
+          </w:tcPr>
+          <w:p>
+            <w:pPr>
+              <w:pStyle w:val="TS"/>
+              <w:rPr>
+                <w:i/>
+                <w:iCs/>
+              </w:rPr>
+            </w:pPr>
+            <w:proofErr w:type="spellStart"/>
+            <w:r>
+              <w:rPr>
+                <w:i/>
+                <w:iCs/>
+              </w:rPr>
+              <w:t>y</w:t>
+            </w:r>
+            <w:r>
+              <w:rPr>
+                <w:i/>
+                <w:iCs/>
+                <w:vertAlign w:val="subscript"/>
+              </w:rPr>
+              <w:t>BA</w:t>
+            </w:r>
+            <w:proofErr w:type="spellEnd"/>
+          </w:p>
+        </w:tc>
+        <w:tc>
+          <w:tcPr>
+            <w:tcW w:w="1440" w:type="dxa"/>
+          </w:tcPr>
+          <w:p>
+            <w:pPr>
+              <w:pStyle w:val="TS"/>
+            </w:pPr>
+            <w:r>
+              <w:t>Fixed</w:t>
+            </w:r>
+          </w:p>
+        </w:tc>
+        <w:tc>
+          <w:tcPr>
+            <w:tcW w:w="2430" w:type="dxa"/>
+          </w:tcPr>
+          <w:p>
+            <w:pPr>
+              <w:pStyle w:val="TS"/>
+            </w:pPr>
+            <w:r>
+              <w:t>0.95</w:t>
+            </w:r>
+          </w:p>
+        </w:tc>
+      </w:tr>
+      <w:tr>
+        <w:tc>
+          <w:tcPr>
+            <w:tcW w:w="4608" w:type="dxa"/>
+          </w:tcPr>
+          <w:p>
+            <w:pPr>
+              <w:pStyle w:val="TS"/>
+            </w:pPr>
+            <w:r>
+              <w:t>Yield of structure on assimilates</w:t>
+            </w:r>
+          </w:p>
+        </w:tc>
+        <w:tc>
+          <w:tcPr>
+            <w:tcW w:w="1170" w:type="dxa"/>
+          </w:tcPr>
+          <w:p>
+            <w:pPr>
+              <w:pStyle w:val="TS"/>
+              <w:rPr>
+                <w:i/>
+                <w:iCs/>
+              </w:rPr>
+            </w:pPr>
+            <w:proofErr w:type="spellStart"/>
+            <w:r>
+              <w:rPr>
+                <w:i/>
+                <w:iCs/>
+              </w:rPr>
+              <w:t>y</w:t>
+            </w:r>
+            <w:r>
+              <w:rPr>
+                <w:i/>
+                <w:iCs/>
+                <w:vertAlign w:val="subscript"/>
+              </w:rPr>
+              <w:t>VA</w:t>
+            </w:r>
+            <w:proofErr w:type="spellEnd"/>
+          </w:p>
+        </w:tc>
+        <w:tc>
+          <w:tcPr>
+            <w:tcW w:w="1440" w:type="dxa"/>
+          </w:tcPr>
+          <w:p>
+            <w:pPr>
+              <w:pStyle w:val="TS"/>
+            </w:pPr>
+            <w:r>
+              <w:t>Estimated</w:t>
+            </w:r>
+          </w:p>
+        </w:tc>
+        <w:tc>
+          <w:tcPr>
+            <w:tcW w:w="2430" w:type="dxa"/>
+          </w:tcPr>
+          <w:p>
+            <w:pPr>
+              <w:pStyle w:val="TS"/>
+            </w:pPr>
+            <w:r>
+              <w:t>0.3646</w:t>
+            </w:r>
+          </w:p>
+        </w:tc>
+      </w:tr>
+      <w:tr>
+        <w:tc>
+          <w:tcPr>
+            <w:tcW w:w="4608" w:type="dxa"/>
+          </w:tcPr>
+          <w:p>
+            <w:pPr>
+              <w:pStyle w:val="TS"/>
+            </w:pPr>
+            <w:r>
+              <w:t>Fraction of assimilates allocated to soma</w:t>
+            </w:r>
+          </w:p>
+        </w:tc>
+        <w:tc>
+          <w:tcPr>
+            <w:tcW w:w="1170" w:type="dxa"/>
+          </w:tcPr>
+          <w:p>
+            <w:pPr>
+              <w:pStyle w:val="TS"/>
+              <w:rPr>
+                <w:i/>
+                <w:iCs/>
+              </w:rPr>
+            </w:pPr>
+            <w:r>
+              <w:rPr>
                 <w:rFonts w:cs="Times New Roman"/>
                 <w:i/>
                 <w:iCs/>
               </w:rPr>
-              <w:t>δ</w:t>
-            </w:r>
-            <w:r>
-              <w:rPr>
-                <w:i/>
-                <w:iCs/>
-                <w:vertAlign w:val="subscript"/>
-              </w:rPr>
-              <w:t>M</w:t>
-            </w:r>
-            <w:proofErr w:type="spellEnd"/>
+              <w:t>κ</w:t>
+            </w:r>
           </w:p>
         </w:tc>
         <w:tc>
@@ -1328,7 +1878,7 @@
               <w:pStyle w:val="TS"/>
             </w:pPr>
             <w:r>
-              <w:t>0.1066</w:t>
+              <w:t>0.8</w:t>
             </w:r>
           </w:p>
         </w:tc>
@@ -1343,651 +1893,7 @@
               <w:pStyle w:val="TS"/>
             </w:pPr>
             <w:r>
-              <w:t>Dry weight density</w:t>
-            </w:r>
-          </w:p>
-        </w:tc>
-        <w:tc>
-          <w:tcPr>
-            <w:tcW w:w="1170" w:type="dxa"/>
-          </w:tcPr>
-          <w:p>
-            <w:pPr>
-              <w:pStyle w:val="TS"/>
-              <w:rPr>
-                <w:i/>
-                <w:iCs/>
-                <w:vertAlign w:val="subscript"/>
-              </w:rPr>
-            </w:pPr>
-            <w:proofErr w:type="spellStart"/>
-            <w:r>
-              <w:rPr>
-                <w:i/>
-                <w:iCs/>
-              </w:rPr>
-              <w:t>d</w:t>
-            </w:r>
-            <w:r>
-              <w:rPr>
-                <w:i/>
-                <w:iCs/>
-                <w:vertAlign w:val="subscript"/>
-              </w:rPr>
-              <w:t>V</w:t>
-            </w:r>
-            <w:proofErr w:type="spellEnd"/>
-          </w:p>
-        </w:tc>
-        <w:tc>
-          <w:tcPr>
-            <w:tcW w:w="1440" w:type="dxa"/>
-          </w:tcPr>
-          <w:p>
-            <w:pPr>
-              <w:pStyle w:val="TS"/>
-            </w:pPr>
-            <w:r>
-              <w:t>Fixed</w:t>
-            </w:r>
-          </w:p>
-        </w:tc>
-        <w:tc>
-          <w:tcPr>
-            <w:tcW w:w="2430" w:type="dxa"/>
-          </w:tcPr>
-          <w:p>
-            <w:pPr>
-              <w:pStyle w:val="TS"/>
-              <w:rPr>
-                <w:vertAlign w:val="superscript"/>
-              </w:rPr>
-            </w:pPr>
-            <w:r>
-              <w:t xml:space="preserve">0.4 mg </w:t>
-            </w:r>
-            <w:proofErr w:type="gramStart"/>
-            <w:r>
-              <w:t>mm</w:t>
-            </w:r>
-            <w:r>
-              <w:rPr>
-                <w:vertAlign w:val="superscript"/>
-              </w:rPr>
-              <w:t>-3</w:t>
-            </w:r>
-            <w:proofErr w:type="gramEnd"/>
-          </w:p>
-        </w:tc>
-      </w:tr>
-      <w:tr>
-        <w:tc>
-          <w:tcPr>
-            <w:tcW w:w="4608" w:type="dxa"/>
-          </w:tcPr>
-          <w:p>
-            <w:pPr>
-              <w:pStyle w:val="TS"/>
-            </w:pPr>
-            <w:r>
-              <w:t>Max. area-specific assimilation rate</w:t>
-            </w:r>
-          </w:p>
-        </w:tc>
-        <w:tc>
-          <w:tcPr>
-            <w:tcW w:w="1170" w:type="dxa"/>
-          </w:tcPr>
-          <w:p>
-            <w:pPr>
-              <w:pStyle w:val="TS"/>
-              <w:rPr>
-                <w:i/>
-                <w:iCs/>
-              </w:rPr>
-            </w:pPr>
-            <w:proofErr w:type="spellStart"/>
-            <w:r>
-              <w:rPr>
-                <w:i/>
-                <w:iCs/>
-              </w:rPr>
-              <w:t>J</w:t>
-            </w:r>
-            <w:r>
-              <w:rPr>
-                <w:i/>
-                <w:iCs/>
-                <w:vertAlign w:val="superscript"/>
-              </w:rPr>
-              <w:t>a</w:t>
-            </w:r>
-            <w:r>
-              <w:rPr>
-                <w:i/>
-                <w:iCs/>
-                <w:vertAlign w:val="subscript"/>
-              </w:rPr>
-              <w:t>Am</w:t>
-            </w:r>
-            <w:proofErr w:type="spellEnd"/>
-          </w:p>
-        </w:tc>
-        <w:tc>
-          <w:tcPr>
-            <w:tcW w:w="1440" w:type="dxa"/>
-          </w:tcPr>
-          <w:p>
-            <w:pPr>
-              <w:pStyle w:val="TS"/>
-            </w:pPr>
-            <w:r>
-              <w:t>Fixed</w:t>
-            </w:r>
-          </w:p>
-        </w:tc>
-        <w:tc>
-          <w:tcPr>
-            <w:tcW w:w="2430" w:type="dxa"/>
-          </w:tcPr>
-          <w:p>
-            <w:pPr>
-              <w:pStyle w:val="TS"/>
-            </w:pPr>
-            <w:r>
-              <w:t>0.333 mg mm</w:t>
-            </w:r>
-            <w:r>
-              <w:rPr>
-                <w:vertAlign w:val="superscript"/>
-              </w:rPr>
-              <w:t>-2</w:t>
-            </w:r>
-            <w:r>
-              <w:t xml:space="preserve"> d</w:t>
-            </w:r>
-            <w:r>
-              <w:rPr>
-                <w:vertAlign w:val="superscript"/>
-              </w:rPr>
-              <w:t>-1</w:t>
-            </w:r>
-          </w:p>
-        </w:tc>
-      </w:tr>
-      <w:tr>
-        <w:tc>
-          <w:tcPr>
-            <w:tcW w:w="4608" w:type="dxa"/>
-          </w:tcPr>
-          <w:p>
-            <w:pPr>
-              <w:pStyle w:val="TS"/>
-            </w:pPr>
-            <w:r>
-              <w:t>Max. volume-specific maintenance rate</w:t>
-            </w:r>
-          </w:p>
-        </w:tc>
-        <w:tc>
-          <w:tcPr>
-            <w:tcW w:w="1170" w:type="dxa"/>
-          </w:tcPr>
-          <w:p>
-            <w:pPr>
-              <w:pStyle w:val="TS"/>
-              <w:rPr>
-                <w:i/>
-                <w:iCs/>
-              </w:rPr>
-            </w:pPr>
-            <w:proofErr w:type="spellStart"/>
-            <w:r>
-              <w:rPr>
-                <w:i/>
-                <w:iCs/>
-              </w:rPr>
-              <w:t>J</w:t>
-            </w:r>
-            <w:r>
-              <w:rPr>
-                <w:i/>
-                <w:iCs/>
-                <w:vertAlign w:val="superscript"/>
-              </w:rPr>
-              <w:t>v</w:t>
-            </w:r>
-            <w:r>
-              <w:rPr>
-                <w:i/>
-                <w:iCs/>
-                <w:vertAlign w:val="subscript"/>
-              </w:rPr>
-              <w:t>M</w:t>
-            </w:r>
-            <w:proofErr w:type="spellEnd"/>
-          </w:p>
-        </w:tc>
-        <w:tc>
-          <w:tcPr>
-            <w:tcW w:w="1440" w:type="dxa"/>
-          </w:tcPr>
-          <w:p>
-            <w:pPr>
-              <w:pStyle w:val="TS"/>
-            </w:pPr>
-            <w:r>
-              <w:t>Fixed</w:t>
-            </w:r>
-          </w:p>
-        </w:tc>
-        <w:tc>
-          <w:tcPr>
-            <w:tcW w:w="2430" w:type="dxa"/>
-          </w:tcPr>
-          <w:p>
-            <w:pPr>
-              <w:pStyle w:val="TS"/>
-            </w:pPr>
-            <w:r>
-              <w:t>0.0214 mg mm</w:t>
-            </w:r>
-            <w:r>
-              <w:rPr>
-                <w:vertAlign w:val="superscript"/>
-              </w:rPr>
-              <w:t>-3</w:t>
-            </w:r>
-            <w:r>
-              <w:t xml:space="preserve"> d</w:t>
-            </w:r>
-            <w:r>
-              <w:rPr>
-                <w:vertAlign w:val="superscript"/>
-              </w:rPr>
-              <w:t>-1</w:t>
-            </w:r>
-          </w:p>
-        </w:tc>
-      </w:tr>
-      <w:tr>
-        <w:tc>
-          <w:tcPr>
-            <w:tcW w:w="4608" w:type="dxa"/>
-          </w:tcPr>
-          <w:p>
-            <w:pPr>
-              <w:pStyle w:val="TS"/>
-            </w:pPr>
-            <w:r>
-              <w:lastRenderedPageBreak/>
-              <w:t>Initial egg weight</w:t>
-            </w:r>
-          </w:p>
-        </w:tc>
-        <w:tc>
-          <w:tcPr>
-            <w:tcW w:w="1170" w:type="dxa"/>
-          </w:tcPr>
-          <w:p>
-            <w:pPr>
-              <w:pStyle w:val="TS"/>
-              <w:rPr>
-                <w:i/>
-                <w:iCs/>
-              </w:rPr>
-            </w:pPr>
-            <w:r>
-              <w:rPr>
-                <w:i/>
-                <w:iCs/>
-              </w:rPr>
-              <w:t>W</w:t>
-            </w:r>
-            <w:r>
-              <w:rPr>
-                <w:i/>
-                <w:iCs/>
-                <w:vertAlign w:val="subscript"/>
-              </w:rPr>
-              <w:t>B0</w:t>
-            </w:r>
-          </w:p>
-        </w:tc>
-        <w:tc>
-          <w:tcPr>
-            <w:tcW w:w="1440" w:type="dxa"/>
-          </w:tcPr>
-          <w:p>
-            <w:pPr>
-              <w:pStyle w:val="TS"/>
-            </w:pPr>
-            <w:r>
-              <w:t>Fixed</w:t>
-            </w:r>
-          </w:p>
-        </w:tc>
-        <w:tc>
-          <w:tcPr>
-            <w:tcW w:w="2430" w:type="dxa"/>
-          </w:tcPr>
-          <w:p>
-            <w:pPr>
-              <w:pStyle w:val="TS"/>
-            </w:pPr>
-            <w:r>
-              <w:t>0.15 mg</w:t>
-            </w:r>
-          </w:p>
-        </w:tc>
-      </w:tr>
-      <w:tr>
-        <w:tc>
-          <w:tcPr>
-            <w:tcW w:w="4608" w:type="dxa"/>
-          </w:tcPr>
-          <w:p>
-            <w:pPr>
-              <w:pStyle w:val="TS"/>
-            </w:pPr>
-            <w:r>
-              <w:t>Total length at puberty</w:t>
-            </w:r>
-          </w:p>
-        </w:tc>
-        <w:tc>
-          <w:tcPr>
-            <w:tcW w:w="1170" w:type="dxa"/>
-          </w:tcPr>
-          <w:p>
-            <w:pPr>
-              <w:pStyle w:val="TS"/>
-              <w:rPr>
-                <w:i/>
-                <w:iCs/>
-              </w:rPr>
-            </w:pPr>
-            <w:proofErr w:type="spellStart"/>
-            <w:r>
-              <w:rPr>
-                <w:i/>
-                <w:iCs/>
-              </w:rPr>
-              <w:t>L</w:t>
-            </w:r>
-            <w:r>
-              <w:rPr>
-                <w:i/>
-                <w:iCs/>
-                <w:vertAlign w:val="superscript"/>
-              </w:rPr>
-              <w:t>M</w:t>
-            </w:r>
-            <w:r>
-              <w:rPr>
-                <w:i/>
-                <w:iCs/>
-                <w:vertAlign w:val="subscript"/>
-              </w:rPr>
-              <w:t>p</w:t>
-            </w:r>
-            <w:proofErr w:type="spellEnd"/>
-          </w:p>
-        </w:tc>
-        <w:tc>
-          <w:tcPr>
-            <w:tcW w:w="1440" w:type="dxa"/>
-          </w:tcPr>
-          <w:p>
-            <w:pPr>
-              <w:pStyle w:val="TS"/>
-            </w:pPr>
-            <w:r>
-              <w:t>Fixed</w:t>
-            </w:r>
-          </w:p>
-        </w:tc>
-        <w:tc>
-          <w:tcPr>
-            <w:tcW w:w="2430" w:type="dxa"/>
-          </w:tcPr>
-          <w:p>
-            <w:pPr>
-              <w:pStyle w:val="TS"/>
-            </w:pPr>
-            <w:r>
-              <w:t>100 mm</w:t>
-            </w:r>
-          </w:p>
-        </w:tc>
-      </w:tr>
-      <w:tr>
-        <w:tc>
-          <w:tcPr>
-            <w:tcW w:w="4608" w:type="dxa"/>
-          </w:tcPr>
-          <w:p>
-            <w:pPr>
-              <w:pStyle w:val="TS"/>
-            </w:pPr>
-            <w:r>
-              <w:t>Yield of assimilates on volume</w:t>
-            </w:r>
-          </w:p>
-        </w:tc>
-        <w:tc>
-          <w:tcPr>
-            <w:tcW w:w="1170" w:type="dxa"/>
-          </w:tcPr>
-          <w:p>
-            <w:pPr>
-              <w:pStyle w:val="TS"/>
-              <w:rPr>
-                <w:i/>
-                <w:iCs/>
-              </w:rPr>
-            </w:pPr>
-            <w:proofErr w:type="spellStart"/>
-            <w:r>
-              <w:rPr>
-                <w:i/>
-                <w:iCs/>
-              </w:rPr>
-              <w:t>y</w:t>
-            </w:r>
-            <w:r>
-              <w:rPr>
-                <w:i/>
-                <w:iCs/>
-                <w:vertAlign w:val="subscript"/>
-              </w:rPr>
-              <w:t>AV</w:t>
-            </w:r>
-            <w:proofErr w:type="spellEnd"/>
-          </w:p>
-        </w:tc>
-        <w:tc>
-          <w:tcPr>
-            <w:tcW w:w="1440" w:type="dxa"/>
-          </w:tcPr>
-          <w:p>
-            <w:pPr>
-              <w:pStyle w:val="TS"/>
-            </w:pPr>
-            <w:r>
-              <w:t>Fixed</w:t>
-            </w:r>
-          </w:p>
-        </w:tc>
-        <w:tc>
-          <w:tcPr>
-            <w:tcW w:w="2430" w:type="dxa"/>
-          </w:tcPr>
-          <w:p>
-            <w:pPr>
-              <w:pStyle w:val="TS"/>
-            </w:pPr>
-            <w:r>
-              <w:t>0.8</w:t>
-            </w:r>
-          </w:p>
-        </w:tc>
-      </w:tr>
-      <w:tr>
-        <w:tc>
-          <w:tcPr>
-            <w:tcW w:w="4608" w:type="dxa"/>
-          </w:tcPr>
-          <w:p>
-            <w:pPr>
-              <w:pStyle w:val="TS"/>
-            </w:pPr>
-            <w:r>
-              <w:t xml:space="preserve">Yield of egg buffer on assimilates </w:t>
-            </w:r>
-          </w:p>
-        </w:tc>
-        <w:tc>
-          <w:tcPr>
-            <w:tcW w:w="1170" w:type="dxa"/>
-          </w:tcPr>
-          <w:p>
-            <w:pPr>
-              <w:pStyle w:val="TS"/>
-              <w:rPr>
-                <w:i/>
-                <w:iCs/>
-              </w:rPr>
-            </w:pPr>
-            <w:proofErr w:type="spellStart"/>
-            <w:r>
-              <w:rPr>
-                <w:i/>
-                <w:iCs/>
-              </w:rPr>
-              <w:t>y</w:t>
-            </w:r>
-            <w:r>
-              <w:rPr>
-                <w:i/>
-                <w:iCs/>
-                <w:vertAlign w:val="subscript"/>
-              </w:rPr>
-              <w:t>BA</w:t>
-            </w:r>
-            <w:proofErr w:type="spellEnd"/>
-          </w:p>
-        </w:tc>
-        <w:tc>
-          <w:tcPr>
-            <w:tcW w:w="1440" w:type="dxa"/>
-          </w:tcPr>
-          <w:p>
-            <w:pPr>
-              <w:pStyle w:val="TS"/>
-            </w:pPr>
-            <w:r>
-              <w:t>Fixed</w:t>
-            </w:r>
-          </w:p>
-        </w:tc>
-        <w:tc>
-          <w:tcPr>
-            <w:tcW w:w="2430" w:type="dxa"/>
-          </w:tcPr>
-          <w:p>
-            <w:pPr>
-              <w:pStyle w:val="TS"/>
-            </w:pPr>
-            <w:r>
-              <w:t>0.95</w:t>
-            </w:r>
-          </w:p>
-        </w:tc>
-      </w:tr>
-      <w:tr>
-        <w:tc>
-          <w:tcPr>
-            <w:tcW w:w="4608" w:type="dxa"/>
-          </w:tcPr>
-          <w:p>
-            <w:pPr>
-              <w:pStyle w:val="TS"/>
-            </w:pPr>
-            <w:r>
-              <w:t>Yield of structure on assimilates</w:t>
-            </w:r>
-          </w:p>
-        </w:tc>
-        <w:tc>
-          <w:tcPr>
-            <w:tcW w:w="1170" w:type="dxa"/>
-          </w:tcPr>
-          <w:p>
-            <w:pPr>
-              <w:pStyle w:val="TS"/>
-              <w:rPr>
-                <w:i/>
-                <w:iCs/>
-              </w:rPr>
-            </w:pPr>
-            <w:proofErr w:type="spellStart"/>
-            <w:r>
-              <w:rPr>
-                <w:i/>
-                <w:iCs/>
-              </w:rPr>
-              <w:t>y</w:t>
-            </w:r>
-            <w:r>
-              <w:rPr>
-                <w:i/>
-                <w:iCs/>
-                <w:vertAlign w:val="subscript"/>
-              </w:rPr>
-              <w:t>VA</w:t>
-            </w:r>
-            <w:proofErr w:type="spellEnd"/>
-          </w:p>
-        </w:tc>
-        <w:tc>
-          <w:tcPr>
-            <w:tcW w:w="1440" w:type="dxa"/>
-          </w:tcPr>
-          <w:p>
-            <w:pPr>
-              <w:pStyle w:val="TS"/>
-            </w:pPr>
-            <w:r>
-              <w:t>Estimated</w:t>
-            </w:r>
-          </w:p>
-        </w:tc>
-        <w:tc>
-          <w:tcPr>
-            <w:tcW w:w="2430" w:type="dxa"/>
-          </w:tcPr>
-          <w:p>
-            <w:pPr>
-              <w:pStyle w:val="TS"/>
-            </w:pPr>
-            <w:r>
-              <w:t>0.3646</w:t>
-            </w:r>
-          </w:p>
-        </w:tc>
-      </w:tr>
-      <w:tr>
-        <w:tc>
-          <w:tcPr>
-            <w:tcW w:w="4608" w:type="dxa"/>
-          </w:tcPr>
-          <w:p>
-            <w:pPr>
-              <w:pStyle w:val="TS"/>
-            </w:pPr>
-            <w:r>
-              <w:t>Fraction of assimilates allocated to soma</w:t>
+              <w:t>Scaled food level</w:t>
             </w:r>
           </w:p>
         </w:tc>
@@ -2009,7 +1915,7 @@
                 <w:i/>
                 <w:iCs/>
               </w:rPr>
-              <w:t>κ</w:t>
+              <w:t>f</w:t>
             </w:r>
           </w:p>
         </w:tc>
@@ -2035,7 +1941,7 @@
               <w:pStyle w:val="TS"/>
             </w:pPr>
             <w:r>
-              <w:t>0.8</w:t>
+              <w:t xml:space="preserve">1 </w:t>
             </w:r>
           </w:p>
         </w:tc>
@@ -2050,7 +1956,7 @@
               <w:pStyle w:val="TS"/>
             </w:pPr>
             <w:r>
-              <w:t>Scaled food level</w:t>
+              <w:t>Scaled food level for embryo</w:t>
             </w:r>
           </w:p>
         </w:tc>
@@ -2062,71 +1968,6 @@
             <w:pPr>
               <w:pStyle w:val="TS"/>
               <w:rPr>
-                <w:rFonts w:cs="Times New Roman"/>
-                <w:i/>
-                <w:iCs/>
-              </w:rPr>
-            </w:pPr>
-            <w:r>
-              <w:rPr>
-                <w:rFonts w:cs="Times New Roman"/>
-                <w:i/>
-                <w:iCs/>
-              </w:rPr>
-              <w:t>f</w:t>
-            </w:r>
-          </w:p>
-        </w:tc>
-        <w:tc>
-          <w:tcPr>
-            <w:tcW w:w="1440" w:type="dxa"/>
-          </w:tcPr>
-          <w:p>
-            <w:pPr>
-              <w:pStyle w:val="TS"/>
-            </w:pPr>
-            <w:r>
-              <w:t>Fixed</w:t>
-            </w:r>
-          </w:p>
-        </w:tc>
-        <w:tc>
-          <w:tcPr>
-            <w:tcW w:w="2430" w:type="dxa"/>
-          </w:tcPr>
-          <w:p>
-            <w:pPr>
-              <w:pStyle w:val="TS"/>
-            </w:pPr>
-            <w:r>
-              <w:t xml:space="preserve">1 </w:t>
-            </w:r>
-          </w:p>
-        </w:tc>
-      </w:tr>
-      <w:tr>
-        <w:tc>
-          <w:tcPr>
-            <w:tcW w:w="4608" w:type="dxa"/>
-          </w:tcPr>
-          <w:p>
-            <w:pPr>
-              <w:pStyle w:val="TS"/>
-            </w:pPr>
-            <w:r>
-              <w:t>Scaled food level for embryo</w:t>
-            </w:r>
-          </w:p>
-        </w:tc>
-        <w:tc>
-          <w:tcPr>
-            <w:tcW w:w="1170" w:type="dxa"/>
-          </w:tcPr>
-          <w:p>
-            <w:pPr>
-              <w:pStyle w:val="TS"/>
-              <w:rPr>
-                <w:rFonts w:cs="Times New Roman"/>
                 <w:i/>
                 <w:iCs/>
               </w:rPr>
@@ -2279,7 +2120,6 @@
                 <w:rFonts w:cs="Times New Roman"/>
                 <w:i/>
                 <w:iCs/>
-                <w:vertAlign w:val="subscript"/>
               </w:rPr>
             </w:pPr>
             <w:proofErr w:type="spellStart"/>
@@ -2355,7 +2195,6 @@
                 <w:rFonts w:cs="Times New Roman"/>
                 <w:i/>
                 <w:iCs/>
-                <w:vertAlign w:val="subscript"/>
               </w:rPr>
             </w:pPr>
             <w:proofErr w:type="spellStart"/>
@@ -2425,6 +2264,384 @@
         <w:spacing w:line="480" w:lineRule="auto"/>
       </w:pPr>
       <w:r>
+        <w:rPr>
+          <w:i/>
+          <w:iCs/>
+        </w:rPr>
+        <w:t>Hypoxia Stress</w:t>
+      </w:r>
+    </w:p>
+    <w:p>
+      <w:pPr>
+        <w:pStyle w:val="TS"/>
+        <w:spacing w:line="480" w:lineRule="auto"/>
+      </w:pPr>
+      <w:r>
+        <w:tab/>
+        <w:t xml:space="preserve">We applied a stress function to several primary parameters to attempt to explain observed differences in </w:t>
+      </w:r>
+      <w:r>
+        <w:rPr>
+          <w:i/>
+          <w:iCs/>
+        </w:rPr>
+        <w:t>M. menidia</w:t>
+      </w:r>
+      <w:r>
+        <w:t xml:space="preserve"> length, hatching, and survival between experimental oxygen treatments (Cross et al., 2019). We used the parameter values from the base model</w:t>
+      </w:r>
+      <w:r>
+        <w:t xml:space="preserve"> that contained full life data and altered one or more parameters at a time with an oxygen-dependent stress variable, then fitted the model to data for only the first 1</w:t>
+      </w:r>
+      <w:r>
+        <w:t>36</w:t>
+      </w:r>
+      <w:r>
+        <w:t xml:space="preserve"> days. We only used early life data to fit the hypoxia-altered parameters because we did not have </w:t>
+      </w:r>
+      <w:r>
+        <w:t xml:space="preserve">late-life </w:t>
+      </w:r>
+      <w:r>
+        <w:t xml:space="preserve">data for multiple oxygen treatments later in life to validate observed changes against </w:t>
+      </w:r>
+      <w:r>
+        <w:t>and did not have any reproduction data for oxygen treatments. I</w:t>
+      </w:r>
+      <w:r>
+        <w:t xml:space="preserve">t did not make sense to include later life data in the calculations of NLL and AIC that influence the </w:t>
+      </w:r>
+      <w:r>
+        <w:t>parameter estimates</w:t>
+      </w:r>
+      <w:r>
+        <w:t xml:space="preserve"> or to speculate about how well the predicted data match what we might expect to happen later in life</w:t>
+      </w:r>
+      <w:r>
+        <w:t xml:space="preserve"> if we not only lack late-life hypoxia data but also do not expect full life hypoxia to occur in nature</w:t>
+      </w:r>
+      <w:r>
+        <w:t xml:space="preserve">. </w:t>
+      </w:r>
+    </w:p>
+    <w:p>
+      <w:pPr>
+        <w:pStyle w:val="TS"/>
+        <w:spacing w:line="480" w:lineRule="auto"/>
+      </w:pPr>
+      <w:r>
+        <w:tab/>
+        <w:t>The stress function calculated a stress variable (</w:t>
+      </w:r>
+      <w:r>
+        <w:rPr>
+          <w:i/>
+          <w:iCs/>
+        </w:rPr>
+        <w:t>s</w:t>
+      </w:r>
+      <w:r>
+        <w:t xml:space="preserve">) that increased linearly with DO between an upper and lower oxygen threshold, </w:t>
+      </w:r>
+      <w:r>
+        <w:rPr>
+          <w:i/>
+          <w:iCs/>
+        </w:rPr>
+        <w:t>A</w:t>
+      </w:r>
+      <w:r>
+        <w:t xml:space="preserve"> and </w:t>
+      </w:r>
+      <w:r>
+        <w:rPr>
+          <w:i/>
+          <w:iCs/>
+        </w:rPr>
+        <w:t>B</w:t>
+      </w:r>
+      <w:r>
+        <w:t xml:space="preserve">: </w:t>
+      </w:r>
+    </w:p>
+    <w:p>
+      <w:pPr>
+        <w:pStyle w:val="TS"/>
+        <w:spacing w:line="480" w:lineRule="auto"/>
+        <w:rPr>
+          <w:rFonts w:eastAsiaTheme="minorEastAsia"/>
+        </w:rPr>
+      </w:pPr>
+      <m:oMathPara>
+        <m:oMath>
+          <m:r>
+            <w:rPr>
+              <w:rFonts w:ascii="Cambria Math" w:hAnsi="Cambria Math"/>
+            </w:rPr>
+            <m:t>s=0   when DO&gt;B</m:t>
+          </m:r>
+        </m:oMath>
+      </m:oMathPara>
+    </w:p>
+    <w:p>
+      <w:pPr>
+        <w:pStyle w:val="TS"/>
+        <w:spacing w:line="480" w:lineRule="auto"/>
+        <w:rPr>
+          <w:rFonts w:eastAsiaTheme="minorEastAsia"/>
+        </w:rPr>
+      </w:pPr>
+      <m:oMathPara>
+        <m:oMath>
+          <m:r>
+            <w:rPr>
+              <w:rFonts w:ascii="Cambria Math" w:eastAsiaTheme="minorEastAsia" w:hAnsi="Cambria Math"/>
+            </w:rPr>
+            <m:t>s=1-</m:t>
+          </m:r>
+          <m:f>
+            <m:fPr>
+              <m:ctrlPr>
+                <w:rPr>
+                  <w:rFonts w:ascii="Cambria Math" w:eastAsiaTheme="minorEastAsia" w:hAnsi="Cambria Math"/>
+                  <w:i/>
+                </w:rPr>
+              </m:ctrlPr>
+            </m:fPr>
+            <m:num>
+              <m:r>
+                <w:rPr>
+                  <w:rFonts w:ascii="Cambria Math" w:eastAsiaTheme="minorEastAsia" w:hAnsi="Cambria Math"/>
+                </w:rPr>
+                <m:t>DO-A</m:t>
+              </m:r>
+            </m:num>
+            <m:den>
+              <m:r>
+                <w:rPr>
+                  <w:rFonts w:ascii="Cambria Math" w:eastAsiaTheme="minorEastAsia" w:hAnsi="Cambria Math"/>
+                </w:rPr>
+                <m:t>B-A</m:t>
+              </m:r>
+            </m:den>
+          </m:f>
+          <m:r>
+            <w:rPr>
+              <w:rFonts w:ascii="Cambria Math" w:eastAsiaTheme="minorEastAsia" w:hAnsi="Cambria Math"/>
+            </w:rPr>
+            <m:t xml:space="preserve">   when A&lt;DO&lt;B</m:t>
+          </m:r>
+        </m:oMath>
+      </m:oMathPara>
+    </w:p>
+    <w:p>
+      <w:pPr>
+        <w:pStyle w:val="TS"/>
+        <w:spacing w:line="480" w:lineRule="auto"/>
+        <w:rPr>
+          <w:rFonts w:eastAsiaTheme="minorEastAsia"/>
+        </w:rPr>
+      </w:pPr>
+      <m:oMathPara>
+        <m:oMath>
+          <m:r>
+            <w:rPr>
+              <w:rFonts w:ascii="Cambria Math" w:eastAsiaTheme="minorEastAsia" w:hAnsi="Cambria Math"/>
+            </w:rPr>
+            <w:lastRenderedPageBreak/>
+            <m:t>s=1   when DO&lt;A</m:t>
+          </m:r>
+        </m:oMath>
+      </m:oMathPara>
+    </w:p>
+    <w:p>
+      <w:pPr>
+        <w:pStyle w:val="TS"/>
+        <w:spacing w:line="480" w:lineRule="auto"/>
+        <w:rPr>
+          <w:rFonts w:eastAsiaTheme="minorEastAsia"/>
+        </w:rPr>
+      </w:pPr>
+      <w:r>
+        <w:rPr>
+          <w:rFonts w:eastAsiaTheme="minorEastAsia"/>
+        </w:rPr>
+        <w:t xml:space="preserve">The stress variable was applied to the parameter(s) of interest using functions that either increased or decreased the parameter with increasing stress, depending on the hypothesis for each parameter. To increase a parameter </w:t>
+      </w:r>
+      <w:r>
+        <w:rPr>
+          <w:rFonts w:eastAsiaTheme="minorEastAsia"/>
+          <w:i/>
+          <w:iCs/>
+        </w:rPr>
+        <w:t>p</w:t>
+      </w:r>
+      <w:r>
+        <w:rPr>
+          <w:rFonts w:eastAsiaTheme="minorEastAsia"/>
+        </w:rPr>
+        <w:t xml:space="preserve"> each occurrence of the parameter in the model equations was replaced with:</w:t>
+      </w:r>
+    </w:p>
+    <w:p>
+      <w:pPr>
+        <w:pStyle w:val="TS"/>
+        <w:spacing w:line="480" w:lineRule="auto"/>
+        <w:rPr>
+          <w:rFonts w:eastAsiaTheme="minorEastAsia"/>
+        </w:rPr>
+      </w:pPr>
+      <m:oMathPara>
+        <m:oMath>
+          <m:r>
+            <w:rPr>
+              <w:rFonts w:ascii="Cambria Math" w:eastAsiaTheme="minorEastAsia" w:hAnsi="Cambria Math"/>
+            </w:rPr>
+            <m:t>p∙</m:t>
+          </m:r>
+          <m:d>
+            <m:dPr>
+              <m:ctrlPr>
+                <w:rPr>
+                  <w:rFonts w:ascii="Cambria Math" w:eastAsiaTheme="minorEastAsia" w:hAnsi="Cambria Math"/>
+                  <w:i/>
+                </w:rPr>
+              </m:ctrlPr>
+            </m:dPr>
+            <m:e>
+              <m:r>
+                <w:rPr>
+                  <w:rFonts w:ascii="Cambria Math" w:eastAsiaTheme="minorEastAsia" w:hAnsi="Cambria Math"/>
+                </w:rPr>
+                <m:t>1+s</m:t>
+              </m:r>
+            </m:e>
+          </m:d>
+        </m:oMath>
+      </m:oMathPara>
+    </w:p>
+    <w:p>
+      <w:pPr>
+        <w:pStyle w:val="TS"/>
+        <w:spacing w:line="480" w:lineRule="auto"/>
+        <w:rPr>
+          <w:rFonts w:eastAsiaTheme="minorEastAsia"/>
+        </w:rPr>
+      </w:pPr>
+      <w:r>
+        <w:rPr>
+          <w:rFonts w:eastAsiaTheme="minorEastAsia"/>
+        </w:rPr>
+        <w:t xml:space="preserve">To decrease a parameter </w:t>
+      </w:r>
+      <w:r>
+        <w:rPr>
+          <w:rFonts w:eastAsiaTheme="minorEastAsia"/>
+          <w:i/>
+          <w:iCs/>
+        </w:rPr>
+        <w:t>p</w:t>
+      </w:r>
+      <w:r>
+        <w:rPr>
+          <w:rFonts w:eastAsiaTheme="minorEastAsia"/>
+        </w:rPr>
+        <w:t xml:space="preserve"> </w:t>
+      </w:r>
+      <w:r>
+        <w:rPr>
+          <w:rFonts w:eastAsiaTheme="minorEastAsia"/>
+        </w:rPr>
+        <w:t>each occurrence of the parameter in the model equations was replaced with:</w:t>
+      </w:r>
+    </w:p>
+    <w:p>
+      <w:pPr>
+        <w:pStyle w:val="TS"/>
+        <w:spacing w:line="480" w:lineRule="auto"/>
+        <w:rPr>
+          <w:rFonts w:eastAsiaTheme="minorEastAsia"/>
+        </w:rPr>
+      </w:pPr>
+      <m:oMathPara>
+        <m:oMath>
+          <m:f>
+            <m:fPr>
+              <m:ctrlPr>
+                <w:rPr>
+                  <w:rFonts w:ascii="Cambria Math" w:eastAsiaTheme="minorEastAsia" w:hAnsi="Cambria Math"/>
+                  <w:i/>
+                </w:rPr>
+              </m:ctrlPr>
+            </m:fPr>
+            <m:num>
+              <m:r>
+                <w:rPr>
+                  <w:rFonts w:ascii="Cambria Math" w:eastAsiaTheme="minorEastAsia" w:hAnsi="Cambria Math"/>
+                </w:rPr>
+                <m:t>p</m:t>
+              </m:r>
+            </m:num>
+            <m:den>
+              <m:d>
+                <m:dPr>
+                  <m:ctrlPr>
+                    <w:rPr>
+                      <w:rFonts w:ascii="Cambria Math" w:eastAsiaTheme="minorEastAsia" w:hAnsi="Cambria Math"/>
+                      <w:i/>
+                    </w:rPr>
+                  </m:ctrlPr>
+                </m:dPr>
+                <m:e>
+                  <m:r>
+                    <w:rPr>
+                      <w:rFonts w:ascii="Cambria Math" w:eastAsiaTheme="minorEastAsia" w:hAnsi="Cambria Math"/>
+                    </w:rPr>
+                    <m:t>1+s</m:t>
+                  </m:r>
+                </m:e>
+              </m:d>
+            </m:den>
+          </m:f>
+        </m:oMath>
+      </m:oMathPara>
+    </w:p>
+    <w:p>
+      <w:pPr>
+        <w:pStyle w:val="TS"/>
+        <w:spacing w:line="480" w:lineRule="auto"/>
+        <w:rPr>
+          <w:rFonts w:eastAsiaTheme="minorEastAsia"/>
+        </w:rPr>
+      </w:pPr>
+    </w:p>
+    <w:p>
+      <w:pPr>
+        <w:pStyle w:val="TS"/>
+        <w:spacing w:line="480" w:lineRule="auto"/>
+        <w:rPr>
+          <w:rFonts w:eastAsiaTheme="minorEastAsia"/>
+        </w:rPr>
+      </w:pPr>
+    </w:p>
+    <w:p>
+      <w:pPr>
+        <w:pStyle w:val="TS"/>
+        <w:spacing w:line="480" w:lineRule="auto"/>
+      </w:pPr>
+    </w:p>
+    <w:p>
+      <w:pPr>
+        <w:pStyle w:val="TS"/>
+        <w:spacing w:line="480" w:lineRule="auto"/>
+      </w:pPr>
+    </w:p>
+    <w:p>
+      <w:pPr>
+        <w:pStyle w:val="TS"/>
+        <w:spacing w:line="480" w:lineRule="auto"/>
+      </w:pPr>
+      <w:r>
         <w:t>We used</w:t>
       </w:r>
       <w:r>
@@ -2650,11 +2867,7 @@
         <w:t xml:space="preserve">The experimental data are summarized in Table 1. </w:t>
       </w:r>
       <w:r>
-        <w:t xml:space="preserve">The stress function was based on Jager (2018) and further developed based on measured </w:t>
-      </w:r>
-      <w:r>
-        <w:lastRenderedPageBreak/>
-        <w:t xml:space="preserve">routine metabolic rates of embryos and larvae under steadily decreasing oxygen levels, which gave thresholds for </w:t>
+        <w:t xml:space="preserve">The stress function was based on Jager (2018) and further developed based on measured routine metabolic rates of embryos and larvae under steadily decreasing oxygen levels, which gave thresholds for </w:t>
       </w:r>
       <w:r>
         <w:t xml:space="preserve">oxygen levels below which the stress function would be turned on (above the threshold oxygen-related stress would not affect the parameter). </w:t>
@@ -2921,7 +3134,6 @@
         <w:spacing w:line="480" w:lineRule="auto"/>
       </w:pPr>
       <w:r>
-        <w:lastRenderedPageBreak/>
         <w:t>Hypoxia may</w:t>
       </w:r>
       <w:r>
@@ -3028,6 +3240,15 @@
       <w:proofErr w:type="spellEnd"/>
       <w:r>
         <w:t xml:space="preserve"> book</w:t>
+      </w:r>
+    </w:p>
+    <w:p>
+      <w:pPr>
+        <w:pStyle w:val="TS"/>
+        <w:spacing w:line="480" w:lineRule="auto"/>
+      </w:pPr>
+      <w:r>
+        <w:t>Letcher and Bengtson 1993</w:t>
       </w:r>
     </w:p>
     <w:sectPr>
@@ -3866,6 +4087,16 @@
       <w:szCs w:val="20"/>
     </w:rPr>
   </w:style>
+  <w:style w:type="character" w:styleId="PlaceholderText">
+    <w:name w:val="Placeholder Text"/>
+    <w:basedOn w:val="DefaultParagraphFont"/>
+    <w:uiPriority w:val="99"/>
+    <w:semiHidden/>
+    <w:rsid w:val="00B47398"/>
+    <w:rPr>
+      <w:color w:val="808080"/>
+    </w:rPr>
+  </w:style>
 </w:styles>
 </file>
 

</xml_diff>

<commit_message>
updates to Ch 4 methods
</commit_message>
<xml_diff>
--- a/DEBkiss results/Chapter 4 draft.docx
+++ b/DEBkiss results/Chapter 4 draft.docx
@@ -22,35 +22,69 @@
         <w:pStyle w:val="TS"/>
         <w:spacing w:line="480" w:lineRule="auto"/>
       </w:pPr>
-    </w:p>
-    <w:p>
-      <w:pPr>
-        <w:pStyle w:val="TS"/>
-        <w:spacing w:line="480" w:lineRule="auto"/>
+      <w:r>
         <w:rPr>
           <w:b/>
           <w:bCs/>
         </w:rPr>
-      </w:pPr>
-      <w:r>
+        <w:t>Introduction</w:t>
+      </w:r>
+    </w:p>
+    <w:p>
+      <w:pPr>
+        <w:pStyle w:val="TS"/>
+        <w:spacing w:line="480" w:lineRule="auto"/>
+      </w:pPr>
+    </w:p>
+    <w:p>
+      <w:pPr>
+        <w:pStyle w:val="TS"/>
+        <w:spacing w:line="480" w:lineRule="auto"/>
+      </w:pPr>
+    </w:p>
+    <w:p>
+      <w:pPr>
+        <w:pStyle w:val="TS"/>
+        <w:spacing w:line="480" w:lineRule="auto"/>
+      </w:pPr>
+      <w:r>
+        <w:t>Like the standard DEB model (Kooijman, 2010), the DEBkiss framework specifies the inputs, relative allocation, and sinks of energy and mass in a general enough manner to be applied to most animals, although it does not apply to other forms of life such as plants. However,</w:t>
+      </w:r>
+    </w:p>
+    <w:p>
+      <w:pPr>
+        <w:pStyle w:val="TS"/>
+        <w:spacing w:line="480" w:lineRule="auto"/>
+      </w:pPr>
+    </w:p>
+    <w:p>
+      <w:pPr>
+        <w:pStyle w:val="TS"/>
+        <w:spacing w:line="480" w:lineRule="auto"/>
         <w:rPr>
           <w:b/>
           <w:bCs/>
         </w:rPr>
-        <w:t xml:space="preserve">Rationale – why do </w:t>
-      </w:r>
+      </w:pPr>
       <w:r>
         <w:rPr>
           <w:b/>
           <w:bCs/>
         </w:rPr>
-        <w:t>we</w:t>
+        <w:t xml:space="preserve">Rationale – why do </w:t>
       </w:r>
       <w:r>
         <w:rPr>
           <w:b/>
           <w:bCs/>
         </w:rPr>
+        <w:t>we</w:t>
+      </w:r>
+      <w:r>
+        <w:rPr>
+          <w:b/>
+          <w:bCs/>
+        </w:rPr>
         <w:t xml:space="preserve"> want to do this work?</w:t>
       </w:r>
     </w:p>
@@ -90,17 +124,8 @@
           <w:i/>
           <w:iCs/>
         </w:rPr>
-        <w:t xml:space="preserve">Menidia </w:t>
-      </w:r>
-      <w:proofErr w:type="spellStart"/>
-      <w:r>
-        <w:rPr>
-          <w:i/>
-          <w:iCs/>
-        </w:rPr>
-        <w:t>menidia</w:t>
-      </w:r>
-      <w:proofErr w:type="spellEnd"/>
+        <w:t>Menidia menidia</w:t>
+      </w:r>
       <w:r>
         <w:t xml:space="preserve"> and is expected to intensify </w:t>
       </w:r>
@@ -110,21 +135,11 @@
       <w:r>
         <w:t xml:space="preserve"> (</w:t>
       </w:r>
-      <w:proofErr w:type="spellStart"/>
-      <w:r>
-        <w:t>Cadigan</w:t>
-      </w:r>
-      <w:proofErr w:type="spellEnd"/>
-      <w:r>
-        <w:t xml:space="preserve"> and Fell, 1985; </w:t>
-      </w:r>
-      <w:proofErr w:type="spellStart"/>
-      <w:r>
-        <w:t>Breitburg</w:t>
-      </w:r>
-      <w:proofErr w:type="spellEnd"/>
-      <w:r>
-        <w:t xml:space="preserve"> et al., 2018</w:t>
+      <w:r>
+        <w:t xml:space="preserve">Cadigan and Fell, 1985; </w:t>
+      </w:r>
+      <w:r>
+        <w:t>Breitburg et al., 2018</w:t>
       </w:r>
       <w:r>
         <w:t xml:space="preserve">). Currently the species is tolerant </w:t>
@@ -158,29 +173,13 @@
         <w:t>multiple physiological responses</w:t>
       </w:r>
       <w:r>
-        <w:t xml:space="preserve"> we have documented </w:t>
-      </w:r>
-      <w:proofErr w:type="gramStart"/>
-      <w:r>
-        <w:t xml:space="preserve">in order </w:t>
-      </w:r>
-      <w:r>
-        <w:t>to</w:t>
-      </w:r>
-      <w:proofErr w:type="gramEnd"/>
-      <w:r>
-        <w:t xml:space="preserve"> quantify population-level consequences, and a DEB model builds the foundation to do so</w:t>
-      </w:r>
-      <w:r>
-        <w:t xml:space="preserve"> (</w:t>
-      </w:r>
-      <w:proofErr w:type="spellStart"/>
-      <w:r>
-        <w:t>Lavaud</w:t>
-      </w:r>
-      <w:proofErr w:type="spellEnd"/>
-      <w:r>
-        <w:t xml:space="preserve"> et al., 2021)</w:t>
+        <w:t xml:space="preserve"> we have documented in order </w:t>
+      </w:r>
+      <w:r>
+        <w:t>to quantify population-level consequences, and a DEB model builds the foundation to do so</w:t>
+      </w:r>
+      <w:r>
+        <w:t xml:space="preserve"> (Lavaud et al., 2021)</w:t>
       </w:r>
       <w:r>
         <w:t xml:space="preserve">. </w:t>
@@ -198,15 +197,7 @@
         <w:spacing w:line="480" w:lineRule="auto"/>
       </w:pPr>
       <w:r>
-        <w:t xml:space="preserve">A primary mechanism by which the fish energy budget is thought to be impacted by hypoxia is reduced food consumption (Chabot and </w:t>
-      </w:r>
-      <w:proofErr w:type="spellStart"/>
-      <w:r>
-        <w:t>Dutil</w:t>
-      </w:r>
-      <w:proofErr w:type="spellEnd"/>
-      <w:r>
-        <w:t xml:space="preserve">, 1999; Thomas et al., 2019). However, consumption effects do not explain the observed hypoxia impacts on </w:t>
+        <w:t xml:space="preserve">A primary mechanism by which the fish energy budget is thought to be impacted by hypoxia is reduced food consumption (Chabot and Dutil, 1999; Thomas et al., 2019). However, consumption effects do not explain the observed hypoxia impacts on </w:t>
       </w:r>
       <w:r>
         <w:rPr>
@@ -216,18 +207,14 @@
         <w:t>M. menidia</w:t>
       </w:r>
       <w:r>
-        <w:t xml:space="preserve"> hatch survival and size (Cross et al., 2019) because embryos do not feed. </w:t>
-      </w:r>
-      <w:r>
-        <w:t xml:space="preserve">For this </w:t>
-      </w:r>
-      <w:proofErr w:type="gramStart"/>
-      <w:r>
-        <w:t>reason</w:t>
-      </w:r>
-      <w:proofErr w:type="gramEnd"/>
-      <w:r>
-        <w:t xml:space="preserve"> it is necessary to put a particular focus on the early life energy budget and attempt to identify alternative DEB processes in </w:t>
+        <w:t xml:space="preserve"> hatch survival </w:t>
+      </w:r>
+      <w:r>
+        <w:lastRenderedPageBreak/>
+        <w:t xml:space="preserve">and size (Cross et al., 2019) because embryos do not feed. </w:t>
+      </w:r>
+      <w:r>
+        <w:t xml:space="preserve">For this reason it is necessary to put a particular focus on the early life energy budget and attempt to identify alternative DEB processes in </w:t>
       </w:r>
       <w:r>
         <w:rPr>
@@ -284,7 +271,6 @@
         <w:spacing w:line="480" w:lineRule="auto"/>
       </w:pPr>
       <w:r>
-        <w:lastRenderedPageBreak/>
         <w:t xml:space="preserve">Developing a model that incorporates physiological and energetic mechanisms of hypoxia effects creates a widely applicable tool that can be used not only for making population-level predictions of hypoxia effects, but also be incorporated into larger models of other stressor impacts such as acidification and contaminant effects. This type of work could be continued for </w:t>
       </w:r>
       <w:r>
@@ -397,24 +383,16 @@
         <w:t xml:space="preserve"> </w:t>
       </w:r>
       <w:r>
-        <w:t xml:space="preserve">in a way that would allow us to explain early-life hypoxia effects with bioenergetic processes, we used </w:t>
-      </w:r>
-      <w:proofErr w:type="spellStart"/>
-      <w:r>
-        <w:t>DEBkiss</w:t>
-      </w:r>
-      <w:proofErr w:type="spellEnd"/>
-      <w:r>
-        <w:t xml:space="preserve">, a simplified and widely applicable DEB model (Jager et al., 2013; Jager, 2018). </w:t>
+        <w:t xml:space="preserve">in a way that would allow us to explain early-life hypoxia effects with bioenergetic processes, we used DEBkiss, a simplified and widely applicable DEB model (Jager et al., 2013; Jager, 2018). </w:t>
       </w:r>
       <w:r>
         <w:t>The full set of assumptions and equations can be found in Jager (2018). Briefly,</w:t>
       </w:r>
       <w:r>
-        <w:t xml:space="preserve"> in juveniles and adults</w:t>
-      </w:r>
-      <w:r>
-        <w:t xml:space="preserve"> the </w:t>
+        <w:t xml:space="preserve"> </w:t>
+      </w:r>
+      <w:r>
+        <w:t xml:space="preserve">the </w:t>
       </w:r>
       <w:r>
         <w:t>flux of food (</w:t>
@@ -435,9 +413,376 @@
         <w:t>X</w:t>
       </w:r>
       <w:r>
-        <w:t xml:space="preserve">) is converted to assimilates with an efficiency </w:t>
-      </w:r>
-      <w:proofErr w:type="spellStart"/>
+        <w:t xml:space="preserve">) </w:t>
+      </w:r>
+      <w:r>
+        <w:t>or</w:t>
+      </w:r>
+      <w:r>
+        <w:t>, for embryos, the egg buffer (</w:t>
+      </w:r>
+      <w:r>
+        <w:rPr>
+          <w:i/>
+          <w:iCs/>
+        </w:rPr>
+        <w:t>W</w:t>
+      </w:r>
+      <w:r>
+        <w:rPr>
+          <w:i/>
+          <w:iCs/>
+          <w:vertAlign w:val="subscript"/>
+        </w:rPr>
+        <w:t>B</w:t>
+      </w:r>
+      <w:r>
+        <w:t xml:space="preserve">) </w:t>
+      </w:r>
+      <w:r>
+        <w:t xml:space="preserve">is </w:t>
+      </w:r>
+      <w:r>
+        <w:t xml:space="preserve">immediately </w:t>
+      </w:r>
+      <w:r>
+        <w:t xml:space="preserve">converted to assimilates </w:t>
+      </w:r>
+      <w:r>
+        <w:t>which are</w:t>
+      </w:r>
+      <w:r>
+        <w:t xml:space="preserve"> allocated to a somatic fraction (</w:t>
+      </w:r>
+      <w:r>
+        <w:rPr>
+          <w:rFonts w:cs="Times New Roman"/>
+          <w:i/>
+          <w:iCs/>
+        </w:rPr>
+        <w:t>κ</w:t>
+      </w:r>
+      <w:r>
+        <w:t>) and a reproductive fraction (1-</w:t>
+      </w:r>
+      <w:r>
+        <w:rPr>
+          <w:rFonts w:cs="Times New Roman"/>
+          <w:i/>
+          <w:iCs/>
+        </w:rPr>
+        <w:t>κ</w:t>
+      </w:r>
+      <w:r>
+        <w:t>)</w:t>
+      </w:r>
+      <w:r>
+        <w:t>; these fractions</w:t>
+      </w:r>
+      <w:r>
+        <w:t xml:space="preserve"> are constant throughout the life cycle</w:t>
+      </w:r>
+      <w:r>
+        <w:t xml:space="preserve">. </w:t>
+      </w:r>
+      <w:r>
+        <w:t xml:space="preserve">The </w:t>
+      </w:r>
+      <w:r>
+        <w:lastRenderedPageBreak/>
+        <w:t>assimilation flux is the pro</w:t>
+      </w:r>
+      <w:r>
+        <w:t>du</w:t>
+      </w:r>
+      <w:r>
+        <w:t>ct of the scaled food level (</w:t>
+      </w:r>
+      <w:r>
+        <w:rPr>
+          <w:i/>
+          <w:iCs/>
+        </w:rPr>
+        <w:t>f</w:t>
+      </w:r>
+      <w:r>
+        <w:t>), the volumetric surface area (</w:t>
+      </w:r>
+      <w:r>
+        <w:rPr>
+          <w:i/>
+          <w:iCs/>
+        </w:rPr>
+        <w:t>L</w:t>
+      </w:r>
+      <w:r>
+        <w:rPr>
+          <w:i/>
+          <w:iCs/>
+          <w:vertAlign w:val="superscript"/>
+        </w:rPr>
+        <w:t>2</w:t>
+      </w:r>
+      <w:r>
+        <w:t>), and the parameter maximum area-specific assimilation rate (</w:t>
+      </w:r>
+      <w:r>
+        <w:rPr>
+          <w:i/>
+          <w:iCs/>
+        </w:rPr>
+        <w:t>J</w:t>
+      </w:r>
+      <w:r>
+        <w:rPr>
+          <w:i/>
+          <w:iCs/>
+          <w:vertAlign w:val="superscript"/>
+        </w:rPr>
+        <w:t>a</w:t>
+      </w:r>
+      <w:r>
+        <w:rPr>
+          <w:i/>
+          <w:iCs/>
+          <w:vertAlign w:val="subscript"/>
+        </w:rPr>
+        <w:t>Am</w:t>
+      </w:r>
+      <w:r>
+        <w:t>):</w:t>
+      </w:r>
+    </w:p>
+    <w:p>
+      <w:pPr>
+        <w:pStyle w:val="TS"/>
+        <w:spacing w:line="480" w:lineRule="auto"/>
+      </w:pPr>
+      <m:oMathPara>
+        <m:oMath>
+          <m:sSub>
+            <m:sSubPr>
+              <m:ctrlPr>
+                <w:rPr>
+                  <w:rFonts w:ascii="Cambria Math" w:hAnsi="Cambria Math"/>
+                  <w:i/>
+                </w:rPr>
+              </m:ctrlPr>
+            </m:sSubPr>
+            <m:e>
+              <m:r>
+                <w:rPr>
+                  <w:rFonts w:ascii="Cambria Math" w:hAnsi="Cambria Math"/>
+                </w:rPr>
+                <m:t>J</m:t>
+              </m:r>
+            </m:e>
+            <m:sub>
+              <m:r>
+                <w:rPr>
+                  <w:rFonts w:ascii="Cambria Math" w:hAnsi="Cambria Math"/>
+                </w:rPr>
+                <m:t>A</m:t>
+              </m:r>
+            </m:sub>
+          </m:sSub>
+          <m:r>
+            <w:rPr>
+              <w:rFonts w:ascii="Cambria Math" w:hAnsi="Cambria Math"/>
+            </w:rPr>
+            <m:t xml:space="preserve">=f </m:t>
+          </m:r>
+          <m:sSubSup>
+            <m:sSubSupPr>
+              <m:ctrlPr>
+                <w:rPr>
+                  <w:rFonts w:ascii="Cambria Math" w:hAnsi="Cambria Math"/>
+                  <w:i/>
+                </w:rPr>
+              </m:ctrlPr>
+            </m:sSubSupPr>
+            <m:e>
+              <m:r>
+                <w:rPr>
+                  <w:rFonts w:ascii="Cambria Math" w:hAnsi="Cambria Math"/>
+                </w:rPr>
+                <m:t>J</m:t>
+              </m:r>
+            </m:e>
+            <m:sub>
+              <m:r>
+                <w:rPr>
+                  <w:rFonts w:ascii="Cambria Math" w:hAnsi="Cambria Math"/>
+                </w:rPr>
+                <m:t>Am</m:t>
+              </m:r>
+            </m:sub>
+            <m:sup>
+              <m:r>
+                <w:rPr>
+                  <w:rFonts w:ascii="Cambria Math" w:hAnsi="Cambria Math"/>
+                </w:rPr>
+                <m:t>a</m:t>
+              </m:r>
+            </m:sup>
+          </m:sSubSup>
+          <m:r>
+            <w:rPr>
+              <w:rFonts w:ascii="Cambria Math" w:hAnsi="Cambria Math"/>
+            </w:rPr>
+            <m:t xml:space="preserve"> </m:t>
+          </m:r>
+          <m:sSup>
+            <m:sSupPr>
+              <m:ctrlPr>
+                <w:rPr>
+                  <w:rFonts w:ascii="Cambria Math" w:hAnsi="Cambria Math"/>
+                  <w:i/>
+                </w:rPr>
+              </m:ctrlPr>
+            </m:sSupPr>
+            <m:e>
+              <m:r>
+                <w:rPr>
+                  <w:rFonts w:ascii="Cambria Math" w:hAnsi="Cambria Math"/>
+                </w:rPr>
+                <m:t>L</m:t>
+              </m:r>
+            </m:e>
+            <m:sup>
+              <m:r>
+                <w:rPr>
+                  <w:rFonts w:ascii="Cambria Math" w:hAnsi="Cambria Math"/>
+                </w:rPr>
+                <m:t>2</m:t>
+              </m:r>
+            </m:sup>
+          </m:sSup>
+        </m:oMath>
+      </m:oMathPara>
+    </w:p>
+    <w:p>
+      <w:pPr>
+        <w:pStyle w:val="TS"/>
+        <w:spacing w:line="480" w:lineRule="auto"/>
+      </w:pPr>
+      <w:r>
+        <w:t>For embryos (</w:t>
+      </w:r>
+      <w:r>
+        <w:rPr>
+          <w:i/>
+          <w:iCs/>
+        </w:rPr>
+        <w:t>W</w:t>
+      </w:r>
+      <w:r>
+        <w:rPr>
+          <w:i/>
+          <w:iCs/>
+          <w:vertAlign w:val="subscript"/>
+        </w:rPr>
+        <w:t>B</w:t>
+      </w:r>
+      <w:r>
+        <w:rPr>
+          <w:i/>
+          <w:iCs/>
+        </w:rPr>
+        <w:t xml:space="preserve"> </w:t>
+      </w:r>
+      <w:r>
+        <w:t xml:space="preserve">&gt; 0) and under </w:t>
+      </w:r>
+      <w:r>
+        <w:rPr>
+          <w:i/>
+          <w:iCs/>
+        </w:rPr>
+        <w:t>ad libitum</w:t>
+      </w:r>
+      <w:r>
+        <w:t xml:space="preserve"> feeding </w:t>
+      </w:r>
+      <w:r>
+        <w:rPr>
+          <w:i/>
+          <w:iCs/>
+        </w:rPr>
+        <w:t xml:space="preserve">f </w:t>
+      </w:r>
+      <w:r>
+        <w:t xml:space="preserve">= 1. </w:t>
+      </w:r>
+      <w:r>
+        <w:t>The differential equation for change in egg buffer over time is –</w:t>
+      </w:r>
+      <w:r>
+        <w:rPr>
+          <w:i/>
+          <w:iCs/>
+        </w:rPr>
+        <w:t>J</w:t>
+      </w:r>
+      <w:r>
+        <w:rPr>
+          <w:i/>
+          <w:iCs/>
+          <w:vertAlign w:val="subscript"/>
+        </w:rPr>
+        <w:t>A</w:t>
+      </w:r>
+      <w:r>
+        <w:t xml:space="preserve">. </w:t>
+      </w:r>
+      <w:r>
+        <w:t>Within the somatic branch,</w:t>
+      </w:r>
+      <w:r>
+        <w:t xml:space="preserve"> which does not change with life stage,</w:t>
+      </w:r>
+      <w:r>
+        <w:t xml:space="preserve"> a flux to maintenance (</w:t>
+      </w:r>
+      <w:r>
+        <w:rPr>
+          <w:i/>
+          <w:iCs/>
+        </w:rPr>
+        <w:t>J</w:t>
+      </w:r>
+      <w:r>
+        <w:rPr>
+          <w:i/>
+          <w:iCs/>
+          <w:vertAlign w:val="subscript"/>
+        </w:rPr>
+        <w:t>M</w:t>
+      </w:r>
+      <w:r>
+        <w:t>) is prioritized while the remainder goes to the flux for structure (</w:t>
+      </w:r>
+      <w:r>
+        <w:rPr>
+          <w:i/>
+          <w:iCs/>
+        </w:rPr>
+        <w:t>J</w:t>
+      </w:r>
+      <w:r>
+        <w:rPr>
+          <w:i/>
+          <w:iCs/>
+          <w:vertAlign w:val="subscript"/>
+        </w:rPr>
+        <w:t>V</w:t>
+      </w:r>
+      <w:r>
+        <w:t>)</w:t>
+      </w:r>
+      <w:r>
+        <w:t xml:space="preserve"> with a conversion efficiency </w:t>
+      </w:r>
       <w:r>
         <w:rPr>
           <w:i/>
@@ -451,11 +796,444 @@
           <w:iCs/>
           <w:vertAlign w:val="subscript"/>
         </w:rPr>
-        <w:t>AX</w:t>
-      </w:r>
-      <w:proofErr w:type="spellEnd"/>
-      <w:r>
-        <w:t xml:space="preserve"> which is then allocated to a somatic fraction (</w:t>
+        <w:t>VA</w:t>
+      </w:r>
+      <w:r>
+        <w:t>. The maintenance flux is the product of volume and the parameter for the volume-specific cost for maintenance (</w:t>
+      </w:r>
+      <w:r>
+        <w:rPr>
+          <w:i/>
+          <w:iCs/>
+        </w:rPr>
+        <w:t>J</w:t>
+      </w:r>
+      <w:r>
+        <w:rPr>
+          <w:i/>
+          <w:iCs/>
+          <w:vertAlign w:val="superscript"/>
+        </w:rPr>
+        <w:t>v</w:t>
+      </w:r>
+      <w:r>
+        <w:rPr>
+          <w:i/>
+          <w:iCs/>
+          <w:vertAlign w:val="subscript"/>
+        </w:rPr>
+        <w:t>M</w:t>
+      </w:r>
+      <w:r>
+        <w:t>):</w:t>
+      </w:r>
+    </w:p>
+    <w:p>
+      <w:pPr>
+        <w:pStyle w:val="TS"/>
+        <w:spacing w:line="480" w:lineRule="auto"/>
+        <w:rPr>
+          <w:rFonts w:eastAsiaTheme="minorEastAsia"/>
+        </w:rPr>
+      </w:pPr>
+      <m:oMathPara>
+        <m:oMath>
+          <m:sSub>
+            <m:sSubPr>
+              <m:ctrlPr>
+                <w:rPr>
+                  <w:rFonts w:ascii="Cambria Math" w:hAnsi="Cambria Math"/>
+                  <w:i/>
+                </w:rPr>
+              </m:ctrlPr>
+            </m:sSubPr>
+            <m:e>
+              <m:r>
+                <w:rPr>
+                  <w:rFonts w:ascii="Cambria Math" w:hAnsi="Cambria Math"/>
+                </w:rPr>
+                <m:t>J</m:t>
+              </m:r>
+            </m:e>
+            <m:sub>
+              <m:r>
+                <w:rPr>
+                  <w:rFonts w:ascii="Cambria Math" w:hAnsi="Cambria Math"/>
+                </w:rPr>
+                <m:t>V</m:t>
+              </m:r>
+            </m:sub>
+          </m:sSub>
+          <m:r>
+            <w:rPr>
+              <w:rFonts w:ascii="Cambria Math" w:hAnsi="Cambria Math"/>
+            </w:rPr>
+            <m:t>=</m:t>
+          </m:r>
+          <m:sSub>
+            <m:sSubPr>
+              <m:ctrlPr>
+                <w:rPr>
+                  <w:rFonts w:ascii="Cambria Math" w:hAnsi="Cambria Math"/>
+                  <w:i/>
+                </w:rPr>
+              </m:ctrlPr>
+            </m:sSubPr>
+            <m:e>
+              <m:r>
+                <w:rPr>
+                  <w:rFonts w:ascii="Cambria Math" w:hAnsi="Cambria Math"/>
+                </w:rPr>
+                <m:t>y</m:t>
+              </m:r>
+            </m:e>
+            <m:sub>
+              <m:r>
+                <w:rPr>
+                  <w:rFonts w:ascii="Cambria Math" w:hAnsi="Cambria Math"/>
+                </w:rPr>
+                <m:t>VA</m:t>
+              </m:r>
+            </m:sub>
+          </m:sSub>
+          <m:r>
+            <w:rPr>
+              <w:rFonts w:ascii="Cambria Math" w:hAnsi="Cambria Math"/>
+            </w:rPr>
+            <m:t xml:space="preserve"> </m:t>
+          </m:r>
+          <m:d>
+            <m:dPr>
+              <m:ctrlPr>
+                <w:rPr>
+                  <w:rFonts w:ascii="Cambria Math" w:hAnsi="Cambria Math"/>
+                  <w:i/>
+                </w:rPr>
+              </m:ctrlPr>
+            </m:dPr>
+            <m:e>
+              <m:r>
+                <w:rPr>
+                  <w:rFonts w:ascii="Cambria Math" w:hAnsi="Cambria Math"/>
+                </w:rPr>
+                <m:t>κ</m:t>
+              </m:r>
+              <m:r>
+                <w:rPr>
+                  <w:rFonts w:ascii="Cambria Math" w:hAnsi="Cambria Math"/>
+                </w:rPr>
+                <m:t xml:space="preserve"> </m:t>
+              </m:r>
+              <m:sSub>
+                <m:sSubPr>
+                  <m:ctrlPr>
+                    <w:rPr>
+                      <w:rFonts w:ascii="Cambria Math" w:hAnsi="Cambria Math"/>
+                      <w:i/>
+                    </w:rPr>
+                  </m:ctrlPr>
+                </m:sSubPr>
+                <m:e>
+                  <m:r>
+                    <w:rPr>
+                      <w:rFonts w:ascii="Cambria Math" w:hAnsi="Cambria Math"/>
+                    </w:rPr>
+                    <m:t>J</m:t>
+                  </m:r>
+                </m:e>
+                <m:sub>
+                  <m:r>
+                    <w:rPr>
+                      <w:rFonts w:ascii="Cambria Math" w:hAnsi="Cambria Math"/>
+                    </w:rPr>
+                    <m:t>A</m:t>
+                  </m:r>
+                </m:sub>
+              </m:sSub>
+              <m:r>
+                <w:rPr>
+                  <w:rFonts w:ascii="Cambria Math" w:hAnsi="Cambria Math"/>
+                </w:rPr>
+                <m:t>-</m:t>
+              </m:r>
+              <m:sSub>
+                <m:sSubPr>
+                  <m:ctrlPr>
+                    <w:rPr>
+                      <w:rFonts w:ascii="Cambria Math" w:hAnsi="Cambria Math"/>
+                      <w:i/>
+                    </w:rPr>
+                  </m:ctrlPr>
+                </m:sSubPr>
+                <m:e>
+                  <m:r>
+                    <w:rPr>
+                      <w:rFonts w:ascii="Cambria Math" w:hAnsi="Cambria Math"/>
+                    </w:rPr>
+                    <m:t>J</m:t>
+                  </m:r>
+                </m:e>
+                <m:sub>
+                  <m:r>
+                    <w:rPr>
+                      <w:rFonts w:ascii="Cambria Math" w:hAnsi="Cambria Math"/>
+                    </w:rPr>
+                    <m:t>M</m:t>
+                  </m:r>
+                </m:sub>
+              </m:sSub>
+            </m:e>
+          </m:d>
+        </m:oMath>
+      </m:oMathPara>
+    </w:p>
+    <w:p>
+      <w:pPr>
+        <w:pStyle w:val="TS"/>
+        <w:spacing w:line="480" w:lineRule="auto"/>
+        <w:rPr>
+          <w:rFonts w:eastAsiaTheme="minorEastAsia"/>
+        </w:rPr>
+      </w:pPr>
+      <m:oMathPara>
+        <m:oMath>
+          <m:sSub>
+            <m:sSubPr>
+              <m:ctrlPr>
+                <w:rPr>
+                  <w:rFonts w:ascii="Cambria Math" w:eastAsiaTheme="minorEastAsia" w:hAnsi="Cambria Math"/>
+                  <w:i/>
+                </w:rPr>
+              </m:ctrlPr>
+            </m:sSubPr>
+            <m:e>
+              <m:r>
+                <w:rPr>
+                  <w:rFonts w:ascii="Cambria Math" w:eastAsiaTheme="minorEastAsia" w:hAnsi="Cambria Math"/>
+                </w:rPr>
+                <m:t>J</m:t>
+              </m:r>
+            </m:e>
+            <m:sub>
+              <m:r>
+                <w:rPr>
+                  <w:rFonts w:ascii="Cambria Math" w:eastAsiaTheme="minorEastAsia" w:hAnsi="Cambria Math"/>
+                </w:rPr>
+                <m:t>M</m:t>
+              </m:r>
+            </m:sub>
+          </m:sSub>
+          <m:r>
+            <w:rPr>
+              <w:rFonts w:ascii="Cambria Math" w:eastAsiaTheme="minorEastAsia" w:hAnsi="Cambria Math"/>
+            </w:rPr>
+            <m:t>=</m:t>
+          </m:r>
+          <m:sSubSup>
+            <m:sSubSupPr>
+              <m:ctrlPr>
+                <w:rPr>
+                  <w:rFonts w:ascii="Cambria Math" w:eastAsiaTheme="minorEastAsia" w:hAnsi="Cambria Math"/>
+                  <w:i/>
+                </w:rPr>
+              </m:ctrlPr>
+            </m:sSubSupPr>
+            <m:e>
+              <m:r>
+                <w:rPr>
+                  <w:rFonts w:ascii="Cambria Math" w:eastAsiaTheme="minorEastAsia" w:hAnsi="Cambria Math"/>
+                </w:rPr>
+                <m:t>J</m:t>
+              </m:r>
+            </m:e>
+            <m:sub>
+              <m:r>
+                <w:rPr>
+                  <w:rFonts w:ascii="Cambria Math" w:eastAsiaTheme="minorEastAsia" w:hAnsi="Cambria Math"/>
+                </w:rPr>
+                <m:t>M</m:t>
+              </m:r>
+            </m:sub>
+            <m:sup>
+              <m:r>
+                <w:rPr>
+                  <w:rFonts w:ascii="Cambria Math" w:eastAsiaTheme="minorEastAsia" w:hAnsi="Cambria Math"/>
+                </w:rPr>
+                <m:t>v</m:t>
+              </m:r>
+            </m:sup>
+          </m:sSubSup>
+          <m:r>
+            <w:rPr>
+              <w:rFonts w:ascii="Cambria Math" w:eastAsiaTheme="minorEastAsia" w:hAnsi="Cambria Math"/>
+            </w:rPr>
+            <m:t xml:space="preserve"> </m:t>
+          </m:r>
+          <m:sSup>
+            <m:sSupPr>
+              <m:ctrlPr>
+                <w:rPr>
+                  <w:rFonts w:ascii="Cambria Math" w:eastAsiaTheme="minorEastAsia" w:hAnsi="Cambria Math"/>
+                  <w:i/>
+                </w:rPr>
+              </m:ctrlPr>
+            </m:sSupPr>
+            <m:e>
+              <m:r>
+                <w:rPr>
+                  <w:rFonts w:ascii="Cambria Math" w:eastAsiaTheme="minorEastAsia" w:hAnsi="Cambria Math"/>
+                </w:rPr>
+                <m:t>L</m:t>
+              </m:r>
+            </m:e>
+            <m:sup>
+              <m:r>
+                <w:rPr>
+                  <w:rFonts w:ascii="Cambria Math" w:eastAsiaTheme="minorEastAsia" w:hAnsi="Cambria Math"/>
+                </w:rPr>
+                <m:t>3</m:t>
+              </m:r>
+            </m:sup>
+          </m:sSup>
+        </m:oMath>
+      </m:oMathPara>
+    </w:p>
+    <w:p>
+      <w:pPr>
+        <w:pStyle w:val="TS"/>
+        <w:spacing w:line="480" w:lineRule="auto"/>
+      </w:pPr>
+      <w:r>
+        <w:t xml:space="preserve">The differential equation for growth is equal to </w:t>
+      </w:r>
+      <w:r>
+        <w:rPr>
+          <w:i/>
+          <w:iCs/>
+        </w:rPr>
+        <w:t>J</w:t>
+      </w:r>
+      <w:r>
+        <w:rPr>
+          <w:i/>
+          <w:iCs/>
+          <w:vertAlign w:val="subscript"/>
+        </w:rPr>
+        <w:t>V</w:t>
+      </w:r>
+      <w:r>
+        <w:t xml:space="preserve">. </w:t>
+      </w:r>
+      <w:r>
+        <w:t>For juveniles, t</w:t>
+      </w:r>
+      <w:r>
+        <w:t xml:space="preserve">he </w:t>
+      </w:r>
+      <w:r>
+        <w:t>non-somatic fraction of assimilates is spent on maturation, or increasing complexity through gonad development. O</w:t>
+      </w:r>
+      <w:r>
+        <w:t xml:space="preserve">nce the </w:t>
+      </w:r>
+      <w:r>
+        <w:t>mass</w:t>
+      </w:r>
+      <w:r>
+        <w:t xml:space="preserve"> at puberty is reached</w:t>
+      </w:r>
+      <w:r>
+        <w:t xml:space="preserve"> (</w:t>
+      </w:r>
+      <w:r>
+        <w:rPr>
+          <w:i/>
+          <w:iCs/>
+        </w:rPr>
+        <w:t>W</w:t>
+      </w:r>
+      <w:r>
+        <w:rPr>
+          <w:i/>
+          <w:iCs/>
+          <w:vertAlign w:val="subscript"/>
+        </w:rPr>
+        <w:t>Vp</w:t>
+      </w:r>
+      <w:r>
+        <w:t>)</w:t>
+      </w:r>
+      <w:r>
+        <w:t xml:space="preserve">, </w:t>
+      </w:r>
+      <w:r>
+        <w:t>reproductive flux (</w:t>
+      </w:r>
+      <w:r>
+        <w:rPr>
+          <w:i/>
+          <w:iCs/>
+        </w:rPr>
+        <w:t>J</w:t>
+      </w:r>
+      <w:r>
+        <w:rPr>
+          <w:i/>
+          <w:iCs/>
+          <w:vertAlign w:val="subscript"/>
+        </w:rPr>
+        <w:t>R</w:t>
+      </w:r>
+      <w:r>
+        <w:t xml:space="preserve">) toward </w:t>
+      </w:r>
+      <w:r>
+        <w:t xml:space="preserve">egg production </w:t>
+      </w:r>
+      <w:r>
+        <w:t xml:space="preserve">begins </w:t>
+      </w:r>
+      <w:r>
+        <w:t xml:space="preserve">in adults with a conversion efficiency </w:t>
+      </w:r>
+      <w:r>
+        <w:rPr>
+          <w:i/>
+          <w:iCs/>
+        </w:rPr>
+        <w:t>y</w:t>
+      </w:r>
+      <w:r>
+        <w:rPr>
+          <w:i/>
+          <w:iCs/>
+          <w:vertAlign w:val="subscript"/>
+        </w:rPr>
+        <w:t>BA</w:t>
+      </w:r>
+      <w:r>
+        <w:t xml:space="preserve">. </w:t>
+      </w:r>
+      <w:r>
+        <w:t>DEBkiss also uses an optional flux to maturity maintenance (</w:t>
+      </w:r>
+      <w:r>
+        <w:rPr>
+          <w:i/>
+          <w:iCs/>
+        </w:rPr>
+        <w:t>J</w:t>
+      </w:r>
+      <w:r>
+        <w:rPr>
+          <w:i/>
+          <w:iCs/>
+          <w:vertAlign w:val="subscript"/>
+        </w:rPr>
+        <w:t>J</w:t>
+      </w:r>
+      <w:r>
+        <w:t>) that comes from the 1-</w:t>
       </w:r>
       <w:r>
         <w:rPr>
@@ -466,30 +1244,1115 @@
         <w:t>κ</w:t>
       </w:r>
       <w:r>
-        <w:t>) and a reproductive fraction (1-</w:t>
-      </w:r>
-      <w:r>
+        <w:t xml:space="preserve"> fraction of assimilates (Jager, 2018), which we chose to use in our model. </w:t>
+      </w:r>
+    </w:p>
+    <w:p>
+      <w:pPr>
+        <w:pStyle w:val="TS"/>
+        <w:spacing w:line="480" w:lineRule="auto"/>
+        <w:rPr>
+          <w:rFonts w:eastAsiaTheme="minorEastAsia"/>
+        </w:rPr>
+      </w:pPr>
+      <m:oMathPara>
+        <m:oMath>
+          <m:sSub>
+            <m:sSubPr>
+              <m:ctrlPr>
+                <w:rPr>
+                  <w:rFonts w:ascii="Cambria Math" w:hAnsi="Cambria Math"/>
+                  <w:i/>
+                </w:rPr>
+              </m:ctrlPr>
+            </m:sSubPr>
+            <m:e>
+              <m:r>
+                <w:rPr>
+                  <w:rFonts w:ascii="Cambria Math" w:hAnsi="Cambria Math"/>
+                </w:rPr>
+                <m:t>J</m:t>
+              </m:r>
+            </m:e>
+            <m:sub>
+              <m:r>
+                <w:rPr>
+                  <w:rFonts w:ascii="Cambria Math" w:hAnsi="Cambria Math"/>
+                </w:rPr>
+                <m:t>R</m:t>
+              </m:r>
+            </m:sub>
+          </m:sSub>
+          <m:r>
+            <w:rPr>
+              <w:rFonts w:ascii="Cambria Math" w:hAnsi="Cambria Math"/>
+            </w:rPr>
+            <m:t>=</m:t>
+          </m:r>
+          <m:d>
+            <m:dPr>
+              <m:ctrlPr>
+                <w:rPr>
+                  <w:rFonts w:ascii="Cambria Math" w:hAnsi="Cambria Math"/>
+                  <w:i/>
+                </w:rPr>
+              </m:ctrlPr>
+            </m:dPr>
+            <m:e>
+              <m:r>
+                <w:rPr>
+                  <w:rFonts w:ascii="Cambria Math" w:hAnsi="Cambria Math"/>
+                </w:rPr>
+                <m:t>1-</m:t>
+              </m:r>
+              <m:r>
+                <w:rPr>
+                  <w:rFonts w:ascii="Cambria Math" w:hAnsi="Cambria Math"/>
+                </w:rPr>
+                <m:t>κ</m:t>
+              </m:r>
+            </m:e>
+          </m:d>
+          <m:sSub>
+            <m:sSubPr>
+              <m:ctrlPr>
+                <w:rPr>
+                  <w:rFonts w:ascii="Cambria Math" w:hAnsi="Cambria Math"/>
+                  <w:i/>
+                </w:rPr>
+              </m:ctrlPr>
+            </m:sSubPr>
+            <m:e>
+              <m:r>
+                <w:rPr>
+                  <w:rFonts w:ascii="Cambria Math" w:hAnsi="Cambria Math"/>
+                </w:rPr>
+                <m:t xml:space="preserve"> J</m:t>
+              </m:r>
+            </m:e>
+            <m:sub>
+              <m:r>
+                <w:rPr>
+                  <w:rFonts w:ascii="Cambria Math" w:hAnsi="Cambria Math"/>
+                </w:rPr>
+                <m:t>A</m:t>
+              </m:r>
+            </m:sub>
+          </m:sSub>
+          <m:r>
+            <w:rPr>
+              <w:rFonts w:ascii="Cambria Math" w:hAnsi="Cambria Math"/>
+            </w:rPr>
+            <m:t xml:space="preserve">   when </m:t>
+          </m:r>
+          <m:sSub>
+            <m:sSubPr>
+              <m:ctrlPr>
+                <w:rPr>
+                  <w:rFonts w:ascii="Cambria Math" w:hAnsi="Cambria Math"/>
+                  <w:i/>
+                </w:rPr>
+              </m:ctrlPr>
+            </m:sSubPr>
+            <m:e>
+              <m:r>
+                <w:rPr>
+                  <w:rFonts w:ascii="Cambria Math" w:hAnsi="Cambria Math"/>
+                </w:rPr>
+                <m:t>W</m:t>
+              </m:r>
+            </m:e>
+            <m:sub>
+              <m:r>
+                <w:rPr>
+                  <w:rFonts w:ascii="Cambria Math" w:hAnsi="Cambria Math"/>
+                </w:rPr>
+                <m:t>V</m:t>
+              </m:r>
+            </m:sub>
+          </m:sSub>
+          <m:r>
+            <w:rPr>
+              <w:rFonts w:ascii="Cambria Math" w:hAnsi="Cambria Math"/>
+            </w:rPr>
+            <m:t>&gt;</m:t>
+          </m:r>
+          <m:sSub>
+            <m:sSubPr>
+              <m:ctrlPr>
+                <w:rPr>
+                  <w:rFonts w:ascii="Cambria Math" w:hAnsi="Cambria Math"/>
+                  <w:i/>
+                </w:rPr>
+              </m:ctrlPr>
+            </m:sSubPr>
+            <m:e>
+              <m:r>
+                <w:rPr>
+                  <w:rFonts w:ascii="Cambria Math" w:hAnsi="Cambria Math"/>
+                </w:rPr>
+                <m:t>W</m:t>
+              </m:r>
+            </m:e>
+            <m:sub>
+              <m:r>
+                <w:rPr>
+                  <w:rFonts w:ascii="Cambria Math" w:hAnsi="Cambria Math"/>
+                </w:rPr>
+                <m:t>Vp</m:t>
+              </m:r>
+            </m:sub>
+          </m:sSub>
+        </m:oMath>
+      </m:oMathPara>
+    </w:p>
+    <w:p>
+      <w:pPr>
+        <w:pStyle w:val="TS"/>
+        <w:spacing w:line="480" w:lineRule="auto"/>
+        <w:rPr>
+          <w:rFonts w:eastAsiaTheme="minorEastAsia"/>
+        </w:rPr>
+      </w:pPr>
+      <m:oMathPara>
+        <m:oMath>
+          <m:sSub>
+            <m:sSubPr>
+              <m:ctrlPr>
+                <w:rPr>
+                  <w:rFonts w:ascii="Cambria Math" w:eastAsiaTheme="minorEastAsia" w:hAnsi="Cambria Math"/>
+                  <w:i/>
+                </w:rPr>
+              </m:ctrlPr>
+            </m:sSubPr>
+            <m:e>
+              <m:r>
+                <w:rPr>
+                  <w:rFonts w:ascii="Cambria Math" w:eastAsiaTheme="minorEastAsia" w:hAnsi="Cambria Math"/>
+                </w:rPr>
+                <m:t>J</m:t>
+              </m:r>
+            </m:e>
+            <m:sub>
+              <m:r>
+                <w:rPr>
+                  <w:rFonts w:ascii="Cambria Math" w:eastAsiaTheme="minorEastAsia" w:hAnsi="Cambria Math"/>
+                </w:rPr>
+                <m:t>R</m:t>
+              </m:r>
+            </m:sub>
+          </m:sSub>
+          <m:r>
+            <w:rPr>
+              <w:rFonts w:ascii="Cambria Math" w:eastAsiaTheme="minorEastAsia" w:hAnsi="Cambria Math"/>
+            </w:rPr>
+            <m:t xml:space="preserve">=0   when </m:t>
+          </m:r>
+          <m:sSub>
+            <m:sSubPr>
+              <m:ctrlPr>
+                <w:rPr>
+                  <w:rFonts w:ascii="Cambria Math" w:hAnsi="Cambria Math"/>
+                  <w:i/>
+                </w:rPr>
+              </m:ctrlPr>
+            </m:sSubPr>
+            <m:e>
+              <m:r>
+                <w:rPr>
+                  <w:rFonts w:ascii="Cambria Math" w:hAnsi="Cambria Math"/>
+                </w:rPr>
+                <m:t>W</m:t>
+              </m:r>
+            </m:e>
+            <m:sub>
+              <m:r>
+                <w:rPr>
+                  <w:rFonts w:ascii="Cambria Math" w:hAnsi="Cambria Math"/>
+                </w:rPr>
+                <m:t>V</m:t>
+              </m:r>
+            </m:sub>
+          </m:sSub>
+          <m:r>
+            <w:rPr>
+              <w:rFonts w:ascii="Cambria Math" w:hAnsi="Cambria Math"/>
+            </w:rPr>
+            <m:t>&lt;</m:t>
+          </m:r>
+          <m:sSub>
+            <m:sSubPr>
+              <m:ctrlPr>
+                <w:rPr>
+                  <w:rFonts w:ascii="Cambria Math" w:hAnsi="Cambria Math"/>
+                  <w:i/>
+                </w:rPr>
+              </m:ctrlPr>
+            </m:sSubPr>
+            <m:e>
+              <m:r>
+                <w:rPr>
+                  <w:rFonts w:ascii="Cambria Math" w:hAnsi="Cambria Math"/>
+                </w:rPr>
+                <m:t>W</m:t>
+              </m:r>
+            </m:e>
+            <m:sub>
+              <m:r>
+                <w:rPr>
+                  <w:rFonts w:ascii="Cambria Math" w:hAnsi="Cambria Math"/>
+                </w:rPr>
+                <m:t>Vp</m:t>
+              </m:r>
+            </m:sub>
+          </m:sSub>
+        </m:oMath>
+      </m:oMathPara>
+    </w:p>
+    <w:p>
+      <w:pPr>
+        <w:pStyle w:val="TS"/>
+        <w:spacing w:line="480" w:lineRule="auto"/>
+        <w:jc w:val="center"/>
+        <w:rPr>
+          <w:rFonts w:eastAsiaTheme="minorEastAsia"/>
+        </w:rPr>
+      </w:pPr>
+      <m:oMath>
+        <m:r>
+          <w:rPr>
+            <w:rFonts w:ascii="Cambria Math" w:eastAsiaTheme="minorEastAsia" w:hAnsi="Cambria Math"/>
+          </w:rPr>
+          <m:t>R=</m:t>
+        </m:r>
+        <m:f>
+          <m:fPr>
+            <m:ctrlPr>
+              <w:rPr>
+                <w:rFonts w:ascii="Cambria Math" w:eastAsiaTheme="minorEastAsia" w:hAnsi="Cambria Math"/>
+                <w:i/>
+              </w:rPr>
+            </m:ctrlPr>
+          </m:fPr>
+          <m:num>
+            <m:sSub>
+              <m:sSubPr>
+                <m:ctrlPr>
+                  <w:rPr>
+                    <w:rFonts w:ascii="Cambria Math" w:eastAsiaTheme="minorEastAsia" w:hAnsi="Cambria Math"/>
+                    <w:i/>
+                  </w:rPr>
+                </m:ctrlPr>
+              </m:sSubPr>
+              <m:e>
+                <m:r>
+                  <w:rPr>
+                    <w:rFonts w:ascii="Cambria Math" w:eastAsiaTheme="minorEastAsia" w:hAnsi="Cambria Math"/>
+                  </w:rPr>
+                  <m:t>y</m:t>
+                </m:r>
+              </m:e>
+              <m:sub>
+                <m:r>
+                  <w:rPr>
+                    <w:rFonts w:ascii="Cambria Math" w:eastAsiaTheme="minorEastAsia" w:hAnsi="Cambria Math"/>
+                  </w:rPr>
+                  <m:t>BA</m:t>
+                </m:r>
+              </m:sub>
+            </m:sSub>
+            <m:r>
+              <w:rPr>
+                <w:rFonts w:ascii="Cambria Math" w:eastAsiaTheme="minorEastAsia" w:hAnsi="Cambria Math"/>
+              </w:rPr>
+              <m:t xml:space="preserve"> </m:t>
+            </m:r>
+            <m:sSub>
+              <m:sSubPr>
+                <m:ctrlPr>
+                  <w:rPr>
+                    <w:rFonts w:ascii="Cambria Math" w:eastAsiaTheme="minorEastAsia" w:hAnsi="Cambria Math"/>
+                    <w:i/>
+                  </w:rPr>
+                </m:ctrlPr>
+              </m:sSubPr>
+              <m:e>
+                <m:r>
+                  <w:rPr>
+                    <w:rFonts w:ascii="Cambria Math" w:eastAsiaTheme="minorEastAsia" w:hAnsi="Cambria Math"/>
+                  </w:rPr>
+                  <m:t>J</m:t>
+                </m:r>
+              </m:e>
+              <m:sub>
+                <m:r>
+                  <w:rPr>
+                    <w:rFonts w:ascii="Cambria Math" w:eastAsiaTheme="minorEastAsia" w:hAnsi="Cambria Math"/>
+                  </w:rPr>
+                  <m:t>R</m:t>
+                </m:r>
+              </m:sub>
+            </m:sSub>
+          </m:num>
+          <m:den>
+            <m:sSub>
+              <m:sSubPr>
+                <m:ctrlPr>
+                  <w:rPr>
+                    <w:rFonts w:ascii="Cambria Math" w:eastAsiaTheme="minorEastAsia" w:hAnsi="Cambria Math"/>
+                    <w:i/>
+                  </w:rPr>
+                </m:ctrlPr>
+              </m:sSubPr>
+              <m:e>
+                <m:r>
+                  <w:rPr>
+                    <w:rFonts w:ascii="Cambria Math" w:eastAsiaTheme="minorEastAsia" w:hAnsi="Cambria Math"/>
+                  </w:rPr>
+                  <m:t>W</m:t>
+                </m:r>
+              </m:e>
+              <m:sub>
+                <m:r>
+                  <w:rPr>
+                    <w:rFonts w:ascii="Cambria Math" w:eastAsiaTheme="minorEastAsia" w:hAnsi="Cambria Math"/>
+                  </w:rPr>
+                  <m:t>B0</m:t>
+                </m:r>
+              </m:sub>
+            </m:sSub>
+          </m:den>
+        </m:f>
+      </m:oMath>
+      <w:r>
+        <w:rPr>
+          <w:rFonts w:eastAsiaTheme="minorEastAsia"/>
+        </w:rPr>
+        <w:t>,</w:t>
+      </w:r>
+    </w:p>
+    <w:p>
+      <w:pPr>
+        <w:pStyle w:val="TS"/>
+        <w:spacing w:line="480" w:lineRule="auto"/>
+        <w:rPr>
+          <w:rFonts w:eastAsiaTheme="minorEastAsia"/>
+        </w:rPr>
+      </w:pPr>
+      <w:r>
+        <w:rPr>
+          <w:rFonts w:eastAsiaTheme="minorEastAsia"/>
+        </w:rPr>
+        <w:t xml:space="preserve">where </w:t>
+      </w:r>
+      <w:r>
+        <w:rPr>
+          <w:rFonts w:eastAsiaTheme="minorEastAsia"/>
+          <w:i/>
+          <w:iCs/>
+        </w:rPr>
+        <w:t>W</w:t>
+      </w:r>
+      <w:r>
+        <w:rPr>
+          <w:rFonts w:eastAsiaTheme="minorEastAsia"/>
+          <w:i/>
+          <w:iCs/>
+          <w:vertAlign w:val="subscript"/>
+        </w:rPr>
+        <w:t>V</w:t>
+      </w:r>
+      <w:r>
+        <w:rPr>
+          <w:rFonts w:eastAsiaTheme="minorEastAsia"/>
+          <w:i/>
+          <w:iCs/>
+        </w:rPr>
+        <w:t xml:space="preserve"> </w:t>
+      </w:r>
+      <w:r>
+        <w:rPr>
+          <w:rFonts w:eastAsiaTheme="minorEastAsia"/>
+        </w:rPr>
+        <w:t xml:space="preserve">is the structural mass, </w:t>
+      </w:r>
+      <w:r>
+        <w:rPr>
+          <w:rFonts w:eastAsiaTheme="minorEastAsia"/>
+          <w:i/>
+          <w:iCs/>
+        </w:rPr>
+        <w:t>R</w:t>
+      </w:r>
+      <w:r>
+        <w:rPr>
+          <w:rFonts w:eastAsiaTheme="minorEastAsia"/>
+        </w:rPr>
+        <w:t xml:space="preserve"> is the continuous reproduction rate, and </w:t>
+      </w:r>
+      <w:r>
+        <w:rPr>
+          <w:rFonts w:eastAsiaTheme="minorEastAsia"/>
+          <w:i/>
+          <w:iCs/>
+        </w:rPr>
+        <w:t>W</w:t>
+      </w:r>
+      <w:r>
+        <w:rPr>
+          <w:rFonts w:eastAsiaTheme="minorEastAsia"/>
+          <w:i/>
+          <w:iCs/>
+          <w:vertAlign w:val="subscript"/>
+        </w:rPr>
+        <w:t>B0</w:t>
+      </w:r>
+      <w:r>
+        <w:rPr>
+          <w:rFonts w:eastAsiaTheme="minorEastAsia"/>
+        </w:rPr>
+        <w:t xml:space="preserve"> is the initial egg mass.</w:t>
+      </w:r>
+      <w:r>
+        <w:rPr>
+          <w:rFonts w:eastAsiaTheme="minorEastAsia"/>
+        </w:rPr>
+        <w:t xml:space="preserve"> The equation for continuous reproduction gives the differential equation for egg production over time.</w:t>
+      </w:r>
+      <w:r>
+        <w:rPr>
+          <w:rFonts w:eastAsiaTheme="minorEastAsia"/>
+        </w:rPr>
+        <w:t xml:space="preserve"> Because </w:t>
+      </w:r>
+      <w:r>
+        <w:rPr>
+          <w:rFonts w:eastAsiaTheme="minorEastAsia"/>
+        </w:rPr>
+        <w:t xml:space="preserve">the model equations use dry weight for body size and our data </w:t>
+      </w:r>
+      <w:r>
+        <w:rPr>
+          <w:rFonts w:eastAsiaTheme="minorEastAsia"/>
+        </w:rPr>
+        <w:lastRenderedPageBreak/>
+        <w:t>was total length, we calculated a shape correction coefficient (</w:t>
+      </w:r>
+      <w:r>
+        <w:rPr>
+          <w:rFonts w:eastAsiaTheme="minorEastAsia" w:cs="Times New Roman"/>
+          <w:i/>
+          <w:iCs/>
+        </w:rPr>
+        <w:t>δ</w:t>
+      </w:r>
+      <w:r>
+        <w:rPr>
+          <w:rFonts w:eastAsiaTheme="minorEastAsia" w:cs="Times New Roman"/>
+          <w:i/>
+          <w:iCs/>
+          <w:vertAlign w:val="subscript"/>
+        </w:rPr>
+        <w:t>M</w:t>
+      </w:r>
+      <w:r>
+        <w:rPr>
+          <w:rFonts w:eastAsiaTheme="minorEastAsia" w:cs="Times New Roman"/>
+        </w:rPr>
+        <w:t>) and dry weight density (</w:t>
+      </w:r>
+      <w:r>
+        <w:rPr>
+          <w:rFonts w:eastAsiaTheme="minorEastAsia" w:cs="Times New Roman"/>
+          <w:i/>
+          <w:iCs/>
+        </w:rPr>
+        <w:t>d</w:t>
+      </w:r>
+      <w:r>
+        <w:rPr>
+          <w:rFonts w:eastAsiaTheme="minorEastAsia" w:cs="Times New Roman"/>
+          <w:i/>
+          <w:iCs/>
+          <w:vertAlign w:val="subscript"/>
+        </w:rPr>
+        <w:t>V</w:t>
+      </w:r>
+      <w:r>
+        <w:rPr>
+          <w:rFonts w:eastAsiaTheme="minorEastAsia" w:cs="Times New Roman"/>
+        </w:rPr>
+        <w:t xml:space="preserve">) to allow the model to convert between the two. </w:t>
+      </w:r>
+    </w:p>
+    <w:p>
+      <w:pPr>
+        <w:pStyle w:val="TS"/>
+        <w:spacing w:line="480" w:lineRule="auto"/>
+        <w:ind w:firstLine="720"/>
         <w:rPr>
           <w:rFonts w:cs="Times New Roman"/>
-          <w:i/>
-          <w:iCs/>
-        </w:rPr>
-        <w:t>κ</w:t>
+        </w:rPr>
+      </w:pPr>
+      <w:r>
+        <w:t xml:space="preserve">To </w:t>
+      </w:r>
+      <w:r>
+        <w:t>address</w:t>
+      </w:r>
+      <w:r>
+        <w:t xml:space="preserve"> the assumption of DEBkiss that all eggs hatch when buffer is depleted, regardless of body size or developmental progress</w:t>
+      </w:r>
+      <w:r>
+        <w:t xml:space="preserve"> (Jager et al., 2013)</w:t>
+      </w:r>
+      <w:r>
+        <w:t xml:space="preserve">, we added </w:t>
+      </w:r>
+      <w:r>
+        <w:t xml:space="preserve">a survival variable. We fitted </w:t>
+      </w:r>
+      <w:r>
+        <w:t xml:space="preserve">mortality parameters </w:t>
+      </w:r>
+      <w:r>
+        <w:t>for embryos and post-hatch fish (</w:t>
+      </w:r>
+      <w:r>
+        <w:rPr>
+          <w:rFonts w:cs="Times New Roman"/>
+          <w:i/>
+          <w:iCs/>
+        </w:rPr>
+        <w:t>μ</w:t>
+      </w:r>
+      <w:r>
+        <w:rPr>
+          <w:rFonts w:cs="Times New Roman"/>
+          <w:i/>
+          <w:iCs/>
+          <w:vertAlign w:val="subscript"/>
+        </w:rPr>
+        <w:t>emb</w:t>
+      </w:r>
+      <w:r>
+        <w:rPr>
+          <w:rFonts w:cs="Times New Roman"/>
+          <w:i/>
+          <w:iCs/>
+        </w:rPr>
+        <w:t xml:space="preserve"> </w:t>
+      </w:r>
+      <w:r>
+        <w:rPr>
+          <w:rFonts w:cs="Times New Roman"/>
+        </w:rPr>
+        <w:t xml:space="preserve">and </w:t>
+      </w:r>
+      <w:r>
+        <w:rPr>
+          <w:rFonts w:cs="Times New Roman"/>
+          <w:i/>
+          <w:iCs/>
+        </w:rPr>
+        <w:t>μ</w:t>
+      </w:r>
+      <w:r>
+        <w:rPr>
+          <w:rFonts w:cs="Times New Roman"/>
+          <w:i/>
+          <w:iCs/>
+          <w:vertAlign w:val="subscript"/>
+        </w:rPr>
+        <w:t>lar</w:t>
+      </w:r>
+      <w:r>
+        <w:rPr>
+          <w:rFonts w:cs="Times New Roman"/>
+        </w:rPr>
+        <w:t xml:space="preserve">) to data for survival to hatching and larval/juveniles survival. In addition to allowing an alternative outcome to hatching when the egg buffer is depleted, this allowed us to examine survival as a consequence of hypoxia effects on the energy budget. </w:t>
+      </w:r>
+      <w:r>
+        <w:rPr>
+          <w:rFonts w:cs="Times New Roman"/>
+        </w:rPr>
+        <w:t xml:space="preserve">In our implementation of survival, the only DEB process influencing survival is </w:t>
+      </w:r>
+      <w:r>
+        <w:rPr>
+          <w:rFonts w:cs="Times New Roman"/>
+        </w:rPr>
+        <w:t>egg buffer depletion</w:t>
+      </w:r>
+      <w:r>
+        <w:rPr>
+          <w:rFonts w:cs="Times New Roman"/>
+        </w:rPr>
+        <w:t xml:space="preserve">, which determines </w:t>
+      </w:r>
+      <w:r>
+        <w:rPr>
+          <w:rFonts w:cs="Times New Roman"/>
+        </w:rPr>
+        <w:t xml:space="preserve">the time to hatch and thus </w:t>
+      </w:r>
+      <w:r>
+        <w:rPr>
+          <w:rFonts w:cs="Times New Roman"/>
+        </w:rPr>
+        <w:t xml:space="preserve">when the embryo mortality rate switches to the post-hatch mortality rate. This is </w:t>
+      </w:r>
+      <w:r>
+        <w:rPr>
+          <w:rFonts w:cs="Times New Roman"/>
+        </w:rPr>
+        <w:t>means survival is indirectly</w:t>
+      </w:r>
+      <w:r>
+        <w:rPr>
+          <w:rFonts w:cs="Times New Roman"/>
+        </w:rPr>
+        <w:t xml:space="preserve"> </w:t>
+      </w:r>
+      <w:r>
+        <w:rPr>
+          <w:rFonts w:cs="Times New Roman"/>
+        </w:rPr>
+        <w:t>affected</w:t>
+      </w:r>
+      <w:r>
+        <w:rPr>
+          <w:rFonts w:cs="Times New Roman"/>
+        </w:rPr>
+        <w:t xml:space="preserve"> by the assimilation rate and </w:t>
+      </w:r>
+      <w:r>
+        <w:rPr>
+          <w:rFonts w:cs="Times New Roman"/>
+        </w:rPr>
+        <w:t xml:space="preserve">conversion efficiency of assimilates into structure. </w:t>
+      </w:r>
+      <w:r>
+        <w:rPr>
+          <w:rFonts w:cs="Times New Roman"/>
+        </w:rPr>
+        <w:t>The differential equation for proportion surviving over time is:</w:t>
+      </w:r>
+    </w:p>
+    <w:p>
+      <w:pPr>
+        <w:pStyle w:val="TS"/>
+        <w:spacing w:line="480" w:lineRule="auto"/>
+        <w:ind w:firstLine="720"/>
+        <w:rPr>
+          <w:rFonts w:eastAsiaTheme="minorEastAsia" w:cs="Times New Roman"/>
+        </w:rPr>
+      </w:pPr>
+      <m:oMathPara>
+        <m:oMath>
+          <m:f>
+            <m:fPr>
+              <m:ctrlPr>
+                <w:rPr>
+                  <w:rFonts w:ascii="Cambria Math" w:hAnsi="Cambria Math" w:cs="Times New Roman"/>
+                  <w:i/>
+                </w:rPr>
+              </m:ctrlPr>
+            </m:fPr>
+            <m:num>
+              <m:r>
+                <w:rPr>
+                  <w:rFonts w:ascii="Cambria Math" w:hAnsi="Cambria Math" w:cs="Times New Roman"/>
+                </w:rPr>
+                <m:t>dS</m:t>
+              </m:r>
+            </m:num>
+            <m:den>
+              <m:r>
+                <w:rPr>
+                  <w:rFonts w:ascii="Cambria Math" w:hAnsi="Cambria Math" w:cs="Times New Roman"/>
+                </w:rPr>
+                <m:t>dt</m:t>
+              </m:r>
+            </m:den>
+          </m:f>
+          <m:r>
+            <w:rPr>
+              <w:rFonts w:ascii="Cambria Math" w:hAnsi="Cambria Math" w:cs="Times New Roman"/>
+            </w:rPr>
+            <m:t>=-</m:t>
+          </m:r>
+          <m:sSub>
+            <m:sSubPr>
+              <m:ctrlPr>
+                <w:rPr>
+                  <w:rFonts w:ascii="Cambria Math" w:hAnsi="Cambria Math" w:cs="Times New Roman"/>
+                  <w:i/>
+                </w:rPr>
+              </m:ctrlPr>
+            </m:sSubPr>
+            <m:e>
+              <m:r>
+                <w:rPr>
+                  <w:rFonts w:ascii="Cambria Math" w:hAnsi="Cambria Math" w:cs="Times New Roman"/>
+                </w:rPr>
+                <m:t>μ</m:t>
+              </m:r>
+            </m:e>
+            <m:sub>
+              <m:r>
+                <w:rPr>
+                  <w:rFonts w:ascii="Cambria Math" w:hAnsi="Cambria Math" w:cs="Times New Roman"/>
+                </w:rPr>
+                <m:t>emb</m:t>
+              </m:r>
+            </m:sub>
+          </m:sSub>
+          <m:r>
+            <w:rPr>
+              <w:rFonts w:ascii="Cambria Math" w:hAnsi="Cambria Math" w:cs="Times New Roman"/>
+            </w:rPr>
+            <m:t xml:space="preserve"> S   when </m:t>
+          </m:r>
+          <m:sSub>
+            <m:sSubPr>
+              <m:ctrlPr>
+                <w:rPr>
+                  <w:rFonts w:ascii="Cambria Math" w:hAnsi="Cambria Math" w:cs="Times New Roman"/>
+                  <w:i/>
+                </w:rPr>
+              </m:ctrlPr>
+            </m:sSubPr>
+            <m:e>
+              <m:r>
+                <w:rPr>
+                  <w:rFonts w:ascii="Cambria Math" w:hAnsi="Cambria Math" w:cs="Times New Roman"/>
+                </w:rPr>
+                <m:t>W</m:t>
+              </m:r>
+            </m:e>
+            <m:sub>
+              <m:r>
+                <w:rPr>
+                  <w:rFonts w:ascii="Cambria Math" w:hAnsi="Cambria Math" w:cs="Times New Roman"/>
+                </w:rPr>
+                <m:t>B</m:t>
+              </m:r>
+            </m:sub>
+          </m:sSub>
+          <m:r>
+            <w:rPr>
+              <w:rFonts w:ascii="Cambria Math" w:hAnsi="Cambria Math" w:cs="Times New Roman"/>
+            </w:rPr>
+            <m:t>&gt;0</m:t>
+          </m:r>
+        </m:oMath>
+      </m:oMathPara>
+    </w:p>
+    <w:p>
+      <w:pPr>
+        <w:pStyle w:val="TS"/>
+        <w:spacing w:line="480" w:lineRule="auto"/>
+        <w:ind w:firstLine="720"/>
+        <w:rPr>
+          <w:rFonts w:eastAsiaTheme="minorEastAsia" w:cs="Times New Roman"/>
+        </w:rPr>
+      </w:pPr>
+      <m:oMathPara>
+        <m:oMath>
+          <m:f>
+            <m:fPr>
+              <m:ctrlPr>
+                <w:rPr>
+                  <w:rFonts w:ascii="Cambria Math" w:hAnsi="Cambria Math" w:cs="Times New Roman"/>
+                  <w:i/>
+                </w:rPr>
+              </m:ctrlPr>
+            </m:fPr>
+            <m:num>
+              <m:r>
+                <w:rPr>
+                  <w:rFonts w:ascii="Cambria Math" w:hAnsi="Cambria Math" w:cs="Times New Roman"/>
+                </w:rPr>
+                <m:t>dS</m:t>
+              </m:r>
+            </m:num>
+            <m:den>
+              <m:r>
+                <w:rPr>
+                  <w:rFonts w:ascii="Cambria Math" w:hAnsi="Cambria Math" w:cs="Times New Roman"/>
+                </w:rPr>
+                <m:t>dt</m:t>
+              </m:r>
+            </m:den>
+          </m:f>
+          <m:r>
+            <w:rPr>
+              <w:rFonts w:ascii="Cambria Math" w:hAnsi="Cambria Math" w:cs="Times New Roman"/>
+            </w:rPr>
+            <m:t>=-</m:t>
+          </m:r>
+          <m:sSub>
+            <m:sSubPr>
+              <m:ctrlPr>
+                <w:rPr>
+                  <w:rFonts w:ascii="Cambria Math" w:hAnsi="Cambria Math" w:cs="Times New Roman"/>
+                  <w:i/>
+                </w:rPr>
+              </m:ctrlPr>
+            </m:sSubPr>
+            <m:e>
+              <m:r>
+                <w:rPr>
+                  <w:rFonts w:ascii="Cambria Math" w:hAnsi="Cambria Math" w:cs="Times New Roman"/>
+                </w:rPr>
+                <m:t>μ</m:t>
+              </m:r>
+            </m:e>
+            <m:sub>
+              <m:r>
+                <w:rPr>
+                  <w:rFonts w:ascii="Cambria Math" w:hAnsi="Cambria Math" w:cs="Times New Roman"/>
+                </w:rPr>
+                <m:t>lar</m:t>
+              </m:r>
+            </m:sub>
+          </m:sSub>
+          <m:r>
+            <w:rPr>
+              <w:rFonts w:ascii="Cambria Math" w:hAnsi="Cambria Math" w:cs="Times New Roman"/>
+            </w:rPr>
+            <m:t xml:space="preserve"> S   when </m:t>
+          </m:r>
+          <m:sSub>
+            <m:sSubPr>
+              <m:ctrlPr>
+                <w:rPr>
+                  <w:rFonts w:ascii="Cambria Math" w:hAnsi="Cambria Math" w:cs="Times New Roman"/>
+                  <w:i/>
+                </w:rPr>
+              </m:ctrlPr>
+            </m:sSubPr>
+            <m:e>
+              <m:r>
+                <w:rPr>
+                  <w:rFonts w:ascii="Cambria Math" w:hAnsi="Cambria Math" w:cs="Times New Roman"/>
+                </w:rPr>
+                <m:t>W</m:t>
+              </m:r>
+            </m:e>
+            <m:sub>
+              <m:r>
+                <w:rPr>
+                  <w:rFonts w:ascii="Cambria Math" w:hAnsi="Cambria Math" w:cs="Times New Roman"/>
+                </w:rPr>
+                <m:t>B</m:t>
+              </m:r>
+            </m:sub>
+          </m:sSub>
+          <m:r>
+            <w:rPr>
+              <w:rFonts w:ascii="Cambria Math" w:hAnsi="Cambria Math" w:cs="Times New Roman"/>
+            </w:rPr>
+            <m:t>=</m:t>
+          </m:r>
+          <m:r>
+            <w:rPr>
+              <w:rFonts w:ascii="Cambria Math" w:hAnsi="Cambria Math" w:cs="Times New Roman"/>
+            </w:rPr>
+            <m:t>0</m:t>
+          </m:r>
+        </m:oMath>
+      </m:oMathPara>
+    </w:p>
+    <w:p>
+      <w:pPr>
+        <w:pStyle w:val="TS"/>
+        <w:spacing w:line="480" w:lineRule="auto"/>
+        <w:ind w:firstLine="720"/>
+      </w:pPr>
+      <w:r>
+        <w:t>DEBkiss uses fewer parameters than the standard DEB model</w:t>
+      </w:r>
+      <w:r>
+        <w:t>,</w:t>
+      </w:r>
+      <w:r>
+        <w:t xml:space="preserve"> which reduces data requirements and the risk of overfitting. It lacks a state variable for maturity that triggers changes between life stages, instead using a constant size at puberty to specify when reproduction is initiated. It also has no reserve compartment between food assimilation and allocation, and for embryos this means that the egg buffer is assimilated into body structure and fully depleted immediately before hatching instead of following reserve dynamics of the standard DEB model.  </w:t>
+      </w:r>
+    </w:p>
+    <w:p>
+      <w:pPr>
+        <w:pStyle w:val="TS"/>
+        <w:spacing w:line="480" w:lineRule="auto"/>
+      </w:pPr>
+    </w:p>
+    <w:p>
+      <w:pPr>
+        <w:pStyle w:val="TS"/>
+        <w:spacing w:line="480" w:lineRule="auto"/>
+      </w:pPr>
+      <w:r>
+        <w:rPr>
+          <w:i/>
+          <w:iCs/>
+        </w:rPr>
+        <w:t>Data</w:t>
+      </w:r>
+    </w:p>
+    <w:p>
+      <w:pPr>
+        <w:pStyle w:val="TS"/>
+        <w:spacing w:line="480" w:lineRule="auto"/>
+      </w:pPr>
+      <w:r>
+        <w:lastRenderedPageBreak/>
+        <w:tab/>
+        <w:t>For the base model we calculated and fitted parameters based on total length over time, initial egg buffer mass, time from fertilization to hatching (when egg buffer mass equals zero), cumulative egg production over time, and proportion surviving since fertilization over time. This allowed us to estimate length at puberty</w:t>
+      </w:r>
+      <w:r>
+        <w:t xml:space="preserve"> (</w:t>
+      </w:r>
+      <w:r>
+        <w:rPr>
+          <w:i/>
+          <w:iCs/>
+        </w:rPr>
+        <w:t>L</w:t>
+      </w:r>
+      <w:r>
+        <w:rPr>
+          <w:i/>
+          <w:iCs/>
+          <w:vertAlign w:val="subscript"/>
+        </w:rPr>
+        <w:t>Vp</w:t>
       </w:r>
       <w:r>
         <w:t>)</w:t>
       </w:r>
       <w:r>
-        <w:t xml:space="preserve"> which are constant throughout the life cycle</w:t>
-      </w:r>
-      <w:r>
-        <w:t>. Within the somatic branch,</w:t>
-      </w:r>
-      <w:r>
-        <w:t xml:space="preserve"> which does not change with life stage,</w:t>
-      </w:r>
-      <w:r>
-        <w:t xml:space="preserve"> a flux to maintenance (</w:t>
+        <w:t xml:space="preserve">, which in this model is the length at the age at which egg production begins. </w:t>
+      </w:r>
+      <w:r>
+        <w:t xml:space="preserve">We obtained </w:t>
+      </w:r>
+      <w:r>
+        <w:rPr>
+          <w:i/>
+          <w:iCs/>
+        </w:rPr>
+        <w:t>W</w:t>
+      </w:r>
+      <w:r>
+        <w:rPr>
+          <w:i/>
+          <w:iCs/>
+          <w:vertAlign w:val="subscript"/>
+        </w:rPr>
+        <w:t>B0</w:t>
+      </w:r>
+      <w:r>
+        <w:t xml:space="preserve"> from </w:t>
+      </w:r>
+      <w:r>
+        <w:rPr>
+          <w:i/>
+          <w:iCs/>
+        </w:rPr>
+        <w:t xml:space="preserve">M. menidia </w:t>
+      </w:r>
+      <w:r>
+        <w:t xml:space="preserve">egg dry weight data (Klahre, 1997) and calculated </w:t>
+      </w:r>
+      <w:r>
+        <w:rPr>
+          <w:rFonts w:eastAsiaTheme="minorEastAsia" w:cs="Times New Roman"/>
+          <w:i/>
+          <w:iCs/>
+        </w:rPr>
+        <w:t>δ</w:t>
+      </w:r>
+      <w:r>
+        <w:rPr>
+          <w:rFonts w:eastAsiaTheme="minorEastAsia" w:cs="Times New Roman"/>
+          <w:i/>
+          <w:iCs/>
+          <w:vertAlign w:val="subscript"/>
+        </w:rPr>
+        <w:t>M</w:t>
+      </w:r>
+      <w:r>
+        <w:rPr>
+          <w:rFonts w:eastAsiaTheme="minorEastAsia" w:cs="Times New Roman"/>
+        </w:rPr>
+        <w:t xml:space="preserve"> </w:t>
+      </w:r>
+      <w:r>
+        <w:rPr>
+          <w:rFonts w:eastAsiaTheme="minorEastAsia" w:cs="Times New Roman"/>
+        </w:rPr>
+        <w:t xml:space="preserve">and </w:t>
+      </w:r>
+      <w:r>
+        <w:rPr>
+          <w:rFonts w:eastAsiaTheme="minorEastAsia" w:cs="Times New Roman"/>
+          <w:i/>
+          <w:iCs/>
+        </w:rPr>
+        <w:t>d</w:t>
+      </w:r>
+      <w:r>
+        <w:rPr>
+          <w:rFonts w:eastAsiaTheme="minorEastAsia" w:cs="Times New Roman"/>
+          <w:i/>
+          <w:iCs/>
+          <w:vertAlign w:val="subscript"/>
+        </w:rPr>
+        <w:t>V</w:t>
+      </w:r>
+      <w:r>
+        <w:rPr>
+          <w:rFonts w:eastAsiaTheme="minorEastAsia" w:cs="Times New Roman"/>
+        </w:rPr>
+        <w:t xml:space="preserve"> </w:t>
+      </w:r>
+      <w:r>
+        <w:t>from total length, egg diameter, and egg mass data (</w:t>
+      </w:r>
+      <w:r>
+        <w:t xml:space="preserve">Cross et al., 2019; Klahre, 1997; </w:t>
+      </w:r>
+      <w:r>
+        <w:t xml:space="preserve">Concannon et al., 2021). </w:t>
+      </w:r>
+      <w:r>
+        <w:t>We borrowed data</w:t>
+      </w:r>
+      <w:r>
+        <w:t xml:space="preserve"> on change in larval dry weight over a period of starvation</w:t>
+      </w:r>
+      <w:r>
+        <w:t xml:space="preserve"> from the closely related species </w:t>
+      </w:r>
+      <w:r>
+        <w:rPr>
+          <w:i/>
+          <w:iCs/>
+        </w:rPr>
+        <w:t>M. beryllina</w:t>
+      </w:r>
+      <w:r>
+        <w:t xml:space="preserve"> (Letcher and Bengtson, 19</w:t>
+      </w:r>
+      <w:r>
+        <w:t>9</w:t>
+      </w:r>
+      <w:r>
+        <w:t xml:space="preserve">3). We used the rate of decrease in dry weight during starvation to approximate </w:t>
+      </w:r>
+      <w:r>
+        <w:t>maintenance costs (</w:t>
       </w:r>
       <w:r>
         <w:rPr>
@@ -502,12 +2365,26 @@
         <w:rPr>
           <w:i/>
           <w:iCs/>
+          <w:vertAlign w:val="superscript"/>
+        </w:rPr>
+        <w:t>v</w:t>
+      </w:r>
+      <w:r>
+        <w:rPr>
+          <w:i/>
+          <w:iCs/>
           <w:vertAlign w:val="subscript"/>
         </w:rPr>
         <w:t>M</w:t>
       </w:r>
       <w:r>
-        <w:t>) is prioritized while the remainder goes to the flux for structure (</w:t>
+        <w:t>)</w:t>
+      </w:r>
+      <w:r>
+        <w:t>. The total length data allowed us to estimate</w:t>
+      </w:r>
+      <w:r>
+        <w:t xml:space="preserve"> </w:t>
       </w:r>
       <w:r>
         <w:rPr>
@@ -520,17 +2397,24 @@
         <w:rPr>
           <w:i/>
           <w:iCs/>
+          <w:vertAlign w:val="superscript"/>
+        </w:rPr>
+        <w:t>a</w:t>
+      </w:r>
+      <w:r>
+        <w:rPr>
+          <w:i/>
+          <w:iCs/>
           <w:vertAlign w:val="subscript"/>
         </w:rPr>
-        <w:t>V</w:t>
-      </w:r>
-      <w:r>
-        <w:t>)</w:t>
-      </w:r>
-      <w:r>
-        <w:t xml:space="preserve"> with a conversion efficiency </w:t>
-      </w:r>
-      <w:proofErr w:type="spellStart"/>
+        <w:t>Am</w:t>
+      </w:r>
+      <w:r>
+        <w:t xml:space="preserve"> and</w:t>
+      </w:r>
+      <w:r>
+        <w:t xml:space="preserve"> </w:t>
+      </w:r>
       <w:r>
         <w:rPr>
           <w:i/>
@@ -546,618 +2430,332 @@
         </w:rPr>
         <w:t>VA</w:t>
       </w:r>
-      <w:proofErr w:type="spellEnd"/>
+      <w:r>
+        <w:t xml:space="preserve"> by adjusting these parameters to simulate a growth curve similar to the data, fix </w:t>
+      </w:r>
+      <w:r>
+        <w:rPr>
+          <w:i/>
+          <w:iCs/>
+        </w:rPr>
+        <w:t>J</w:t>
+      </w:r>
+      <w:r>
+        <w:rPr>
+          <w:i/>
+          <w:iCs/>
+          <w:vertAlign w:val="superscript"/>
+        </w:rPr>
+        <w:t>a</w:t>
+      </w:r>
+      <w:r>
+        <w:rPr>
+          <w:i/>
+          <w:iCs/>
+          <w:vertAlign w:val="subscript"/>
+        </w:rPr>
+        <w:t>Am</w:t>
+      </w:r>
+      <w:r>
+        <w:rPr>
+          <w:i/>
+          <w:iCs/>
+        </w:rPr>
+        <w:t xml:space="preserve"> </w:t>
+      </w:r>
+      <w:r>
+        <w:t xml:space="preserve">to a reasonable value based on ultimate length, then estimate </w:t>
+      </w:r>
+      <w:r>
+        <w:rPr>
+          <w:i/>
+          <w:iCs/>
+        </w:rPr>
+        <w:t>y</w:t>
+      </w:r>
+      <w:r>
+        <w:rPr>
+          <w:i/>
+          <w:iCs/>
+          <w:vertAlign w:val="subscript"/>
+        </w:rPr>
+        <w:t>VA</w:t>
+      </w:r>
+      <w:r>
+        <w:rPr>
+          <w:i/>
+          <w:iCs/>
+        </w:rPr>
+        <w:t xml:space="preserve"> </w:t>
+      </w:r>
+      <w:r>
+        <w:t xml:space="preserve">using the BYOM solver. </w:t>
+      </w:r>
+      <w:r>
+        <w:t xml:space="preserve">All datasets came from experiments in which fish were fed </w:t>
+      </w:r>
+      <w:r>
+        <w:rPr>
+          <w:i/>
+          <w:iCs/>
+        </w:rPr>
+        <w:t>ad libitum</w:t>
+      </w:r>
+      <w:r>
+        <w:t xml:space="preserve"> so </w:t>
+      </w:r>
+      <w:r>
+        <w:rPr>
+          <w:i/>
+          <w:iCs/>
+        </w:rPr>
+        <w:t>f</w:t>
+      </w:r>
+      <w:r>
+        <w:t xml:space="preserve"> was set to 1. </w:t>
+      </w:r>
+    </w:p>
+    <w:p>
+      <w:pPr>
+        <w:pStyle w:val="TS"/>
+        <w:spacing w:line="480" w:lineRule="auto"/>
+        <w:rPr>
+          <w:rFonts w:cs="Times New Roman"/>
+        </w:rPr>
+      </w:pPr>
+      <w:r>
+        <w:tab/>
+        <w:t xml:space="preserve">Total length data came from three studies. Length at hatching and 15 days post-hatching (dph) came from a study that reared </w:t>
+      </w:r>
+      <w:r>
+        <w:rPr>
+          <w:i/>
+          <w:iCs/>
+        </w:rPr>
+        <w:t>M. menidia</w:t>
+      </w:r>
+      <w:r>
+        <w:t xml:space="preserve"> offspring in three different static oxygen levels across two experiments</w:t>
+      </w:r>
+      <w:r>
+        <w:t xml:space="preserve"> (Cross et al., 2019)</w:t>
+      </w:r>
+      <w:r>
+        <w:t xml:space="preserve">. This provided data for control oxygen levels used in the base model and three reduced oxygen treatments. The study featured two additional studies that </w:t>
+      </w:r>
+      <w:r>
+        <w:t>exposed offspring to fluctuating oxygen and carbon dioxide (CO</w:t>
+      </w:r>
+      <w:r>
+        <w:rPr>
+          <w:vertAlign w:val="subscript"/>
+        </w:rPr>
+        <w:t>2</w:t>
+      </w:r>
+      <w:r>
+        <w:t xml:space="preserve">) levels but the control conditions were static, so we used total length data from these treatments for the base model as well (Cross et al., 2019). We sourced additional length data for the base model from control levels of experiments that exposed </w:t>
+      </w:r>
+      <w:r>
+        <w:rPr>
+          <w:i/>
+          <w:iCs/>
+        </w:rPr>
+        <w:t>M. menidia</w:t>
+      </w:r>
+      <w:r>
+        <w:t xml:space="preserve"> offspring to ambient and elevated CO</w:t>
+      </w:r>
+      <w:r>
+        <w:rPr>
+          <w:vertAlign w:val="subscript"/>
+        </w:rPr>
+        <w:t>2</w:t>
+      </w:r>
+      <w:r>
+        <w:t xml:space="preserve"> levels (Murray and Baumann, 2018; Murray and Baumann, 2020; Concannon et al., 2021). </w:t>
+      </w:r>
+      <w:r>
+        <w:t xml:space="preserve">All total length data were obtained from fish maintained in static laboratory conditions at </w:t>
+      </w:r>
+      <w:r>
+        <w:rPr>
+          <w:rFonts w:cs="Times New Roman"/>
+        </w:rPr>
+        <w:t>24°C.</w:t>
+      </w:r>
+    </w:p>
+    <w:p>
+      <w:pPr>
+        <w:pStyle w:val="TS"/>
+        <w:spacing w:line="480" w:lineRule="auto"/>
+        <w:ind w:firstLine="720"/>
+        <w:rPr>
+          <w:i/>
+          <w:iCs/>
+        </w:rPr>
+      </w:pPr>
+      <w:r>
+        <w:lastRenderedPageBreak/>
+        <w:t xml:space="preserve">Cumulative egg production over time was also obtained from Concannon et al. (2021), a study in which </w:t>
+      </w:r>
+      <w:r>
+        <w:t>wild-caught juveniles were held in the laboratory at 20</w:t>
+      </w:r>
+      <w:r>
+        <w:rPr>
+          <w:rFonts w:cs="Times New Roman"/>
+        </w:rPr>
+        <w:t>°</w:t>
+      </w:r>
+      <w:r>
+        <w:t>C in different CO</w:t>
+      </w:r>
+      <w:r>
+        <w:rPr>
+          <w:vertAlign w:val="subscript"/>
+        </w:rPr>
+        <w:t>2</w:t>
+      </w:r>
+      <w:r>
+        <w:t xml:space="preserve"> treatments and strip-spawned once they reached reproductive maturity. We only used data from control fish. Data for time to hatching (i.e., time at which egg buffer mass is zero) and survival to hatching and 15 dph under different oxygen levels were obtained from Cross et al. (2019). </w:t>
+      </w:r>
+      <w:r>
+        <w:t>We also used survival data from the 24</w:t>
+      </w:r>
+      <w:r>
+        <w:rPr>
+          <w:rFonts w:cs="Times New Roman"/>
+        </w:rPr>
+        <w:t>°</w:t>
+      </w:r>
+      <w:r>
+        <w:t>C and control levels of a study on the effects of different temperatures and CO</w:t>
+      </w:r>
+      <w:r>
+        <w:rPr>
+          <w:vertAlign w:val="subscript"/>
+        </w:rPr>
+        <w:t>2</w:t>
+      </w:r>
+      <w:r>
+        <w:t xml:space="preserve"> levels on </w:t>
+      </w:r>
+      <w:r>
+        <w:rPr>
+          <w:i/>
+          <w:iCs/>
+        </w:rPr>
+        <w:t>M. menidia</w:t>
+      </w:r>
+      <w:r>
+        <w:t xml:space="preserve"> early life survival from several experiments (Murray and Baumann, 2018). Four a</w:t>
+      </w:r>
+      <w:r>
+        <w:t>dditional</w:t>
+      </w:r>
+      <w:r>
+        <w:t xml:space="preserve"> data points for</w:t>
+      </w:r>
+      <w:r>
+        <w:t xml:space="preserve"> long-term survival in </w:t>
+      </w:r>
+      <w:r>
+        <w:t>laboratory conditions at 17</w:t>
+      </w:r>
+      <w:r>
+        <w:rPr>
+          <w:rFonts w:cs="Times New Roman"/>
+        </w:rPr>
+        <w:t>°</w:t>
+      </w:r>
+      <w:r>
+        <w:t>C</w:t>
+      </w:r>
+      <w:r>
+        <w:t xml:space="preserve"> were obtained from</w:t>
+      </w:r>
+      <w:r>
+        <w:t xml:space="preserve"> a study that exposed </w:t>
+      </w:r>
+      <w:r>
+        <w:rPr>
+          <w:i/>
+          <w:iCs/>
+        </w:rPr>
+        <w:t>M. menidia</w:t>
+      </w:r>
+      <w:r>
+        <w:t xml:space="preserve"> offspring until 122 dph to two CO</w:t>
+      </w:r>
+      <w:r>
+        <w:rPr>
+          <w:vertAlign w:val="subscript"/>
+        </w:rPr>
+        <w:t>2</w:t>
+      </w:r>
+      <w:r>
+        <w:t xml:space="preserve"> levels, of which we only used data from the control level</w:t>
+      </w:r>
+      <w:r>
+        <w:t xml:space="preserve"> </w:t>
+      </w:r>
+      <w:r>
+        <w:t>(</w:t>
+      </w:r>
+      <w:r>
+        <w:t>Murray et al.</w:t>
+      </w:r>
+      <w:r>
+        <w:t xml:space="preserve">, </w:t>
+      </w:r>
+      <w:r>
+        <w:t>2017)</w:t>
+      </w:r>
       <w:r>
         <w:t xml:space="preserve">. </w:t>
       </w:r>
-      <w:r>
-        <w:t>For juveniles, t</w:t>
-      </w:r>
-      <w:r>
-        <w:t xml:space="preserve">he </w:t>
-      </w:r>
-      <w:r>
-        <w:t xml:space="preserve">non-somatic fraction of assimilates is spent on </w:t>
-      </w:r>
-      <w:proofErr w:type="gramStart"/>
-      <w:r>
-        <w:t>maturation, or</w:t>
-      </w:r>
-      <w:proofErr w:type="gramEnd"/>
-      <w:r>
-        <w:t xml:space="preserve"> increasing complexity through gonad development. O</w:t>
-      </w:r>
-      <w:r>
-        <w:t xml:space="preserve">nce the size at puberty is reached, </w:t>
-      </w:r>
-      <w:r>
-        <w:t>reproductive flux (</w:t>
-      </w:r>
-      <w:r>
-        <w:rPr>
-          <w:i/>
-          <w:iCs/>
-        </w:rPr>
-        <w:t>J</w:t>
-      </w:r>
-      <w:r>
-        <w:rPr>
-          <w:i/>
-          <w:iCs/>
-          <w:vertAlign w:val="subscript"/>
-        </w:rPr>
-        <w:t>R</w:t>
-      </w:r>
-      <w:r>
-        <w:t xml:space="preserve">) toward </w:t>
-      </w:r>
-      <w:r>
-        <w:t xml:space="preserve">egg production </w:t>
-      </w:r>
-      <w:r>
-        <w:t xml:space="preserve">begins </w:t>
-      </w:r>
-      <w:r>
-        <w:t xml:space="preserve">in adults with a conversion efficiency </w:t>
-      </w:r>
-      <w:proofErr w:type="spellStart"/>
-      <w:r>
-        <w:rPr>
-          <w:i/>
-          <w:iCs/>
-        </w:rPr>
-        <w:t>y</w:t>
-      </w:r>
-      <w:r>
-        <w:rPr>
-          <w:i/>
-          <w:iCs/>
-          <w:vertAlign w:val="subscript"/>
-        </w:rPr>
-        <w:t>BA</w:t>
-      </w:r>
-      <w:proofErr w:type="spellEnd"/>
-      <w:r>
-        <w:t xml:space="preserve">. </w:t>
-      </w:r>
-      <w:proofErr w:type="spellStart"/>
-      <w:r>
-        <w:t>DEBkiss</w:t>
-      </w:r>
-      <w:proofErr w:type="spellEnd"/>
-      <w:r>
-        <w:t xml:space="preserve"> also uses an optional flux </w:t>
-      </w:r>
-      <w:r>
-        <w:lastRenderedPageBreak/>
-        <w:t>to maturity maintenance (</w:t>
-      </w:r>
-      <w:r>
-        <w:rPr>
-          <w:i/>
-          <w:iCs/>
-        </w:rPr>
-        <w:t>J</w:t>
-      </w:r>
-      <w:r>
-        <w:rPr>
-          <w:i/>
-          <w:iCs/>
-          <w:vertAlign w:val="subscript"/>
-        </w:rPr>
-        <w:t>J</w:t>
-      </w:r>
-      <w:r>
-        <w:t>) that comes from the 1-</w:t>
-      </w:r>
-      <w:r>
-        <w:rPr>
-          <w:rFonts w:cs="Times New Roman"/>
-          <w:i/>
-          <w:iCs/>
-        </w:rPr>
-        <w:t>κ</w:t>
-      </w:r>
-      <w:r>
-        <w:t xml:space="preserve"> fraction of assimilates (Jager, 2018), which we chose to use in our model. </w:t>
-      </w:r>
-    </w:p>
-    <w:p>
-      <w:pPr>
-        <w:pStyle w:val="TS"/>
-        <w:spacing w:line="480" w:lineRule="auto"/>
-        <w:ind w:firstLine="720"/>
-      </w:pPr>
-      <w:r>
-        <w:t>Like the standard DEB model (</w:t>
-      </w:r>
-      <w:proofErr w:type="spellStart"/>
-      <w:r>
-        <w:t>Kooijman</w:t>
-      </w:r>
-      <w:proofErr w:type="spellEnd"/>
-      <w:r>
-        <w:t xml:space="preserve">, 2010), the </w:t>
-      </w:r>
-      <w:proofErr w:type="spellStart"/>
-      <w:r>
-        <w:t>DEBkiss</w:t>
-      </w:r>
-      <w:proofErr w:type="spellEnd"/>
-      <w:r>
-        <w:t xml:space="preserve"> framework specifies the inputs, relative allocation, and sinks of energy and mass in a general enough manner to be applied to most animals, although it does not apply to other forms of life such as plants. However, </w:t>
-      </w:r>
-      <w:proofErr w:type="spellStart"/>
-      <w:r>
-        <w:t>DEBkiss</w:t>
-      </w:r>
-      <w:proofErr w:type="spellEnd"/>
-      <w:r>
-        <w:t xml:space="preserve"> uses fewer parameters than the standard DEB model which reduces data requirements and the risk of overfitting</w:t>
-      </w:r>
-      <w:r>
-        <w:t>. It</w:t>
-      </w:r>
-      <w:r>
-        <w:t xml:space="preserve"> lacks a </w:t>
-      </w:r>
-      <w:r>
-        <w:t xml:space="preserve">state variable for maturity that triggers changes between life stages, instead using a constant size at puberty to specify when reproduction is initiated. It also has no </w:t>
-      </w:r>
-      <w:r>
-        <w:t>reserve compartment between food assimilation and allocation</w:t>
-      </w:r>
-      <w:r>
-        <w:t>, and for embryos this means that the egg buffer is assimilated into body structure and fully depleted immediately before hatching instead of following reserve dynamics of the standard DEB model</w:t>
-      </w:r>
-      <w:r>
-        <w:t xml:space="preserve">. </w:t>
-      </w:r>
-      <w:r>
-        <w:t xml:space="preserve"> </w:t>
-      </w:r>
-    </w:p>
-    <w:p>
-      <w:pPr>
-        <w:pStyle w:val="TS"/>
-        <w:spacing w:line="480" w:lineRule="auto"/>
-        <w:ind w:firstLine="720"/>
-      </w:pPr>
-      <w:r>
-        <w:t xml:space="preserve">To </w:t>
-      </w:r>
-      <w:r>
-        <w:t>address</w:t>
-      </w:r>
-      <w:r>
-        <w:t xml:space="preserve"> the assumption of </w:t>
-      </w:r>
-      <w:proofErr w:type="spellStart"/>
-      <w:r>
-        <w:t>DEBkiss</w:t>
-      </w:r>
-      <w:proofErr w:type="spellEnd"/>
-      <w:r>
-        <w:t xml:space="preserve"> that all eggs hatch when buffer is depleted, regardless of body size or developmental progress</w:t>
-      </w:r>
-      <w:r>
-        <w:t xml:space="preserve"> (Jager et al., 2013)</w:t>
-      </w:r>
-      <w:r>
-        <w:t xml:space="preserve">, we added </w:t>
-      </w:r>
-      <w:r>
-        <w:t xml:space="preserve">a survival variable. We fitted </w:t>
-      </w:r>
-      <w:r>
-        <w:t xml:space="preserve">mortality parameters </w:t>
-      </w:r>
-      <w:r>
-        <w:t>for embryos and post-hatch fish (</w:t>
-      </w:r>
-      <w:proofErr w:type="spellStart"/>
-      <w:r>
-        <w:rPr>
-          <w:rFonts w:cs="Times New Roman"/>
-          <w:i/>
-          <w:iCs/>
-        </w:rPr>
-        <w:t>μ</w:t>
-      </w:r>
-      <w:r>
-        <w:rPr>
-          <w:rFonts w:cs="Times New Roman"/>
-          <w:i/>
-          <w:iCs/>
-          <w:vertAlign w:val="subscript"/>
-        </w:rPr>
-        <w:t>emb</w:t>
-      </w:r>
-      <w:proofErr w:type="spellEnd"/>
-      <w:r>
-        <w:rPr>
-          <w:rFonts w:cs="Times New Roman"/>
-          <w:i/>
-          <w:iCs/>
-        </w:rPr>
-        <w:t xml:space="preserve"> </w:t>
-      </w:r>
-      <w:r>
-        <w:rPr>
-          <w:rFonts w:cs="Times New Roman"/>
-        </w:rPr>
-        <w:t xml:space="preserve">and </w:t>
-      </w:r>
-      <w:proofErr w:type="spellStart"/>
-      <w:r>
-        <w:rPr>
-          <w:rFonts w:cs="Times New Roman"/>
-          <w:i/>
-          <w:iCs/>
-        </w:rPr>
-        <w:t>μ</w:t>
-      </w:r>
-      <w:r>
-        <w:rPr>
-          <w:rFonts w:cs="Times New Roman"/>
-          <w:i/>
-          <w:iCs/>
-          <w:vertAlign w:val="subscript"/>
-        </w:rPr>
-        <w:t>lar</w:t>
-      </w:r>
-      <w:proofErr w:type="spellEnd"/>
-      <w:r>
-        <w:rPr>
-          <w:rFonts w:cs="Times New Roman"/>
-        </w:rPr>
-        <w:t>) to data for survival to hatching and larval/</w:t>
-      </w:r>
-      <w:proofErr w:type="gramStart"/>
-      <w:r>
-        <w:rPr>
-          <w:rFonts w:cs="Times New Roman"/>
-        </w:rPr>
-        <w:t>juveniles</w:t>
-      </w:r>
-      <w:proofErr w:type="gramEnd"/>
-      <w:r>
-        <w:rPr>
-          <w:rFonts w:cs="Times New Roman"/>
-        </w:rPr>
-        <w:t xml:space="preserve"> survival. In addition to allowing an alternative outcome to hatching when the egg buffer is depleted, this allowed us to examine survival </w:t>
-      </w:r>
-      <w:proofErr w:type="gramStart"/>
-      <w:r>
-        <w:rPr>
-          <w:rFonts w:cs="Times New Roman"/>
-        </w:rPr>
-        <w:t>as a consequence of</w:t>
-      </w:r>
-      <w:proofErr w:type="gramEnd"/>
-      <w:r>
-        <w:rPr>
-          <w:rFonts w:cs="Times New Roman"/>
-        </w:rPr>
-        <w:t xml:space="preserve"> hypoxia effects on the energy budget. </w:t>
-      </w:r>
-      <w:r>
-        <w:rPr>
-          <w:rFonts w:cs="Times New Roman"/>
-        </w:rPr>
-        <w:t xml:space="preserve">In our implementation of survival, the only DEB process influencing survival is </w:t>
-      </w:r>
-      <w:r>
-        <w:rPr>
-          <w:rFonts w:cs="Times New Roman"/>
-        </w:rPr>
-        <w:t>egg buffer depletion</w:t>
-      </w:r>
-      <w:r>
-        <w:rPr>
-          <w:rFonts w:cs="Times New Roman"/>
-        </w:rPr>
-        <w:t xml:space="preserve">, which determines </w:t>
-      </w:r>
-      <w:r>
-        <w:rPr>
-          <w:rFonts w:cs="Times New Roman"/>
-        </w:rPr>
-        <w:t xml:space="preserve">the time to hatch and thus </w:t>
-      </w:r>
-      <w:r>
-        <w:rPr>
-          <w:rFonts w:cs="Times New Roman"/>
-        </w:rPr>
-        <w:t xml:space="preserve">when the embryo mortality rate switches to the post-hatch mortality rate. This is </w:t>
-      </w:r>
-      <w:r>
-        <w:rPr>
-          <w:rFonts w:cs="Times New Roman"/>
-        </w:rPr>
-        <w:t>means survival is indirectly</w:t>
-      </w:r>
-      <w:r>
-        <w:rPr>
-          <w:rFonts w:cs="Times New Roman"/>
-        </w:rPr>
-        <w:t xml:space="preserve"> </w:t>
-      </w:r>
-      <w:r>
-        <w:rPr>
-          <w:rFonts w:cs="Times New Roman"/>
-        </w:rPr>
-        <w:t>affected</w:t>
-      </w:r>
-      <w:r>
-        <w:rPr>
-          <w:rFonts w:cs="Times New Roman"/>
-        </w:rPr>
-        <w:t xml:space="preserve"> by the assimilation rate and </w:t>
-      </w:r>
-      <w:r>
-        <w:rPr>
-          <w:rFonts w:cs="Times New Roman"/>
-        </w:rPr>
-        <w:t xml:space="preserve">conversion efficiency of assimilates into structure. </w:t>
-      </w:r>
-    </w:p>
-    <w:p>
-      <w:pPr>
-        <w:pStyle w:val="TS"/>
-        <w:spacing w:line="480" w:lineRule="auto"/>
+    </w:p>
+    <w:p>
+      <w:pPr>
+        <w:pStyle w:val="TS"/>
+        <w:spacing w:line="480" w:lineRule="auto"/>
+      </w:pPr>
+    </w:p>
+    <w:p>
+      <w:pPr>
+        <w:pStyle w:val="TS"/>
+        <w:spacing w:line="480" w:lineRule="auto"/>
+      </w:pPr>
+      <w:r>
         <w:rPr>
           <w:b/>
           <w:bCs/>
         </w:rPr>
-      </w:pPr>
-    </w:p>
-    <w:p>
-      <w:pPr>
-        <w:pStyle w:val="TS"/>
-        <w:spacing w:line="480" w:lineRule="auto"/>
-      </w:pPr>
-      <w:r>
-        <w:rPr>
-          <w:i/>
-          <w:iCs/>
-        </w:rPr>
-        <w:t>Base Model Calibration</w:t>
-      </w:r>
-    </w:p>
-    <w:p>
-      <w:pPr>
-        <w:pStyle w:val="TS"/>
-        <w:spacing w:line="480" w:lineRule="auto"/>
-      </w:pPr>
-      <w:r>
-        <w:lastRenderedPageBreak/>
-        <w:tab/>
-        <w:t xml:space="preserve">We used experimental data on </w:t>
-      </w:r>
-      <w:r>
-        <w:rPr>
-          <w:i/>
-          <w:iCs/>
-        </w:rPr>
-        <w:t>M. menidia</w:t>
-      </w:r>
-      <w:r>
-        <w:t xml:space="preserve"> and the closely related inland silverside </w:t>
-      </w:r>
-      <w:r>
-        <w:rPr>
-          <w:i/>
-          <w:iCs/>
-        </w:rPr>
-        <w:t xml:space="preserve">M. </w:t>
-      </w:r>
-      <w:proofErr w:type="spellStart"/>
-      <w:r>
-        <w:rPr>
-          <w:i/>
-          <w:iCs/>
-        </w:rPr>
-        <w:t>beryllina</w:t>
-      </w:r>
-      <w:proofErr w:type="spellEnd"/>
-      <w:r>
-        <w:t xml:space="preserve"> to calculate core </w:t>
-      </w:r>
-      <w:proofErr w:type="spellStart"/>
-      <w:r>
-        <w:t>DEBkiss</w:t>
-      </w:r>
-      <w:proofErr w:type="spellEnd"/>
-      <w:r>
-        <w:t xml:space="preserve"> parameters</w:t>
-      </w:r>
-      <w:r>
-        <w:t xml:space="preserve">, estimated </w:t>
-      </w:r>
-      <w:r>
-        <w:t>three</w:t>
-      </w:r>
-      <w:r>
-        <w:t xml:space="preserve"> parameter</w:t>
-      </w:r>
-      <w:r>
-        <w:t>s</w:t>
-      </w:r>
-      <w:r>
-        <w:t xml:space="preserve"> by fitting </w:t>
-      </w:r>
-      <w:r>
-        <w:t>them</w:t>
-      </w:r>
-      <w:r>
-        <w:t xml:space="preserve"> to data</w:t>
-      </w:r>
-      <w:r>
-        <w:t xml:space="preserve">, </w:t>
-      </w:r>
-      <w:r>
-        <w:t xml:space="preserve">and fixed parameters for </w:t>
-      </w:r>
-      <w:r>
-        <w:t>which we had insufficient data</w:t>
-      </w:r>
-      <w:r>
-        <w:t xml:space="preserve"> to calculate or estimate at suggested values (Jager, 2018)</w:t>
-      </w:r>
-      <w:r>
-        <w:t xml:space="preserve">. The primary parameters and their calculated or estimated values are found in Table 1. </w:t>
-      </w:r>
-      <w:r>
-        <w:t>Fitting was done with the BYOM package …</w:t>
-      </w:r>
-    </w:p>
-    <w:p>
-      <w:pPr>
-        <w:pStyle w:val="TS"/>
-        <w:spacing w:line="480" w:lineRule="auto"/>
-      </w:pPr>
-    </w:p>
-    <w:p>
-      <w:pPr>
-        <w:pStyle w:val="TS"/>
-        <w:spacing w:line="480" w:lineRule="auto"/>
-      </w:pPr>
-      <w:r>
-        <w:rPr>
-          <w:i/>
-          <w:iCs/>
-        </w:rPr>
-        <w:t>Data</w:t>
-      </w:r>
-    </w:p>
-    <w:p>
-      <w:pPr>
-        <w:pStyle w:val="TS"/>
-        <w:spacing w:line="480" w:lineRule="auto"/>
-      </w:pPr>
-      <w:r>
-        <w:tab/>
-        <w:t xml:space="preserve">For the base model we calculated and fitted parameters based on total length over time, initial egg buffer mass, time from fertilization to hatching (when egg buffer mass equals zero), cumulative egg production over time, and proportion surviving since fertilization over time. This allowed us to estimate length at puberty, which in this model is the length at the age at which egg production begins. We borrowed dry weight data from the closely related species </w:t>
-      </w:r>
-      <w:r>
-        <w:rPr>
-          <w:i/>
-          <w:iCs/>
-        </w:rPr>
-        <w:t xml:space="preserve">M. </w:t>
-      </w:r>
-      <w:proofErr w:type="spellStart"/>
-      <w:r>
-        <w:rPr>
-          <w:i/>
-          <w:iCs/>
-        </w:rPr>
-        <w:t>beryllina</w:t>
-      </w:r>
-      <w:proofErr w:type="spellEnd"/>
-      <w:r>
-        <w:t xml:space="preserve"> from a study in which larvae were starved over a period of seven days (Letcher and Bengtson, 19</w:t>
-      </w:r>
-      <w:r>
-        <w:t>9</w:t>
-      </w:r>
-      <w:r>
-        <w:t xml:space="preserve">3). We used the rate of decrease in dry weight during starvation to approximate somatic maintenance (CITATION where someone does this?). The total length data allowed us to estimate maximum assimilation rate and yield of structure from assimilates by adjusting these parameters to simulate a growth curve </w:t>
-      </w:r>
-      <w:proofErr w:type="gramStart"/>
-      <w:r>
-        <w:t>similar to</w:t>
-      </w:r>
-      <w:proofErr w:type="gramEnd"/>
-      <w:r>
-        <w:t xml:space="preserve"> the data, fix </w:t>
-      </w:r>
-      <w:proofErr w:type="spellStart"/>
-      <w:r>
-        <w:rPr>
-          <w:i/>
-          <w:iCs/>
-        </w:rPr>
-        <w:t>J</w:t>
-      </w:r>
-      <w:r>
-        <w:rPr>
-          <w:i/>
-          <w:iCs/>
-          <w:vertAlign w:val="superscript"/>
-        </w:rPr>
-        <w:t>a</w:t>
-      </w:r>
-      <w:r>
-        <w:rPr>
-          <w:i/>
-          <w:iCs/>
-          <w:vertAlign w:val="subscript"/>
-        </w:rPr>
-        <w:t>Am</w:t>
-      </w:r>
-      <w:proofErr w:type="spellEnd"/>
-      <w:r>
-        <w:rPr>
-          <w:i/>
-          <w:iCs/>
-        </w:rPr>
-        <w:t xml:space="preserve"> </w:t>
-      </w:r>
-      <w:r>
-        <w:t xml:space="preserve">to a reasonable value based on ultimate length, then estimate </w:t>
-      </w:r>
-      <w:proofErr w:type="spellStart"/>
-      <w:r>
-        <w:rPr>
-          <w:i/>
-          <w:iCs/>
-        </w:rPr>
-        <w:t>y</w:t>
-      </w:r>
-      <w:r>
-        <w:rPr>
-          <w:i/>
-          <w:iCs/>
-          <w:vertAlign w:val="subscript"/>
-        </w:rPr>
-        <w:t>VA</w:t>
-      </w:r>
-      <w:proofErr w:type="spellEnd"/>
-      <w:r>
-        <w:rPr>
-          <w:i/>
-          <w:iCs/>
-        </w:rPr>
-        <w:t xml:space="preserve"> </w:t>
-      </w:r>
-      <w:r>
-        <w:t xml:space="preserve">using the BYOM solver. </w:t>
-      </w:r>
-    </w:p>
-    <w:p>
-      <w:pPr>
-        <w:pStyle w:val="TS"/>
-        <w:spacing w:line="480" w:lineRule="auto"/>
-      </w:pPr>
-      <w:r>
-        <w:rPr>
-          <w:b/>
-          <w:bCs/>
-        </w:rPr>
         <w:t xml:space="preserve">Table 1. </w:t>
       </w:r>
-      <w:proofErr w:type="spellStart"/>
-      <w:r>
-        <w:t>DEBkiss</w:t>
-      </w:r>
-      <w:proofErr w:type="spellEnd"/>
-      <w:r>
-        <w:t xml:space="preserve"> parameters, their abbreviations, and their fixed or fitted values. </w:t>
-      </w:r>
-      <w:r>
-        <w:t xml:space="preserve">Units are given with the value unless the parameter is unitless. </w:t>
+      <w:r>
+        <w:t xml:space="preserve">DEBkiss parameters, their abbreviations, and their fixed or </w:t>
+      </w:r>
+      <w:r>
+        <w:t xml:space="preserve">estimated </w:t>
+      </w:r>
+      <w:r>
+        <w:t xml:space="preserve">values. </w:t>
+      </w:r>
+      <w:r>
+        <w:t xml:space="preserve">Units are given with the value unless the parameter is </w:t>
+      </w:r>
+      <w:r>
+        <w:t xml:space="preserve">a </w:t>
+      </w:r>
+      <w:r>
+        <w:t>unitless</w:t>
+      </w:r>
+      <w:r>
+        <w:t xml:space="preserve"> ratio</w:t>
+      </w:r>
+      <w:r>
+        <w:t xml:space="preserve">. </w:t>
       </w:r>
     </w:p>
     <w:tbl>
@@ -1285,7 +2883,6 @@
                 <w:vertAlign w:val="subscript"/>
               </w:rPr>
             </w:pPr>
-            <w:proofErr w:type="spellStart"/>
             <w:r>
               <w:rPr>
                 <w:i/>
@@ -1309,7 +2906,6 @@
               </w:rPr>
               <w:t>Am</w:t>
             </w:r>
-            <w:proofErr w:type="spellEnd"/>
           </w:p>
         </w:tc>
         <w:tc>
@@ -1381,7 +2977,6 @@
                 <w:vertAlign w:val="subscript"/>
               </w:rPr>
             </w:pPr>
-            <w:proofErr w:type="spellStart"/>
             <w:r>
               <w:rPr>
                 <w:i/>
@@ -1405,7 +3000,6 @@
               </w:rPr>
               <w:t>M</w:t>
             </w:r>
-            <w:proofErr w:type="spellEnd"/>
           </w:p>
         </w:tc>
         <w:tc>
@@ -1547,9 +3141,9 @@
               <w:rPr>
                 <w:i/>
                 <w:iCs/>
+                <w:vertAlign w:val="subscript"/>
               </w:rPr>
             </w:pPr>
-            <w:proofErr w:type="spellStart"/>
             <w:r>
               <w:rPr>
                 <w:i/>
@@ -1561,19 +3155,10 @@
               <w:rPr>
                 <w:i/>
                 <w:iCs/>
-                <w:vertAlign w:val="superscript"/>
-              </w:rPr>
-              <w:t>M</w:t>
-            </w:r>
-            <w:r>
-              <w:rPr>
-                <w:i/>
-                <w:iCs/>
                 <w:vertAlign w:val="subscript"/>
               </w:rPr>
-              <w:t>p</w:t>
-            </w:r>
-            <w:proofErr w:type="spellEnd"/>
+              <w:t>Vp</w:t>
+            </w:r>
           </w:p>
         </w:tc>
         <w:tc>
@@ -1613,7 +3198,6 @@
               <w:pStyle w:val="TS"/>
             </w:pPr>
             <w:r>
-              <w:lastRenderedPageBreak/>
               <w:t>Yield of assimilates on volume</w:t>
             </w:r>
           </w:p>
@@ -1630,7 +3214,6 @@
                 <w:iCs/>
               </w:rPr>
             </w:pPr>
-            <w:proofErr w:type="spellStart"/>
             <w:r>
               <w:rPr>
                 <w:i/>
@@ -1646,7 +3229,6 @@
               </w:rPr>
               <w:t>AV</w:t>
             </w:r>
-            <w:proofErr w:type="spellEnd"/>
           </w:p>
         </w:tc>
         <w:tc>
@@ -1702,7 +3284,6 @@
                 <w:iCs/>
               </w:rPr>
             </w:pPr>
-            <w:proofErr w:type="spellStart"/>
             <w:r>
               <w:rPr>
                 <w:i/>
@@ -1718,7 +3299,6 @@
               </w:rPr>
               <w:t>BA</w:t>
             </w:r>
-            <w:proofErr w:type="spellEnd"/>
           </w:p>
         </w:tc>
         <w:tc>
@@ -1774,7 +3354,6 @@
                 <w:iCs/>
               </w:rPr>
             </w:pPr>
-            <w:proofErr w:type="spellStart"/>
             <w:r>
               <w:rPr>
                 <w:i/>
@@ -1790,7 +3369,6 @@
               </w:rPr>
               <w:t>VA</w:t>
             </w:r>
-            <w:proofErr w:type="spellEnd"/>
           </w:p>
         </w:tc>
         <w:tc>
@@ -1972,7 +3550,6 @@
                 <w:iCs/>
               </w:rPr>
             </w:pPr>
-            <w:proofErr w:type="spellStart"/>
             <w:r>
               <w:rPr>
                 <w:rFonts w:cs="Times New Roman"/>
@@ -1990,7 +3567,6 @@
               </w:rPr>
               <w:t>B</w:t>
             </w:r>
-            <w:proofErr w:type="spellEnd"/>
           </w:p>
         </w:tc>
         <w:tc>
@@ -2047,7 +3623,6 @@
                 <w:iCs/>
               </w:rPr>
             </w:pPr>
-            <w:proofErr w:type="spellStart"/>
             <w:r>
               <w:rPr>
                 <w:rFonts w:cs="Times New Roman"/>
@@ -2065,7 +3640,6 @@
               </w:rPr>
               <w:t>f</w:t>
             </w:r>
-            <w:proofErr w:type="spellEnd"/>
           </w:p>
         </w:tc>
         <w:tc>
@@ -2122,7 +3696,6 @@
                 <w:iCs/>
               </w:rPr>
             </w:pPr>
-            <w:proofErr w:type="spellStart"/>
             <w:r>
               <w:rPr>
                 <w:rFonts w:cs="Times New Roman"/>
@@ -2140,7 +3713,6 @@
               </w:rPr>
               <w:t>emb</w:t>
             </w:r>
-            <w:proofErr w:type="spellEnd"/>
           </w:p>
         </w:tc>
         <w:tc>
@@ -2197,7 +3769,6 @@
                 <w:iCs/>
               </w:rPr>
             </w:pPr>
-            <w:proofErr w:type="spellStart"/>
             <w:r>
               <w:rPr>
                 <w:rFonts w:cs="Times New Roman"/>
@@ -2215,7 +3786,6 @@
               </w:rPr>
               <w:t>lar</w:t>
             </w:r>
-            <w:proofErr w:type="spellEnd"/>
           </w:p>
         </w:tc>
         <w:tc>
@@ -2257,6 +3827,150 @@
         <w:pStyle w:val="TS"/>
         <w:spacing w:line="480" w:lineRule="auto"/>
       </w:pPr>
+      <w:r>
+        <w:rPr>
+          <w:i/>
+          <w:iCs/>
+        </w:rPr>
+        <w:t>Base Model Calibration</w:t>
+      </w:r>
+    </w:p>
+    <w:p>
+      <w:pPr>
+        <w:pStyle w:val="TS"/>
+        <w:spacing w:line="480" w:lineRule="auto"/>
+      </w:pPr>
+      <w:r>
+        <w:lastRenderedPageBreak/>
+        <w:tab/>
+        <w:t xml:space="preserve">We used experimental data on </w:t>
+      </w:r>
+      <w:r>
+        <w:rPr>
+          <w:i/>
+          <w:iCs/>
+        </w:rPr>
+        <w:t>M. menidia</w:t>
+      </w:r>
+      <w:r>
+        <w:t xml:space="preserve"> and the closely related inland silverside </w:t>
+      </w:r>
+      <w:r>
+        <w:rPr>
+          <w:i/>
+          <w:iCs/>
+        </w:rPr>
+        <w:t>M. beryllina</w:t>
+      </w:r>
+      <w:r>
+        <w:t xml:space="preserve"> to calculate core DEBkiss parameters, estimated three parameters by fitting them to data, and fixed parameters for which we had insufficient data to calculate or estimate at suggested values (Jager, 2018). The primary parameters and their calculated or estimated values are found in Table 1. Fitting was done </w:t>
+      </w:r>
+      <w:r>
+        <w:t xml:space="preserve">in Matlab </w:t>
+      </w:r>
+      <w:r>
+        <w:t xml:space="preserve">with the </w:t>
+      </w:r>
+      <w:r>
+        <w:t xml:space="preserve">packages </w:t>
+      </w:r>
+      <w:r>
+        <w:t>BYOM</w:t>
+      </w:r>
+      <w:r>
+        <w:t xml:space="preserve"> v.6.4 (Jager, 2022) and DEBkiss v.2.3a (Jager, 2021).</w:t>
+      </w:r>
+      <w:r>
+        <w:t xml:space="preserve"> BYOM uses a Nelder-Mead simplex search to optimize the parameters for a set of ordinary differential equations</w:t>
+      </w:r>
+      <w:r>
+        <w:t xml:space="preserve"> (ODEs)</w:t>
+      </w:r>
+      <w:r>
+        <w:t xml:space="preserve"> by minimizing negative log-likelihood. The DEBkiss package works under BYOM to bring in the DEBkiss model </w:t>
+      </w:r>
+      <w:r>
+        <w:t xml:space="preserve">parameters, variables, and equations so that the parameters can be estimated based on their effect on the DEBkiss equations and the ODEs derived from them. The ODEs give the predicted data for each type of observed data (length, egg production, egg buffer mass, and survival over time) the difference between which is used to calculate negative log likelihood. </w:t>
+      </w:r>
+    </w:p>
+    <w:p>
+      <w:pPr>
+        <w:pStyle w:val="TS"/>
+        <w:spacing w:line="480" w:lineRule="auto"/>
+      </w:pPr>
+      <w:r>
+        <w:tab/>
+        <w:t xml:space="preserve">Before estimating any parameters with the optimization described above, we ran simulations of the predicted data with a set of default parameters and parameters sourced from existing data on </w:t>
+      </w:r>
+      <w:r>
+        <w:rPr>
+          <w:i/>
+          <w:iCs/>
+        </w:rPr>
+        <w:t>M. menidia</w:t>
+      </w:r>
+      <w:r>
+        <w:t>. We visually assessed fit and checked NLL as we adjusted parameters to obtain a reasonable set of initial parameters before estimating any. This also helped us reduce the number of parameters being estimated to avoid overfitting and so that there were not multiple correlated parameters free at once</w:t>
+      </w:r>
+      <w:r>
+        <w:t xml:space="preserve">, because we were able to obtain a reasonable fit using suggested default values for </w:t>
+      </w:r>
+      <w:r>
+        <w:rPr>
+          <w:i/>
+          <w:iCs/>
+        </w:rPr>
+        <w:t>y</w:t>
+      </w:r>
+      <w:r>
+        <w:rPr>
+          <w:i/>
+          <w:iCs/>
+          <w:vertAlign w:val="subscript"/>
+        </w:rPr>
+        <w:t>AV</w:t>
+      </w:r>
+      <w:r>
+        <w:t xml:space="preserve">, </w:t>
+      </w:r>
+      <w:r>
+        <w:rPr>
+          <w:i/>
+          <w:iCs/>
+        </w:rPr>
+        <w:t>y</w:t>
+      </w:r>
+      <w:r>
+        <w:rPr>
+          <w:i/>
+          <w:iCs/>
+          <w:vertAlign w:val="subscript"/>
+        </w:rPr>
+        <w:t>BA</w:t>
+      </w:r>
+      <w:r>
+        <w:t xml:space="preserve">, and </w:t>
+      </w:r>
+      <w:r>
+        <w:rPr>
+          <w:rFonts w:cs="Times New Roman"/>
+          <w:i/>
+          <w:iCs/>
+        </w:rPr>
+        <w:t>κ</w:t>
+      </w:r>
+      <w:r>
+        <w:rPr>
+          <w:rFonts w:cs="Times New Roman"/>
+        </w:rPr>
+        <w:t xml:space="preserve">. </w:t>
+      </w:r>
+    </w:p>
+    <w:p>
+      <w:pPr>
+        <w:pStyle w:val="TS"/>
+        <w:spacing w:line="480" w:lineRule="auto"/>
+      </w:pPr>
     </w:p>
     <w:p>
       <w:pPr>
@@ -2288,7 +4002,11 @@
         <w:t>M. menidia</w:t>
       </w:r>
       <w:r>
-        <w:t xml:space="preserve"> length, hatching, and survival between experimental oxygen treatments (Cross et al., 2019). We used the parameter values from the base model</w:t>
+        <w:t xml:space="preserve"> length, hatching, and survival between experimental oxygen </w:t>
+      </w:r>
+      <w:r>
+        <w:lastRenderedPageBreak/>
+        <w:t>treatments (Cross et al., 2019). We used the parameter values from the base model</w:t>
       </w:r>
       <w:r>
         <w:t xml:space="preserve"> that contained full life data and altered one or more parameters at a time with an oxygen-dependent stress variable, then fitted the model to data for only the first 1</w:t>
@@ -2448,7 +4166,6 @@
             <w:rPr>
               <w:rFonts w:ascii="Cambria Math" w:eastAsiaTheme="minorEastAsia" w:hAnsi="Cambria Math"/>
             </w:rPr>
-            <w:lastRenderedPageBreak/>
             <m:t>s=1   when DO&lt;A</m:t>
           </m:r>
         </m:oMath>
@@ -2645,15 +4362,7 @@
         <w:t>We used</w:t>
       </w:r>
       <w:r>
-        <w:t xml:space="preserve"> a </w:t>
-      </w:r>
-      <w:proofErr w:type="spellStart"/>
-      <w:r>
-        <w:t>DEBkiss</w:t>
-      </w:r>
-      <w:proofErr w:type="spellEnd"/>
-      <w:r>
-        <w:t xml:space="preserve"> model to simulate the response of </w:t>
+        <w:t xml:space="preserve"> a DEBkiss model to simulate the response of </w:t>
       </w:r>
       <w:r>
         <w:rPr>
@@ -2696,81 +4405,72 @@
         <w:t>d</w:t>
       </w:r>
       <w:r>
+        <w:t xml:space="preserve"> DEBkiss parameters for </w:t>
+      </w:r>
+      <w:r>
+        <w:rPr>
+          <w:i/>
+          <w:iCs/>
+        </w:rPr>
+        <w:t>M. menidia</w:t>
+      </w:r>
+      <w:r>
+        <w:t xml:space="preserve"> using data, primarily from the early life stages, to calculate some parameters and estimating </w:t>
+      </w:r>
+      <w:r>
+        <w:t>others</w:t>
+      </w:r>
+      <w:r>
+        <w:t xml:space="preserve"> by fitting the model to </w:t>
+      </w:r>
+      <w:r>
+        <w:t xml:space="preserve">the data. </w:t>
+      </w:r>
+      <w:r>
+        <w:t xml:space="preserve">The univariate datasets for the model are total </w:t>
+      </w:r>
+      <w:r>
+        <w:t xml:space="preserve">length, reproduction, </w:t>
+      </w:r>
+      <w:r>
+        <w:t>egg buffer mass</w:t>
+      </w:r>
+      <w:r>
+        <w:t xml:space="preserve">, and survival </w:t>
+      </w:r>
+      <w:r>
+        <w:t xml:space="preserve">over time. We also used data on length, dry weight, length at puberty, and food level in experiments to fix some parameters, and suggested values to fix primary parameters we did not have the data to estimate. </w:t>
+      </w:r>
+    </w:p>
+    <w:p>
+      <w:pPr>
+        <w:pStyle w:val="TS"/>
+        <w:spacing w:line="480" w:lineRule="auto"/>
+      </w:pPr>
+    </w:p>
+    <w:p>
+      <w:pPr>
+        <w:pStyle w:val="TS"/>
+        <w:spacing w:line="480" w:lineRule="auto"/>
+      </w:pPr>
+      <w:r>
+        <w:t xml:space="preserve">We used a stress function to modify </w:t>
+      </w:r>
+      <w:r>
+        <w:t xml:space="preserve">a parameter (yield </w:t>
+      </w:r>
+      <w:r>
+        <w:t>of</w:t>
+      </w:r>
+      <w:r>
         <w:t xml:space="preserve"> </w:t>
       </w:r>
-      <w:proofErr w:type="spellStart"/>
-      <w:r>
-        <w:t>DEBkiss</w:t>
-      </w:r>
-      <w:proofErr w:type="spellEnd"/>
-      <w:r>
-        <w:t xml:space="preserve"> parameters for </w:t>
-      </w:r>
-      <w:r>
-        <w:rPr>
-          <w:i/>
-          <w:iCs/>
-        </w:rPr>
-        <w:t>M. menidia</w:t>
-      </w:r>
-      <w:r>
-        <w:t xml:space="preserve"> using data, primarily from the early life stages, to calculate some parameters and estimating </w:t>
-      </w:r>
-      <w:r>
-        <w:t>others</w:t>
-      </w:r>
-      <w:r>
-        <w:t xml:space="preserve"> by fitting the model to </w:t>
-      </w:r>
-      <w:r>
-        <w:t xml:space="preserve">the data. </w:t>
-      </w:r>
-      <w:r>
-        <w:t xml:space="preserve">The univariate datasets for the model are total </w:t>
-      </w:r>
-      <w:r>
-        <w:t xml:space="preserve">length, reproduction, </w:t>
-      </w:r>
-      <w:r>
-        <w:t>egg buffer mass</w:t>
-      </w:r>
-      <w:r>
-        <w:t xml:space="preserve">, and survival </w:t>
-      </w:r>
-      <w:r>
-        <w:t xml:space="preserve">over time. We also used data on length, dry weight, length at puberty, and food level in experiments to fix some parameters, and suggested values to fix primary parameters we did not have the data to estimate. </w:t>
-      </w:r>
-    </w:p>
-    <w:p>
-      <w:pPr>
-        <w:pStyle w:val="TS"/>
-        <w:spacing w:line="480" w:lineRule="auto"/>
-      </w:pPr>
-    </w:p>
-    <w:p>
-      <w:pPr>
-        <w:pStyle w:val="TS"/>
-        <w:spacing w:line="480" w:lineRule="auto"/>
-      </w:pPr>
-      <w:r>
-        <w:t xml:space="preserve">We used a stress function to modify </w:t>
-      </w:r>
-      <w:r>
-        <w:t xml:space="preserve">a parameter (yield </w:t>
-      </w:r>
-      <w:r>
-        <w:t>of</w:t>
-      </w:r>
-      <w:r>
-        <w:t xml:space="preserve"> </w:t>
-      </w:r>
       <w:r>
         <w:t>structure on assimilates</w:t>
       </w:r>
       <w:r>
         <w:t xml:space="preserve">, </w:t>
       </w:r>
-      <w:proofErr w:type="spellStart"/>
       <w:r>
         <w:rPr>
           <w:i/>
@@ -2786,7 +4486,6 @@
         </w:rPr>
         <w:t>VA</w:t>
       </w:r>
-      <w:proofErr w:type="spellEnd"/>
       <w:r>
         <w:t xml:space="preserve">, the </w:t>
       </w:r>
@@ -2796,7 +4495,6 @@
       <w:r>
         <w:t xml:space="preserve">-specific assimilation rate, </w:t>
       </w:r>
-      <w:proofErr w:type="spellStart"/>
       <w:r>
         <w:rPr>
           <w:i/>
@@ -2820,11 +4518,9 @@
         </w:rPr>
         <w:t>a</w:t>
       </w:r>
-      <w:proofErr w:type="spellEnd"/>
       <w:r>
         <w:t xml:space="preserve">, and/or the embryo mortality rate, </w:t>
       </w:r>
-      <w:proofErr w:type="spellStart"/>
       <w:r>
         <w:rPr>
           <w:rFonts w:cs="Times New Roman"/>
@@ -2841,7 +4537,6 @@
         </w:rPr>
         <w:t>emb</w:t>
       </w:r>
-      <w:proofErr w:type="spellEnd"/>
       <w:r>
         <w:t>) and run the model to</w:t>
       </w:r>
@@ -2883,6 +4578,7 @@
         <w:spacing w:line="480" w:lineRule="auto"/>
       </w:pPr>
       <w:r>
+        <w:lastRenderedPageBreak/>
         <w:t>Could we try using a stress function on multiple parameters (either at once or separately)</w:t>
       </w:r>
       <w:r>
@@ -2922,7 +4618,6 @@
       <w:r>
         <w:t xml:space="preserve">Adding a stress function to reduce </w:t>
       </w:r>
-      <w:proofErr w:type="spellStart"/>
       <w:r>
         <w:rPr>
           <w:i/>
@@ -2938,7 +4633,6 @@
         </w:rPr>
         <w:t>VA</w:t>
       </w:r>
-      <w:proofErr w:type="spellEnd"/>
       <w:r>
         <w:rPr>
           <w:i/>
@@ -2955,7 +4649,6 @@
       <w:r>
         <w:t xml:space="preserve">A stress function for </w:t>
       </w:r>
-      <w:proofErr w:type="spellStart"/>
       <w:r>
         <w:rPr>
           <w:rFonts w:cs="Times New Roman"/>
@@ -2972,14 +4665,12 @@
         </w:rPr>
         <w:t>emb</w:t>
       </w:r>
-      <w:proofErr w:type="spellEnd"/>
       <w:r>
         <w:t xml:space="preserve"> would directly result in lower embryonic survival to hatching </w:t>
       </w:r>
       <w:r>
         <w:t xml:space="preserve">but not affect hatch timing or size, and it would not get at a mechanism for this (or perhaps the mechanism is general damage). Reducing </w:t>
       </w:r>
-      <w:proofErr w:type="spellStart"/>
       <w:r>
         <w:rPr>
           <w:i/>
@@ -2995,11 +4686,9 @@
         </w:rPr>
         <w:t>VA</w:t>
       </w:r>
-      <w:proofErr w:type="spellEnd"/>
       <w:r>
         <w:t xml:space="preserve">, on the other hand, delays hatching so with a constant </w:t>
       </w:r>
-      <w:proofErr w:type="spellStart"/>
       <w:r>
         <w:rPr>
           <w:rFonts w:cs="Times New Roman"/>
@@ -3016,11 +4705,9 @@
         </w:rPr>
         <w:t>emb</w:t>
       </w:r>
-      <w:proofErr w:type="spellEnd"/>
       <w:r>
         <w:t xml:space="preserve">, the oxygen effect on </w:t>
       </w:r>
-      <w:proofErr w:type="spellStart"/>
       <w:r>
         <w:rPr>
           <w:i/>
@@ -3036,11 +4723,9 @@
         </w:rPr>
         <w:t>VA</w:t>
       </w:r>
-      <w:proofErr w:type="spellEnd"/>
       <w:r>
         <w:t xml:space="preserve"> will lead to lower survival to hatching. A plausible reason for </w:t>
       </w:r>
-      <w:proofErr w:type="spellStart"/>
       <w:r>
         <w:rPr>
           <w:i/>
@@ -3056,7 +4741,6 @@
         </w:rPr>
         <w:t>VA</w:t>
       </w:r>
-      <w:proofErr w:type="spellEnd"/>
       <w:r>
         <w:t xml:space="preserve"> to be reduced under hypoxia is </w:t>
       </w:r>
@@ -3081,7 +4765,6 @@
       <w:r>
         <w:t xml:space="preserve">reduces growth and delays hatching, indirectly reducing survival at hatching. Assimilation affects the shape of the growth curve differently than </w:t>
       </w:r>
-      <w:proofErr w:type="spellStart"/>
       <w:r>
         <w:rPr>
           <w:i/>
@@ -3097,11 +4780,9 @@
         </w:rPr>
         <w:t>VA</w:t>
       </w:r>
-      <w:proofErr w:type="spellEnd"/>
       <w:r>
         <w:t xml:space="preserve">, however, with a lower assimilation rate limiting ultimate length more abruptly while reducing </w:t>
       </w:r>
-      <w:proofErr w:type="spellStart"/>
       <w:r>
         <w:rPr>
           <w:i/>
@@ -3117,7 +4798,6 @@
         </w:rPr>
         <w:t>VA</w:t>
       </w:r>
-      <w:proofErr w:type="spellEnd"/>
       <w:r>
         <w:t xml:space="preserve"> allows growth to continue increasing for longer. </w:t>
       </w:r>
@@ -3140,23 +4820,11 @@
         <w:t xml:space="preserve"> change assimilation efficiency and thus the overall assimilation rate, but the direction of the effect is species-dependent (reviewed in Thomas et al., 2019). </w:t>
       </w:r>
       <w:r>
-        <w:t xml:space="preserve">Assimilation is when food and oxygen are transformed into reserve (or in </w:t>
-      </w:r>
-      <w:proofErr w:type="spellStart"/>
-      <w:r>
-        <w:t>DEBkiss</w:t>
-      </w:r>
-      <w:proofErr w:type="spellEnd"/>
-      <w:r>
-        <w:t xml:space="preserve"> directly into structure) and metabolic products. </w:t>
-      </w:r>
-      <w:proofErr w:type="gramStart"/>
-      <w:r>
-        <w:t>So</w:t>
-      </w:r>
-      <w:proofErr w:type="gramEnd"/>
-      <w:r>
-        <w:t xml:space="preserve"> </w:t>
+        <w:t xml:space="preserve">Assimilation is when food and oxygen are transformed into reserve (or in DEBkiss directly into structure) and </w:t>
+      </w:r>
+      <w:r>
+        <w:lastRenderedPageBreak/>
+        <w:t xml:space="preserve">metabolic products. So </w:t>
       </w:r>
       <w:r>
         <w:t xml:space="preserve">with </w:t>
@@ -3214,32 +4882,16 @@
         <w:spacing w:line="480" w:lineRule="auto"/>
       </w:pPr>
       <w:r>
-        <w:t xml:space="preserve">Jager et al 2013 – </w:t>
-      </w:r>
-      <w:proofErr w:type="spellStart"/>
-      <w:r>
-        <w:t>DEBkiss</w:t>
-      </w:r>
-      <w:proofErr w:type="spellEnd"/>
-      <w:r>
-        <w:t xml:space="preserve"> or the quest for simplest</w:t>
-      </w:r>
-    </w:p>
-    <w:p>
-      <w:pPr>
-        <w:pStyle w:val="TS"/>
-        <w:spacing w:line="480" w:lineRule="auto"/>
-      </w:pPr>
-      <w:r>
-        <w:t xml:space="preserve">Jager 2018 – </w:t>
-      </w:r>
-      <w:proofErr w:type="spellStart"/>
-      <w:r>
-        <w:t>DEBkiss</w:t>
-      </w:r>
-      <w:proofErr w:type="spellEnd"/>
-      <w:r>
-        <w:t xml:space="preserve"> book</w:t>
+        <w:t>Jager et al 2013 – DEBkiss or the quest for simplest</w:t>
+      </w:r>
+    </w:p>
+    <w:p>
+      <w:pPr>
+        <w:pStyle w:val="TS"/>
+        <w:spacing w:line="480" w:lineRule="auto"/>
+      </w:pPr>
+      <w:r>
+        <w:t>Jager 2018 – DEBkiss book</w:t>
       </w:r>
     </w:p>
     <w:p>
@@ -3249,6 +4901,33 @@
       </w:pPr>
       <w:r>
         <w:t>Letcher and Bengtson 1993</w:t>
+      </w:r>
+    </w:p>
+    <w:p>
+      <w:pPr>
+        <w:pStyle w:val="TS"/>
+        <w:spacing w:line="480" w:lineRule="auto"/>
+      </w:pPr>
+      <w:r>
+        <w:t>Cross et al 2019</w:t>
+      </w:r>
+    </w:p>
+    <w:p>
+      <w:pPr>
+        <w:pStyle w:val="TS"/>
+        <w:spacing w:line="480" w:lineRule="auto"/>
+      </w:pPr>
+      <w:r>
+        <w:t>Concannon et al 2021</w:t>
+      </w:r>
+    </w:p>
+    <w:p>
+      <w:pPr>
+        <w:pStyle w:val="TS"/>
+        <w:spacing w:line="480" w:lineRule="auto"/>
+      </w:pPr>
+      <w:r>
+        <w:t>Klahre 1997</w:t>
       </w:r>
     </w:p>
     <w:sectPr>

</xml_diff>

<commit_message>
Chapter 4 finished methods draft
</commit_message>
<xml_diff>
--- a/DEBkiss results/Chapter 4 draft.docx
+++ b/DEBkiss results/Chapter 4 draft.docx
@@ -483,14 +483,14 @@
         <w:t xml:space="preserve"> are constant throughout the life cycle</w:t>
       </w:r>
       <w:r>
+        <w:t xml:space="preserve"> (Figure 1)</w:t>
+      </w:r>
+      <w:r>
         <w:t xml:space="preserve">. </w:t>
       </w:r>
       <w:r>
-        <w:t xml:space="preserve">The </w:t>
-      </w:r>
-      <w:r>
         <w:lastRenderedPageBreak/>
-        <w:t>assimilation flux is the pro</w:t>
+        <w:t>The assimilation flux is the pro</w:t>
       </w:r>
       <w:r>
         <w:t>du</w:t>
@@ -1215,6 +1215,19 @@
         <w:t xml:space="preserve">. </w:t>
       </w:r>
       <w:r>
+        <w:t xml:space="preserve">Although </w:t>
+      </w:r>
+      <w:r>
+        <w:rPr>
+          <w:i/>
+          <w:iCs/>
+        </w:rPr>
+        <w:t>M. menidia</w:t>
+      </w:r>
+      <w:r>
+        <w:t xml:space="preserve"> have a distinct larval and juvenile stage, here the energy budget of each stage is assumed to be identical and both are referred to as the juvenile stage. </w:t>
+      </w:r>
+      <w:r>
         <w:t>DEBkiss also uses an optional flux to maturity maintenance (</w:t>
       </w:r>
       <w:r>
@@ -1870,7 +1883,19 @@
         <w:rPr>
           <w:rFonts w:cs="Times New Roman"/>
         </w:rPr>
-        <w:t xml:space="preserve">) to data for survival to hatching and larval/juveniles survival. In addition to allowing an alternative outcome to hatching when the egg buffer is depleted, this allowed us to examine survival as a consequence of hypoxia effects on the energy budget. </w:t>
+        <w:t>) to data for survival to hatching and larval/juveniles survival</w:t>
+      </w:r>
+      <w:r>
+        <w:rPr>
+          <w:rFonts w:cs="Times New Roman"/>
+        </w:rPr>
+        <w:t xml:space="preserve"> (Figure 1)</w:t>
+      </w:r>
+      <w:r>
+        <w:rPr>
+          <w:rFonts w:cs="Times New Roman"/>
+        </w:rPr>
+        <w:t xml:space="preserve">. In addition to allowing an alternative outcome to hatching when the egg buffer is depleted, this allowed us to examine survival as a consequence of hypoxia effects on the energy budget. </w:t>
       </w:r>
       <w:r>
         <w:rPr>
@@ -2193,6 +2218,72 @@
         <w:spacing w:line="480" w:lineRule="auto"/>
       </w:pPr>
       <w:r>
+        <w:lastRenderedPageBreak/>
+        <w:drawing>
+          <wp:inline distT="0" distB="0" distL="0" distR="0" wp14:anchorId="7234623C" wp14:editId="1A1A7170">
+            <wp:extent cx="5943600" cy="2453005"/>
+            <wp:effectExtent l="0" t="0" r="0" b="0"/>
+            <wp:docPr id="1" name="Picture 1"/>
+            <wp:cNvGraphicFramePr>
+              <a:graphicFrameLocks xmlns:a="http://schemas.openxmlformats.org/drawingml/2006/main" noChangeAspect="1"/>
+            </wp:cNvGraphicFramePr>
+            <a:graphic xmlns:a="http://schemas.openxmlformats.org/drawingml/2006/main">
+              <a:graphicData uri="http://schemas.openxmlformats.org/drawingml/2006/picture">
+                <pic:pic xmlns:pic="http://schemas.openxmlformats.org/drawingml/2006/picture">
+                  <pic:nvPicPr>
+                    <pic:cNvPr id="1" name=""/>
+                    <pic:cNvPicPr/>
+                  </pic:nvPicPr>
+                  <pic:blipFill>
+                    <a:blip r:embed="rId9"/>
+                    <a:stretch>
+                      <a:fillRect/>
+                    </a:stretch>
+                  </pic:blipFill>
+                  <pic:spPr>
+                    <a:xfrm>
+                      <a:off x="0" y="0"/>
+                      <a:ext cx="5943600" cy="2453005"/>
+                    </a:xfrm>
+                    <a:prstGeom prst="rect">
+                      <a:avLst/>
+                    </a:prstGeom>
+                  </pic:spPr>
+                </pic:pic>
+              </a:graphicData>
+            </a:graphic>
+          </wp:inline>
+        </w:drawing>
+      </w:r>
+    </w:p>
+    <w:p>
+      <w:pPr>
+        <w:pStyle w:val="TS"/>
+        <w:spacing w:line="480" w:lineRule="auto"/>
+      </w:pPr>
+      <w:r>
+        <w:rPr>
+          <w:b/>
+          <w:bCs/>
+        </w:rPr>
+        <w:t xml:space="preserve">Figure 1. </w:t>
+      </w:r>
+      <w:r>
+        <w:t xml:space="preserve">The DEBkiss model (diagram adapted from Jager et al., 2013) with stage-specific survival parameters used in this study. The candidate DEB processes for hypoxia stress mechanisms are highlighted in red boxes. </w:t>
+      </w:r>
+    </w:p>
+    <w:p>
+      <w:pPr>
+        <w:pStyle w:val="TS"/>
+        <w:spacing w:line="480" w:lineRule="auto"/>
+      </w:pPr>
+    </w:p>
+    <w:p>
+      <w:pPr>
+        <w:pStyle w:val="TS"/>
+        <w:spacing w:line="480" w:lineRule="auto"/>
+      </w:pPr>
+      <w:r>
         <w:rPr>
           <w:i/>
           <w:iCs/>
@@ -2206,7 +2297,6 @@
         <w:spacing w:line="480" w:lineRule="auto"/>
       </w:pPr>
       <w:r>
-        <w:lastRenderedPageBreak/>
         <w:tab/>
         <w:t>For the base model we calculated and fitted parameters based on total length over time, initial egg buffer mass, time from fertilization to hatching (when egg buffer mass equals zero), cumulative egg production over time, and proportion surviving since fertilization over time. This allowed us to estimate length at puberty</w:t>
       </w:r>
@@ -2464,7 +2554,11 @@
         <w:t xml:space="preserve"> </w:t>
       </w:r>
       <w:r>
-        <w:t xml:space="preserve">to a reasonable value based on ultimate length, then estimate </w:t>
+        <w:t xml:space="preserve">to a reasonable value based on </w:t>
+      </w:r>
+      <w:r>
+        <w:lastRenderedPageBreak/>
+        <w:t xml:space="preserve">ultimate length, then estimate </w:t>
       </w:r>
       <w:r>
         <w:rPr>
@@ -2595,7 +2689,6 @@
         </w:rPr>
       </w:pPr>
       <w:r>
-        <w:lastRenderedPageBreak/>
         <w:t xml:space="preserve">Cumulative egg production over time was also obtained from Concannon et al. (2021), a study in which </w:t>
       </w:r>
       <w:r>
@@ -2731,6 +2824,7 @@
           <w:b/>
           <w:bCs/>
         </w:rPr>
+        <w:lastRenderedPageBreak/>
         <w:t xml:space="preserve">Table 1. </w:t>
       </w:r>
       <w:r>
@@ -2917,7 +3011,7 @@
               <w:pStyle w:val="TS"/>
             </w:pPr>
             <w:r>
-              <w:t>Fixed</w:t>
+              <w:t>Estimated</w:t>
             </w:r>
           </w:p>
         </w:tc>
@@ -3841,9 +3935,66 @@
         <w:spacing w:line="480" w:lineRule="auto"/>
       </w:pPr>
       <w:r>
+        <w:tab/>
+        <w:t xml:space="preserve">We used experimental data on </w:t>
+      </w:r>
+      <w:r>
+        <w:rPr>
+          <w:i/>
+          <w:iCs/>
+        </w:rPr>
+        <w:t>M. menidia</w:t>
+      </w:r>
+      <w:r>
+        <w:t xml:space="preserve"> and the closely related inland silverside </w:t>
+      </w:r>
+      <w:r>
+        <w:rPr>
+          <w:i/>
+          <w:iCs/>
+        </w:rPr>
+        <w:t>M. beryllina</w:t>
+      </w:r>
+      <w:r>
+        <w:t xml:space="preserve"> to calculate core DEBkiss parameters, estimated three parameters by fitting them to data, and fixed parameters for which we had insufficient data to calculate or estimate at suggested values (Jager, 2018). The primary parameters and their calculated or estimated values are found in Table 1. Fitting was done </w:t>
+      </w:r>
+      <w:r>
+        <w:t xml:space="preserve">in Matlab </w:t>
+      </w:r>
+      <w:r>
+        <w:t xml:space="preserve">with the </w:t>
+      </w:r>
+      <w:r>
+        <w:t xml:space="preserve">packages </w:t>
+      </w:r>
+      <w:r>
+        <w:t>BYOM</w:t>
+      </w:r>
+      <w:r>
+        <w:t xml:space="preserve"> v.6.4 (Jager, 2022) and DEBkiss v.2.3a (Jager, 2021).</w:t>
+      </w:r>
+      <w:r>
+        <w:t xml:space="preserve"> BYOM uses a Nelder-Mead simplex search to optimize the parameters for a set of ordinary differential equations</w:t>
+      </w:r>
+      <w:r>
+        <w:t xml:space="preserve"> (ODEs)</w:t>
+      </w:r>
+      <w:r>
+        <w:t xml:space="preserve"> by minimizing negative log-likelihood. The DEBkiss package works under BYOM to bring in the DEBkiss model </w:t>
+      </w:r>
+      <w:r>
+        <w:t xml:space="preserve">parameters, variables, and equations so that the parameters can be estimated based on their effect on the DEBkiss equations and the ODEs derived from them. The ODEs give the predicted data for each type of observed data (length, egg production, egg buffer mass, and survival over time) the difference between which is used to calculate negative log likelihood. </w:t>
+      </w:r>
+    </w:p>
+    <w:p>
+      <w:pPr>
+        <w:pStyle w:val="TS"/>
+        <w:spacing w:line="480" w:lineRule="auto"/>
+      </w:pPr>
+      <w:r>
         <w:lastRenderedPageBreak/>
         <w:tab/>
-        <w:t xml:space="preserve">We used experimental data on </w:t>
+        <w:t xml:space="preserve">Before estimating any parameters with the optimization described above, we ran simulations of the predicted data with a set of default parameters and parameters sourced from existing data on </w:t>
       </w:r>
       <w:r>
         <w:rPr>
@@ -3853,44 +4004,258 @@
         <w:t>M. menidia</w:t>
       </w:r>
       <w:r>
-        <w:t xml:space="preserve"> and the closely related inland silverside </w:t>
-      </w:r>
-      <w:r>
-        <w:rPr>
-          <w:i/>
-          <w:iCs/>
-        </w:rPr>
-        <w:t>M. beryllina</w:t>
-      </w:r>
-      <w:r>
-        <w:t xml:space="preserve"> to calculate core DEBkiss parameters, estimated three parameters by fitting them to data, and fixed parameters for which we had insufficient data to calculate or estimate at suggested values (Jager, 2018). The primary parameters and their calculated or estimated values are found in Table 1. Fitting was done </w:t>
-      </w:r>
-      <w:r>
-        <w:t xml:space="preserve">in Matlab </w:t>
-      </w:r>
-      <w:r>
-        <w:t xml:space="preserve">with the </w:t>
-      </w:r>
-      <w:r>
-        <w:t xml:space="preserve">packages </w:t>
-      </w:r>
-      <w:r>
-        <w:t>BYOM</w:t>
-      </w:r>
-      <w:r>
-        <w:t xml:space="preserve"> v.6.4 (Jager, 2022) and DEBkiss v.2.3a (Jager, 2021).</w:t>
-      </w:r>
-      <w:r>
-        <w:t xml:space="preserve"> BYOM uses a Nelder-Mead simplex search to optimize the parameters for a set of ordinary differential equations</w:t>
-      </w:r>
-      <w:r>
-        <w:t xml:space="preserve"> (ODEs)</w:t>
-      </w:r>
-      <w:r>
-        <w:t xml:space="preserve"> by minimizing negative log-likelihood. The DEBkiss package works under BYOM to bring in the DEBkiss model </w:t>
-      </w:r>
-      <w:r>
-        <w:t xml:space="preserve">parameters, variables, and equations so that the parameters can be estimated based on their effect on the DEBkiss equations and the ODEs derived from them. The ODEs give the predicted data for each type of observed data (length, egg production, egg buffer mass, and survival over time) the difference between which is used to calculate negative log likelihood. </w:t>
+        <w:t>. We visually assessed fit and checked NLL as we adjusted parameters to obtain a reasonable set of initial parameters before estimating any. This also helped us reduce the number of parameters being estimated to avoid overfitting and so that there were not multiple correlated parameters free at once</w:t>
+      </w:r>
+      <w:r>
+        <w:t xml:space="preserve">, because we were able to obtain a reasonable fit using suggested default values for </w:t>
+      </w:r>
+      <w:r>
+        <w:rPr>
+          <w:i/>
+          <w:iCs/>
+        </w:rPr>
+        <w:t>y</w:t>
+      </w:r>
+      <w:r>
+        <w:rPr>
+          <w:i/>
+          <w:iCs/>
+          <w:vertAlign w:val="subscript"/>
+        </w:rPr>
+        <w:t>AV</w:t>
+      </w:r>
+      <w:r>
+        <w:t xml:space="preserve">, </w:t>
+      </w:r>
+      <w:r>
+        <w:rPr>
+          <w:i/>
+          <w:iCs/>
+        </w:rPr>
+        <w:t>y</w:t>
+      </w:r>
+      <w:r>
+        <w:rPr>
+          <w:i/>
+          <w:iCs/>
+          <w:vertAlign w:val="subscript"/>
+        </w:rPr>
+        <w:t>BA</w:t>
+      </w:r>
+      <w:r>
+        <w:t xml:space="preserve">, and </w:t>
+      </w:r>
+      <w:r>
+        <w:rPr>
+          <w:rFonts w:cs="Times New Roman"/>
+          <w:i/>
+          <w:iCs/>
+        </w:rPr>
+        <w:t>κ</w:t>
+      </w:r>
+      <w:r>
+        <w:rPr>
+          <w:rFonts w:cs="Times New Roman"/>
+        </w:rPr>
+        <w:t xml:space="preserve">. </w:t>
+      </w:r>
+      <w:r>
+        <w:rPr>
+          <w:rFonts w:cs="Times New Roman"/>
+        </w:rPr>
+        <w:t xml:space="preserve">The default value for </w:t>
+      </w:r>
+      <w:r>
+        <w:rPr>
+          <w:rFonts w:cs="Times New Roman"/>
+          <w:i/>
+          <w:iCs/>
+        </w:rPr>
+        <w:t>y</w:t>
+      </w:r>
+      <w:r>
+        <w:rPr>
+          <w:rFonts w:cs="Times New Roman"/>
+          <w:i/>
+          <w:iCs/>
+          <w:vertAlign w:val="subscript"/>
+        </w:rPr>
+        <w:t>VA</w:t>
+      </w:r>
+      <w:r>
+        <w:rPr>
+          <w:rFonts w:cs="Times New Roman"/>
+          <w:i/>
+          <w:iCs/>
+          <w:vertAlign w:val="subscript"/>
+        </w:rPr>
+        <w:softHyphen/>
+      </w:r>
+      <w:r>
+        <w:rPr>
+          <w:rFonts w:cs="Times New Roman"/>
+        </w:rPr>
+        <w:t xml:space="preserve"> did not allow a realistic fit to the length data, but the length, reproduction, and egg buffer depletion data allowed it to be estimated with the BYOM solver. We estimated </w:t>
+      </w:r>
+      <w:r>
+        <w:rPr>
+          <w:rFonts w:cs="Times New Roman"/>
+          <w:i/>
+          <w:iCs/>
+        </w:rPr>
+        <w:t>y</w:t>
+      </w:r>
+      <w:r>
+        <w:rPr>
+          <w:rFonts w:cs="Times New Roman"/>
+          <w:i/>
+          <w:iCs/>
+          <w:vertAlign w:val="subscript"/>
+        </w:rPr>
+        <w:t>VA</w:t>
+      </w:r>
+      <w:r>
+        <w:rPr>
+          <w:rFonts w:cs="Times New Roman"/>
+          <w:i/>
+          <w:iCs/>
+        </w:rPr>
+        <w:t xml:space="preserve"> </w:t>
+      </w:r>
+      <w:r>
+        <w:rPr>
+          <w:rFonts w:cs="Times New Roman"/>
+        </w:rPr>
+        <w:t xml:space="preserve">then fixed its value as the estimated value to estimate </w:t>
+      </w:r>
+      <w:r>
+        <w:rPr>
+          <w:rFonts w:cs="Times New Roman"/>
+          <w:i/>
+          <w:iCs/>
+        </w:rPr>
+        <w:t>J</w:t>
+      </w:r>
+      <w:r>
+        <w:rPr>
+          <w:rFonts w:cs="Times New Roman"/>
+          <w:i/>
+          <w:iCs/>
+          <w:vertAlign w:val="superscript"/>
+        </w:rPr>
+        <w:t>a</w:t>
+      </w:r>
+      <w:r>
+        <w:rPr>
+          <w:rFonts w:cs="Times New Roman"/>
+          <w:i/>
+          <w:iCs/>
+          <w:vertAlign w:val="subscript"/>
+        </w:rPr>
+        <w:t>Am</w:t>
+      </w:r>
+      <w:r>
+        <w:rPr>
+          <w:rFonts w:cs="Times New Roman"/>
+        </w:rPr>
+        <w:t xml:space="preserve">. Both of these parameters affect growth and egg buffer depletion so they could not be estimated simultaneously, but we did not have sufficient data to calculate them as we did </w:t>
+      </w:r>
+      <w:r>
+        <w:rPr>
+          <w:rFonts w:cs="Times New Roman"/>
+          <w:i/>
+          <w:iCs/>
+        </w:rPr>
+        <w:t>J</w:t>
+      </w:r>
+      <w:r>
+        <w:rPr>
+          <w:rFonts w:cs="Times New Roman"/>
+          <w:i/>
+          <w:iCs/>
+          <w:vertAlign w:val="superscript"/>
+        </w:rPr>
+        <w:t>v</w:t>
+      </w:r>
+      <w:r>
+        <w:rPr>
+          <w:rFonts w:cs="Times New Roman"/>
+          <w:i/>
+          <w:iCs/>
+          <w:vertAlign w:val="subscript"/>
+        </w:rPr>
+        <w:t>M</w:t>
+      </w:r>
+      <w:r>
+        <w:rPr>
+          <w:rFonts w:cs="Times New Roman"/>
+        </w:rPr>
+        <w:t xml:space="preserve">. Finally, we fixed all parameters except </w:t>
+      </w:r>
+      <w:r>
+        <w:rPr>
+          <w:rFonts w:cs="Times New Roman"/>
+          <w:i/>
+          <w:iCs/>
+        </w:rPr>
+        <w:t>μ</w:t>
+      </w:r>
+      <w:r>
+        <w:rPr>
+          <w:rFonts w:cs="Times New Roman"/>
+          <w:i/>
+          <w:iCs/>
+          <w:vertAlign w:val="subscript"/>
+        </w:rPr>
+        <w:t>emb</w:t>
+      </w:r>
+      <w:r>
+        <w:rPr>
+          <w:rFonts w:cs="Times New Roman"/>
+        </w:rPr>
+        <w:t xml:space="preserve"> and </w:t>
+      </w:r>
+      <w:r>
+        <w:rPr>
+          <w:rFonts w:cs="Times New Roman"/>
+          <w:i/>
+          <w:iCs/>
+        </w:rPr>
+        <w:t>μ</w:t>
+      </w:r>
+      <w:r>
+        <w:rPr>
+          <w:rFonts w:cs="Times New Roman"/>
+          <w:i/>
+          <w:iCs/>
+          <w:vertAlign w:val="subscript"/>
+        </w:rPr>
+        <w:t>lar</w:t>
+      </w:r>
+      <w:r>
+        <w:rPr>
+          <w:rFonts w:cs="Times New Roman"/>
+        </w:rPr>
+        <w:t xml:space="preserve"> to estimate these parameters, again using the visually best-fitting parameters from the simulations as initial values. The full-life and early-life predicted and observed data are shown in Figure 2. </w:t>
+      </w:r>
+    </w:p>
+    <w:p>
+      <w:pPr>
+        <w:pStyle w:val="TS"/>
+        <w:spacing w:line="480" w:lineRule="auto"/>
+      </w:pPr>
+    </w:p>
+    <w:p>
+      <w:pPr>
+        <w:pStyle w:val="TS"/>
+        <w:spacing w:line="480" w:lineRule="auto"/>
+      </w:pPr>
+      <w:r>
+        <w:rPr>
+          <w:i/>
+          <w:iCs/>
+        </w:rPr>
+        <w:t>Hypoxia Stress</w:t>
       </w:r>
     </w:p>
     <w:p>
@@ -3900,7 +4265,13 @@
       </w:pPr>
       <w:r>
         <w:tab/>
-        <w:t xml:space="preserve">Before estimating any parameters with the optimization described above, we ran simulations of the predicted data with a set of default parameters and parameters sourced from existing data on </w:t>
+        <w:t>We applied a stress function to several primary parameters</w:t>
+      </w:r>
+      <w:r>
+        <w:t xml:space="preserve"> (Figure 1)</w:t>
+      </w:r>
+      <w:r>
+        <w:t xml:space="preserve"> to attempt to explain observed differences in </w:t>
       </w:r>
       <w:r>
         <w:rPr>
@@ -3910,112 +4281,32 @@
         <w:t>M. menidia</w:t>
       </w:r>
       <w:r>
-        <w:t>. We visually assessed fit and checked NLL as we adjusted parameters to obtain a reasonable set of initial parameters before estimating any. This also helped us reduce the number of parameters being estimated to avoid overfitting and so that there were not multiple correlated parameters free at once</w:t>
-      </w:r>
-      <w:r>
-        <w:t xml:space="preserve">, because we were able to obtain a reasonable fit using suggested default values for </w:t>
-      </w:r>
-      <w:r>
-        <w:rPr>
-          <w:i/>
-          <w:iCs/>
-        </w:rPr>
-        <w:t>y</w:t>
-      </w:r>
-      <w:r>
-        <w:rPr>
-          <w:i/>
-          <w:iCs/>
-          <w:vertAlign w:val="subscript"/>
-        </w:rPr>
-        <w:t>AV</w:t>
-      </w:r>
-      <w:r>
-        <w:t xml:space="preserve">, </w:t>
-      </w:r>
-      <w:r>
-        <w:rPr>
-          <w:i/>
-          <w:iCs/>
-        </w:rPr>
-        <w:t>y</w:t>
-      </w:r>
-      <w:r>
-        <w:rPr>
-          <w:i/>
-          <w:iCs/>
-          <w:vertAlign w:val="subscript"/>
-        </w:rPr>
-        <w:t>BA</w:t>
-      </w:r>
-      <w:r>
-        <w:t xml:space="preserve">, and </w:t>
-      </w:r>
-      <w:r>
-        <w:rPr>
-          <w:rFonts w:cs="Times New Roman"/>
-          <w:i/>
-          <w:iCs/>
-        </w:rPr>
-        <w:t>κ</w:t>
-      </w:r>
-      <w:r>
-        <w:rPr>
-          <w:rFonts w:cs="Times New Roman"/>
-        </w:rPr>
-        <w:t xml:space="preserve">. </w:t>
-      </w:r>
-    </w:p>
-    <w:p>
-      <w:pPr>
-        <w:pStyle w:val="TS"/>
-        <w:spacing w:line="480" w:lineRule="auto"/>
-      </w:pPr>
-    </w:p>
-    <w:p>
-      <w:pPr>
-        <w:pStyle w:val="TS"/>
-        <w:spacing w:line="480" w:lineRule="auto"/>
-      </w:pPr>
-      <w:r>
-        <w:rPr>
-          <w:i/>
-          <w:iCs/>
-        </w:rPr>
-        <w:t>Hypoxia Stress</w:t>
-      </w:r>
-    </w:p>
-    <w:p>
-      <w:pPr>
-        <w:pStyle w:val="TS"/>
-        <w:spacing w:line="480" w:lineRule="auto"/>
-      </w:pPr>
-      <w:r>
-        <w:tab/>
-        <w:t xml:space="preserve">We applied a stress function to several primary parameters to attempt to explain observed differences in </w:t>
-      </w:r>
-      <w:r>
-        <w:rPr>
-          <w:i/>
-          <w:iCs/>
-        </w:rPr>
-        <w:t>M. menidia</w:t>
-      </w:r>
-      <w:r>
-        <w:t xml:space="preserve"> length, hatching, and survival between experimental oxygen </w:t>
+        <w:t xml:space="preserve"> length, hatching, and survival between experimental oxygen treatments (Cross et al., 2019). </w:t>
+      </w:r>
+      <w:r>
+        <w:t>To summarize the experimental data on</w:t>
+      </w:r>
+      <w:r>
+        <w:t xml:space="preserve"> chronic</w:t>
+      </w:r>
+      <w:r>
+        <w:t xml:space="preserve"> hypoxia effects, the mean values of each data type for the different oxygen treatments are listed in Table 2. </w:t>
+      </w:r>
+      <w:r>
+        <w:t>We used the parameter values from the base model</w:t>
+      </w:r>
+      <w:r>
+        <w:t xml:space="preserve"> that contained full life data and altered one or more parameters at a time with an oxygen-dependent stress variable, then fitted the model to data for only the first 1</w:t>
+      </w:r>
+      <w:r>
+        <w:t>36</w:t>
+      </w:r>
+      <w:r>
+        <w:t xml:space="preserve"> days. We only used early life data to fit the hypoxia-altered parameters </w:t>
       </w:r>
       <w:r>
         <w:lastRenderedPageBreak/>
-        <w:t>treatments (Cross et al., 2019). We used the parameter values from the base model</w:t>
-      </w:r>
-      <w:r>
-        <w:t xml:space="preserve"> that contained full life data and altered one or more parameters at a time with an oxygen-dependent stress variable, then fitted the model to data for only the first 1</w:t>
-      </w:r>
-      <w:r>
-        <w:t>36</w:t>
-      </w:r>
-      <w:r>
-        <w:t xml:space="preserve"> days. We only used early life data to fit the hypoxia-altered parameters because we did not have </w:t>
+        <w:t xml:space="preserve">because we did not have </w:t>
       </w:r>
       <w:r>
         <w:t xml:space="preserve">late-life </w:t>
@@ -4077,6 +4368,9 @@
           <w:iCs/>
         </w:rPr>
         <w:t>B</w:t>
+      </w:r>
+      <w:r>
+        <w:t xml:space="preserve"> (Figure 2)</w:t>
       </w:r>
       <w:r>
         <w:t xml:space="preserve">: </w:t>
@@ -4329,16 +4623,1430 @@
         <w:spacing w:line="480" w:lineRule="auto"/>
         <w:rPr>
           <w:rFonts w:eastAsiaTheme="minorEastAsia"/>
-        </w:rPr>
-      </w:pPr>
-    </w:p>
-    <w:p>
-      <w:pPr>
-        <w:pStyle w:val="TS"/>
-        <w:spacing w:line="480" w:lineRule="auto"/>
-        <w:rPr>
-          <w:rFonts w:eastAsiaTheme="minorEastAsia"/>
-        </w:rPr>
+          <w:i/>
+          <w:iCs/>
+        </w:rPr>
+      </w:pPr>
+      <w:r>
+        <w:rPr>
+          <w:rFonts w:eastAsiaTheme="minorEastAsia"/>
+        </w:rPr>
+        <w:t xml:space="preserve">The parameters of interest we increased with the stress function were </w:t>
+      </w:r>
+      <w:r>
+        <w:rPr>
+          <w:rFonts w:eastAsiaTheme="minorEastAsia"/>
+          <w:i/>
+          <w:iCs/>
+        </w:rPr>
+        <w:t>J</w:t>
+      </w:r>
+      <w:r>
+        <w:rPr>
+          <w:rFonts w:eastAsiaTheme="minorEastAsia"/>
+          <w:i/>
+          <w:iCs/>
+          <w:vertAlign w:val="superscript"/>
+        </w:rPr>
+        <w:t>v</w:t>
+      </w:r>
+      <w:r>
+        <w:rPr>
+          <w:rFonts w:eastAsiaTheme="minorEastAsia"/>
+          <w:i/>
+          <w:iCs/>
+          <w:vertAlign w:val="subscript"/>
+        </w:rPr>
+        <w:t>M</w:t>
+      </w:r>
+      <w:r>
+        <w:rPr>
+          <w:rFonts w:eastAsiaTheme="minorEastAsia"/>
+        </w:rPr>
+        <w:t xml:space="preserve">, </w:t>
+      </w:r>
+      <w:r>
+        <w:rPr>
+          <w:rFonts w:cs="Times New Roman"/>
+          <w:i/>
+          <w:iCs/>
+        </w:rPr>
+        <w:t>μ</w:t>
+      </w:r>
+      <w:r>
+        <w:rPr>
+          <w:rFonts w:cs="Times New Roman"/>
+          <w:i/>
+          <w:iCs/>
+          <w:vertAlign w:val="subscript"/>
+        </w:rPr>
+        <w:t>emb</w:t>
+      </w:r>
+      <w:r>
+        <w:rPr>
+          <w:rFonts w:cs="Times New Roman"/>
+        </w:rPr>
+        <w:t>,</w:t>
+      </w:r>
+      <w:r>
+        <w:rPr>
+          <w:rFonts w:cs="Times New Roman"/>
+        </w:rPr>
+        <w:t xml:space="preserve"> and </w:t>
+      </w:r>
+      <w:r>
+        <w:rPr>
+          <w:rFonts w:cs="Times New Roman"/>
+          <w:i/>
+          <w:iCs/>
+        </w:rPr>
+        <w:t>μ</w:t>
+      </w:r>
+      <w:r>
+        <w:rPr>
+          <w:rFonts w:cs="Times New Roman"/>
+          <w:i/>
+          <w:iCs/>
+          <w:vertAlign w:val="subscript"/>
+        </w:rPr>
+        <w:t>lar</w:t>
+      </w:r>
+      <w:r>
+        <w:rPr>
+          <w:rFonts w:cs="Times New Roman"/>
+        </w:rPr>
+        <w:t>.</w:t>
+      </w:r>
+      <w:r>
+        <w:rPr>
+          <w:rFonts w:eastAsiaTheme="minorEastAsia"/>
+        </w:rPr>
+        <w:t xml:space="preserve"> The parameters we decreased with the stress function were </w:t>
+      </w:r>
+      <w:r>
+        <w:rPr>
+          <w:rFonts w:eastAsiaTheme="minorEastAsia"/>
+          <w:i/>
+          <w:iCs/>
+        </w:rPr>
+        <w:t>J</w:t>
+      </w:r>
+      <w:r>
+        <w:rPr>
+          <w:rFonts w:eastAsiaTheme="minorEastAsia"/>
+          <w:i/>
+          <w:iCs/>
+          <w:vertAlign w:val="superscript"/>
+        </w:rPr>
+        <w:t>a</w:t>
+      </w:r>
+      <w:r>
+        <w:rPr>
+          <w:rFonts w:eastAsiaTheme="minorEastAsia"/>
+          <w:i/>
+          <w:iCs/>
+          <w:vertAlign w:val="subscript"/>
+        </w:rPr>
+        <w:t>Am</w:t>
+      </w:r>
+      <w:r>
+        <w:rPr>
+          <w:rFonts w:eastAsiaTheme="minorEastAsia"/>
+        </w:rPr>
+        <w:t xml:space="preserve"> and</w:t>
+      </w:r>
+      <w:r>
+        <w:rPr>
+          <w:rFonts w:eastAsiaTheme="minorEastAsia"/>
+        </w:rPr>
+        <w:t xml:space="preserve"> </w:t>
+      </w:r>
+      <w:r>
+        <w:rPr>
+          <w:rFonts w:eastAsiaTheme="minorEastAsia"/>
+          <w:i/>
+          <w:iCs/>
+        </w:rPr>
+        <w:t>y</w:t>
+      </w:r>
+      <w:r>
+        <w:rPr>
+          <w:rFonts w:eastAsiaTheme="minorEastAsia"/>
+          <w:i/>
+          <w:iCs/>
+          <w:vertAlign w:val="subscript"/>
+        </w:rPr>
+        <w:t>VA</w:t>
+      </w:r>
+      <w:r>
+        <w:rPr>
+          <w:rFonts w:eastAsiaTheme="minorEastAsia"/>
+        </w:rPr>
+        <w:t xml:space="preserve">. </w:t>
+      </w:r>
+    </w:p>
+    <w:p>
+      <w:pPr>
+        <w:pStyle w:val="TS"/>
+        <w:spacing w:line="480" w:lineRule="auto"/>
+        <w:ind w:firstLine="720"/>
+        <w:rPr>
+          <w:rFonts w:eastAsiaTheme="minorEastAsia"/>
+        </w:rPr>
+      </w:pPr>
+      <w:r>
+        <w:rPr>
+          <w:rFonts w:eastAsiaTheme="minorEastAsia"/>
+        </w:rPr>
+        <w:lastRenderedPageBreak/>
+        <w:t xml:space="preserve">Because the thresholds </w:t>
+      </w:r>
+      <w:r>
+        <w:rPr>
+          <w:rFonts w:eastAsiaTheme="minorEastAsia"/>
+          <w:i/>
+          <w:iCs/>
+        </w:rPr>
+        <w:t>A</w:t>
+      </w:r>
+      <w:r>
+        <w:rPr>
+          <w:rFonts w:eastAsiaTheme="minorEastAsia"/>
+        </w:rPr>
+        <w:t xml:space="preserve"> and </w:t>
+      </w:r>
+      <w:r>
+        <w:rPr>
+          <w:rFonts w:eastAsiaTheme="minorEastAsia"/>
+          <w:i/>
+          <w:iCs/>
+        </w:rPr>
+        <w:t>B</w:t>
+      </w:r>
+      <w:r>
+        <w:rPr>
+          <w:rFonts w:eastAsiaTheme="minorEastAsia"/>
+        </w:rPr>
+        <w:t xml:space="preserve"> affect the slope of the stress function and the </w:t>
+      </w:r>
+      <w:r>
+        <w:rPr>
+          <w:rFonts w:eastAsiaTheme="minorEastAsia"/>
+        </w:rPr>
+        <w:t xml:space="preserve">location of the DO treatments within the window, changing </w:t>
+      </w:r>
+      <w:r>
+        <w:rPr>
+          <w:rFonts w:eastAsiaTheme="minorEastAsia"/>
+          <w:i/>
+          <w:iCs/>
+        </w:rPr>
+        <w:t>A</w:t>
+      </w:r>
+      <w:r>
+        <w:rPr>
+          <w:rFonts w:eastAsiaTheme="minorEastAsia"/>
+        </w:rPr>
+        <w:t xml:space="preserve"> and </w:t>
+      </w:r>
+      <w:r>
+        <w:rPr>
+          <w:rFonts w:eastAsiaTheme="minorEastAsia"/>
+          <w:i/>
+          <w:iCs/>
+        </w:rPr>
+        <w:t>B</w:t>
+      </w:r>
+      <w:r>
+        <w:rPr>
+          <w:rFonts w:eastAsiaTheme="minorEastAsia"/>
+        </w:rPr>
+        <w:t xml:space="preserve"> affected the fit to the data for each DO level as evidenced by the NLL in simulations (without estimation turned off). To find the best values of </w:t>
+      </w:r>
+      <w:r>
+        <w:rPr>
+          <w:rFonts w:eastAsiaTheme="minorEastAsia"/>
+          <w:i/>
+          <w:iCs/>
+        </w:rPr>
+        <w:t>A</w:t>
+      </w:r>
+      <w:r>
+        <w:rPr>
+          <w:rFonts w:eastAsiaTheme="minorEastAsia"/>
+        </w:rPr>
+        <w:t xml:space="preserve"> and </w:t>
+      </w:r>
+      <w:r>
+        <w:rPr>
+          <w:rFonts w:eastAsiaTheme="minorEastAsia"/>
+          <w:i/>
+          <w:iCs/>
+        </w:rPr>
+        <w:t>B</w:t>
+      </w:r>
+      <w:r>
+        <w:rPr>
+          <w:rFonts w:eastAsiaTheme="minorEastAsia"/>
+        </w:rPr>
+        <w:t xml:space="preserve"> for each parameter or combination of parameters according to NLL and AIC, we set </w:t>
+      </w:r>
+      <w:r>
+        <w:rPr>
+          <w:rFonts w:eastAsiaTheme="minorEastAsia"/>
+          <w:i/>
+          <w:iCs/>
+        </w:rPr>
+        <w:t>A</w:t>
+      </w:r>
+      <w:r>
+        <w:rPr>
+          <w:rFonts w:eastAsiaTheme="minorEastAsia"/>
+        </w:rPr>
+        <w:t xml:space="preserve"> and </w:t>
+      </w:r>
+      <w:r>
+        <w:rPr>
+          <w:rFonts w:eastAsiaTheme="minorEastAsia"/>
+          <w:i/>
+          <w:iCs/>
+        </w:rPr>
+        <w:t>B</w:t>
+      </w:r>
+      <w:r>
+        <w:rPr>
+          <w:rFonts w:eastAsiaTheme="minorEastAsia"/>
+        </w:rPr>
+        <w:t xml:space="preserve"> as primary parameters and estimated them. Once we found the best </w:t>
+      </w:r>
+      <w:r>
+        <w:rPr>
+          <w:rFonts w:eastAsiaTheme="minorEastAsia"/>
+          <w:i/>
+          <w:iCs/>
+        </w:rPr>
+        <w:t>A</w:t>
+      </w:r>
+      <w:r>
+        <w:rPr>
+          <w:rFonts w:eastAsiaTheme="minorEastAsia"/>
+        </w:rPr>
+        <w:t xml:space="preserve"> and </w:t>
+      </w:r>
+      <w:r>
+        <w:rPr>
+          <w:rFonts w:eastAsiaTheme="minorEastAsia"/>
+          <w:i/>
+          <w:iCs/>
+        </w:rPr>
+        <w:t>B</w:t>
+      </w:r>
+      <w:r>
+        <w:rPr>
+          <w:rFonts w:eastAsiaTheme="minorEastAsia"/>
+        </w:rPr>
+        <w:t xml:space="preserve"> for each parameter and pair of parameters, we compared the AIC between each stress function scenario to determine which one best fits the data and, therefore, which DEB processes best explain the hypoxia effects observed in experiments. </w:t>
+      </w:r>
+    </w:p>
+    <w:p>
+      <w:pPr>
+        <w:pStyle w:val="TS"/>
+        <w:spacing w:line="480" w:lineRule="auto"/>
+        <w:ind w:firstLine="720"/>
+        <w:rPr>
+          <w:rFonts w:eastAsiaTheme="minorEastAsia"/>
+        </w:rPr>
+      </w:pPr>
+    </w:p>
+    <w:p>
+      <w:pPr>
+        <w:pStyle w:val="TS"/>
+        <w:spacing w:line="480" w:lineRule="auto"/>
+        <w:rPr>
+          <w:rFonts w:eastAsiaTheme="minorEastAsia"/>
+        </w:rPr>
+      </w:pPr>
+    </w:p>
+    <w:p>
+      <w:pPr>
+        <w:pStyle w:val="TS"/>
+        <w:spacing w:line="480" w:lineRule="auto"/>
+        <w:rPr>
+          <w:rFonts w:eastAsiaTheme="minorEastAsia"/>
+        </w:rPr>
+      </w:pPr>
+      <w:r>
+        <w:rPr>
+          <w:rFonts w:eastAsiaTheme="minorEastAsia"/>
+        </w:rPr>
+        <w:drawing>
+          <wp:inline distT="0" distB="0" distL="0" distR="0" wp14:anchorId="507D6277" wp14:editId="605C27BC">
+            <wp:extent cx="5943600" cy="2631440"/>
+            <wp:effectExtent l="0" t="0" r="0" b="0"/>
+            <wp:docPr id="12" name="Picture 12"/>
+            <wp:cNvGraphicFramePr>
+              <a:graphicFrameLocks xmlns:a="http://schemas.openxmlformats.org/drawingml/2006/main" noChangeAspect="1"/>
+            </wp:cNvGraphicFramePr>
+            <a:graphic xmlns:a="http://schemas.openxmlformats.org/drawingml/2006/main">
+              <a:graphicData uri="http://schemas.openxmlformats.org/drawingml/2006/picture">
+                <pic:pic xmlns:pic="http://schemas.openxmlformats.org/drawingml/2006/picture">
+                  <pic:nvPicPr>
+                    <pic:cNvPr id="1" name=""/>
+                    <pic:cNvPicPr/>
+                  </pic:nvPicPr>
+                  <pic:blipFill>
+                    <a:blip r:embed="rId10"/>
+                    <a:stretch>
+                      <a:fillRect/>
+                    </a:stretch>
+                  </pic:blipFill>
+                  <pic:spPr>
+                    <a:xfrm>
+                      <a:off x="0" y="0"/>
+                      <a:ext cx="5943600" cy="2631440"/>
+                    </a:xfrm>
+                    <a:prstGeom prst="rect">
+                      <a:avLst/>
+                    </a:prstGeom>
+                  </pic:spPr>
+                </pic:pic>
+              </a:graphicData>
+            </a:graphic>
+          </wp:inline>
+        </w:drawing>
+      </w:r>
+    </w:p>
+    <w:p>
+      <w:pPr>
+        <w:pStyle w:val="TS"/>
+        <w:spacing w:line="480" w:lineRule="auto"/>
+        <w:rPr>
+          <w:rFonts w:eastAsiaTheme="minorEastAsia"/>
+        </w:rPr>
+      </w:pPr>
+      <w:r>
+        <w:rPr>
+          <w:rFonts w:eastAsiaTheme="minorEastAsia"/>
+          <w:b/>
+          <w:bCs/>
+        </w:rPr>
+        <w:t xml:space="preserve">Figure 2. </w:t>
+      </w:r>
+      <w:r>
+        <w:rPr>
+          <w:rFonts w:eastAsiaTheme="minorEastAsia"/>
+        </w:rPr>
+        <w:t>The increase in stress (</w:t>
+      </w:r>
+      <w:r>
+        <w:rPr>
+          <w:rFonts w:eastAsiaTheme="minorEastAsia"/>
+          <w:i/>
+          <w:iCs/>
+        </w:rPr>
+        <w:t>s</w:t>
+      </w:r>
+      <w:r>
+        <w:rPr>
+          <w:rFonts w:eastAsiaTheme="minorEastAsia"/>
+        </w:rPr>
+        <w:t xml:space="preserve">) from 0 to 1 with decreasing DO from upper threshold </w:t>
+      </w:r>
+      <w:r>
+        <w:rPr>
+          <w:rFonts w:eastAsiaTheme="minorEastAsia"/>
+          <w:i/>
+          <w:iCs/>
+        </w:rPr>
+        <w:t>B</w:t>
+      </w:r>
+      <w:r>
+        <w:rPr>
+          <w:rFonts w:eastAsiaTheme="minorEastAsia"/>
+        </w:rPr>
+        <w:t xml:space="preserve"> to lower threshold </w:t>
+      </w:r>
+      <w:r>
+        <w:rPr>
+          <w:rFonts w:eastAsiaTheme="minorEastAsia"/>
+          <w:i/>
+          <w:iCs/>
+        </w:rPr>
+        <w:t>A</w:t>
+      </w:r>
+      <w:r>
+        <w:rPr>
+          <w:rFonts w:eastAsiaTheme="minorEastAsia"/>
+        </w:rPr>
+        <w:t xml:space="preserve">. This stress variable is implemented through functions to increase or decrease one or more parameters based on level of stress from DO. </w:t>
+      </w:r>
+    </w:p>
+    <w:p>
+      <w:pPr>
+        <w:pStyle w:val="TS"/>
+        <w:spacing w:line="480" w:lineRule="auto"/>
+        <w:rPr>
+          <w:rFonts w:eastAsiaTheme="minorEastAsia"/>
+        </w:rPr>
+      </w:pPr>
+    </w:p>
+    <w:p>
+      <w:pPr>
+        <w:pStyle w:val="TS"/>
+        <w:spacing w:line="480" w:lineRule="auto"/>
+        <w:rPr>
+          <w:rFonts w:eastAsiaTheme="minorEastAsia"/>
+        </w:rPr>
+      </w:pPr>
+      <w:r>
+        <w:rPr>
+          <w:rFonts w:eastAsiaTheme="minorEastAsia"/>
+          <w:b/>
+          <w:bCs/>
+        </w:rPr>
+        <w:lastRenderedPageBreak/>
+        <w:t xml:space="preserve">Table 2. </w:t>
+      </w:r>
+      <w:r>
+        <w:rPr>
+          <w:rFonts w:eastAsiaTheme="minorEastAsia"/>
+        </w:rPr>
+        <w:t>The mean survival to hatching, hatch time (at which egg buffer is zero), length at hatching, length at 15 dph, and survival to 15 dph from the different oxygen treatments in Cross et al. (2019). The control DO level means (7.7 mg l</w:t>
+      </w:r>
+      <w:r>
+        <w:rPr>
+          <w:rFonts w:eastAsiaTheme="minorEastAsia"/>
+          <w:vertAlign w:val="superscript"/>
+        </w:rPr>
+        <w:t>-1</w:t>
+      </w:r>
+      <w:r>
+        <w:rPr>
+          <w:rFonts w:eastAsiaTheme="minorEastAsia"/>
+        </w:rPr>
+        <w:t xml:space="preserve">) also include data from Murray and Baumann (2018). </w:t>
+      </w:r>
+    </w:p>
+    <w:p>
+      <w:pPr>
+        <w:pStyle w:val="TS"/>
+        <w:spacing w:line="480" w:lineRule="auto"/>
+        <w:rPr>
+          <w:rFonts w:eastAsiaTheme="minorEastAsia"/>
+        </w:rPr>
+      </w:pPr>
+      <w:r>
+        <w:rPr>
+          <w:rFonts w:eastAsiaTheme="minorEastAsia"/>
+          <w:noProof/>
+        </w:rPr>
+        <w:drawing>
+          <wp:inline distT="0" distB="0" distL="0" distR="0" wp14:anchorId="7FAAFC5C" wp14:editId="073B30B3">
+            <wp:extent cx="6054715" cy="2036618"/>
+            <wp:effectExtent l="0" t="0" r="0" b="0"/>
+            <wp:docPr id="10" name="Picture 10"/>
+            <wp:cNvGraphicFramePr>
+              <a:graphicFrameLocks xmlns:a="http://schemas.openxmlformats.org/drawingml/2006/main" noChangeAspect="1"/>
+            </wp:cNvGraphicFramePr>
+            <a:graphic xmlns:a="http://schemas.openxmlformats.org/drawingml/2006/main">
+              <a:graphicData uri="http://schemas.openxmlformats.org/drawingml/2006/picture">
+                <pic:pic xmlns:pic="http://schemas.openxmlformats.org/drawingml/2006/picture">
+                  <pic:nvPicPr>
+                    <pic:cNvPr id="0" name="Picture 3"/>
+                    <pic:cNvPicPr>
+                      <a:picLocks noChangeAspect="1" noChangeArrowheads="1"/>
+                    </pic:cNvPicPr>
+                  </pic:nvPicPr>
+                  <pic:blipFill>
+                    <a:blip r:embed="rId11" cstate="print">
+                      <a:extLst>
+                        <a:ext uri="{28A0092B-C50C-407E-A947-70E740481C1C}">
+                          <a14:useLocalDpi xmlns:a14="http://schemas.microsoft.com/office/drawing/2010/main" val="0"/>
+                        </a:ext>
+                      </a:extLst>
+                    </a:blip>
+                    <a:srcRect/>
+                    <a:stretch>
+                      <a:fillRect/>
+                    </a:stretch>
+                  </pic:blipFill>
+                  <pic:spPr bwMode="auto">
+                    <a:xfrm>
+                      <a:off x="0" y="0"/>
+                      <a:ext cx="6085032" cy="2046816"/>
+                    </a:xfrm>
+                    <a:prstGeom prst="rect">
+                      <a:avLst/>
+                    </a:prstGeom>
+                    <a:noFill/>
+                  </pic:spPr>
+                </pic:pic>
+              </a:graphicData>
+            </a:graphic>
+          </wp:inline>
+        </w:drawing>
+      </w:r>
+    </w:p>
+    <w:p>
+      <w:pPr>
+        <w:pStyle w:val="TS"/>
+        <w:spacing w:line="480" w:lineRule="auto"/>
+        <w:rPr>
+          <w:rFonts w:eastAsiaTheme="minorEastAsia"/>
+        </w:rPr>
+      </w:pPr>
+    </w:p>
+    <w:p>
+      <w:pPr>
+        <w:pStyle w:val="TS"/>
+        <w:spacing w:line="480" w:lineRule="auto"/>
+      </w:pPr>
+      <w:r>
+        <w:rPr>
+          <w:b/>
+          <w:bCs/>
+        </w:rPr>
+        <w:t>Results</w:t>
+      </w:r>
+    </w:p>
+    <w:p>
+      <w:pPr>
+        <w:pStyle w:val="TS"/>
+        <w:spacing w:line="480" w:lineRule="auto"/>
+      </w:pPr>
+      <w:r>
+        <w:rPr>
+          <w:i/>
+          <w:iCs/>
+        </w:rPr>
+        <w:t>Base model</w:t>
+      </w:r>
+    </w:p>
+    <w:p>
+      <w:pPr>
+        <w:pStyle w:val="TS"/>
+        <w:spacing w:line="480" w:lineRule="auto"/>
+      </w:pPr>
+      <w:r>
+        <w:tab/>
+      </w:r>
+      <w:r>
+        <w:t xml:space="preserve">We obtained realistic fits to all datasets. The only exception is late-life survival, for which the mortality was too high beyond the larval stage but could not be better fit due to lack of full-life survival data. However, this did not impair our ability to model the early life survival which are the stages in which we are interested in examining the hypoxia effects. Estimating </w:t>
+      </w:r>
+      <w:r>
+        <w:rPr>
+          <w:i/>
+          <w:iCs/>
+        </w:rPr>
+        <w:t>y</w:t>
+      </w:r>
+      <w:r>
+        <w:rPr>
+          <w:i/>
+          <w:iCs/>
+          <w:vertAlign w:val="subscript"/>
+        </w:rPr>
+        <w:t>VA</w:t>
+      </w:r>
+      <w:r>
+        <w:rPr>
+          <w:i/>
+          <w:iCs/>
+        </w:rPr>
+        <w:t xml:space="preserve"> </w:t>
+      </w:r>
+      <w:r>
+        <w:t xml:space="preserve">returned a lower than typical value for conversion efficiency of assimilates to growth, but this gave a realistic fit to the length data and allowed a detailed and very close fit to egg buffer depletion (time to hatch). </w:t>
+      </w:r>
+      <w:r>
+        <w:t xml:space="preserve">The </w:t>
+      </w:r>
+      <w:r>
+        <w:t xml:space="preserve">observed and predicted data for full life span and early life are plotted in Figure 3. </w:t>
+      </w:r>
+    </w:p>
+    <w:p>
+      <w:pPr>
+        <w:pStyle w:val="TS"/>
+        <w:spacing w:line="480" w:lineRule="auto"/>
+      </w:pPr>
+    </w:p>
+    <w:p>
+      <w:pPr>
+        <w:pStyle w:val="TS"/>
+        <w:spacing w:line="480" w:lineRule="auto"/>
+      </w:pPr>
+      <w:r>
+        <w:rPr>
+          <w:b/>
+          <w:bCs/>
+        </w:rPr>
+        <w:lastRenderedPageBreak/>
+        <w:t>Fi</w:t>
+      </w:r>
+      <w:r>
+        <w:rPr>
+          <w:b/>
+          <w:bCs/>
+        </w:rPr>
+        <w:t xml:space="preserve">gure 3. </w:t>
+      </w:r>
+      <w:r>
+        <w:t xml:space="preserve">Full life (A) and early life (B) predicted and observed data for the base DEBkiss model of </w:t>
+      </w:r>
+      <w:r>
+        <w:rPr>
+          <w:i/>
+          <w:iCs/>
+        </w:rPr>
+        <w:t xml:space="preserve">M. </w:t>
+      </w:r>
+      <w:commentRangeStart w:id="1"/>
+      <w:r>
+        <w:rPr>
+          <w:i/>
+          <w:iCs/>
+        </w:rPr>
+        <w:t>menidia</w:t>
+      </w:r>
+      <w:commentRangeEnd w:id="1"/>
+      <w:r>
+        <w:rPr>
+          <w:rStyle w:val="CommentReference"/>
+          <w:rFonts w:asciiTheme="minorHAnsi" w:hAnsiTheme="minorHAnsi"/>
+        </w:rPr>
+        <w:commentReference w:id="1"/>
+      </w:r>
+      <w:r>
+        <w:t xml:space="preserve">. </w:t>
+      </w:r>
+    </w:p>
+    <w:p>
+      <w:pPr>
+        <w:pStyle w:val="TS"/>
+        <w:spacing w:line="480" w:lineRule="auto"/>
+        <w:rPr>
+          <w:b/>
+          <w:bCs/>
+        </w:rPr>
+      </w:pPr>
+      <w:r>
+        <w:rPr>
+          <w:b/>
+          <w:bCs/>
+        </w:rPr>
+        <w:t>A.</w:t>
+      </w:r>
+    </w:p>
+    <w:p>
+      <w:pPr>
+        <w:pStyle w:val="TS"/>
+        <w:spacing w:line="480" w:lineRule="auto"/>
+      </w:pPr>
+      <w:r>
+        <w:drawing>
+          <wp:inline distT="0" distB="0" distL="0" distR="0" wp14:anchorId="550E8DDE" wp14:editId="56367099">
+            <wp:extent cx="5943600" cy="3167380"/>
+            <wp:effectExtent l="0" t="0" r="0" b="0"/>
+            <wp:docPr id="2" name="Picture 2"/>
+            <wp:cNvGraphicFramePr>
+              <a:graphicFrameLocks xmlns:a="http://schemas.openxmlformats.org/drawingml/2006/main" noChangeAspect="1"/>
+            </wp:cNvGraphicFramePr>
+            <a:graphic xmlns:a="http://schemas.openxmlformats.org/drawingml/2006/main">
+              <a:graphicData uri="http://schemas.openxmlformats.org/drawingml/2006/picture">
+                <pic:pic xmlns:pic="http://schemas.openxmlformats.org/drawingml/2006/picture">
+                  <pic:nvPicPr>
+                    <pic:cNvPr id="1" name=""/>
+                    <pic:cNvPicPr/>
+                  </pic:nvPicPr>
+                  <pic:blipFill>
+                    <a:blip r:embed="rId12"/>
+                    <a:stretch>
+                      <a:fillRect/>
+                    </a:stretch>
+                  </pic:blipFill>
+                  <pic:spPr>
+                    <a:xfrm>
+                      <a:off x="0" y="0"/>
+                      <a:ext cx="5943600" cy="3167380"/>
+                    </a:xfrm>
+                    <a:prstGeom prst="rect">
+                      <a:avLst/>
+                    </a:prstGeom>
+                  </pic:spPr>
+                </pic:pic>
+              </a:graphicData>
+            </a:graphic>
+          </wp:inline>
+        </w:drawing>
+      </w:r>
+    </w:p>
+    <w:p>
+      <w:pPr>
+        <w:pStyle w:val="TS"/>
+        <w:spacing w:line="480" w:lineRule="auto"/>
+      </w:pPr>
+    </w:p>
+    <w:p>
+      <w:pPr>
+        <w:pStyle w:val="TS"/>
+        <w:spacing w:line="480" w:lineRule="auto"/>
+      </w:pPr>
+      <w:r>
+        <w:rPr>
+          <w:b/>
+          <w:bCs/>
+        </w:rPr>
+        <w:t xml:space="preserve">B. </w:t>
+      </w:r>
+    </w:p>
+    <w:p>
+      <w:pPr>
+        <w:pStyle w:val="TS"/>
+        <w:spacing w:line="480" w:lineRule="auto"/>
+      </w:pPr>
+      <w:r>
+        <w:lastRenderedPageBreak/>
+        <w:drawing>
+          <wp:inline distT="0" distB="0" distL="0" distR="0" wp14:anchorId="607F647F" wp14:editId="73869E09">
+            <wp:extent cx="5943600" cy="3213735"/>
+            <wp:effectExtent l="0" t="0" r="0" b="0"/>
+            <wp:docPr id="3" name="Picture 3"/>
+            <wp:cNvGraphicFramePr>
+              <a:graphicFrameLocks xmlns:a="http://schemas.openxmlformats.org/drawingml/2006/main" noChangeAspect="1"/>
+            </wp:cNvGraphicFramePr>
+            <a:graphic xmlns:a="http://schemas.openxmlformats.org/drawingml/2006/main">
+              <a:graphicData uri="http://schemas.openxmlformats.org/drawingml/2006/picture">
+                <pic:pic xmlns:pic="http://schemas.openxmlformats.org/drawingml/2006/picture">
+                  <pic:nvPicPr>
+                    <pic:cNvPr id="1" name=""/>
+                    <pic:cNvPicPr/>
+                  </pic:nvPicPr>
+                  <pic:blipFill>
+                    <a:blip r:embed="rId13"/>
+                    <a:stretch>
+                      <a:fillRect/>
+                    </a:stretch>
+                  </pic:blipFill>
+                  <pic:spPr>
+                    <a:xfrm>
+                      <a:off x="0" y="0"/>
+                      <a:ext cx="5943600" cy="3213735"/>
+                    </a:xfrm>
+                    <a:prstGeom prst="rect">
+                      <a:avLst/>
+                    </a:prstGeom>
+                  </pic:spPr>
+                </pic:pic>
+              </a:graphicData>
+            </a:graphic>
+          </wp:inline>
+        </w:drawing>
+      </w:r>
+    </w:p>
+    <w:p>
+      <w:pPr>
+        <w:pStyle w:val="TS"/>
+        <w:spacing w:line="480" w:lineRule="auto"/>
+      </w:pPr>
+    </w:p>
+    <w:p>
+      <w:pPr>
+        <w:pStyle w:val="TS"/>
+        <w:spacing w:line="480" w:lineRule="auto"/>
+      </w:pPr>
+    </w:p>
+    <w:p>
+      <w:pPr>
+        <w:pStyle w:val="TS"/>
+        <w:spacing w:line="480" w:lineRule="auto"/>
+      </w:pPr>
+      <w:r>
+        <w:rPr>
+          <w:i/>
+          <w:iCs/>
+        </w:rPr>
+        <w:t>Hypoxia Stress</w:t>
+      </w:r>
+    </w:p>
+    <w:p>
+      <w:pPr>
+        <w:pStyle w:val="TS"/>
+        <w:spacing w:line="480" w:lineRule="auto"/>
+      </w:pPr>
+      <w:r>
+        <w:tab/>
+        <w:t xml:space="preserve">This is the part I am still working on but here is an example of how applying the stress function to each parameter affects the early-life fit. Changing the thresholds </w:t>
+      </w:r>
+      <w:r>
+        <w:rPr>
+          <w:i/>
+          <w:iCs/>
+        </w:rPr>
+        <w:t>A</w:t>
+      </w:r>
+      <w:r>
+        <w:t xml:space="preserve"> and </w:t>
+      </w:r>
+      <w:r>
+        <w:rPr>
+          <w:i/>
+          <w:iCs/>
+        </w:rPr>
+        <w:t>B</w:t>
+      </w:r>
+      <w:r>
+        <w:t xml:space="preserve"> affects how close together the different colored lines are. </w:t>
+      </w:r>
+    </w:p>
+    <w:p>
+      <w:pPr>
+        <w:pStyle w:val="TS"/>
+        <w:spacing w:line="480" w:lineRule="auto"/>
+        <w:rPr>
+          <w:b/>
+          <w:bCs/>
+        </w:rPr>
+      </w:pPr>
+      <w:r>
+        <w:drawing>
+          <wp:inline distT="0" distB="0" distL="0" distR="0" wp14:anchorId="3ED7FB17" wp14:editId="16909134">
+            <wp:extent cx="1918855" cy="1494330"/>
+            <wp:effectExtent l="0" t="0" r="0" b="0"/>
+            <wp:docPr id="4" name="Picture 4"/>
+            <wp:cNvGraphicFramePr>
+              <a:graphicFrameLocks xmlns:a="http://schemas.openxmlformats.org/drawingml/2006/main" noChangeAspect="1"/>
+            </wp:cNvGraphicFramePr>
+            <a:graphic xmlns:a="http://schemas.openxmlformats.org/drawingml/2006/main">
+              <a:graphicData uri="http://schemas.openxmlformats.org/drawingml/2006/picture">
+                <pic:pic xmlns:pic="http://schemas.openxmlformats.org/drawingml/2006/picture">
+                  <pic:nvPicPr>
+                    <pic:cNvPr id="1" name=""/>
+                    <pic:cNvPicPr/>
+                  </pic:nvPicPr>
+                  <pic:blipFill>
+                    <a:blip r:embed="rId14"/>
+                    <a:stretch>
+                      <a:fillRect/>
+                    </a:stretch>
+                  </pic:blipFill>
+                  <pic:spPr>
+                    <a:xfrm>
+                      <a:off x="0" y="0"/>
+                      <a:ext cx="1928802" cy="1502076"/>
+                    </a:xfrm>
+                    <a:prstGeom prst="rect">
+                      <a:avLst/>
+                    </a:prstGeom>
+                  </pic:spPr>
+                </pic:pic>
+              </a:graphicData>
+            </a:graphic>
+          </wp:inline>
+        </w:drawing>
+      </w:r>
+    </w:p>
+    <w:p>
+      <w:pPr>
+        <w:pStyle w:val="TS"/>
+        <w:spacing w:line="480" w:lineRule="auto"/>
+      </w:pPr>
+      <w:r>
+        <w:t>Assimilation (</w:t>
+      </w:r>
+      <w:r>
+        <w:rPr>
+          <w:i/>
+          <w:iCs/>
+        </w:rPr>
+        <w:t>J</w:t>
+      </w:r>
+      <w:r>
+        <w:rPr>
+          <w:i/>
+          <w:iCs/>
+          <w:vertAlign w:val="superscript"/>
+        </w:rPr>
+        <w:t>a</w:t>
+      </w:r>
+      <w:r>
+        <w:rPr>
+          <w:i/>
+          <w:iCs/>
+          <w:vertAlign w:val="subscript"/>
+        </w:rPr>
+        <w:t>Am</w:t>
+      </w:r>
+      <w:r>
+        <w:t xml:space="preserve">): affects growth, time to hatching, and (indirectly) hatch survival. Because of the two different mortality rates before and after hatching, changing the time to hatching also affects hatch survival. </w:t>
+      </w:r>
+    </w:p>
+    <w:p>
+      <w:pPr>
+        <w:pStyle w:val="TS"/>
+        <w:spacing w:line="480" w:lineRule="auto"/>
+      </w:pPr>
+      <w:r>
+        <w:lastRenderedPageBreak/>
+        <w:drawing>
+          <wp:inline distT="0" distB="0" distL="0" distR="0" wp14:anchorId="3EA2BA95" wp14:editId="28A87FDF">
+            <wp:extent cx="5943600" cy="3166110"/>
+            <wp:effectExtent l="0" t="0" r="0" b="0"/>
+            <wp:docPr id="7" name="Picture 6">
+              <a:extLst xmlns:a="http://schemas.openxmlformats.org/drawingml/2006/main">
+                <a:ext uri="{FF2B5EF4-FFF2-40B4-BE49-F238E27FC236}">
+                  <a16:creationId xmlns:a16="http://schemas.microsoft.com/office/drawing/2014/main" id="{A3E6685D-E9FE-8C57-34C7-A913E6432CBD}"/>
+                </a:ext>
+              </a:extLst>
+            </wp:docPr>
+            <wp:cNvGraphicFramePr>
+              <a:graphicFrameLocks xmlns:a="http://schemas.openxmlformats.org/drawingml/2006/main" noChangeAspect="1"/>
+            </wp:cNvGraphicFramePr>
+            <a:graphic xmlns:a="http://schemas.openxmlformats.org/drawingml/2006/main">
+              <a:graphicData uri="http://schemas.openxmlformats.org/drawingml/2006/picture">
+                <pic:pic xmlns:pic="http://schemas.openxmlformats.org/drawingml/2006/picture">
+                  <pic:nvPicPr>
+                    <pic:cNvPr id="7" name="Picture 6">
+                      <a:extLst>
+                        <a:ext uri="{FF2B5EF4-FFF2-40B4-BE49-F238E27FC236}">
+                          <a16:creationId xmlns:a16="http://schemas.microsoft.com/office/drawing/2014/main" id="{A3E6685D-E9FE-8C57-34C7-A913E6432CBD}"/>
+                        </a:ext>
+                      </a:extLst>
+                    </pic:cNvPr>
+                    <pic:cNvPicPr>
+                      <a:picLocks noChangeAspect="1"/>
+                    </pic:cNvPicPr>
+                  </pic:nvPicPr>
+                  <pic:blipFill>
+                    <a:blip r:embed="rId15"/>
+                    <a:stretch>
+                      <a:fillRect/>
+                    </a:stretch>
+                  </pic:blipFill>
+                  <pic:spPr>
+                    <a:xfrm>
+                      <a:off x="0" y="0"/>
+                      <a:ext cx="5943600" cy="3166110"/>
+                    </a:xfrm>
+                    <a:prstGeom prst="rect">
+                      <a:avLst/>
+                    </a:prstGeom>
+                  </pic:spPr>
+                </pic:pic>
+              </a:graphicData>
+            </a:graphic>
+          </wp:inline>
+        </w:drawing>
+      </w:r>
+    </w:p>
+    <w:p>
+      <w:pPr>
+        <w:pStyle w:val="TS"/>
+        <w:spacing w:line="480" w:lineRule="auto"/>
+      </w:pPr>
+    </w:p>
+    <w:p>
+      <w:pPr>
+        <w:pStyle w:val="TS"/>
+        <w:spacing w:line="480" w:lineRule="auto"/>
+      </w:pPr>
+      <w:r>
+        <w:t>Conversion efficiency for growth (</w:t>
+      </w:r>
+      <w:r>
+        <w:rPr>
+          <w:i/>
+          <w:iCs/>
+        </w:rPr>
+        <w:t>y</w:t>
+      </w:r>
+      <w:r>
+        <w:rPr>
+          <w:i/>
+          <w:iCs/>
+          <w:vertAlign w:val="subscript"/>
+        </w:rPr>
+        <w:t>VA</w:t>
+      </w:r>
+      <w:r>
+        <w:t>):</w:t>
+      </w:r>
+      <w:r>
+        <w:t xml:space="preserve"> similar effect to assimilation. </w:t>
+      </w:r>
+    </w:p>
+    <w:p>
+      <w:pPr>
+        <w:pStyle w:val="TS"/>
+        <w:spacing w:line="480" w:lineRule="auto"/>
+      </w:pPr>
+      <w:r>
+        <w:drawing>
+          <wp:inline distT="0" distB="0" distL="0" distR="0" wp14:anchorId="60DF59D2" wp14:editId="0979E908">
+            <wp:extent cx="5943600" cy="3164840"/>
+            <wp:effectExtent l="0" t="0" r="0" b="0"/>
+            <wp:docPr id="6" name="Picture 5">
+              <a:extLst xmlns:a="http://schemas.openxmlformats.org/drawingml/2006/main">
+                <a:ext uri="{FF2B5EF4-FFF2-40B4-BE49-F238E27FC236}">
+                  <a16:creationId xmlns:a16="http://schemas.microsoft.com/office/drawing/2014/main" id="{BE098952-5462-868E-08CD-13E9D73A39B5}"/>
+                </a:ext>
+              </a:extLst>
+            </wp:docPr>
+            <wp:cNvGraphicFramePr>
+              <a:graphicFrameLocks xmlns:a="http://schemas.openxmlformats.org/drawingml/2006/main" noChangeAspect="1"/>
+            </wp:cNvGraphicFramePr>
+            <a:graphic xmlns:a="http://schemas.openxmlformats.org/drawingml/2006/main">
+              <a:graphicData uri="http://schemas.openxmlformats.org/drawingml/2006/picture">
+                <pic:pic xmlns:pic="http://schemas.openxmlformats.org/drawingml/2006/picture">
+                  <pic:nvPicPr>
+                    <pic:cNvPr id="6" name="Picture 5">
+                      <a:extLst>
+                        <a:ext uri="{FF2B5EF4-FFF2-40B4-BE49-F238E27FC236}">
+                          <a16:creationId xmlns:a16="http://schemas.microsoft.com/office/drawing/2014/main" id="{BE098952-5462-868E-08CD-13E9D73A39B5}"/>
+                        </a:ext>
+                      </a:extLst>
+                    </pic:cNvPr>
+                    <pic:cNvPicPr>
+                      <a:picLocks noChangeAspect="1"/>
+                    </pic:cNvPicPr>
+                  </pic:nvPicPr>
+                  <pic:blipFill>
+                    <a:blip r:embed="rId16"/>
+                    <a:stretch>
+                      <a:fillRect/>
+                    </a:stretch>
+                  </pic:blipFill>
+                  <pic:spPr>
+                    <a:xfrm>
+                      <a:off x="0" y="0"/>
+                      <a:ext cx="5943600" cy="3164840"/>
+                    </a:xfrm>
+                    <a:prstGeom prst="rect">
+                      <a:avLst/>
+                    </a:prstGeom>
+                  </pic:spPr>
+                </pic:pic>
+              </a:graphicData>
+            </a:graphic>
+          </wp:inline>
+        </w:drawing>
+      </w:r>
+    </w:p>
+    <w:p>
+      <w:pPr>
+        <w:pStyle w:val="TS"/>
+        <w:spacing w:line="480" w:lineRule="auto"/>
+      </w:pPr>
+    </w:p>
+    <w:p>
+      <w:pPr>
+        <w:pStyle w:val="TS"/>
+        <w:spacing w:line="480" w:lineRule="auto"/>
+      </w:pPr>
+      <w:r>
+        <w:lastRenderedPageBreak/>
+        <w:t>Maintenance (</w:t>
+      </w:r>
+      <w:r>
+        <w:rPr>
+          <w:i/>
+          <w:iCs/>
+        </w:rPr>
+        <w:t>J</w:t>
+      </w:r>
+      <w:r>
+        <w:rPr>
+          <w:i/>
+          <w:iCs/>
+          <w:vertAlign w:val="superscript"/>
+        </w:rPr>
+        <w:t>v</w:t>
+      </w:r>
+      <w:r>
+        <w:rPr>
+          <w:i/>
+          <w:iCs/>
+          <w:vertAlign w:val="subscript"/>
+        </w:rPr>
+        <w:t>M</w:t>
+      </w:r>
+      <w:r>
+        <w:t xml:space="preserve">): </w:t>
+      </w:r>
+      <w:r>
+        <w:t xml:space="preserve">very mild effect on growth and nothing else, would have to increase by maybe unrealistic amounts to get effects seen in data. </w:t>
+      </w:r>
+    </w:p>
+    <w:p>
+      <w:pPr>
+        <w:pStyle w:val="TS"/>
+        <w:spacing w:line="480" w:lineRule="auto"/>
+      </w:pPr>
+      <w:r>
+        <w:drawing>
+          <wp:inline distT="0" distB="0" distL="0" distR="0" wp14:anchorId="0B9045D3" wp14:editId="1E8793FD">
+            <wp:extent cx="5943600" cy="3182620"/>
+            <wp:effectExtent l="0" t="0" r="0" b="0"/>
+            <wp:docPr id="5" name="Picture 3">
+              <a:extLst xmlns:a="http://schemas.openxmlformats.org/drawingml/2006/main">
+                <a:ext uri="{FF2B5EF4-FFF2-40B4-BE49-F238E27FC236}">
+                  <a16:creationId xmlns:a16="http://schemas.microsoft.com/office/drawing/2014/main" id="{565C129B-2D9B-1198-4408-825D682F6F13}"/>
+                </a:ext>
+              </a:extLst>
+            </wp:docPr>
+            <wp:cNvGraphicFramePr>
+              <a:graphicFrameLocks xmlns:a="http://schemas.openxmlformats.org/drawingml/2006/main" noChangeAspect="1"/>
+            </wp:cNvGraphicFramePr>
+            <a:graphic xmlns:a="http://schemas.openxmlformats.org/drawingml/2006/main">
+              <a:graphicData uri="http://schemas.openxmlformats.org/drawingml/2006/picture">
+                <pic:pic xmlns:pic="http://schemas.openxmlformats.org/drawingml/2006/picture">
+                  <pic:nvPicPr>
+                    <pic:cNvPr id="4" name="Picture 3">
+                      <a:extLst>
+                        <a:ext uri="{FF2B5EF4-FFF2-40B4-BE49-F238E27FC236}">
+                          <a16:creationId xmlns:a16="http://schemas.microsoft.com/office/drawing/2014/main" id="{565C129B-2D9B-1198-4408-825D682F6F13}"/>
+                        </a:ext>
+                      </a:extLst>
+                    </pic:cNvPr>
+                    <pic:cNvPicPr>
+                      <a:picLocks noChangeAspect="1"/>
+                    </pic:cNvPicPr>
+                  </pic:nvPicPr>
+                  <pic:blipFill>
+                    <a:blip r:embed="rId17"/>
+                    <a:stretch>
+                      <a:fillRect/>
+                    </a:stretch>
+                  </pic:blipFill>
+                  <pic:spPr>
+                    <a:xfrm>
+                      <a:off x="0" y="0"/>
+                      <a:ext cx="5943600" cy="3182620"/>
+                    </a:xfrm>
+                    <a:prstGeom prst="rect">
+                      <a:avLst/>
+                    </a:prstGeom>
+                  </pic:spPr>
+                </pic:pic>
+              </a:graphicData>
+            </a:graphic>
+          </wp:inline>
+        </w:drawing>
+      </w:r>
+    </w:p>
+    <w:p>
+      <w:pPr>
+        <w:pStyle w:val="TS"/>
+        <w:spacing w:line="480" w:lineRule="auto"/>
+      </w:pPr>
+    </w:p>
+    <w:p>
+      <w:pPr>
+        <w:pStyle w:val="TS"/>
+        <w:spacing w:line="480" w:lineRule="auto"/>
+      </w:pPr>
+      <w:r>
+        <w:t>Embryo mortality (</w:t>
+      </w:r>
+      <w:r>
+        <w:rPr>
+          <w:rFonts w:cs="Times New Roman"/>
+          <w:i/>
+          <w:iCs/>
+        </w:rPr>
+        <w:t>μ</w:t>
+      </w:r>
+      <w:r>
+        <w:rPr>
+          <w:i/>
+          <w:iCs/>
+          <w:vertAlign w:val="subscript"/>
+        </w:rPr>
+        <w:t>emb</w:t>
+      </w:r>
+      <w:r>
+        <w:t xml:space="preserve">): only affects survival to hatching, and doesn’t really get at a DEB mechanism because we are just telling mortality to go up rather than changing a metabolic process. </w:t>
+      </w:r>
+    </w:p>
+    <w:p>
+      <w:pPr>
+        <w:pStyle w:val="TS"/>
+        <w:spacing w:line="480" w:lineRule="auto"/>
+      </w:pPr>
+      <w:r>
+        <w:lastRenderedPageBreak/>
+        <w:drawing>
+          <wp:inline distT="0" distB="0" distL="0" distR="0" wp14:anchorId="323E5D8A" wp14:editId="14726E02">
+            <wp:extent cx="5943600" cy="3208020"/>
+            <wp:effectExtent l="0" t="0" r="0" b="0"/>
+            <wp:docPr id="8" name="Picture 3">
+              <a:extLst xmlns:a="http://schemas.openxmlformats.org/drawingml/2006/main">
+                <a:ext uri="{FF2B5EF4-FFF2-40B4-BE49-F238E27FC236}">
+                  <a16:creationId xmlns:a16="http://schemas.microsoft.com/office/drawing/2014/main" id="{350A27F8-762C-02A7-FF25-8DB99AC4B807}"/>
+                </a:ext>
+              </a:extLst>
+            </wp:docPr>
+            <wp:cNvGraphicFramePr>
+              <a:graphicFrameLocks xmlns:a="http://schemas.openxmlformats.org/drawingml/2006/main" noChangeAspect="1"/>
+            </wp:cNvGraphicFramePr>
+            <a:graphic xmlns:a="http://schemas.openxmlformats.org/drawingml/2006/main">
+              <a:graphicData uri="http://schemas.openxmlformats.org/drawingml/2006/picture">
+                <pic:pic xmlns:pic="http://schemas.openxmlformats.org/drawingml/2006/picture">
+                  <pic:nvPicPr>
+                    <pic:cNvPr id="4" name="Picture 3">
+                      <a:extLst>
+                        <a:ext uri="{FF2B5EF4-FFF2-40B4-BE49-F238E27FC236}">
+                          <a16:creationId xmlns:a16="http://schemas.microsoft.com/office/drawing/2014/main" id="{350A27F8-762C-02A7-FF25-8DB99AC4B807}"/>
+                        </a:ext>
+                      </a:extLst>
+                    </pic:cNvPr>
+                    <pic:cNvPicPr>
+                      <a:picLocks noChangeAspect="1"/>
+                    </pic:cNvPicPr>
+                  </pic:nvPicPr>
+                  <pic:blipFill>
+                    <a:blip r:embed="rId18"/>
+                    <a:stretch>
+                      <a:fillRect/>
+                    </a:stretch>
+                  </pic:blipFill>
+                  <pic:spPr>
+                    <a:xfrm>
+                      <a:off x="0" y="0"/>
+                      <a:ext cx="5943600" cy="3208020"/>
+                    </a:xfrm>
+                    <a:prstGeom prst="rect">
+                      <a:avLst/>
+                    </a:prstGeom>
+                  </pic:spPr>
+                </pic:pic>
+              </a:graphicData>
+            </a:graphic>
+          </wp:inline>
+        </w:drawing>
+      </w:r>
+    </w:p>
+    <w:p>
+      <w:pPr>
+        <w:pStyle w:val="TS"/>
+        <w:spacing w:line="480" w:lineRule="auto"/>
+      </w:pPr>
+    </w:p>
+    <w:p>
+      <w:pPr>
+        <w:pStyle w:val="TS"/>
+        <w:spacing w:line="480" w:lineRule="auto"/>
+      </w:pPr>
+      <w:r>
+        <w:t>Larval mortality (</w:t>
+      </w:r>
+      <w:r>
+        <w:rPr>
+          <w:rFonts w:cs="Times New Roman"/>
+          <w:i/>
+          <w:iCs/>
+        </w:rPr>
+        <w:t>μ</w:t>
+      </w:r>
+      <w:r>
+        <w:rPr>
+          <w:i/>
+          <w:iCs/>
+          <w:vertAlign w:val="subscript"/>
+        </w:rPr>
+        <w:t>lar</w:t>
+      </w:r>
+      <w:r>
+        <w:t xml:space="preserve">): Similar to embryo mortality, but also doesn’t explain why survival was zero at the lowest oxygen level (2.5 mg/L) because there is no combination of the thresholds </w:t>
+      </w:r>
+      <w:r>
+        <w:rPr>
+          <w:i/>
+          <w:iCs/>
+        </w:rPr>
+        <w:t xml:space="preserve">A </w:t>
+      </w:r>
+      <w:r>
+        <w:t>and</w:t>
+      </w:r>
+      <w:r>
+        <w:rPr>
+          <w:i/>
+          <w:iCs/>
+        </w:rPr>
+        <w:t xml:space="preserve"> B</w:t>
+      </w:r>
+      <w:r>
+        <w:t xml:space="preserve"> that get survival that low. </w:t>
+      </w:r>
+      <w:r>
+        <w:drawing>
+          <wp:inline distT="0" distB="0" distL="0" distR="0" wp14:anchorId="25ACD516" wp14:editId="1FD78CB9">
+            <wp:extent cx="5943600" cy="3173730"/>
+            <wp:effectExtent l="0" t="0" r="0" b="0"/>
+            <wp:docPr id="9" name="Picture 3">
+              <a:extLst xmlns:a="http://schemas.openxmlformats.org/drawingml/2006/main">
+                <a:ext uri="{FF2B5EF4-FFF2-40B4-BE49-F238E27FC236}">
+                  <a16:creationId xmlns:a16="http://schemas.microsoft.com/office/drawing/2014/main" id="{D086CAA7-A9EC-59D5-DA83-F8F5F1DBFE8A}"/>
+                </a:ext>
+              </a:extLst>
+            </wp:docPr>
+            <wp:cNvGraphicFramePr>
+              <a:graphicFrameLocks xmlns:a="http://schemas.openxmlformats.org/drawingml/2006/main" noChangeAspect="1"/>
+            </wp:cNvGraphicFramePr>
+            <a:graphic xmlns:a="http://schemas.openxmlformats.org/drawingml/2006/main">
+              <a:graphicData uri="http://schemas.openxmlformats.org/drawingml/2006/picture">
+                <pic:pic xmlns:pic="http://schemas.openxmlformats.org/drawingml/2006/picture">
+                  <pic:nvPicPr>
+                    <pic:cNvPr id="4" name="Picture 3">
+                      <a:extLst>
+                        <a:ext uri="{FF2B5EF4-FFF2-40B4-BE49-F238E27FC236}">
+                          <a16:creationId xmlns:a16="http://schemas.microsoft.com/office/drawing/2014/main" id="{D086CAA7-A9EC-59D5-DA83-F8F5F1DBFE8A}"/>
+                        </a:ext>
+                      </a:extLst>
+                    </pic:cNvPr>
+                    <pic:cNvPicPr>
+                      <a:picLocks noChangeAspect="1"/>
+                    </pic:cNvPicPr>
+                  </pic:nvPicPr>
+                  <pic:blipFill>
+                    <a:blip r:embed="rId19"/>
+                    <a:stretch>
+                      <a:fillRect/>
+                    </a:stretch>
+                  </pic:blipFill>
+                  <pic:spPr>
+                    <a:xfrm>
+                      <a:off x="0" y="0"/>
+                      <a:ext cx="5943600" cy="3173730"/>
+                    </a:xfrm>
+                    <a:prstGeom prst="rect">
+                      <a:avLst/>
+                    </a:prstGeom>
+                  </pic:spPr>
+                </pic:pic>
+              </a:graphicData>
+            </a:graphic>
+          </wp:inline>
+        </w:drawing>
+      </w:r>
+    </w:p>
+    <w:p>
+      <w:pPr>
+        <w:pStyle w:val="TS"/>
+        <w:spacing w:line="480" w:lineRule="auto"/>
+      </w:pPr>
+    </w:p>
+    <w:p>
+      <w:pPr>
+        <w:pStyle w:val="TS"/>
+        <w:spacing w:line="480" w:lineRule="auto"/>
+      </w:pPr>
+    </w:p>
+    <w:p>
+      <w:pPr>
+        <w:pStyle w:val="TS"/>
+        <w:spacing w:line="480" w:lineRule="auto"/>
       </w:pPr>
     </w:p>
     <w:p>
@@ -4562,7 +6270,11 @@
         <w:t xml:space="preserve">The experimental data are summarized in Table 1. </w:t>
       </w:r>
       <w:r>
-        <w:t xml:space="preserve">The stress function was based on Jager (2018) and further developed based on measured routine metabolic rates of embryos and larvae under steadily decreasing oxygen levels, which gave thresholds for </w:t>
+        <w:t xml:space="preserve">The stress function was based on Jager (2018) and further developed based on measured routine metabolic rates of embryos and larvae under steadily decreasing oxygen levels, which </w:t>
+      </w:r>
+      <w:r>
+        <w:lastRenderedPageBreak/>
+        <w:t xml:space="preserve">gave thresholds for </w:t>
       </w:r>
       <w:r>
         <w:t xml:space="preserve">oxygen levels below which the stress function would be turned on (above the threshold oxygen-related stress would not affect the parameter). </w:t>
@@ -4578,7 +6290,6 @@
         <w:spacing w:line="480" w:lineRule="auto"/>
       </w:pPr>
       <w:r>
-        <w:lastRenderedPageBreak/>
         <w:t>Could we try using a stress function on multiple parameters (either at once or separately)</w:t>
       </w:r>
       <w:r>
@@ -4814,17 +6525,14 @@
         <w:spacing w:line="480" w:lineRule="auto"/>
       </w:pPr>
       <w:r>
+        <w:lastRenderedPageBreak/>
         <w:t>Hypoxia may</w:t>
       </w:r>
       <w:r>
         <w:t xml:space="preserve"> change assimilation efficiency and thus the overall assimilation rate, but the direction of the effect is species-dependent (reviewed in Thomas et al., 2019). </w:t>
       </w:r>
       <w:r>
-        <w:t xml:space="preserve">Assimilation is when food and oxygen are transformed into reserve (or in DEBkiss directly into structure) and </w:t>
-      </w:r>
-      <w:r>
-        <w:lastRenderedPageBreak/>
-        <w:t xml:space="preserve">metabolic products. So </w:t>
+        <w:t xml:space="preserve">Assimilation is when food and oxygen are transformed into reserve (or in DEBkiss directly into structure) and metabolic products. So </w:t>
       </w:r>
       <w:r>
         <w:t xml:space="preserve">with </w:t>
@@ -4958,24 +6666,43 @@
       </w:r>
     </w:p>
   </w:comment>
+  <w:comment w:id="1" w:author="Teresa G Schwemmer" w:date="2023-03-02T17:05:00Z" w:initials="TGS">
+    <w:p>
+      <w:pPr>
+        <w:pStyle w:val="CommentText"/>
+      </w:pPr>
+      <w:r>
+        <w:rPr>
+          <w:rStyle w:val="CommentReference"/>
+        </w:rPr>
+        <w:annotationRef/>
+      </w:r>
+      <w:r>
+        <w:t xml:space="preserve">I still need to figure out how to change plot settings in Matlab, or how to move the predicted model lines over into R so I can plot there. </w:t>
+      </w:r>
+    </w:p>
+  </w:comment>
 </w:comments>
 </file>
 
 <file path=word/commentsExtended.xml><?xml version="1.0" encoding="utf-8"?>
 <w15:commentsEx xmlns:wpc="http://schemas.microsoft.com/office/word/2010/wordprocessingCanvas" xmlns:cx="http://schemas.microsoft.com/office/drawing/2014/chartex" xmlns:cx1="http://schemas.microsoft.com/office/drawing/2015/9/8/chartex" xmlns:cx2="http://schemas.microsoft.com/office/drawing/2015/10/21/chartex" xmlns:cx3="http://schemas.microsoft.com/office/drawing/2016/5/9/chartex" xmlns:cx4="http://schemas.microsoft.com/office/drawing/2016/5/10/chartex" xmlns:cx5="http://schemas.microsoft.com/office/drawing/2016/5/11/chartex" xmlns:cx6="http://schemas.microsoft.com/office/drawing/2016/5/12/chartex" xmlns:cx7="http://schemas.microsoft.com/office/drawing/2016/5/13/chartex" xmlns:cx8="http://schemas.microsoft.com/office/drawing/2016/5/14/chartex" xmlns:mc="http://schemas.openxmlformats.org/markup-compatibility/2006" xmlns:aink="http://schemas.microsoft.com/office/drawing/2016/ink" xmlns:am3d="http://schemas.microsoft.com/office/drawing/2017/model3d" xmlns:o="urn:schemas-microsoft-com:office:office" xmlns:oel="http://schemas.microsoft.com/office/2019/extlst" xmlns:r="http://schemas.openxmlformats.org/officeDocument/2006/relationships" xmlns:m="http://schemas.openxmlformats.org/officeDocument/2006/math" xmlns:v="urn:schemas-microsoft-com:vml" xmlns:wp14="http://schemas.microsoft.com/office/word/2010/wordprocessingDrawing" xmlns:wp="http://schemas.openxmlformats.org/drawingml/2006/wordprocessingDrawing" xmlns:w10="urn:schemas-microsoft-com:office:word" xmlns:w="http://schemas.openxmlformats.org/wordprocessingml/2006/main" xmlns:w14="http://schemas.microsoft.com/office/word/2010/wordml" xmlns:w15="http://schemas.microsoft.com/office/word/2012/wordml" xmlns:w16cex="http://schemas.microsoft.com/office/word/2018/wordml/cex" xmlns:w16cid="http://schemas.microsoft.com/office/word/2016/wordml/cid" xmlns:w16="http://schemas.microsoft.com/office/word/2018/wordml" xmlns:w16sdtdh="http://schemas.microsoft.com/office/word/2020/wordml/sdtdatahash" xmlns:w16se="http://schemas.microsoft.com/office/word/2015/wordml/symex" xmlns:wpg="http://schemas.microsoft.com/office/word/2010/wordprocessingGroup" xmlns:wpi="http://schemas.microsoft.com/office/word/2010/wordprocessingInk" xmlns:wne="http://schemas.microsoft.com/office/word/2006/wordml" xmlns:wps="http://schemas.microsoft.com/office/word/2010/wordprocessingShape" mc:Ignorable="w14 w15 w16se w16cid w16 w16cex w16sdtdh wp14">
   <w15:commentEx w15:paraId="0B6DA90F" w15:done="0"/>
+  <w15:commentEx w15:paraId="0E69C458" w15:done="0"/>
 </w15:commentsEx>
 </file>
 
 <file path=word/commentsExtensible.xml><?xml version="1.0" encoding="utf-8"?>
 <w16cex:commentsExtensible xmlns:wpc="http://schemas.microsoft.com/office/word/2010/wordprocessingCanvas" xmlns:cx="http://schemas.microsoft.com/office/drawing/2014/chartex" xmlns:cx1="http://schemas.microsoft.com/office/drawing/2015/9/8/chartex" xmlns:cx2="http://schemas.microsoft.com/office/drawing/2015/10/21/chartex" xmlns:cx3="http://schemas.microsoft.com/office/drawing/2016/5/9/chartex" xmlns:cx4="http://schemas.microsoft.com/office/drawing/2016/5/10/chartex" xmlns:cx5="http://schemas.microsoft.com/office/drawing/2016/5/11/chartex" xmlns:cx6="http://schemas.microsoft.com/office/drawing/2016/5/12/chartex" xmlns:cx7="http://schemas.microsoft.com/office/drawing/2016/5/13/chartex" xmlns:cx8="http://schemas.microsoft.com/office/drawing/2016/5/14/chartex" xmlns:mc="http://schemas.openxmlformats.org/markup-compatibility/2006" xmlns:aink="http://schemas.microsoft.com/office/drawing/2016/ink" xmlns:am3d="http://schemas.microsoft.com/office/drawing/2017/model3d" xmlns:o="urn:schemas-microsoft-com:office:office" xmlns:oel="http://schemas.microsoft.com/office/2019/extlst" xmlns:r="http://schemas.openxmlformats.org/officeDocument/2006/relationships" xmlns:m="http://schemas.openxmlformats.org/officeDocument/2006/math" xmlns:v="urn:schemas-microsoft-com:vml" xmlns:wp14="http://schemas.microsoft.com/office/word/2010/wordprocessingDrawing" xmlns:wp="http://schemas.openxmlformats.org/drawingml/2006/wordprocessingDrawing" xmlns:w10="urn:schemas-microsoft-com:office:word" xmlns:w="http://schemas.openxmlformats.org/wordprocessingml/2006/main" xmlns:w14="http://schemas.microsoft.com/office/word/2010/wordml" xmlns:w15="http://schemas.microsoft.com/office/word/2012/wordml" xmlns:w16cex="http://schemas.microsoft.com/office/word/2018/wordml/cex" xmlns:w16cid="http://schemas.microsoft.com/office/word/2016/wordml/cid" xmlns:w16="http://schemas.microsoft.com/office/word/2018/wordml" xmlns:w16sdtdh="http://schemas.microsoft.com/office/word/2020/wordml/sdtdatahash" xmlns:w16se="http://schemas.microsoft.com/office/word/2015/wordml/symex" xmlns:wpg="http://schemas.microsoft.com/office/word/2010/wordprocessingGroup" xmlns:wpi="http://schemas.microsoft.com/office/word/2010/wordprocessingInk" xmlns:wne="http://schemas.microsoft.com/office/word/2006/wordml" xmlns:wps="http://schemas.microsoft.com/office/word/2010/wordprocessingShape" mc:Ignorable="w14 w15 w16se w16cid w16 w16cex w16sdtdh wp14">
   <w16cex:commentExtensible w16cex:durableId="2794E6AE" w16cex:dateUtc="2023-02-13T21:41:00Z"/>
+  <w16cex:commentExtensible w16cex:durableId="27AB55E1" w16cex:dateUtc="2023-03-02T22:05:00Z"/>
 </w16cex:commentsExtensible>
 </file>
 
 <file path=word/commentsIds.xml><?xml version="1.0" encoding="utf-8"?>
 <w16cid:commentsIds xmlns:wpc="http://schemas.microsoft.com/office/word/2010/wordprocessingCanvas" xmlns:cx="http://schemas.microsoft.com/office/drawing/2014/chartex" xmlns:cx1="http://schemas.microsoft.com/office/drawing/2015/9/8/chartex" xmlns:cx2="http://schemas.microsoft.com/office/drawing/2015/10/21/chartex" xmlns:cx3="http://schemas.microsoft.com/office/drawing/2016/5/9/chartex" xmlns:cx4="http://schemas.microsoft.com/office/drawing/2016/5/10/chartex" xmlns:cx5="http://schemas.microsoft.com/office/drawing/2016/5/11/chartex" xmlns:cx6="http://schemas.microsoft.com/office/drawing/2016/5/12/chartex" xmlns:cx7="http://schemas.microsoft.com/office/drawing/2016/5/13/chartex" xmlns:cx8="http://schemas.microsoft.com/office/drawing/2016/5/14/chartex" xmlns:mc="http://schemas.openxmlformats.org/markup-compatibility/2006" xmlns:aink="http://schemas.microsoft.com/office/drawing/2016/ink" xmlns:am3d="http://schemas.microsoft.com/office/drawing/2017/model3d" xmlns:o="urn:schemas-microsoft-com:office:office" xmlns:oel="http://schemas.microsoft.com/office/2019/extlst" xmlns:r="http://schemas.openxmlformats.org/officeDocument/2006/relationships" xmlns:m="http://schemas.openxmlformats.org/officeDocument/2006/math" xmlns:v="urn:schemas-microsoft-com:vml" xmlns:wp14="http://schemas.microsoft.com/office/word/2010/wordprocessingDrawing" xmlns:wp="http://schemas.openxmlformats.org/drawingml/2006/wordprocessingDrawing" xmlns:w10="urn:schemas-microsoft-com:office:word" xmlns:w="http://schemas.openxmlformats.org/wordprocessingml/2006/main" xmlns:w14="http://schemas.microsoft.com/office/word/2010/wordml" xmlns:w15="http://schemas.microsoft.com/office/word/2012/wordml" xmlns:w16cex="http://schemas.microsoft.com/office/word/2018/wordml/cex" xmlns:w16cid="http://schemas.microsoft.com/office/word/2016/wordml/cid" xmlns:w16="http://schemas.microsoft.com/office/word/2018/wordml" xmlns:w16sdtdh="http://schemas.microsoft.com/office/word/2020/wordml/sdtdatahash" xmlns:w16se="http://schemas.microsoft.com/office/word/2015/wordml/symex" xmlns:wpg="http://schemas.microsoft.com/office/word/2010/wordprocessingGroup" xmlns:wpi="http://schemas.microsoft.com/office/word/2010/wordprocessingInk" xmlns:wne="http://schemas.microsoft.com/office/word/2006/wordml" xmlns:wps="http://schemas.microsoft.com/office/word/2010/wordprocessingShape" mc:Ignorable="w14 w15 w16se w16cid w16 w16cex w16sdtdh wp14">
   <w16cid:commentId w16cid:paraId="0B6DA90F" w16cid:durableId="2794E6AE"/>
+  <w16cid:commentId w16cid:paraId="0E69C458" w16cid:durableId="27AB55E1"/>
 </w16cid:commentsIds>
 </file>
 

</xml_diff>

<commit_message>
Update Chapter 4 intro
</commit_message>
<xml_diff>
--- a/DEBkiss results/Chapter 4 draft.docx
+++ b/DEBkiss results/Chapter 4 draft.docx
@@ -35,20 +35,273 @@
         <w:pStyle w:val="TS"/>
         <w:spacing w:line="480" w:lineRule="auto"/>
       </w:pPr>
-    </w:p>
-    <w:p>
-      <w:pPr>
-        <w:pStyle w:val="TS"/>
-        <w:spacing w:line="480" w:lineRule="auto"/>
-      </w:pPr>
-    </w:p>
-    <w:p>
-      <w:pPr>
-        <w:pStyle w:val="TS"/>
-        <w:spacing w:line="480" w:lineRule="auto"/>
-      </w:pPr>
-      <w:r>
-        <w:t>Like the standard DEB model (Kooijman, 2010), the DEBkiss framework specifies the inputs, relative allocation, and sinks of energy and mass in a general enough manner to be applied to most animals, although it does not apply to other forms of life such as plants. However,</w:t>
+      <w:r>
+        <w:tab/>
+        <w:t>Hypoxia is common in coastal and estuarine waters and is expected to intensify with global warming (</w:t>
+      </w:r>
+      <w:proofErr w:type="spellStart"/>
+      <w:r>
+        <w:t>Breitburg</w:t>
+      </w:r>
+      <w:proofErr w:type="spellEnd"/>
+      <w:r>
+        <w:t xml:space="preserve"> et al., 2018).</w:t>
+      </w:r>
+      <w:r>
+        <w:t xml:space="preserve"> Between anthropogenic influence on nearshore waters and the natural dynamics of shallow, partially enclosed water bodies, hypoxia</w:t>
+      </w:r>
+      <w:r>
+        <w:t xml:space="preserve"> </w:t>
+      </w:r>
+      <w:r>
+        <w:t>often</w:t>
+      </w:r>
+      <w:r>
+        <w:t xml:space="preserve"> co-occurs with other stressors such as high temperature, carbon dioxide (CO</w:t>
+      </w:r>
+      <w:r>
+        <w:rPr>
+          <w:vertAlign w:val="subscript"/>
+        </w:rPr>
+        <w:t>2</w:t>
+      </w:r>
+      <w:r>
+        <w:t>)</w:t>
+      </w:r>
+      <w:r>
+        <w:t xml:space="preserve"> acidification</w:t>
+      </w:r>
+      <w:r>
+        <w:t xml:space="preserve">, and </w:t>
+      </w:r>
+      <w:r>
+        <w:t>pollutants</w:t>
+      </w:r>
+      <w:r>
+        <w:t xml:space="preserve"> (Gruber, 2011</w:t>
+      </w:r>
+      <w:r>
+        <w:t xml:space="preserve">). </w:t>
+      </w:r>
+      <w:r>
+        <w:t>Along the Northeast United States coast, stratification and productivity associated with high temperatures in spring and summer cause hypoxic and eutrophic zones to form and great fluctuations in dissolved oxygen (DO) on diel to monthly time scales (O’Donnell et al., 2004; Baumann and Smith, 2018</w:t>
+      </w:r>
+      <w:r>
+        <w:t>; Testa et al., 2018</w:t>
+      </w:r>
+      <w:r>
+        <w:t xml:space="preserve">). </w:t>
+      </w:r>
+      <w:r>
+        <w:t xml:space="preserve">While </w:t>
+      </w:r>
+      <w:r>
+        <w:t xml:space="preserve">fish </w:t>
+      </w:r>
+      <w:r>
+        <w:t>species that currently live in such areas tend to have mechanisms to cope with periods of hypoxia (</w:t>
+      </w:r>
+      <w:r>
+        <w:t xml:space="preserve">Farrell and </w:t>
+      </w:r>
+      <w:proofErr w:type="spellStart"/>
+      <w:r>
+        <w:t>Brauner</w:t>
+      </w:r>
+      <w:proofErr w:type="spellEnd"/>
+      <w:r>
+        <w:t xml:space="preserve">, 2009; </w:t>
+      </w:r>
+      <w:r>
+        <w:t>Zhu et al., 2013; Baumann, 20</w:t>
+      </w:r>
+      <w:r>
+        <w:t>19</w:t>
+      </w:r>
+      <w:r>
+        <w:t xml:space="preserve">), these do not necessarily confer tolerance of longer durations. </w:t>
+      </w:r>
+      <w:r>
+        <w:t>Fishes that spawn in the spring and summer face the additional threat of experiencing hypoxia during the particularly sensitive early life stages.</w:t>
+      </w:r>
+      <w:r>
+        <w:t xml:space="preserve"> Embryos and young larvae </w:t>
+      </w:r>
+      <w:r>
+        <w:t xml:space="preserve">rely largely on diffusion for oxygen uptake and lack well-developed mechanisms, such as high surface area gills, to meet oxygen demands in low DO water and are not mobile enough to escape hypoxic zones. Mortality can result directly from severe hypoxia or indirectly from reduced growth increasing susceptibility to predation. Even fish that survive may incur sublethal effects with lifelong consequences for growth, development, and reproduction. Understanding the mechanistic responses to hypoxia can help predict how tolerant fishes will be to intensifying hypoxic zones and how their sensitivity to predation and additional environmental stressors could change. </w:t>
+      </w:r>
+    </w:p>
+    <w:p>
+      <w:pPr>
+        <w:pStyle w:val="TS"/>
+        <w:spacing w:line="480" w:lineRule="auto"/>
+        <w:ind w:firstLine="720"/>
+      </w:pPr>
+      <w:r>
+        <w:lastRenderedPageBreak/>
+        <w:t xml:space="preserve">Topic: we need a DEB model to bridge </w:t>
+      </w:r>
+      <w:proofErr w:type="spellStart"/>
+      <w:r>
+        <w:t>suborganismal</w:t>
+      </w:r>
+      <w:proofErr w:type="spellEnd"/>
+      <w:r>
+        <w:t xml:space="preserve"> and population-level processes for management purposes. </w:t>
+      </w:r>
+    </w:p>
+    <w:p>
+      <w:pPr>
+        <w:pStyle w:val="TS"/>
+        <w:spacing w:line="480" w:lineRule="auto"/>
+        <w:ind w:firstLine="720"/>
+      </w:pPr>
+      <w:r>
+        <w:t xml:space="preserve">When targeted conservation action is an option, population-level risks associated with stressors are important to quantify. </w:t>
+      </w:r>
+      <w:r>
+        <w:t xml:space="preserve">Changes in duration and spatial extent of hypoxia may have population-level consequences that are not apparent when looking at individual physiological responses to hypoxia. </w:t>
+      </w:r>
+    </w:p>
+    <w:p>
+      <w:pPr>
+        <w:pStyle w:val="TS"/>
+        <w:spacing w:line="480" w:lineRule="auto"/>
+        <w:ind w:firstLine="720"/>
+      </w:pPr>
+    </w:p>
+    <w:p>
+      <w:pPr>
+        <w:pStyle w:val="TS"/>
+        <w:spacing w:line="480" w:lineRule="auto"/>
+      </w:pPr>
+      <w:r>
+        <w:t>‘</w:t>
+      </w:r>
+      <w:r>
+        <w:t xml:space="preserve">Developing a model that incorporates physiological and energetic mechanisms of hypoxia effects creates a widely applicable tool that can be used not only for making population-level predictions of hypoxia effects, but also be incorporated into larger models of other stressor impacts such as acidification and contaminant effects. This type of work could be continued for </w:t>
+      </w:r>
+      <w:r>
+        <w:rPr>
+          <w:i/>
+          <w:iCs/>
+        </w:rPr>
+        <w:t>M. menidia</w:t>
+      </w:r>
+      <w:r>
+        <w:t xml:space="preserve"> as a model species and ecologically important fish, or it could be modified to other species for which similar data are available.</w:t>
+      </w:r>
+      <w:r>
+        <w:t>’</w:t>
+      </w:r>
+    </w:p>
+    <w:p>
+      <w:pPr>
+        <w:pStyle w:val="TS"/>
+        <w:spacing w:line="480" w:lineRule="auto"/>
+        <w:ind w:firstLine="720"/>
+      </w:pPr>
+    </w:p>
+    <w:p>
+      <w:pPr>
+        <w:pStyle w:val="TS"/>
+        <w:spacing w:line="480" w:lineRule="auto"/>
+        <w:ind w:firstLine="720"/>
+      </w:pPr>
+      <w:r>
+        <w:t xml:space="preserve">Topic: This is </w:t>
+      </w:r>
+      <w:proofErr w:type="spellStart"/>
+      <w:r>
+        <w:t>DEBkiss</w:t>
+      </w:r>
+      <w:proofErr w:type="spellEnd"/>
+      <w:r>
+        <w:t xml:space="preserve"> and how it is different from standard DEB, and why we chose it</w:t>
+      </w:r>
+    </w:p>
+    <w:p>
+      <w:pPr>
+        <w:pStyle w:val="TS"/>
+        <w:spacing w:line="480" w:lineRule="auto"/>
+      </w:pPr>
+    </w:p>
+    <w:p>
+      <w:pPr>
+        <w:pStyle w:val="TS"/>
+        <w:spacing w:line="480" w:lineRule="auto"/>
+      </w:pPr>
+      <w:r>
+        <w:t>Like the standard DEB model (</w:t>
+      </w:r>
+      <w:proofErr w:type="spellStart"/>
+      <w:r>
+        <w:t>Kooijman</w:t>
+      </w:r>
+      <w:proofErr w:type="spellEnd"/>
+      <w:r>
+        <w:t xml:space="preserve">, 2010), the </w:t>
+      </w:r>
+      <w:proofErr w:type="spellStart"/>
+      <w:r>
+        <w:t>DEBkiss</w:t>
+      </w:r>
+      <w:proofErr w:type="spellEnd"/>
+      <w:r>
+        <w:t xml:space="preserve"> framework specifies the inputs, relative allocation, and sinks of energy and mass in a general enough manner to be applied to most animals, although it does not apply to other forms of life such as plants. However,</w:t>
+      </w:r>
+    </w:p>
+    <w:p>
+      <w:pPr>
+        <w:pStyle w:val="TS"/>
+        <w:spacing w:line="480" w:lineRule="auto"/>
+      </w:pPr>
+    </w:p>
+    <w:p>
+      <w:pPr>
+        <w:pStyle w:val="TS"/>
+        <w:spacing w:line="480" w:lineRule="auto"/>
+      </w:pPr>
+    </w:p>
+    <w:p>
+      <w:pPr>
+        <w:pStyle w:val="TS"/>
+        <w:spacing w:line="480" w:lineRule="auto"/>
+      </w:pPr>
+      <w:r>
+        <w:t xml:space="preserve">Topic: This is wat we know about menidia </w:t>
+      </w:r>
+      <w:proofErr w:type="spellStart"/>
+      <w:r>
+        <w:t>menidia</w:t>
+      </w:r>
+      <w:proofErr w:type="spellEnd"/>
+      <w:r>
+        <w:t xml:space="preserve"> hypoxia response</w:t>
+      </w:r>
+    </w:p>
+    <w:p>
+      <w:pPr>
+        <w:pStyle w:val="TS"/>
+        <w:spacing w:line="480" w:lineRule="auto"/>
+      </w:pPr>
+    </w:p>
+    <w:p>
+      <w:pPr>
+        <w:pStyle w:val="TS"/>
+        <w:spacing w:line="480" w:lineRule="auto"/>
+      </w:pPr>
+      <w:r>
+        <w:lastRenderedPageBreak/>
+        <w:t xml:space="preserve">Topic: This is how we expect </w:t>
+      </w:r>
+      <w:proofErr w:type="spellStart"/>
+      <w:r>
+        <w:t>DEBkiss</w:t>
+      </w:r>
+      <w:proofErr w:type="spellEnd"/>
+      <w:r>
+        <w:t xml:space="preserve"> model to help us understand hypoxia effects (including approach and hypotheses, which DEB processes could be responsible)</w:t>
       </w:r>
     </w:p>
     <w:p>
@@ -117,32 +370,83 @@
         <w:spacing w:line="480" w:lineRule="auto"/>
       </w:pPr>
       <w:r>
+        <w:rPr>
+          <w:strike/>
+        </w:rPr>
         <w:t xml:space="preserve">Hypoxia is common in the early life environment of </w:t>
       </w:r>
       <w:r>
         <w:rPr>
           <w:i/>
           <w:iCs/>
-        </w:rPr>
-        <w:t>Menidia menidia</w:t>
-      </w:r>
-      <w:r>
+          <w:strike/>
+        </w:rPr>
+        <w:t xml:space="preserve">Menidia </w:t>
+      </w:r>
+      <w:proofErr w:type="spellStart"/>
+      <w:r>
+        <w:rPr>
+          <w:i/>
+          <w:iCs/>
+          <w:strike/>
+        </w:rPr>
+        <w:t>menidia</w:t>
+      </w:r>
+      <w:proofErr w:type="spellEnd"/>
+      <w:r>
+        <w:rPr>
+          <w:strike/>
+        </w:rPr>
         <w:t xml:space="preserve"> and is expected to intensify </w:t>
       </w:r>
       <w:r>
+        <w:rPr>
+          <w:strike/>
+        </w:rPr>
         <w:t>with global warming</w:t>
       </w:r>
       <w:r>
+        <w:rPr>
+          <w:strike/>
+        </w:rPr>
         <w:t xml:space="preserve"> (</w:t>
       </w:r>
-      <w:r>
-        <w:t xml:space="preserve">Cadigan and Fell, 1985; </w:t>
-      </w:r>
-      <w:r>
-        <w:t>Breitburg et al., 2018</w:t>
-      </w:r>
-      <w:r>
-        <w:t xml:space="preserve">). Currently the species is tolerant </w:t>
+      <w:proofErr w:type="spellStart"/>
+      <w:r>
+        <w:rPr>
+          <w:strike/>
+        </w:rPr>
+        <w:t>Cadigan</w:t>
+      </w:r>
+      <w:proofErr w:type="spellEnd"/>
+      <w:r>
+        <w:rPr>
+          <w:strike/>
+        </w:rPr>
+        <w:t xml:space="preserve"> and Fell, 1985; </w:t>
+      </w:r>
+      <w:proofErr w:type="spellStart"/>
+      <w:r>
+        <w:rPr>
+          <w:strike/>
+        </w:rPr>
+        <w:t>Breitburg</w:t>
+      </w:r>
+      <w:proofErr w:type="spellEnd"/>
+      <w:r>
+        <w:rPr>
+          <w:strike/>
+        </w:rPr>
+        <w:t xml:space="preserve"> et al., 2018</w:t>
+      </w:r>
+      <w:r>
+        <w:rPr>
+          <w:strike/>
+        </w:rPr>
+        <w:t>).</w:t>
+      </w:r>
+      <w:r>
+        <w:t xml:space="preserve"> Currently the species is tolerant </w:t>
       </w:r>
       <w:r>
         <w:t>enough</w:t>
@@ -179,7 +483,15 @@
         <w:t>to quantify population-level consequences, and a DEB model builds the foundation to do so</w:t>
       </w:r>
       <w:r>
-        <w:t xml:space="preserve"> (Lavaud et al., 2021)</w:t>
+        <w:t xml:space="preserve"> (</w:t>
+      </w:r>
+      <w:proofErr w:type="spellStart"/>
+      <w:r>
+        <w:t>Lavaud</w:t>
+      </w:r>
+      <w:proofErr w:type="spellEnd"/>
+      <w:r>
+        <w:t xml:space="preserve"> et al., 2021)</w:t>
       </w:r>
       <w:r>
         <w:t xml:space="preserve">. </w:t>
@@ -197,7 +509,15 @@
         <w:spacing w:line="480" w:lineRule="auto"/>
       </w:pPr>
       <w:r>
-        <w:t xml:space="preserve">A primary mechanism by which the fish energy budget is thought to be impacted by hypoxia is reduced food consumption (Chabot and Dutil, 1999; Thomas et al., 2019). However, consumption effects do not explain the observed hypoxia impacts on </w:t>
+        <w:t xml:space="preserve">A primary mechanism by which the fish energy budget is thought to be impacted by hypoxia is reduced food consumption (Chabot and </w:t>
+      </w:r>
+      <w:proofErr w:type="spellStart"/>
+      <w:r>
+        <w:t>Dutil</w:t>
+      </w:r>
+      <w:proofErr w:type="spellEnd"/>
+      <w:r>
+        <w:t xml:space="preserve">, 1999; Thomas et al., 2019). However, consumption effects do not explain the observed hypoxia impacts on </w:t>
       </w:r>
       <w:r>
         <w:rPr>
@@ -207,14 +527,53 @@
         <w:t>M. menidia</w:t>
       </w:r>
       <w:r>
-        <w:t xml:space="preserve"> hatch survival </w:t>
-      </w:r>
+        <w:t xml:space="preserve"> hatch survival and size (Cross et al., 2019) because embryos do not feed. </w:t>
+      </w:r>
+      <w:r>
+        <w:t xml:space="preserve">For this reason it is necessary to put a particular focus on the early life energy budget and attempt to identify alternative DEB processes in </w:t>
+      </w:r>
+      <w:r>
+        <w:rPr>
+          <w:i/>
+          <w:iCs/>
+        </w:rPr>
+        <w:t>M. menidia</w:t>
+      </w:r>
+      <w:r>
+        <w:t xml:space="preserve"> that are impacted by hypoxia. </w:t>
+      </w:r>
+    </w:p>
+    <w:p>
+      <w:pPr>
+        <w:pStyle w:val="TS"/>
+        <w:spacing w:line="480" w:lineRule="auto"/>
+      </w:pPr>
+    </w:p>
+    <w:p>
+      <w:pPr>
+        <w:pStyle w:val="TS"/>
+        <w:spacing w:line="480" w:lineRule="auto"/>
+        <w:rPr>
+          <w:i/>
+          <w:iCs/>
+        </w:rPr>
+      </w:pPr>
+      <w:r>
+        <w:rPr>
+          <w:i/>
+          <w:iCs/>
+        </w:rPr>
+        <w:t>Big picture rationale</w:t>
+      </w:r>
+    </w:p>
+    <w:p>
+      <w:pPr>
+        <w:pStyle w:val="TS"/>
+        <w:spacing w:line="480" w:lineRule="auto"/>
+      </w:pPr>
       <w:r>
         <w:lastRenderedPageBreak/>
-        <w:t xml:space="preserve">and size (Cross et al., 2019) because embryos do not feed. </w:t>
-      </w:r>
-      <w:r>
-        <w:t xml:space="preserve">For this reason it is necessary to put a particular focus on the early life energy budget and attempt to identify alternative DEB processes in </w:t>
+        <w:t xml:space="preserve">Developing a model that incorporates physiological and energetic mechanisms of hypoxia effects creates a widely applicable tool that can be used not only for making population-level predictions of hypoxia effects, but also be incorporated into larger models of other stressor impacts such as acidification and contaminant effects. This type of work could be continued for </w:t>
       </w:r>
       <w:r>
         <w:rPr>
@@ -224,54 +583,47 @@
         <w:t>M. menidia</w:t>
       </w:r>
       <w:r>
-        <w:t xml:space="preserve"> that are impacted by </w:t>
-      </w:r>
-      <w:commentRangeStart w:id="0"/>
-      <w:r>
-        <w:t>hypoxia</w:t>
-      </w:r>
-      <w:commentRangeEnd w:id="0"/>
-      <w:r>
-        <w:rPr>
-          <w:rStyle w:val="CommentReference"/>
-          <w:rFonts w:asciiTheme="minorHAnsi" w:hAnsiTheme="minorHAnsi"/>
-        </w:rPr>
-        <w:commentReference w:id="0"/>
-      </w:r>
-      <w:r>
-        <w:t xml:space="preserve">. </w:t>
-      </w:r>
-    </w:p>
-    <w:p>
-      <w:pPr>
-        <w:pStyle w:val="TS"/>
-        <w:spacing w:line="480" w:lineRule="auto"/>
-      </w:pPr>
-    </w:p>
-    <w:p>
-      <w:pPr>
-        <w:pStyle w:val="TS"/>
-        <w:spacing w:line="480" w:lineRule="auto"/>
-        <w:rPr>
-          <w:i/>
-          <w:iCs/>
-        </w:rPr>
-      </w:pPr>
-      <w:r>
-        <w:rPr>
-          <w:i/>
-          <w:iCs/>
-        </w:rPr>
-        <w:t>Big picture rationale</w:t>
-      </w:r>
-    </w:p>
-    <w:p>
-      <w:pPr>
-        <w:pStyle w:val="TS"/>
-        <w:spacing w:line="480" w:lineRule="auto"/>
-      </w:pPr>
-      <w:r>
-        <w:t xml:space="preserve">Developing a model that incorporates physiological and energetic mechanisms of hypoxia effects creates a widely applicable tool that can be used not only for making population-level predictions of hypoxia effects, but also be incorporated into larger models of other stressor impacts such as acidification and contaminant effects. This type of work could be continued for </w:t>
+        <w:t xml:space="preserve"> as a model species and ecologically important fish, or it could be modified to other species for which similar data are available. </w:t>
+      </w:r>
+    </w:p>
+    <w:p>
+      <w:pPr>
+        <w:pStyle w:val="TS"/>
+        <w:spacing w:line="480" w:lineRule="auto"/>
+      </w:pPr>
+    </w:p>
+    <w:p>
+      <w:pPr>
+        <w:pStyle w:val="TS"/>
+        <w:spacing w:line="480" w:lineRule="auto"/>
+        <w:rPr>
+          <w:i/>
+          <w:iCs/>
+        </w:rPr>
+      </w:pPr>
+      <w:r>
+        <w:rPr>
+          <w:i/>
+          <w:iCs/>
+        </w:rPr>
+        <w:t>Research approach</w:t>
+      </w:r>
+    </w:p>
+    <w:p>
+      <w:pPr>
+        <w:pStyle w:val="TS"/>
+        <w:spacing w:line="480" w:lineRule="auto"/>
+      </w:pPr>
+      <w:r>
+        <w:t xml:space="preserve">We used a </w:t>
+      </w:r>
+      <w:proofErr w:type="spellStart"/>
+      <w:r>
+        <w:t>DEBkiss</w:t>
+      </w:r>
+      <w:proofErr w:type="spellEnd"/>
+      <w:r>
+        <w:t xml:space="preserve"> model to simulate the response of </w:t>
       </w:r>
       <w:r>
         <w:rPr>
@@ -281,8 +633,383 @@
         <w:t>M. menidia</w:t>
       </w:r>
       <w:r>
-        <w:t xml:space="preserve"> as a model species and ecologically important fish, or it could be modified to other species for which similar data are available. </w:t>
-      </w:r>
+        <w:t xml:space="preserve"> to oxygen levels from experiments and identify the DEB parameter(s) that, when adjusted with a stress function, allow the model to replicate observed differences in hatch length, hatch time, and survival. </w:t>
+      </w:r>
+    </w:p>
+    <w:p>
+      <w:pPr>
+        <w:pStyle w:val="TS"/>
+        <w:spacing w:line="480" w:lineRule="auto"/>
+      </w:pPr>
+    </w:p>
+    <w:p>
+      <w:pPr>
+        <w:pStyle w:val="TS"/>
+        <w:spacing w:line="480" w:lineRule="auto"/>
+      </w:pPr>
+      <w:r>
+        <w:t xml:space="preserve">We first estimated </w:t>
+      </w:r>
+      <w:proofErr w:type="spellStart"/>
+      <w:r>
+        <w:t>DEBkiss</w:t>
+      </w:r>
+      <w:proofErr w:type="spellEnd"/>
+      <w:r>
+        <w:t xml:space="preserve"> parameters for </w:t>
+      </w:r>
+      <w:r>
+        <w:rPr>
+          <w:i/>
+          <w:iCs/>
+        </w:rPr>
+        <w:t>M. menidia</w:t>
+      </w:r>
+      <w:r>
+        <w:t xml:space="preserve"> using data, primarily from the early life stages, to calculate some parameters and estimating others by fitting the model to the data. The univariate datasets for the model are total length, reproduction, egg buffer mass, and survival over time. We also used data on length, dry weight, length at puberty, and food level in experiments to fix some parameters, and suggested values to fix primary parameters we did not have the data to estimate. </w:t>
+      </w:r>
+    </w:p>
+    <w:p>
+      <w:pPr>
+        <w:pStyle w:val="TS"/>
+        <w:spacing w:line="480" w:lineRule="auto"/>
+      </w:pPr>
+    </w:p>
+    <w:p>
+      <w:pPr>
+        <w:pStyle w:val="TS"/>
+        <w:spacing w:line="480" w:lineRule="auto"/>
+      </w:pPr>
+      <w:r>
+        <w:t xml:space="preserve">We used a stress function to modify a parameter (yield of structure on assimilates, </w:t>
+      </w:r>
+      <w:proofErr w:type="spellStart"/>
+      <w:r>
+        <w:rPr>
+          <w:i/>
+          <w:iCs/>
+        </w:rPr>
+        <w:t>y</w:t>
+      </w:r>
+      <w:r>
+        <w:rPr>
+          <w:i/>
+          <w:iCs/>
+          <w:vertAlign w:val="subscript"/>
+        </w:rPr>
+        <w:t>VA</w:t>
+      </w:r>
+      <w:proofErr w:type="spellEnd"/>
+      <w:r>
+        <w:t xml:space="preserve">, the maximum area-specific assimilation rate, </w:t>
+      </w:r>
+      <w:proofErr w:type="spellStart"/>
+      <w:r>
+        <w:rPr>
+          <w:i/>
+          <w:iCs/>
+        </w:rPr>
+        <w:t>J</w:t>
+      </w:r>
+      <w:r>
+        <w:rPr>
+          <w:i/>
+          <w:iCs/>
+          <w:vertAlign w:val="subscript"/>
+        </w:rPr>
+        <w:t>AM</w:t>
+      </w:r>
+      <w:r>
+        <w:rPr>
+          <w:i/>
+          <w:iCs/>
+          <w:vertAlign w:val="superscript"/>
+        </w:rPr>
+        <w:t>a</w:t>
+      </w:r>
+      <w:proofErr w:type="spellEnd"/>
+      <w:r>
+        <w:t xml:space="preserve">, and/or the embryo mortality rate, </w:t>
+      </w:r>
+      <w:proofErr w:type="spellStart"/>
+      <w:r>
+        <w:rPr>
+          <w:rFonts w:cs="Times New Roman"/>
+          <w:i/>
+          <w:iCs/>
+        </w:rPr>
+        <w:t>μ</w:t>
+      </w:r>
+      <w:r>
+        <w:rPr>
+          <w:i/>
+          <w:iCs/>
+          <w:vertAlign w:val="subscript"/>
+        </w:rPr>
+        <w:t>emb</w:t>
+      </w:r>
+      <w:proofErr w:type="spellEnd"/>
+      <w:r>
+        <w:t xml:space="preserve">) and run the model to see how well the predicted data (length, egg buffer depletion, and survival) match observed data for the corresponding treatments. The experimental data are summarized in Table </w:t>
+      </w:r>
+      <w:r>
+        <w:lastRenderedPageBreak/>
+        <w:t xml:space="preserve">1. The stress function was based on Jager (2018) and further developed based on measured routine metabolic rates of embryos and larvae under steadily decreasing oxygen levels, which gave thresholds for oxygen levels below which the stress function would be turned on (above the threshold oxygen-related stress would not affect the parameter). </w:t>
+      </w:r>
+    </w:p>
+    <w:p>
+      <w:pPr>
+        <w:pStyle w:val="TS"/>
+        <w:numPr>
+          <w:ilvl w:val="1"/>
+          <w:numId w:val="1"/>
+        </w:numPr>
+        <w:spacing w:line="480" w:lineRule="auto"/>
+      </w:pPr>
+      <w:r>
+        <w:t>Could we try using a stress function on multiple parameters (either at once or separately), and see which ones let us get the closest fit to the experimental data?</w:t>
+      </w:r>
+    </w:p>
+    <w:p>
+      <w:pPr>
+        <w:pStyle w:val="TS"/>
+        <w:numPr>
+          <w:ilvl w:val="1"/>
+          <w:numId w:val="1"/>
+        </w:numPr>
+        <w:spacing w:line="480" w:lineRule="auto"/>
+      </w:pPr>
+      <w:r>
+        <w:t xml:space="preserve">Do we need to fix the parameter(s) the stress function is applied to? </w:t>
+      </w:r>
+    </w:p>
+    <w:p>
+      <w:pPr>
+        <w:pStyle w:val="TS"/>
+        <w:spacing w:line="480" w:lineRule="auto"/>
+      </w:pPr>
+    </w:p>
+    <w:p>
+      <w:pPr>
+        <w:pStyle w:val="TS"/>
+        <w:spacing w:line="480" w:lineRule="auto"/>
+      </w:pPr>
+      <w:r>
+        <w:t xml:space="preserve">Adding a stress function to reduce </w:t>
+      </w:r>
+      <w:proofErr w:type="spellStart"/>
+      <w:r>
+        <w:rPr>
+          <w:i/>
+          <w:iCs/>
+        </w:rPr>
+        <w:t>y</w:t>
+      </w:r>
+      <w:r>
+        <w:rPr>
+          <w:i/>
+          <w:iCs/>
+          <w:vertAlign w:val="subscript"/>
+        </w:rPr>
+        <w:t>VA</w:t>
+      </w:r>
+      <w:proofErr w:type="spellEnd"/>
+      <w:r>
+        <w:rPr>
+          <w:i/>
+          <w:iCs/>
+        </w:rPr>
+        <w:t xml:space="preserve"> </w:t>
+      </w:r>
+      <w:r>
+        <w:t xml:space="preserve">as oxygen decreases will result in lower length-at-age during both the pre- and post-hatching stages. We also want the stress function to reproduce delayed hatching and reduced survival to hatching that we observed in experiments. A stress function for </w:t>
+      </w:r>
+      <w:proofErr w:type="spellStart"/>
+      <w:r>
+        <w:rPr>
+          <w:rFonts w:cs="Times New Roman"/>
+          <w:i/>
+          <w:iCs/>
+        </w:rPr>
+        <w:t>μ</w:t>
+      </w:r>
+      <w:r>
+        <w:rPr>
+          <w:i/>
+          <w:iCs/>
+          <w:vertAlign w:val="subscript"/>
+        </w:rPr>
+        <w:t>emb</w:t>
+      </w:r>
+      <w:proofErr w:type="spellEnd"/>
+      <w:r>
+        <w:t xml:space="preserve"> would directly result in lower embryonic survival to hatching but not affect hatch timing or size, and it would not get at a mechanism for this (or perhaps the mechanism is general damage). Reducing </w:t>
+      </w:r>
+      <w:proofErr w:type="spellStart"/>
+      <w:r>
+        <w:rPr>
+          <w:i/>
+          <w:iCs/>
+        </w:rPr>
+        <w:t>y</w:t>
+      </w:r>
+      <w:r>
+        <w:rPr>
+          <w:i/>
+          <w:iCs/>
+          <w:vertAlign w:val="subscript"/>
+        </w:rPr>
+        <w:t>VA</w:t>
+      </w:r>
+      <w:proofErr w:type="spellEnd"/>
+      <w:r>
+        <w:t xml:space="preserve">, on the other hand, delays hatching so with a constant </w:t>
+      </w:r>
+      <w:proofErr w:type="spellStart"/>
+      <w:r>
+        <w:rPr>
+          <w:rFonts w:cs="Times New Roman"/>
+          <w:i/>
+          <w:iCs/>
+        </w:rPr>
+        <w:t>μ</w:t>
+      </w:r>
+      <w:r>
+        <w:rPr>
+          <w:i/>
+          <w:iCs/>
+          <w:vertAlign w:val="subscript"/>
+        </w:rPr>
+        <w:t>emb</w:t>
+      </w:r>
+      <w:proofErr w:type="spellEnd"/>
+      <w:r>
+        <w:t xml:space="preserve">, the oxygen effect on </w:t>
+      </w:r>
+      <w:proofErr w:type="spellStart"/>
+      <w:r>
+        <w:rPr>
+          <w:i/>
+          <w:iCs/>
+        </w:rPr>
+        <w:t>y</w:t>
+      </w:r>
+      <w:r>
+        <w:rPr>
+          <w:i/>
+          <w:iCs/>
+          <w:vertAlign w:val="subscript"/>
+        </w:rPr>
+        <w:t>VA</w:t>
+      </w:r>
+      <w:proofErr w:type="spellEnd"/>
+      <w:r>
+        <w:t xml:space="preserve"> will lead to lower survival to hatching. A plausible reason for </w:t>
+      </w:r>
+      <w:proofErr w:type="spellStart"/>
+      <w:r>
+        <w:rPr>
+          <w:i/>
+          <w:iCs/>
+        </w:rPr>
+        <w:t>y</w:t>
+      </w:r>
+      <w:r>
+        <w:rPr>
+          <w:i/>
+          <w:iCs/>
+          <w:vertAlign w:val="subscript"/>
+        </w:rPr>
+        <w:t>VA</w:t>
+      </w:r>
+      <w:proofErr w:type="spellEnd"/>
+      <w:r>
+        <w:t xml:space="preserve"> to be reduced under hypoxia is a reduction in aerobic metabolism and increased reliance on anaerobic metabolism, which is less efficient and would therefore reduce the yield of structure from assimilates (Thomas et al., 2019). </w:t>
+      </w:r>
+    </w:p>
+    <w:p>
+      <w:pPr>
+        <w:pStyle w:val="TS"/>
+        <w:spacing w:line="480" w:lineRule="auto"/>
+      </w:pPr>
+    </w:p>
+    <w:p>
+      <w:pPr>
+        <w:pStyle w:val="TS"/>
+        <w:spacing w:line="480" w:lineRule="auto"/>
+      </w:pPr>
+      <w:r>
+        <w:t xml:space="preserve">Reducing the assimilation rate similarly reduces growth and delays hatching, indirectly reducing survival at hatching. Assimilation affects the shape of the growth curve differently than </w:t>
+      </w:r>
+      <w:proofErr w:type="spellStart"/>
+      <w:r>
+        <w:rPr>
+          <w:i/>
+          <w:iCs/>
+        </w:rPr>
+        <w:t>y</w:t>
+      </w:r>
+      <w:r>
+        <w:rPr>
+          <w:i/>
+          <w:iCs/>
+          <w:vertAlign w:val="subscript"/>
+        </w:rPr>
+        <w:t>VA</w:t>
+      </w:r>
+      <w:proofErr w:type="spellEnd"/>
+      <w:r>
+        <w:t xml:space="preserve">, however, with a lower assimilation rate limiting ultimate length more abruptly while reducing </w:t>
+      </w:r>
+      <w:proofErr w:type="spellStart"/>
+      <w:r>
+        <w:rPr>
+          <w:i/>
+          <w:iCs/>
+        </w:rPr>
+        <w:t>y</w:t>
+      </w:r>
+      <w:r>
+        <w:rPr>
+          <w:i/>
+          <w:iCs/>
+          <w:vertAlign w:val="subscript"/>
+        </w:rPr>
+        <w:t>VA</w:t>
+      </w:r>
+      <w:proofErr w:type="spellEnd"/>
+      <w:r>
+        <w:t xml:space="preserve"> allows growth to continue increasing for longer. </w:t>
+      </w:r>
+    </w:p>
+    <w:p>
+      <w:pPr>
+        <w:pStyle w:val="TS"/>
+        <w:spacing w:line="480" w:lineRule="auto"/>
+      </w:pPr>
+    </w:p>
+    <w:p>
+      <w:pPr>
+        <w:pStyle w:val="TS"/>
+        <w:spacing w:line="480" w:lineRule="auto"/>
+      </w:pPr>
+      <w:r>
+        <w:t xml:space="preserve">Hypoxia may change assimilation efficiency and thus the overall assimilation rate, but the direction of the effect is species-dependent (reviewed in Thomas et al., 2019). Assimilation is when food and oxygen are transformed into reserve (or in </w:t>
+      </w:r>
+      <w:proofErr w:type="spellStart"/>
+      <w:r>
+        <w:t>DEBkiss</w:t>
+      </w:r>
+      <w:proofErr w:type="spellEnd"/>
+      <w:r>
+        <w:t xml:space="preserve"> directly into structure) and metabolic products. So with less oxygen, less assimilation can happen and more anaerobic metabolism is used instead (also leading to the effect on conversion efficiency described above). </w:t>
+      </w:r>
+    </w:p>
+    <w:p>
+      <w:pPr>
+        <w:pStyle w:val="TS"/>
+        <w:spacing w:line="480" w:lineRule="auto"/>
+      </w:pPr>
     </w:p>
     <w:p>
       <w:pPr>
@@ -322,16 +1049,6 @@
         <w:pStyle w:val="TS"/>
         <w:spacing w:line="480" w:lineRule="auto"/>
         <w:rPr>
-          <w:b/>
-          <w:bCs/>
-        </w:rPr>
-      </w:pPr>
-    </w:p>
-    <w:p>
-      <w:pPr>
-        <w:pStyle w:val="TS"/>
-        <w:spacing w:line="480" w:lineRule="auto"/>
-        <w:rPr>
           <w:i/>
           <w:iCs/>
         </w:rPr>
@@ -383,7 +1100,15 @@
         <w:t xml:space="preserve"> </w:t>
       </w:r>
       <w:r>
-        <w:t xml:space="preserve">in a way that would allow us to explain early-life hypoxia effects with bioenergetic processes, we used DEBkiss, a simplified and widely applicable DEB model (Jager et al., 2013; Jager, 2018). </w:t>
+        <w:t xml:space="preserve">in a way that would allow us to explain early-life hypoxia effects with bioenergetic processes, we used </w:t>
+      </w:r>
+      <w:proofErr w:type="spellStart"/>
+      <w:r>
+        <w:t>DEBkiss</w:t>
+      </w:r>
+      <w:proofErr w:type="spellEnd"/>
+      <w:r>
+        <w:t xml:space="preserve">, a simplified and widely applicable DEB model (Jager et al., 2013; Jager, 2018). </w:t>
       </w:r>
       <w:r>
         <w:t>The full set of assumptions and equations can be found in Jager (2018). Briefly,</w:t>
@@ -489,7 +1214,6 @@
         <w:t xml:space="preserve">. </w:t>
       </w:r>
       <w:r>
-        <w:lastRenderedPageBreak/>
         <w:t>The assimilation flux is the pro</w:t>
       </w:r>
       <w:r>
@@ -526,6 +1250,7 @@
       <w:r>
         <w:t>), and the parameter maximum area-specific assimilation rate (</w:t>
       </w:r>
+      <w:proofErr w:type="spellStart"/>
       <w:r>
         <w:rPr>
           <w:i/>
@@ -549,6 +1274,7 @@
         </w:rPr>
         <w:t>Am</w:t>
       </w:r>
+      <w:proofErr w:type="spellEnd"/>
       <w:r>
         <w:t>):</w:t>
       </w:r>
@@ -781,8 +1507,13 @@
         <w:t>)</w:t>
       </w:r>
       <w:r>
-        <w:t xml:space="preserve"> with a conversion efficiency </w:t>
-      </w:r>
+        <w:t xml:space="preserve"> with </w:t>
+      </w:r>
+      <w:r>
+        <w:lastRenderedPageBreak/>
+        <w:t xml:space="preserve">a conversion efficiency </w:t>
+      </w:r>
+      <w:proofErr w:type="spellStart"/>
       <w:r>
         <w:rPr>
           <w:i/>
@@ -798,9 +1529,11 @@
         </w:rPr>
         <w:t>VA</w:t>
       </w:r>
+      <w:proofErr w:type="spellEnd"/>
       <w:r>
         <w:t>. The maintenance flux is the product of volume and the parameter for the volume-specific cost for maintenance (</w:t>
       </w:r>
+      <w:proofErr w:type="spellStart"/>
       <w:r>
         <w:rPr>
           <w:i/>
@@ -824,6 +1557,7 @@
         </w:rPr>
         <w:t>M</w:t>
       </w:r>
+      <w:proofErr w:type="spellEnd"/>
       <w:r>
         <w:t>):</w:t>
       </w:r>
@@ -1145,6 +1879,7 @@
       <w:r>
         <w:t xml:space="preserve"> (</w:t>
       </w:r>
+      <w:proofErr w:type="spellStart"/>
       <w:r>
         <w:rPr>
           <w:i/>
@@ -1160,6 +1895,7 @@
         </w:rPr>
         <w:t>Vp</w:t>
       </w:r>
+      <w:proofErr w:type="spellEnd"/>
       <w:r>
         <w:t>)</w:t>
       </w:r>
@@ -1196,6 +1932,7 @@
       <w:r>
         <w:t xml:space="preserve">in adults with a conversion efficiency </w:t>
       </w:r>
+      <w:proofErr w:type="spellStart"/>
       <w:r>
         <w:rPr>
           <w:i/>
@@ -1211,6 +1948,7 @@
         </w:rPr>
         <w:t>BA</w:t>
       </w:r>
+      <w:proofErr w:type="spellEnd"/>
       <w:r>
         <w:t xml:space="preserve">. </w:t>
       </w:r>
@@ -1227,8 +1965,13 @@
       <w:r>
         <w:t xml:space="preserve"> have a distinct larval and juvenile stage, here the energy budget of each stage is assumed to be identical and both are referred to as the juvenile stage. </w:t>
       </w:r>
-      <w:r>
-        <w:t>DEBkiss also uses an optional flux to maturity maintenance (</w:t>
+      <w:proofErr w:type="spellStart"/>
+      <w:r>
+        <w:t>DEBkiss</w:t>
+      </w:r>
+      <w:proofErr w:type="spellEnd"/>
+      <w:r>
+        <w:t xml:space="preserve"> also uses an optional flux to maturity maintenance (</w:t>
       </w:r>
       <w:r>
         <w:rPr>
@@ -1742,160 +2485,176 @@
         <w:rPr>
           <w:rFonts w:eastAsiaTheme="minorEastAsia"/>
         </w:rPr>
-        <w:t xml:space="preserve">the model equations use dry weight for body size and our data </w:t>
-      </w:r>
-      <w:r>
-        <w:rPr>
-          <w:rFonts w:eastAsiaTheme="minorEastAsia"/>
+        <w:t>the model equations use dry weight for body size and our data was total length, we calculated a shape correction coefficient (</w:t>
+      </w:r>
+      <w:proofErr w:type="spellStart"/>
+      <w:r>
+        <w:rPr>
+          <w:rFonts w:eastAsiaTheme="minorEastAsia" w:cs="Times New Roman"/>
+          <w:i/>
+          <w:iCs/>
+        </w:rPr>
+        <w:t>δ</w:t>
+      </w:r>
+      <w:r>
+        <w:rPr>
+          <w:rFonts w:eastAsiaTheme="minorEastAsia" w:cs="Times New Roman"/>
+          <w:i/>
+          <w:iCs/>
+          <w:vertAlign w:val="subscript"/>
+        </w:rPr>
+        <w:t>M</w:t>
+      </w:r>
+      <w:proofErr w:type="spellEnd"/>
+      <w:r>
+        <w:rPr>
+          <w:rFonts w:eastAsiaTheme="minorEastAsia" w:cs="Times New Roman"/>
+        </w:rPr>
+        <w:t>) and dry weight density (</w:t>
+      </w:r>
+      <w:proofErr w:type="spellStart"/>
+      <w:r>
+        <w:rPr>
+          <w:rFonts w:eastAsiaTheme="minorEastAsia" w:cs="Times New Roman"/>
+          <w:i/>
+          <w:iCs/>
+        </w:rPr>
+        <w:t>d</w:t>
+      </w:r>
+      <w:r>
+        <w:rPr>
+          <w:rFonts w:eastAsiaTheme="minorEastAsia" w:cs="Times New Roman"/>
+          <w:i/>
+          <w:iCs/>
+          <w:vertAlign w:val="subscript"/>
+        </w:rPr>
+        <w:t>V</w:t>
+      </w:r>
+      <w:proofErr w:type="spellEnd"/>
+      <w:r>
+        <w:rPr>
+          <w:rFonts w:eastAsiaTheme="minorEastAsia" w:cs="Times New Roman"/>
+        </w:rPr>
+        <w:t xml:space="preserve">) to allow the model to convert between the two. </w:t>
+      </w:r>
+    </w:p>
+    <w:p>
+      <w:pPr>
+        <w:pStyle w:val="TS"/>
+        <w:spacing w:line="480" w:lineRule="auto"/>
+        <w:ind w:firstLine="720"/>
+        <w:rPr>
+          <w:rFonts w:cs="Times New Roman"/>
+        </w:rPr>
+      </w:pPr>
+      <w:r>
+        <w:t xml:space="preserve">To </w:t>
+      </w:r>
+      <w:r>
+        <w:t>address</w:t>
+      </w:r>
+      <w:r>
+        <w:t xml:space="preserve"> the assumption of </w:t>
+      </w:r>
+      <w:proofErr w:type="spellStart"/>
+      <w:r>
+        <w:t>DEBkiss</w:t>
+      </w:r>
+      <w:proofErr w:type="spellEnd"/>
+      <w:r>
+        <w:t xml:space="preserve"> that all eggs hatch when buffer is depleted, regardless of body size or developmental progress</w:t>
+      </w:r>
+      <w:r>
+        <w:t xml:space="preserve"> (Jager et al., 2013)</w:t>
+      </w:r>
+      <w:r>
+        <w:t xml:space="preserve">, we added </w:t>
+      </w:r>
+      <w:r>
+        <w:t xml:space="preserve">a survival variable. We fitted </w:t>
+      </w:r>
+      <w:r>
+        <w:t xml:space="preserve">mortality parameters </w:t>
+      </w:r>
+      <w:r>
+        <w:t>for embryos and post-hatch fish (</w:t>
+      </w:r>
+      <w:proofErr w:type="spellStart"/>
+      <w:r>
+        <w:rPr>
+          <w:rFonts w:cs="Times New Roman"/>
+          <w:i/>
+          <w:iCs/>
+        </w:rPr>
+        <w:t>μ</w:t>
+      </w:r>
+      <w:r>
+        <w:rPr>
+          <w:rFonts w:cs="Times New Roman"/>
+          <w:i/>
+          <w:iCs/>
+          <w:vertAlign w:val="subscript"/>
+        </w:rPr>
+        <w:t>emb</w:t>
+      </w:r>
+      <w:proofErr w:type="spellEnd"/>
+      <w:r>
+        <w:rPr>
+          <w:rFonts w:cs="Times New Roman"/>
+          <w:i/>
+          <w:iCs/>
+        </w:rPr>
+        <w:t xml:space="preserve"> </w:t>
+      </w:r>
+      <w:r>
+        <w:rPr>
+          <w:rFonts w:cs="Times New Roman"/>
+        </w:rPr>
+        <w:t xml:space="preserve">and </w:t>
+      </w:r>
+      <w:proofErr w:type="spellStart"/>
+      <w:r>
+        <w:rPr>
+          <w:rFonts w:cs="Times New Roman"/>
+          <w:i/>
+          <w:iCs/>
+        </w:rPr>
+        <w:t>μ</w:t>
+      </w:r>
+      <w:r>
+        <w:rPr>
+          <w:rFonts w:cs="Times New Roman"/>
+          <w:i/>
+          <w:iCs/>
+          <w:vertAlign w:val="subscript"/>
+        </w:rPr>
+        <w:t>lar</w:t>
+      </w:r>
+      <w:proofErr w:type="spellEnd"/>
+      <w:r>
+        <w:rPr>
+          <w:rFonts w:cs="Times New Roman"/>
+        </w:rPr>
+        <w:t>) to data for survival to hatching and larval/juveniles survival</w:t>
+      </w:r>
+      <w:r>
+        <w:rPr>
+          <w:rFonts w:cs="Times New Roman"/>
+        </w:rPr>
+        <w:t xml:space="preserve"> (Figure 1)</w:t>
+      </w:r>
+      <w:r>
+        <w:rPr>
+          <w:rFonts w:cs="Times New Roman"/>
+        </w:rPr>
+        <w:t xml:space="preserve">. In addition to allowing an </w:t>
+      </w:r>
+      <w:r>
+        <w:rPr>
+          <w:rFonts w:cs="Times New Roman"/>
         </w:rPr>
         <w:lastRenderedPageBreak/>
-        <w:t>was total length, we calculated a shape correction coefficient (</w:t>
-      </w:r>
-      <w:r>
-        <w:rPr>
-          <w:rFonts w:eastAsiaTheme="minorEastAsia" w:cs="Times New Roman"/>
-          <w:i/>
-          <w:iCs/>
-        </w:rPr>
-        <w:t>δ</w:t>
-      </w:r>
-      <w:r>
-        <w:rPr>
-          <w:rFonts w:eastAsiaTheme="minorEastAsia" w:cs="Times New Roman"/>
-          <w:i/>
-          <w:iCs/>
-          <w:vertAlign w:val="subscript"/>
-        </w:rPr>
-        <w:t>M</w:t>
-      </w:r>
-      <w:r>
-        <w:rPr>
-          <w:rFonts w:eastAsiaTheme="minorEastAsia" w:cs="Times New Roman"/>
-        </w:rPr>
-        <w:t>) and dry weight density (</w:t>
-      </w:r>
-      <w:r>
-        <w:rPr>
-          <w:rFonts w:eastAsiaTheme="minorEastAsia" w:cs="Times New Roman"/>
-          <w:i/>
-          <w:iCs/>
-        </w:rPr>
-        <w:t>d</w:t>
-      </w:r>
-      <w:r>
-        <w:rPr>
-          <w:rFonts w:eastAsiaTheme="minorEastAsia" w:cs="Times New Roman"/>
-          <w:i/>
-          <w:iCs/>
-          <w:vertAlign w:val="subscript"/>
-        </w:rPr>
-        <w:t>V</w:t>
-      </w:r>
-      <w:r>
-        <w:rPr>
-          <w:rFonts w:eastAsiaTheme="minorEastAsia" w:cs="Times New Roman"/>
-        </w:rPr>
-        <w:t xml:space="preserve">) to allow the model to convert between the two. </w:t>
-      </w:r>
-    </w:p>
-    <w:p>
-      <w:pPr>
-        <w:pStyle w:val="TS"/>
-        <w:spacing w:line="480" w:lineRule="auto"/>
-        <w:ind w:firstLine="720"/>
-        <w:rPr>
-          <w:rFonts w:cs="Times New Roman"/>
-        </w:rPr>
-      </w:pPr>
-      <w:r>
-        <w:t xml:space="preserve">To </w:t>
-      </w:r>
-      <w:r>
-        <w:t>address</w:t>
-      </w:r>
-      <w:r>
-        <w:t xml:space="preserve"> the assumption of DEBkiss that all eggs hatch when buffer is depleted, regardless of body size or developmental progress</w:t>
-      </w:r>
-      <w:r>
-        <w:t xml:space="preserve"> (Jager et al., 2013)</w:t>
-      </w:r>
-      <w:r>
-        <w:t xml:space="preserve">, we added </w:t>
-      </w:r>
-      <w:r>
-        <w:t xml:space="preserve">a survival variable. We fitted </w:t>
-      </w:r>
-      <w:r>
-        <w:t xml:space="preserve">mortality parameters </w:t>
-      </w:r>
-      <w:r>
-        <w:t>for embryos and post-hatch fish (</w:t>
-      </w:r>
-      <w:r>
-        <w:rPr>
-          <w:rFonts w:cs="Times New Roman"/>
-          <w:i/>
-          <w:iCs/>
-        </w:rPr>
-        <w:t>μ</w:t>
-      </w:r>
-      <w:r>
-        <w:rPr>
-          <w:rFonts w:cs="Times New Roman"/>
-          <w:i/>
-          <w:iCs/>
-          <w:vertAlign w:val="subscript"/>
-        </w:rPr>
-        <w:t>emb</w:t>
-      </w:r>
-      <w:r>
-        <w:rPr>
-          <w:rFonts w:cs="Times New Roman"/>
-          <w:i/>
-          <w:iCs/>
-        </w:rPr>
-        <w:t xml:space="preserve"> </w:t>
-      </w:r>
-      <w:r>
-        <w:rPr>
-          <w:rFonts w:cs="Times New Roman"/>
-        </w:rPr>
-        <w:t xml:space="preserve">and </w:t>
-      </w:r>
-      <w:r>
-        <w:rPr>
-          <w:rFonts w:cs="Times New Roman"/>
-          <w:i/>
-          <w:iCs/>
-        </w:rPr>
-        <w:t>μ</w:t>
-      </w:r>
-      <w:r>
-        <w:rPr>
-          <w:rFonts w:cs="Times New Roman"/>
-          <w:i/>
-          <w:iCs/>
-          <w:vertAlign w:val="subscript"/>
-        </w:rPr>
-        <w:t>lar</w:t>
-      </w:r>
-      <w:r>
-        <w:rPr>
-          <w:rFonts w:cs="Times New Roman"/>
-        </w:rPr>
-        <w:t>) to data for survival to hatching and larval/juveniles survival</w:t>
-      </w:r>
-      <w:r>
-        <w:rPr>
-          <w:rFonts w:cs="Times New Roman"/>
-        </w:rPr>
-        <w:t xml:space="preserve"> (Figure 1)</w:t>
-      </w:r>
-      <w:r>
-        <w:rPr>
-          <w:rFonts w:cs="Times New Roman"/>
-        </w:rPr>
-        <w:t xml:space="preserve">. In addition to allowing an alternative outcome to hatching when the egg buffer is depleted, this allowed us to examine survival as a consequence of hypoxia effects on the energy budget. </w:t>
+        <w:t xml:space="preserve">alternative outcome to hatching when the egg buffer is depleted, this allowed us to examine survival as a consequence of hypoxia effects on the energy budget. </w:t>
       </w:r>
       <w:r>
         <w:rPr>
@@ -2196,8 +2955,13 @@
         <w:spacing w:line="480" w:lineRule="auto"/>
         <w:ind w:firstLine="720"/>
       </w:pPr>
-      <w:r>
-        <w:t>DEBkiss uses fewer parameters than the standard DEB model</w:t>
+      <w:proofErr w:type="spellStart"/>
+      <w:r>
+        <w:t>DEBkiss</w:t>
+      </w:r>
+      <w:proofErr w:type="spellEnd"/>
+      <w:r>
+        <w:t xml:space="preserve"> uses fewer parameters than the standard DEB model</w:t>
       </w:r>
       <w:r>
         <w:t>,</w:t>
@@ -2235,7 +2999,7 @@
                     <pic:cNvPicPr/>
                   </pic:nvPicPr>
                   <pic:blipFill>
-                    <a:blip r:embed="rId9"/>
+                    <a:blip r:embed="rId5"/>
                     <a:stretch>
                       <a:fillRect/>
                     </a:stretch>
@@ -2269,7 +3033,30 @@
         <w:t xml:space="preserve">Figure 1. </w:t>
       </w:r>
       <w:r>
-        <w:t xml:space="preserve">The DEBkiss model (diagram adapted from Jager et al., 2013) with stage-specific survival parameters used in this study. The candidate DEB processes for hypoxia stress mechanisms are highlighted in red boxes. </w:t>
+        <w:t xml:space="preserve">The </w:t>
+      </w:r>
+      <w:proofErr w:type="spellStart"/>
+      <w:r>
+        <w:t>DEBkiss</w:t>
+      </w:r>
+      <w:proofErr w:type="spellEnd"/>
+      <w:r>
+        <w:t xml:space="preserve"> model (diagram adapted from Jager et al., 2013) with stage-specific survival parameters used in this study. The candidate DEB processes for hypoxia stress mechanisms are highlighted in red </w:t>
+      </w:r>
+      <w:commentRangeStart w:id="0"/>
+      <w:r>
+        <w:t>boxes</w:t>
+      </w:r>
+      <w:commentRangeEnd w:id="0"/>
+      <w:r>
+        <w:rPr>
+          <w:rStyle w:val="CommentReference"/>
+          <w:rFonts w:asciiTheme="minorHAnsi" w:hAnsiTheme="minorHAnsi"/>
+        </w:rPr>
+        <w:commentReference w:id="0"/>
+      </w:r>
+      <w:r>
+        <w:t xml:space="preserve">. </w:t>
       </w:r>
     </w:p>
     <w:p>
@@ -2303,6 +3090,7 @@
       <w:r>
         <w:t xml:space="preserve"> (</w:t>
       </w:r>
+      <w:proofErr w:type="spellStart"/>
       <w:r>
         <w:rPr>
           <w:i/>
@@ -2318,6 +3106,7 @@
         </w:rPr>
         <w:t>Vp</w:t>
       </w:r>
+      <w:proofErr w:type="spellEnd"/>
       <w:r>
         <w:t>)</w:t>
       </w:r>
@@ -2353,8 +3142,17 @@
         <w:t xml:space="preserve">M. menidia </w:t>
       </w:r>
       <w:r>
-        <w:t xml:space="preserve">egg dry weight data (Klahre, 1997) and calculated </w:t>
-      </w:r>
+        <w:t>egg dry weight data (</w:t>
+      </w:r>
+      <w:proofErr w:type="spellStart"/>
+      <w:r>
+        <w:t>Klahre</w:t>
+      </w:r>
+      <w:proofErr w:type="spellEnd"/>
+      <w:r>
+        <w:t xml:space="preserve">, 1997) and calculated </w:t>
+      </w:r>
+      <w:proofErr w:type="spellStart"/>
       <w:r>
         <w:rPr>
           <w:rFonts w:eastAsiaTheme="minorEastAsia" w:cs="Times New Roman"/>
@@ -2372,6 +3170,7 @@
         </w:rPr>
         <w:t>M</w:t>
       </w:r>
+      <w:proofErr w:type="spellEnd"/>
       <w:r>
         <w:rPr>
           <w:rFonts w:eastAsiaTheme="minorEastAsia" w:cs="Times New Roman"/>
@@ -2384,6 +3183,7 @@
         </w:rPr>
         <w:t xml:space="preserve">and </w:t>
       </w:r>
+      <w:proofErr w:type="spellStart"/>
       <w:r>
         <w:rPr>
           <w:rFonts w:eastAsiaTheme="minorEastAsia" w:cs="Times New Roman"/>
@@ -2401,6 +3201,7 @@
         </w:rPr>
         <w:t>V</w:t>
       </w:r>
+      <w:proofErr w:type="spellEnd"/>
       <w:r>
         <w:rPr>
           <w:rFonts w:eastAsiaTheme="minorEastAsia" w:cs="Times New Roman"/>
@@ -2411,7 +3212,15 @@
         <w:t>from total length, egg diameter, and egg mass data (</w:t>
       </w:r>
       <w:r>
-        <w:t xml:space="preserve">Cross et al., 2019; Klahre, 1997; </w:t>
+        <w:t xml:space="preserve">Cross et al., 2019; </w:t>
+      </w:r>
+      <w:proofErr w:type="spellStart"/>
+      <w:r>
+        <w:t>Klahre</w:t>
+      </w:r>
+      <w:proofErr w:type="spellEnd"/>
+      <w:r>
+        <w:t xml:space="preserve">, 1997; </w:t>
       </w:r>
       <w:r>
         <w:t xml:space="preserve">Concannon et al., 2021). </w:t>
@@ -2430,8 +3239,17 @@
           <w:i/>
           <w:iCs/>
         </w:rPr>
-        <w:t>M. beryllina</w:t>
-      </w:r>
+        <w:t xml:space="preserve">M. </w:t>
+      </w:r>
+      <w:proofErr w:type="spellStart"/>
+      <w:r>
+        <w:rPr>
+          <w:i/>
+          <w:iCs/>
+        </w:rPr>
+        <w:t>beryllina</w:t>
+      </w:r>
+      <w:proofErr w:type="spellEnd"/>
       <w:r>
         <w:t xml:space="preserve"> (Letcher and Bengtson, 19</w:t>
       </w:r>
@@ -2444,6 +3262,7 @@
       <w:r>
         <w:t>maintenance costs (</w:t>
       </w:r>
+      <w:proofErr w:type="spellStart"/>
       <w:r>
         <w:rPr>
           <w:i/>
@@ -2467,6 +3286,7 @@
         </w:rPr>
         <w:t>M</w:t>
       </w:r>
+      <w:proofErr w:type="spellEnd"/>
       <w:r>
         <w:t>)</w:t>
       </w:r>
@@ -2476,6 +3296,7 @@
       <w:r>
         <w:t xml:space="preserve"> </w:t>
       </w:r>
+      <w:proofErr w:type="spellStart"/>
       <w:r>
         <w:rPr>
           <w:i/>
@@ -2499,12 +3320,14 @@
         </w:rPr>
         <w:t>Am</w:t>
       </w:r>
+      <w:proofErr w:type="spellEnd"/>
       <w:r>
         <w:t xml:space="preserve"> and</w:t>
       </w:r>
       <w:r>
         <w:t xml:space="preserve"> </w:t>
       </w:r>
+      <w:proofErr w:type="spellStart"/>
       <w:r>
         <w:rPr>
           <w:i/>
@@ -2520,9 +3343,11 @@
         </w:rPr>
         <w:t>VA</w:t>
       </w:r>
+      <w:proofErr w:type="spellEnd"/>
       <w:r>
         <w:t xml:space="preserve"> by adjusting these parameters to simulate a growth curve similar to the data, fix </w:t>
       </w:r>
+      <w:proofErr w:type="spellStart"/>
       <w:r>
         <w:rPr>
           <w:i/>
@@ -2546,6 +3371,7 @@
         </w:rPr>
         <w:t>Am</w:t>
       </w:r>
+      <w:proofErr w:type="spellEnd"/>
       <w:r>
         <w:rPr>
           <w:i/>
@@ -2560,6 +3386,7 @@
         <w:lastRenderedPageBreak/>
         <w:t xml:space="preserve">ultimate length, then estimate </w:t>
       </w:r>
+      <w:proofErr w:type="spellStart"/>
       <w:r>
         <w:rPr>
           <w:i/>
@@ -2575,6 +3402,7 @@
         </w:rPr>
         <w:t>VA</w:t>
       </w:r>
+      <w:proofErr w:type="spellEnd"/>
       <w:r>
         <w:rPr>
           <w:i/>
@@ -2619,7 +3447,15 @@
       </w:pPr>
       <w:r>
         <w:tab/>
-        <w:t xml:space="preserve">Total length data came from three studies. Length at hatching and 15 days post-hatching (dph) came from a study that reared </w:t>
+        <w:t>Total length data came from three studies. Length at hatching and 15 days post-hatching (</w:t>
+      </w:r>
+      <w:proofErr w:type="spellStart"/>
+      <w:r>
+        <w:t>dph</w:t>
+      </w:r>
+      <w:proofErr w:type="spellEnd"/>
+      <w:r>
+        <w:t xml:space="preserve">) came from a study that reared </w:t>
       </w:r>
       <w:r>
         <w:rPr>
@@ -2710,7 +3546,15 @@
         <w:t>2</w:t>
       </w:r>
       <w:r>
-        <w:t xml:space="preserve"> treatments and strip-spawned once they reached reproductive maturity. We only used data from control fish. Data for time to hatching (i.e., time at which egg buffer mass is zero) and survival to hatching and 15 dph under different oxygen levels were obtained from Cross et al. (2019). </w:t>
+        <w:t xml:space="preserve"> treatments and strip-spawned once they reached reproductive maturity. We only used data from control fish. Data for time to hatching (i.e., time at which egg buffer mass is zero) and survival to hatching and 15 </w:t>
+      </w:r>
+      <w:proofErr w:type="spellStart"/>
+      <w:r>
+        <w:t>dph</w:t>
+      </w:r>
+      <w:proofErr w:type="spellEnd"/>
+      <w:r>
+        <w:t xml:space="preserve"> under different oxygen levels were obtained from Cross et al. (2019). </w:t>
       </w:r>
       <w:r>
         <w:t>We also used survival data from the 24</w:t>
@@ -2778,7 +3622,15 @@
         <w:t>M. menidia</w:t>
       </w:r>
       <w:r>
-        <w:t xml:space="preserve"> offspring until 122 dph to two CO</w:t>
+        <w:t xml:space="preserve"> offspring until 122 </w:t>
+      </w:r>
+      <w:proofErr w:type="spellStart"/>
+      <w:r>
+        <w:t>dph</w:t>
+      </w:r>
+      <w:proofErr w:type="spellEnd"/>
+      <w:r>
+        <w:t xml:space="preserve"> to two CO</w:t>
       </w:r>
       <w:r>
         <w:rPr>
@@ -2827,8 +3679,13 @@
         <w:lastRenderedPageBreak/>
         <w:t xml:space="preserve">Table 1. </w:t>
       </w:r>
-      <w:r>
-        <w:t xml:space="preserve">DEBkiss parameters, their abbreviations, and their fixed or </w:t>
+      <w:proofErr w:type="spellStart"/>
+      <w:r>
+        <w:t>DEBkiss</w:t>
+      </w:r>
+      <w:proofErr w:type="spellEnd"/>
+      <w:r>
+        <w:t xml:space="preserve"> parameters, their abbreviations, and their fixed or </w:t>
       </w:r>
       <w:r>
         <w:t xml:space="preserve">estimated </w:t>
@@ -2977,6 +3834,7 @@
                 <w:vertAlign w:val="subscript"/>
               </w:rPr>
             </w:pPr>
+            <w:proofErr w:type="spellStart"/>
             <w:r>
               <w:rPr>
                 <w:i/>
@@ -3000,6 +3858,7 @@
               </w:rPr>
               <w:t>Am</w:t>
             </w:r>
+            <w:proofErr w:type="spellEnd"/>
           </w:p>
         </w:tc>
         <w:tc>
@@ -3071,6 +3930,7 @@
                 <w:vertAlign w:val="subscript"/>
               </w:rPr>
             </w:pPr>
+            <w:proofErr w:type="spellStart"/>
             <w:r>
               <w:rPr>
                 <w:i/>
@@ -3094,6 +3954,7 @@
               </w:rPr>
               <w:t>M</w:t>
             </w:r>
+            <w:proofErr w:type="spellEnd"/>
           </w:p>
         </w:tc>
         <w:tc>
@@ -3238,6 +4099,7 @@
                 <w:vertAlign w:val="subscript"/>
               </w:rPr>
             </w:pPr>
+            <w:proofErr w:type="spellStart"/>
             <w:r>
               <w:rPr>
                 <w:i/>
@@ -3253,6 +4115,7 @@
               </w:rPr>
               <w:t>Vp</w:t>
             </w:r>
+            <w:proofErr w:type="spellEnd"/>
           </w:p>
         </w:tc>
         <w:tc>
@@ -3308,6 +4171,7 @@
                 <w:iCs/>
               </w:rPr>
             </w:pPr>
+            <w:proofErr w:type="spellStart"/>
             <w:r>
               <w:rPr>
                 <w:i/>
@@ -3323,6 +4187,7 @@
               </w:rPr>
               <w:t>AV</w:t>
             </w:r>
+            <w:proofErr w:type="spellEnd"/>
           </w:p>
         </w:tc>
         <w:tc>
@@ -3378,6 +4243,7 @@
                 <w:iCs/>
               </w:rPr>
             </w:pPr>
+            <w:proofErr w:type="spellStart"/>
             <w:r>
               <w:rPr>
                 <w:i/>
@@ -3393,6 +4259,7 @@
               </w:rPr>
               <w:t>BA</w:t>
             </w:r>
+            <w:proofErr w:type="spellEnd"/>
           </w:p>
         </w:tc>
         <w:tc>
@@ -3448,6 +4315,7 @@
                 <w:iCs/>
               </w:rPr>
             </w:pPr>
+            <w:proofErr w:type="spellStart"/>
             <w:r>
               <w:rPr>
                 <w:i/>
@@ -3463,6 +4331,7 @@
               </w:rPr>
               <w:t>VA</w:t>
             </w:r>
+            <w:proofErr w:type="spellEnd"/>
           </w:p>
         </w:tc>
         <w:tc>
@@ -3644,6 +4513,7 @@
                 <w:iCs/>
               </w:rPr>
             </w:pPr>
+            <w:proofErr w:type="spellStart"/>
             <w:r>
               <w:rPr>
                 <w:rFonts w:cs="Times New Roman"/>
@@ -3661,6 +4531,7 @@
               </w:rPr>
               <w:t>B</w:t>
             </w:r>
+            <w:proofErr w:type="spellEnd"/>
           </w:p>
         </w:tc>
         <w:tc>
@@ -3717,6 +4588,7 @@
                 <w:iCs/>
               </w:rPr>
             </w:pPr>
+            <w:proofErr w:type="spellStart"/>
             <w:r>
               <w:rPr>
                 <w:rFonts w:cs="Times New Roman"/>
@@ -3734,6 +4606,7 @@
               </w:rPr>
               <w:t>f</w:t>
             </w:r>
+            <w:proofErr w:type="spellEnd"/>
           </w:p>
         </w:tc>
         <w:tc>
@@ -3790,6 +4663,7 @@
                 <w:iCs/>
               </w:rPr>
             </w:pPr>
+            <w:proofErr w:type="spellStart"/>
             <w:r>
               <w:rPr>
                 <w:rFonts w:cs="Times New Roman"/>
@@ -3807,6 +4681,7 @@
               </w:rPr>
               <w:t>emb</w:t>
             </w:r>
+            <w:proofErr w:type="spellEnd"/>
           </w:p>
         </w:tc>
         <w:tc>
@@ -3863,6 +4738,7 @@
                 <w:iCs/>
               </w:rPr>
             </w:pPr>
+            <w:proofErr w:type="spellStart"/>
             <w:r>
               <w:rPr>
                 <w:rFonts w:cs="Times New Roman"/>
@@ -3880,6 +4756,7 @@
               </w:rPr>
               <w:t>lar</w:t>
             </w:r>
+            <w:proofErr w:type="spellEnd"/>
           </w:p>
         </w:tc>
         <w:tc>
@@ -3953,13 +4830,38 @@
           <w:i/>
           <w:iCs/>
         </w:rPr>
-        <w:t>M. beryllina</w:t>
-      </w:r>
-      <w:r>
-        <w:t xml:space="preserve"> to calculate core DEBkiss parameters, estimated three parameters by fitting them to data, and fixed parameters for which we had insufficient data to calculate or estimate at suggested values (Jager, 2018). The primary parameters and their calculated or estimated values are found in Table 1. Fitting was done </w:t>
-      </w:r>
-      <w:r>
-        <w:t xml:space="preserve">in Matlab </w:t>
+        <w:t xml:space="preserve">M. </w:t>
+      </w:r>
+      <w:proofErr w:type="spellStart"/>
+      <w:r>
+        <w:rPr>
+          <w:i/>
+          <w:iCs/>
+        </w:rPr>
+        <w:t>beryllina</w:t>
+      </w:r>
+      <w:proofErr w:type="spellEnd"/>
+      <w:r>
+        <w:t xml:space="preserve"> to calculate core </w:t>
+      </w:r>
+      <w:proofErr w:type="spellStart"/>
+      <w:r>
+        <w:t>DEBkiss</w:t>
+      </w:r>
+      <w:proofErr w:type="spellEnd"/>
+      <w:r>
+        <w:t xml:space="preserve"> parameters, estimated three parameters by fitting them to data, and fixed parameters for which we had insufficient data to calculate or estimate at suggested values (Jager, 2018). The primary parameters and their calculated or estimated values are found in Table 1. Fitting was done </w:t>
+      </w:r>
+      <w:r>
+        <w:t xml:space="preserve">in </w:t>
+      </w:r>
+      <w:proofErr w:type="spellStart"/>
+      <w:r>
+        <w:t>Matlab</w:t>
+      </w:r>
+      <w:proofErr w:type="spellEnd"/>
+      <w:r>
+        <w:t xml:space="preserve"> </w:t>
       </w:r>
       <w:r>
         <w:t xml:space="preserve">with the </w:t>
@@ -3971,19 +4873,59 @@
         <w:t>BYOM</w:t>
       </w:r>
       <w:r>
-        <w:t xml:space="preserve"> v.6.4 (Jager, 2022) and DEBkiss v.2.3a (Jager, 2021).</w:t>
-      </w:r>
-      <w:r>
-        <w:t xml:space="preserve"> BYOM uses a Nelder-Mead simplex search to optimize the parameters for a set of ordinary differential equations</w:t>
+        <w:t xml:space="preserve"> v.6.4 (Jager, 2022) and </w:t>
+      </w:r>
+      <w:proofErr w:type="spellStart"/>
+      <w:r>
+        <w:t>DEBkiss</w:t>
+      </w:r>
+      <w:proofErr w:type="spellEnd"/>
+      <w:r>
+        <w:t xml:space="preserve"> v.2.3a (Jager, 2021).</w:t>
+      </w:r>
+      <w:r>
+        <w:t xml:space="preserve"> BYOM uses a </w:t>
+      </w:r>
+      <w:proofErr w:type="spellStart"/>
+      <w:r>
+        <w:t>Nelder</w:t>
+      </w:r>
+      <w:proofErr w:type="spellEnd"/>
+      <w:r>
+        <w:t>-Mead simplex search to optimize the parameters for a set of ordinary differential equations</w:t>
       </w:r>
       <w:r>
         <w:t xml:space="preserve"> (ODEs)</w:t>
       </w:r>
       <w:r>
-        <w:t xml:space="preserve"> by minimizing negative log-likelihood. The DEBkiss package works under BYOM to bring in the DEBkiss model </w:t>
-      </w:r>
-      <w:r>
-        <w:t xml:space="preserve">parameters, variables, and equations so that the parameters can be estimated based on their effect on the DEBkiss equations and the ODEs derived from them. The ODEs give the predicted data for each type of observed data (length, egg production, egg buffer mass, and survival over time) the difference between which is used to calculate negative log likelihood. </w:t>
+        <w:t xml:space="preserve"> by minimizing negative log-likelihood. The </w:t>
+      </w:r>
+      <w:proofErr w:type="spellStart"/>
+      <w:r>
+        <w:t>DEBkiss</w:t>
+      </w:r>
+      <w:proofErr w:type="spellEnd"/>
+      <w:r>
+        <w:t xml:space="preserve"> package works under BYOM to bring in the </w:t>
+      </w:r>
+      <w:proofErr w:type="spellStart"/>
+      <w:r>
+        <w:t>DEBkiss</w:t>
+      </w:r>
+      <w:proofErr w:type="spellEnd"/>
+      <w:r>
+        <w:t xml:space="preserve"> model </w:t>
+      </w:r>
+      <w:r>
+        <w:t xml:space="preserve">parameters, variables, and equations so that the parameters can be estimated based on their effect on the </w:t>
+      </w:r>
+      <w:proofErr w:type="spellStart"/>
+      <w:r>
+        <w:t>DEBkiss</w:t>
+      </w:r>
+      <w:proofErr w:type="spellEnd"/>
+      <w:r>
+        <w:t xml:space="preserve"> equations and the ODEs derived from them. The ODEs give the predicted data for each type of observed data (length, egg production, egg buffer mass, and survival over time) the difference between which is used to calculate negative log likelihood. </w:t>
       </w:r>
     </w:p>
     <w:p>
@@ -4009,6 +4951,7 @@
       <w:r>
         <w:t xml:space="preserve">, because we were able to obtain a reasonable fit using suggested default values for </w:t>
       </w:r>
+      <w:proofErr w:type="spellStart"/>
       <w:r>
         <w:rPr>
           <w:i/>
@@ -4024,9 +4967,11 @@
         </w:rPr>
         <w:t>AV</w:t>
       </w:r>
+      <w:proofErr w:type="spellEnd"/>
       <w:r>
         <w:t xml:space="preserve">, </w:t>
       </w:r>
+      <w:proofErr w:type="spellStart"/>
       <w:r>
         <w:rPr>
           <w:i/>
@@ -4042,6 +4987,7 @@
         </w:rPr>
         <w:t>BA</w:t>
       </w:r>
+      <w:proofErr w:type="spellEnd"/>
       <w:r>
         <w:t xml:space="preserve">, and </w:t>
       </w:r>
@@ -4065,6 +5011,7 @@
         </w:rPr>
         <w:t xml:space="preserve">The default value for </w:t>
       </w:r>
+      <w:proofErr w:type="spellStart"/>
       <w:r>
         <w:rPr>
           <w:rFonts w:cs="Times New Roman"/>
@@ -4082,6 +5029,7 @@
         </w:rPr>
         <w:t>VA</w:t>
       </w:r>
+      <w:proofErr w:type="spellEnd"/>
       <w:r>
         <w:rPr>
           <w:rFonts w:cs="Times New Roman"/>
@@ -4097,6 +5045,7 @@
         </w:rPr>
         <w:t xml:space="preserve"> did not allow a realistic fit to the length data, but the length, reproduction, and egg buffer depletion data allowed it to be estimated with the BYOM solver. We estimated </w:t>
       </w:r>
+      <w:proofErr w:type="spellStart"/>
       <w:r>
         <w:rPr>
           <w:rFonts w:cs="Times New Roman"/>
@@ -4114,6 +5063,7 @@
         </w:rPr>
         <w:t>VA</w:t>
       </w:r>
+      <w:proofErr w:type="spellEnd"/>
       <w:r>
         <w:rPr>
           <w:rFonts w:cs="Times New Roman"/>
@@ -4128,6 +5078,7 @@
         </w:rPr>
         <w:t xml:space="preserve">then fixed its value as the estimated value to estimate </w:t>
       </w:r>
+      <w:proofErr w:type="spellStart"/>
       <w:r>
         <w:rPr>
           <w:rFonts w:cs="Times New Roman"/>
@@ -4154,12 +5105,14 @@
         </w:rPr>
         <w:t>Am</w:t>
       </w:r>
+      <w:proofErr w:type="spellEnd"/>
       <w:r>
         <w:rPr>
           <w:rFonts w:cs="Times New Roman"/>
         </w:rPr>
         <w:t xml:space="preserve">. Both of these parameters affect growth and egg buffer depletion so they could not be estimated simultaneously, but we did not have sufficient data to calculate them as we did </w:t>
       </w:r>
+      <w:proofErr w:type="spellStart"/>
       <w:r>
         <w:rPr>
           <w:rFonts w:cs="Times New Roman"/>
@@ -4186,12 +5139,14 @@
         </w:rPr>
         <w:t>M</w:t>
       </w:r>
+      <w:proofErr w:type="spellEnd"/>
       <w:r>
         <w:rPr>
           <w:rFonts w:cs="Times New Roman"/>
         </w:rPr>
         <w:t xml:space="preserve">. Finally, we fixed all parameters except </w:t>
       </w:r>
+      <w:proofErr w:type="spellStart"/>
       <w:r>
         <w:rPr>
           <w:rFonts w:cs="Times New Roman"/>
@@ -4209,12 +5164,14 @@
         </w:rPr>
         <w:t>emb</w:t>
       </w:r>
+      <w:proofErr w:type="spellEnd"/>
       <w:r>
         <w:rPr>
           <w:rFonts w:cs="Times New Roman"/>
         </w:rPr>
         <w:t xml:space="preserve"> and </w:t>
       </w:r>
+      <w:proofErr w:type="spellStart"/>
       <w:r>
         <w:rPr>
           <w:rFonts w:cs="Times New Roman"/>
@@ -4232,6 +5189,7 @@
         </w:rPr>
         <w:t>lar</w:t>
       </w:r>
+      <w:proofErr w:type="spellEnd"/>
       <w:r>
         <w:rPr>
           <w:rFonts w:cs="Times New Roman"/>
@@ -4633,6 +5591,7 @@
         </w:rPr>
         <w:t xml:space="preserve">The parameters of interest we increased with the stress function were </w:t>
       </w:r>
+      <w:proofErr w:type="spellStart"/>
       <w:r>
         <w:rPr>
           <w:rFonts w:eastAsiaTheme="minorEastAsia"/>
@@ -4659,12 +5618,14 @@
         </w:rPr>
         <w:t>M</w:t>
       </w:r>
+      <w:proofErr w:type="spellEnd"/>
       <w:r>
         <w:rPr>
           <w:rFonts w:eastAsiaTheme="minorEastAsia"/>
         </w:rPr>
         <w:t xml:space="preserve">, </w:t>
       </w:r>
+      <w:proofErr w:type="spellStart"/>
       <w:r>
         <w:rPr>
           <w:rFonts w:cs="Times New Roman"/>
@@ -4682,6 +5643,7 @@
         </w:rPr>
         <w:t>emb</w:t>
       </w:r>
+      <w:proofErr w:type="spellEnd"/>
       <w:r>
         <w:rPr>
           <w:rFonts w:cs="Times New Roman"/>
@@ -4694,6 +5656,7 @@
         </w:rPr>
         <w:t xml:space="preserve"> and </w:t>
       </w:r>
+      <w:proofErr w:type="spellStart"/>
       <w:r>
         <w:rPr>
           <w:rFonts w:cs="Times New Roman"/>
@@ -4711,6 +5674,7 @@
         </w:rPr>
         <w:t>lar</w:t>
       </w:r>
+      <w:proofErr w:type="spellEnd"/>
       <w:r>
         <w:rPr>
           <w:rFonts w:cs="Times New Roman"/>
@@ -4723,6 +5687,7 @@
         </w:rPr>
         <w:t xml:space="preserve"> The parameters we decreased with the stress function were </w:t>
       </w:r>
+      <w:proofErr w:type="spellStart"/>
       <w:r>
         <w:rPr>
           <w:rFonts w:eastAsiaTheme="minorEastAsia"/>
@@ -4749,6 +5714,7 @@
         </w:rPr>
         <w:t>Am</w:t>
       </w:r>
+      <w:proofErr w:type="spellEnd"/>
       <w:r>
         <w:rPr>
           <w:rFonts w:eastAsiaTheme="minorEastAsia"/>
@@ -4761,6 +5727,7 @@
         </w:rPr>
         <w:t xml:space="preserve"> </w:t>
       </w:r>
+      <w:proofErr w:type="spellStart"/>
       <w:r>
         <w:rPr>
           <w:rFonts w:eastAsiaTheme="minorEastAsia"/>
@@ -4778,6 +5745,7 @@
         </w:rPr>
         <w:t>VA</w:t>
       </w:r>
+      <w:proofErr w:type="spellEnd"/>
       <w:r>
         <w:rPr>
           <w:rFonts w:eastAsiaTheme="minorEastAsia"/>
@@ -5111,7 +6079,35 @@
         <w:rPr>
           <w:rFonts w:eastAsiaTheme="minorEastAsia"/>
         </w:rPr>
-        <w:t>The mean survival to hatching, hatch time (at which egg buffer is zero), length at hatching, length at 15 dph, and survival to 15 dph from the different oxygen treatments in Cross et al. (2019). The control DO level means (7.7 mg l</w:t>
+        <w:t xml:space="preserve">The mean survival to hatching, hatch time (at which egg buffer is zero), length at hatching, length at 15 </w:t>
+      </w:r>
+      <w:proofErr w:type="spellStart"/>
+      <w:r>
+        <w:rPr>
+          <w:rFonts w:eastAsiaTheme="minorEastAsia"/>
+        </w:rPr>
+        <w:t>dph</w:t>
+      </w:r>
+      <w:proofErr w:type="spellEnd"/>
+      <w:r>
+        <w:rPr>
+          <w:rFonts w:eastAsiaTheme="minorEastAsia"/>
+        </w:rPr>
+        <w:t xml:space="preserve">, and survival to 15 </w:t>
+      </w:r>
+      <w:proofErr w:type="spellStart"/>
+      <w:r>
+        <w:rPr>
+          <w:rFonts w:eastAsiaTheme="minorEastAsia"/>
+        </w:rPr>
+        <w:t>dph</w:t>
+      </w:r>
+      <w:proofErr w:type="spellEnd"/>
+      <w:r>
+        <w:rPr>
+          <w:rFonts w:eastAsiaTheme="minorEastAsia"/>
+        </w:rPr>
+        <w:t xml:space="preserve"> from the different oxygen treatments in Cross et al. (2019). The control DO level means (7.7 mg l</w:t>
       </w:r>
       <w:r>
         <w:rPr>
@@ -5233,6 +6229,7 @@
       <w:r>
         <w:t xml:space="preserve">We obtained realistic fits to all datasets. The only exception is late-life survival, for which the mortality was too high beyond the larval stage but could not be better fit due to lack of full-life survival data. However, this did not impair our ability to model the early life survival which are the stages in which we are interested in examining the hypoxia effects. Estimating </w:t>
       </w:r>
+      <w:proofErr w:type="spellStart"/>
       <w:r>
         <w:rPr>
           <w:i/>
@@ -5248,6 +6245,7 @@
         </w:rPr>
         <w:t>VA</w:t>
       </w:r>
+      <w:proofErr w:type="spellEnd"/>
       <w:r>
         <w:rPr>
           <w:i/>
@@ -5292,7 +6290,15 @@
         <w:t xml:space="preserve">gure 3. </w:t>
       </w:r>
       <w:r>
-        <w:t xml:space="preserve">Full life (A) and early life (B) predicted and observed data for the base DEBkiss model of </w:t>
+        <w:t xml:space="preserve">Full life (A) and early life (B) predicted and observed data for the base </w:t>
+      </w:r>
+      <w:proofErr w:type="spellStart"/>
+      <w:r>
+        <w:t>DEBkiss</w:t>
+      </w:r>
+      <w:proofErr w:type="spellEnd"/>
+      <w:r>
+        <w:t xml:space="preserve"> model of </w:t>
       </w:r>
       <w:r>
         <w:rPr>
@@ -5554,6 +6560,7 @@
       <w:r>
         <w:t>Assimilation (</w:t>
       </w:r>
+      <w:proofErr w:type="spellStart"/>
       <w:r>
         <w:rPr>
           <w:i/>
@@ -5577,6 +6584,7 @@
         </w:rPr>
         <w:t>Am</w:t>
       </w:r>
+      <w:proofErr w:type="spellEnd"/>
       <w:r>
         <w:t xml:space="preserve">): affects growth, time to hatching, and (indirectly) hatch survival. Because of the two different mortality rates before and after hatching, changing the time to hatching also affects hatch survival. </w:t>
       </w:r>
@@ -5653,6 +6661,7 @@
       <w:r>
         <w:t>Conversion efficiency for growth (</w:t>
       </w:r>
+      <w:proofErr w:type="spellStart"/>
       <w:r>
         <w:rPr>
           <w:i/>
@@ -5668,6 +6677,7 @@
         </w:rPr>
         <w:t>VA</w:t>
       </w:r>
+      <w:proofErr w:type="spellEnd"/>
       <w:r>
         <w:t>):</w:t>
       </w:r>
@@ -5747,6 +6757,7 @@
         <w:lastRenderedPageBreak/>
         <w:t>Maintenance (</w:t>
       </w:r>
+      <w:proofErr w:type="spellStart"/>
       <w:r>
         <w:rPr>
           <w:i/>
@@ -5770,6 +6781,7 @@
         </w:rPr>
         <w:t>M</w:t>
       </w:r>
+      <w:proofErr w:type="spellEnd"/>
       <w:r>
         <w:t xml:space="preserve">): </w:t>
       </w:r>
@@ -5848,6 +6860,7 @@
       <w:r>
         <w:t>Embryo mortality (</w:t>
       </w:r>
+      <w:proofErr w:type="spellStart"/>
       <w:r>
         <w:rPr>
           <w:rFonts w:cs="Times New Roman"/>
@@ -5864,6 +6877,7 @@
         </w:rPr>
         <w:t>emb</w:t>
       </w:r>
+      <w:proofErr w:type="spellEnd"/>
       <w:r>
         <w:t xml:space="preserve">): only affects survival to hatching, and doesn’t really get at a DEB mechanism because we are just telling mortality to go up rather than changing a metabolic process. </w:t>
       </w:r>
@@ -5940,6 +6954,7 @@
       <w:r>
         <w:t>Larval mortality (</w:t>
       </w:r>
+      <w:proofErr w:type="spellStart"/>
       <w:r>
         <w:rPr>
           <w:rFonts w:cs="Times New Roman"/>
@@ -5956,6 +6971,7 @@
         </w:rPr>
         <w:t>lar</w:t>
       </w:r>
+      <w:proofErr w:type="spellEnd"/>
       <w:r>
         <w:t xml:space="preserve">): Similar to embryo mortality, but also doesn’t explain why survival was zero at the lowest oxygen level (2.5 mg/L) because there is no combination of the thresholds </w:t>
       </w:r>
@@ -6066,504 +7082,6 @@
         <w:pStyle w:val="TS"/>
         <w:spacing w:line="480" w:lineRule="auto"/>
       </w:pPr>
-      <w:r>
-        <w:t>We used</w:t>
-      </w:r>
-      <w:r>
-        <w:t xml:space="preserve"> a DEBkiss model to simulate the response of </w:t>
-      </w:r>
-      <w:r>
-        <w:rPr>
-          <w:i/>
-          <w:iCs/>
-        </w:rPr>
-        <w:t>M. menidia</w:t>
-      </w:r>
-      <w:r>
-        <w:t xml:space="preserve"> to oxygen levels from experiments</w:t>
-      </w:r>
-      <w:r>
-        <w:t xml:space="preserve"> and identify the DEB parameter(s) that, when adjusted with a stress function, </w:t>
-      </w:r>
-      <w:r>
-        <w:t xml:space="preserve">allow the model to replicate observed differences in </w:t>
-      </w:r>
-      <w:r>
-        <w:t xml:space="preserve">hatch length, hatch time, and survival. </w:t>
-      </w:r>
-    </w:p>
-    <w:p>
-      <w:pPr>
-        <w:pStyle w:val="TS"/>
-        <w:spacing w:line="480" w:lineRule="auto"/>
-      </w:pPr>
-    </w:p>
-    <w:p>
-      <w:pPr>
-        <w:pStyle w:val="TS"/>
-        <w:spacing w:line="480" w:lineRule="auto"/>
-      </w:pPr>
-      <w:r>
-        <w:t>We f</w:t>
-      </w:r>
-      <w:r>
-        <w:t>irst estimate</w:t>
-      </w:r>
-      <w:r>
-        <w:t>d</w:t>
-      </w:r>
-      <w:r>
-        <w:t xml:space="preserve"> DEBkiss parameters for </w:t>
-      </w:r>
-      <w:r>
-        <w:rPr>
-          <w:i/>
-          <w:iCs/>
-        </w:rPr>
-        <w:t>M. menidia</w:t>
-      </w:r>
-      <w:r>
-        <w:t xml:space="preserve"> using data, primarily from the early life stages, to calculate some parameters and estimating </w:t>
-      </w:r>
-      <w:r>
-        <w:t>others</w:t>
-      </w:r>
-      <w:r>
-        <w:t xml:space="preserve"> by fitting the model to </w:t>
-      </w:r>
-      <w:r>
-        <w:t xml:space="preserve">the data. </w:t>
-      </w:r>
-      <w:r>
-        <w:t xml:space="preserve">The univariate datasets for the model are total </w:t>
-      </w:r>
-      <w:r>
-        <w:t xml:space="preserve">length, reproduction, </w:t>
-      </w:r>
-      <w:r>
-        <w:t>egg buffer mass</w:t>
-      </w:r>
-      <w:r>
-        <w:t xml:space="preserve">, and survival </w:t>
-      </w:r>
-      <w:r>
-        <w:t xml:space="preserve">over time. We also used data on length, dry weight, length at puberty, and food level in experiments to fix some parameters, and suggested values to fix primary parameters we did not have the data to estimate. </w:t>
-      </w:r>
-    </w:p>
-    <w:p>
-      <w:pPr>
-        <w:pStyle w:val="TS"/>
-        <w:spacing w:line="480" w:lineRule="auto"/>
-      </w:pPr>
-    </w:p>
-    <w:p>
-      <w:pPr>
-        <w:pStyle w:val="TS"/>
-        <w:spacing w:line="480" w:lineRule="auto"/>
-      </w:pPr>
-      <w:r>
-        <w:t xml:space="preserve">We used a stress function to modify </w:t>
-      </w:r>
-      <w:r>
-        <w:t xml:space="preserve">a parameter (yield </w:t>
-      </w:r>
-      <w:r>
-        <w:t>of</w:t>
-      </w:r>
-      <w:r>
-        <w:t xml:space="preserve"> </w:t>
-      </w:r>
-      <w:r>
-        <w:t>structure on assimilates</w:t>
-      </w:r>
-      <w:r>
-        <w:t xml:space="preserve">, </w:t>
-      </w:r>
-      <w:r>
-        <w:rPr>
-          <w:i/>
-          <w:iCs/>
-        </w:rPr>
-        <w:t>y</w:t>
-      </w:r>
-      <w:r>
-        <w:rPr>
-          <w:i/>
-          <w:iCs/>
-          <w:vertAlign w:val="subscript"/>
-        </w:rPr>
-        <w:t>VA</w:t>
-      </w:r>
-      <w:r>
-        <w:t xml:space="preserve">, the </w:t>
-      </w:r>
-      <w:r>
-        <w:t>maximum area</w:t>
-      </w:r>
-      <w:r>
-        <w:t xml:space="preserve">-specific assimilation rate, </w:t>
-      </w:r>
-      <w:r>
-        <w:rPr>
-          <w:i/>
-          <w:iCs/>
-        </w:rPr>
-        <w:t>J</w:t>
-      </w:r>
-      <w:r>
-        <w:rPr>
-          <w:i/>
-          <w:iCs/>
-          <w:vertAlign w:val="subscript"/>
-        </w:rPr>
-        <w:t>AM</w:t>
-      </w:r>
-      <w:r>
-        <w:rPr>
-          <w:i/>
-          <w:iCs/>
-          <w:vertAlign w:val="superscript"/>
-        </w:rPr>
-        <w:t>a</w:t>
-      </w:r>
-      <w:r>
-        <w:t xml:space="preserve">, and/or the embryo mortality rate, </w:t>
-      </w:r>
-      <w:r>
-        <w:rPr>
-          <w:rFonts w:cs="Times New Roman"/>
-          <w:i/>
-          <w:iCs/>
-        </w:rPr>
-        <w:t>μ</w:t>
-      </w:r>
-      <w:r>
-        <w:rPr>
-          <w:i/>
-          <w:iCs/>
-          <w:vertAlign w:val="subscript"/>
-        </w:rPr>
-        <w:t>emb</w:t>
-      </w:r>
-      <w:r>
-        <w:t>) and run the model to</w:t>
-      </w:r>
-      <w:r>
-        <w:t xml:space="preserve"> see</w:t>
-      </w:r>
-      <w:r>
-        <w:t xml:space="preserve"> how well</w:t>
-      </w:r>
-      <w:r>
-        <w:t xml:space="preserve"> the</w:t>
-      </w:r>
-      <w:r>
-        <w:t xml:space="preserve"> predicted data (</w:t>
-      </w:r>
-      <w:r>
-        <w:t>length, egg buffer depletion, and survival</w:t>
-      </w:r>
-      <w:r>
-        <w:t xml:space="preserve">) match observed data for the corresponding treatments. </w:t>
-      </w:r>
-      <w:r>
-        <w:t xml:space="preserve">The experimental data are summarized in Table 1. </w:t>
-      </w:r>
-      <w:r>
-        <w:t xml:space="preserve">The stress function was based on Jager (2018) and further developed based on measured routine metabolic rates of embryos and larvae under steadily decreasing oxygen levels, which </w:t>
-      </w:r>
-      <w:r>
-        <w:lastRenderedPageBreak/>
-        <w:t xml:space="preserve">gave thresholds for </w:t>
-      </w:r>
-      <w:r>
-        <w:t xml:space="preserve">oxygen levels below which the stress function would be turned on (above the threshold oxygen-related stress would not affect the parameter). </w:t>
-      </w:r>
-    </w:p>
-    <w:p>
-      <w:pPr>
-        <w:pStyle w:val="TS"/>
-        <w:numPr>
-          <w:ilvl w:val="1"/>
-          <w:numId w:val="1"/>
-        </w:numPr>
-        <w:spacing w:line="480" w:lineRule="auto"/>
-      </w:pPr>
-      <w:r>
-        <w:t>Could we try using a stress function on multiple parameters (either at once or separately)</w:t>
-      </w:r>
-      <w:r>
-        <w:t>, and see which ones let us get the closest fit to the experimental data</w:t>
-      </w:r>
-      <w:r>
-        <w:t>?</w:t>
-      </w:r>
-    </w:p>
-    <w:p>
-      <w:pPr>
-        <w:pStyle w:val="TS"/>
-        <w:numPr>
-          <w:ilvl w:val="1"/>
-          <w:numId w:val="1"/>
-        </w:numPr>
-        <w:spacing w:line="480" w:lineRule="auto"/>
-      </w:pPr>
-      <w:r>
-        <w:t>Do we need to fix the parameter(s) the stress function is applied to?</w:t>
-      </w:r>
-      <w:r>
-        <w:t xml:space="preserve"> </w:t>
-      </w:r>
-    </w:p>
-    <w:p>
-      <w:pPr>
-        <w:pStyle w:val="TS"/>
-        <w:spacing w:line="480" w:lineRule="auto"/>
-      </w:pPr>
-    </w:p>
-    <w:p>
-      <w:pPr>
-        <w:pStyle w:val="TS"/>
-        <w:spacing w:line="480" w:lineRule="auto"/>
-      </w:pPr>
-      <w:r>
-        <w:t xml:space="preserve">Adding a stress function to reduce </w:t>
-      </w:r>
-      <w:r>
-        <w:rPr>
-          <w:i/>
-          <w:iCs/>
-        </w:rPr>
-        <w:t>y</w:t>
-      </w:r>
-      <w:r>
-        <w:rPr>
-          <w:i/>
-          <w:iCs/>
-          <w:vertAlign w:val="subscript"/>
-        </w:rPr>
-        <w:t>VA</w:t>
-      </w:r>
-      <w:r>
-        <w:rPr>
-          <w:i/>
-          <w:iCs/>
-        </w:rPr>
-        <w:t xml:space="preserve"> </w:t>
-      </w:r>
-      <w:r>
-        <w:t xml:space="preserve">as oxygen decreases will result in lower length-at-age during both the pre- and post-hatching stages. </w:t>
-      </w:r>
-      <w:r>
-        <w:t xml:space="preserve">We also want the stress function to reproduce delayed hatching and reduced survival to hatching that we observed in experiments. </w:t>
-      </w:r>
-      <w:r>
-        <w:t xml:space="preserve">A stress function for </w:t>
-      </w:r>
-      <w:r>
-        <w:rPr>
-          <w:rFonts w:cs="Times New Roman"/>
-          <w:i/>
-          <w:iCs/>
-        </w:rPr>
-        <w:t>μ</w:t>
-      </w:r>
-      <w:r>
-        <w:rPr>
-          <w:i/>
-          <w:iCs/>
-          <w:vertAlign w:val="subscript"/>
-        </w:rPr>
-        <w:t>emb</w:t>
-      </w:r>
-      <w:r>
-        <w:t xml:space="preserve"> would directly result in lower embryonic survival to hatching </w:t>
-      </w:r>
-      <w:r>
-        <w:t xml:space="preserve">but not affect hatch timing or size, and it would not get at a mechanism for this (or perhaps the mechanism is general damage). Reducing </w:t>
-      </w:r>
-      <w:r>
-        <w:rPr>
-          <w:i/>
-          <w:iCs/>
-        </w:rPr>
-        <w:t>y</w:t>
-      </w:r>
-      <w:r>
-        <w:rPr>
-          <w:i/>
-          <w:iCs/>
-          <w:vertAlign w:val="subscript"/>
-        </w:rPr>
-        <w:t>VA</w:t>
-      </w:r>
-      <w:r>
-        <w:t xml:space="preserve">, on the other hand, delays hatching so with a constant </w:t>
-      </w:r>
-      <w:r>
-        <w:rPr>
-          <w:rFonts w:cs="Times New Roman"/>
-          <w:i/>
-          <w:iCs/>
-        </w:rPr>
-        <w:t>μ</w:t>
-      </w:r>
-      <w:r>
-        <w:rPr>
-          <w:i/>
-          <w:iCs/>
-          <w:vertAlign w:val="subscript"/>
-        </w:rPr>
-        <w:t>emb</w:t>
-      </w:r>
-      <w:r>
-        <w:t xml:space="preserve">, the oxygen effect on </w:t>
-      </w:r>
-      <w:r>
-        <w:rPr>
-          <w:i/>
-          <w:iCs/>
-        </w:rPr>
-        <w:t>y</w:t>
-      </w:r>
-      <w:r>
-        <w:rPr>
-          <w:i/>
-          <w:iCs/>
-          <w:vertAlign w:val="subscript"/>
-        </w:rPr>
-        <w:t>VA</w:t>
-      </w:r>
-      <w:r>
-        <w:t xml:space="preserve"> will lead to lower survival to hatching. A plausible reason for </w:t>
-      </w:r>
-      <w:r>
-        <w:rPr>
-          <w:i/>
-          <w:iCs/>
-        </w:rPr>
-        <w:t>y</w:t>
-      </w:r>
-      <w:r>
-        <w:rPr>
-          <w:i/>
-          <w:iCs/>
-          <w:vertAlign w:val="subscript"/>
-        </w:rPr>
-        <w:t>VA</w:t>
-      </w:r>
-      <w:r>
-        <w:t xml:space="preserve"> to be reduced under hypoxia is </w:t>
-      </w:r>
-      <w:r>
-        <w:t xml:space="preserve">a reduction in aerobic metabolism and increased reliance on anaerobic metabolism, which is less efficient and would therefore reduce the yield of structure from assimilates (Thomas et al., 2019). </w:t>
-      </w:r>
-    </w:p>
-    <w:p>
-      <w:pPr>
-        <w:pStyle w:val="TS"/>
-        <w:spacing w:line="480" w:lineRule="auto"/>
-      </w:pPr>
-    </w:p>
-    <w:p>
-      <w:pPr>
-        <w:pStyle w:val="TS"/>
-        <w:spacing w:line="480" w:lineRule="auto"/>
-      </w:pPr>
-      <w:r>
-        <w:t xml:space="preserve">Reducing the assimilation rate similarly </w:t>
-      </w:r>
-      <w:r>
-        <w:t xml:space="preserve">reduces growth and delays hatching, indirectly reducing survival at hatching. Assimilation affects the shape of the growth curve differently than </w:t>
-      </w:r>
-      <w:r>
-        <w:rPr>
-          <w:i/>
-          <w:iCs/>
-        </w:rPr>
-        <w:t>y</w:t>
-      </w:r>
-      <w:r>
-        <w:rPr>
-          <w:i/>
-          <w:iCs/>
-          <w:vertAlign w:val="subscript"/>
-        </w:rPr>
-        <w:t>VA</w:t>
-      </w:r>
-      <w:r>
-        <w:t xml:space="preserve">, however, with a lower assimilation rate limiting ultimate length more abruptly while reducing </w:t>
-      </w:r>
-      <w:r>
-        <w:rPr>
-          <w:i/>
-          <w:iCs/>
-        </w:rPr>
-        <w:t>y</w:t>
-      </w:r>
-      <w:r>
-        <w:rPr>
-          <w:i/>
-          <w:iCs/>
-          <w:vertAlign w:val="subscript"/>
-        </w:rPr>
-        <w:t>VA</w:t>
-      </w:r>
-      <w:r>
-        <w:t xml:space="preserve"> allows growth to continue increasing for longer. </w:t>
-      </w:r>
-    </w:p>
-    <w:p>
-      <w:pPr>
-        <w:pStyle w:val="TS"/>
-        <w:spacing w:line="480" w:lineRule="auto"/>
-      </w:pPr>
-    </w:p>
-    <w:p>
-      <w:pPr>
-        <w:pStyle w:val="TS"/>
-        <w:spacing w:line="480" w:lineRule="auto"/>
-      </w:pPr>
-      <w:r>
-        <w:lastRenderedPageBreak/>
-        <w:t>Hypoxia may</w:t>
-      </w:r>
-      <w:r>
-        <w:t xml:space="preserve"> change assimilation efficiency and thus the overall assimilation rate, but the direction of the effect is species-dependent (reviewed in Thomas et al., 2019). </w:t>
-      </w:r>
-      <w:r>
-        <w:t xml:space="preserve">Assimilation is when food and oxygen are transformed into reserve (or in DEBkiss directly into structure) and metabolic products. So </w:t>
-      </w:r>
-      <w:r>
-        <w:t xml:space="preserve">with </w:t>
-      </w:r>
-      <w:r>
-        <w:t>less</w:t>
-      </w:r>
-      <w:r>
-        <w:t xml:space="preserve"> oxygen,</w:t>
-      </w:r>
-      <w:r>
-        <w:t xml:space="preserve"> less</w:t>
-      </w:r>
-      <w:r>
-        <w:t xml:space="preserve"> assimilation </w:t>
-      </w:r>
-      <w:r>
-        <w:t xml:space="preserve">can happen and more anaerobic metabolism is used instead (also leading to the effect on conversion efficiency described above). </w:t>
-      </w:r>
-    </w:p>
-    <w:p>
-      <w:pPr>
-        <w:pStyle w:val="TS"/>
-        <w:spacing w:line="480" w:lineRule="auto"/>
-      </w:pPr>
-    </w:p>
-    <w:p>
-      <w:pPr>
-        <w:pStyle w:val="TS"/>
-        <w:spacing w:line="480" w:lineRule="auto"/>
-      </w:pPr>
     </w:p>
     <w:p>
       <w:pPr>
@@ -6590,16 +7108,32 @@
         <w:spacing w:line="480" w:lineRule="auto"/>
       </w:pPr>
       <w:r>
-        <w:t>Jager et al 2013 – DEBkiss or the quest for simplest</w:t>
-      </w:r>
-    </w:p>
-    <w:p>
-      <w:pPr>
-        <w:pStyle w:val="TS"/>
-        <w:spacing w:line="480" w:lineRule="auto"/>
-      </w:pPr>
-      <w:r>
-        <w:t>Jager 2018 – DEBkiss book</w:t>
+        <w:t xml:space="preserve">Jager et al 2013 – </w:t>
+      </w:r>
+      <w:proofErr w:type="spellStart"/>
+      <w:r>
+        <w:t>DEBkiss</w:t>
+      </w:r>
+      <w:proofErr w:type="spellEnd"/>
+      <w:r>
+        <w:t xml:space="preserve"> or the quest for simplest</w:t>
+      </w:r>
+    </w:p>
+    <w:p>
+      <w:pPr>
+        <w:pStyle w:val="TS"/>
+        <w:spacing w:line="480" w:lineRule="auto"/>
+      </w:pPr>
+      <w:r>
+        <w:t xml:space="preserve">Jager 2018 – </w:t>
+      </w:r>
+      <w:proofErr w:type="spellStart"/>
+      <w:r>
+        <w:t>DEBkiss</w:t>
+      </w:r>
+      <w:proofErr w:type="spellEnd"/>
+      <w:r>
+        <w:t xml:space="preserve"> book</w:t>
       </w:r>
     </w:p>
     <w:p>
@@ -6634,8 +7168,98 @@
         <w:pStyle w:val="TS"/>
         <w:spacing w:line="480" w:lineRule="auto"/>
       </w:pPr>
-      <w:r>
-        <w:t>Klahre 1997</w:t>
+      <w:proofErr w:type="spellStart"/>
+      <w:r>
+        <w:t>Klahre</w:t>
+      </w:r>
+      <w:proofErr w:type="spellEnd"/>
+      <w:r>
+        <w:t xml:space="preserve"> 1997</w:t>
+      </w:r>
+    </w:p>
+    <w:p>
+      <w:pPr>
+        <w:pStyle w:val="TS"/>
+        <w:spacing w:line="480" w:lineRule="auto"/>
+      </w:pPr>
+      <w:proofErr w:type="spellStart"/>
+      <w:r>
+        <w:t>Breitburg</w:t>
+      </w:r>
+      <w:proofErr w:type="spellEnd"/>
+      <w:r>
+        <w:t xml:space="preserve"> et al 2018 – declining oxygen in coastal waters</w:t>
+      </w:r>
+    </w:p>
+    <w:p>
+      <w:pPr>
+        <w:pStyle w:val="TS"/>
+        <w:spacing w:line="480" w:lineRule="auto"/>
+      </w:pPr>
+      <w:r>
+        <w:t>Gruber 2011 – turning sour</w:t>
+      </w:r>
+    </w:p>
+    <w:p>
+      <w:pPr>
+        <w:pStyle w:val="TS"/>
+        <w:spacing w:line="480" w:lineRule="auto"/>
+      </w:pPr>
+      <w:r>
+        <w:t>O’Donnell et al 2004 – hypoxic zone in LIS</w:t>
+      </w:r>
+    </w:p>
+    <w:p>
+      <w:pPr>
+        <w:pStyle w:val="TS"/>
+        <w:spacing w:line="480" w:lineRule="auto"/>
+      </w:pPr>
+      <w:r>
+        <w:t>Baumann and Smith 2018 – pH and DO patterns in NERRs</w:t>
+      </w:r>
+    </w:p>
+    <w:p>
+      <w:pPr>
+        <w:pStyle w:val="TS"/>
+        <w:spacing w:line="480" w:lineRule="auto"/>
+      </w:pPr>
+      <w:r>
+        <w:t>Testa et al 2018 – Chesapeake Bay hypoxic zone</w:t>
+      </w:r>
+    </w:p>
+    <w:p>
+      <w:pPr>
+        <w:pStyle w:val="TS"/>
+        <w:spacing w:line="480" w:lineRule="auto"/>
+      </w:pPr>
+      <w:r>
+        <w:t xml:space="preserve">Farrell and </w:t>
+      </w:r>
+      <w:proofErr w:type="spellStart"/>
+      <w:r>
+        <w:t>Brauner</w:t>
+      </w:r>
+      <w:proofErr w:type="spellEnd"/>
+      <w:r>
+        <w:t xml:space="preserve"> 2009 – Fish Physiology Hypoxia</w:t>
+      </w:r>
+    </w:p>
+    <w:p>
+      <w:pPr>
+        <w:pStyle w:val="TS"/>
+        <w:spacing w:line="480" w:lineRule="auto"/>
+      </w:pPr>
+      <w:r>
+        <w:t>Zhu et al 2013 – Strategies for hypoxia adaptation in fish</w:t>
+      </w:r>
+    </w:p>
+    <w:p>
+      <w:pPr>
+        <w:pStyle w:val="TS"/>
+        <w:spacing w:line="480" w:lineRule="auto"/>
+      </w:pPr>
+      <w:r>
+        <w:t>Baumann, 2019 – ODV paper</w:t>
       </w:r>
     </w:p>
     <w:sectPr>
@@ -6650,7 +7274,7 @@
 
 <file path=word/comments.xml><?xml version="1.0" encoding="utf-8"?>
 <w:comments xmlns:wpc="http://schemas.microsoft.com/office/word/2010/wordprocessingCanvas" xmlns:cx="http://schemas.microsoft.com/office/drawing/2014/chartex" xmlns:cx1="http://schemas.microsoft.com/office/drawing/2015/9/8/chartex" xmlns:cx2="http://schemas.microsoft.com/office/drawing/2015/10/21/chartex" xmlns:cx3="http://schemas.microsoft.com/office/drawing/2016/5/9/chartex" xmlns:cx4="http://schemas.microsoft.com/office/drawing/2016/5/10/chartex" xmlns:cx5="http://schemas.microsoft.com/office/drawing/2016/5/11/chartex" xmlns:cx6="http://schemas.microsoft.com/office/drawing/2016/5/12/chartex" xmlns:cx7="http://schemas.microsoft.com/office/drawing/2016/5/13/chartex" xmlns:cx8="http://schemas.microsoft.com/office/drawing/2016/5/14/chartex" xmlns:mc="http://schemas.openxmlformats.org/markup-compatibility/2006" xmlns:aink="http://schemas.microsoft.com/office/drawing/2016/ink" xmlns:am3d="http://schemas.microsoft.com/office/drawing/2017/model3d" xmlns:o="urn:schemas-microsoft-com:office:office" xmlns:oel="http://schemas.microsoft.com/office/2019/extlst" xmlns:r="http://schemas.openxmlformats.org/officeDocument/2006/relationships" xmlns:m="http://schemas.openxmlformats.org/officeDocument/2006/math" xmlns:v="urn:schemas-microsoft-com:vml" xmlns:wp14="http://schemas.microsoft.com/office/word/2010/wordprocessingDrawing" xmlns:wp="http://schemas.openxmlformats.org/drawingml/2006/wordprocessingDrawing" xmlns:w10="urn:schemas-microsoft-com:office:word" xmlns:w="http://schemas.openxmlformats.org/wordprocessingml/2006/main" xmlns:w14="http://schemas.microsoft.com/office/word/2010/wordml" xmlns:w15="http://schemas.microsoft.com/office/word/2012/wordml" xmlns:w16cex="http://schemas.microsoft.com/office/word/2018/wordml/cex" xmlns:w16cid="http://schemas.microsoft.com/office/word/2016/wordml/cid" xmlns:w16="http://schemas.microsoft.com/office/word/2018/wordml" xmlns:w16sdtdh="http://schemas.microsoft.com/office/word/2020/wordml/sdtdatahash" xmlns:w16se="http://schemas.microsoft.com/office/word/2015/wordml/symex" xmlns:wpg="http://schemas.microsoft.com/office/word/2010/wordprocessingGroup" xmlns:wpi="http://schemas.microsoft.com/office/word/2010/wordprocessingInk" xmlns:wne="http://schemas.microsoft.com/office/word/2006/wordml" xmlns:wps="http://schemas.microsoft.com/office/word/2010/wordprocessingShape" mc:Ignorable="w14 w15 w16se w16cid w16 w16cex w16sdtdh wp14">
-  <w:comment w:id="0" w:author="Teresa G Schwemmer" w:date="2023-02-13T16:41:00Z" w:initials="TGS">
+  <w:comment w:id="0" w:author="Teresa G Schwemmer" w:date="2023-03-02T17:31:00Z" w:initials="TGS">
     <w:p>
       <w:pPr>
         <w:pStyle w:val="CommentText"/>
@@ -6662,7 +7286,20 @@
         <w:annotationRef/>
       </w:r>
       <w:r>
-        <w:t xml:space="preserve">AIC assumes equal weights of data, but by looking at specific data points and how different predicted vs observed you can give some more weight than others. </w:t>
+        <w:t xml:space="preserve">I need to remake this but keeping it in to give a general idea of the type of figure I will use to show the model framework, our hypothesized hypoxia effects, and the addition of mortality. </w:t>
+      </w:r>
+    </w:p>
+    <w:p>
+      <w:pPr>
+        <w:pStyle w:val="CommentText"/>
+      </w:pPr>
+    </w:p>
+    <w:p>
+      <w:pPr>
+        <w:pStyle w:val="CommentText"/>
+      </w:pPr>
+      <w:r>
+        <w:t xml:space="preserve">But I realized the brackets for mortality actually make it look like embryo mortality applies to the assimilation part of the energy budget and post hatch applies to growth, maintenance, and reproduction…which is not what I was going for lol. </w:t>
       </w:r>
     </w:p>
   </w:comment>
@@ -6678,7 +7315,15 @@
         <w:annotationRef/>
       </w:r>
       <w:r>
-        <w:t xml:space="preserve">I still need to figure out how to change plot settings in Matlab, or how to move the predicted model lines over into R so I can plot there. </w:t>
+        <w:t xml:space="preserve">I still need to figure out how to change plot settings in </w:t>
+      </w:r>
+      <w:proofErr w:type="spellStart"/>
+      <w:r>
+        <w:t>Matlab</w:t>
+      </w:r>
+      <w:proofErr w:type="spellEnd"/>
+      <w:r>
+        <w:t xml:space="preserve">, or how to move the predicted model lines over into R so I can plot there. </w:t>
       </w:r>
     </w:p>
   </w:comment>
@@ -6687,21 +7332,21 @@
 
 <file path=word/commentsExtended.xml><?xml version="1.0" encoding="utf-8"?>
 <w15:commentsEx xmlns:wpc="http://schemas.microsoft.com/office/word/2010/wordprocessingCanvas" xmlns:cx="http://schemas.microsoft.com/office/drawing/2014/chartex" xmlns:cx1="http://schemas.microsoft.com/office/drawing/2015/9/8/chartex" xmlns:cx2="http://schemas.microsoft.com/office/drawing/2015/10/21/chartex" xmlns:cx3="http://schemas.microsoft.com/office/drawing/2016/5/9/chartex" xmlns:cx4="http://schemas.microsoft.com/office/drawing/2016/5/10/chartex" xmlns:cx5="http://schemas.microsoft.com/office/drawing/2016/5/11/chartex" xmlns:cx6="http://schemas.microsoft.com/office/drawing/2016/5/12/chartex" xmlns:cx7="http://schemas.microsoft.com/office/drawing/2016/5/13/chartex" xmlns:cx8="http://schemas.microsoft.com/office/drawing/2016/5/14/chartex" xmlns:mc="http://schemas.openxmlformats.org/markup-compatibility/2006" xmlns:aink="http://schemas.microsoft.com/office/drawing/2016/ink" xmlns:am3d="http://schemas.microsoft.com/office/drawing/2017/model3d" xmlns:o="urn:schemas-microsoft-com:office:office" xmlns:oel="http://schemas.microsoft.com/office/2019/extlst" xmlns:r="http://schemas.openxmlformats.org/officeDocument/2006/relationships" xmlns:m="http://schemas.openxmlformats.org/officeDocument/2006/math" xmlns:v="urn:schemas-microsoft-com:vml" xmlns:wp14="http://schemas.microsoft.com/office/word/2010/wordprocessingDrawing" xmlns:wp="http://schemas.openxmlformats.org/drawingml/2006/wordprocessingDrawing" xmlns:w10="urn:schemas-microsoft-com:office:word" xmlns:w="http://schemas.openxmlformats.org/wordprocessingml/2006/main" xmlns:w14="http://schemas.microsoft.com/office/word/2010/wordml" xmlns:w15="http://schemas.microsoft.com/office/word/2012/wordml" xmlns:w16cex="http://schemas.microsoft.com/office/word/2018/wordml/cex" xmlns:w16cid="http://schemas.microsoft.com/office/word/2016/wordml/cid" xmlns:w16="http://schemas.microsoft.com/office/word/2018/wordml" xmlns:w16sdtdh="http://schemas.microsoft.com/office/word/2020/wordml/sdtdatahash" xmlns:w16se="http://schemas.microsoft.com/office/word/2015/wordml/symex" xmlns:wpg="http://schemas.microsoft.com/office/word/2010/wordprocessingGroup" xmlns:wpi="http://schemas.microsoft.com/office/word/2010/wordprocessingInk" xmlns:wne="http://schemas.microsoft.com/office/word/2006/wordml" xmlns:wps="http://schemas.microsoft.com/office/word/2010/wordprocessingShape" mc:Ignorable="w14 w15 w16se w16cid w16 w16cex w16sdtdh wp14">
-  <w15:commentEx w15:paraId="0B6DA90F" w15:done="0"/>
+  <w15:commentEx w15:paraId="5DE3ED5B" w15:done="0"/>
   <w15:commentEx w15:paraId="0E69C458" w15:done="0"/>
 </w15:commentsEx>
 </file>
 
 <file path=word/commentsExtensible.xml><?xml version="1.0" encoding="utf-8"?>
 <w16cex:commentsExtensible xmlns:wpc="http://schemas.microsoft.com/office/word/2010/wordprocessingCanvas" xmlns:cx="http://schemas.microsoft.com/office/drawing/2014/chartex" xmlns:cx1="http://schemas.microsoft.com/office/drawing/2015/9/8/chartex" xmlns:cx2="http://schemas.microsoft.com/office/drawing/2015/10/21/chartex" xmlns:cx3="http://schemas.microsoft.com/office/drawing/2016/5/9/chartex" xmlns:cx4="http://schemas.microsoft.com/office/drawing/2016/5/10/chartex" xmlns:cx5="http://schemas.microsoft.com/office/drawing/2016/5/11/chartex" xmlns:cx6="http://schemas.microsoft.com/office/drawing/2016/5/12/chartex" xmlns:cx7="http://schemas.microsoft.com/office/drawing/2016/5/13/chartex" xmlns:cx8="http://schemas.microsoft.com/office/drawing/2016/5/14/chartex" xmlns:mc="http://schemas.openxmlformats.org/markup-compatibility/2006" xmlns:aink="http://schemas.microsoft.com/office/drawing/2016/ink" xmlns:am3d="http://schemas.microsoft.com/office/drawing/2017/model3d" xmlns:o="urn:schemas-microsoft-com:office:office" xmlns:oel="http://schemas.microsoft.com/office/2019/extlst" xmlns:r="http://schemas.openxmlformats.org/officeDocument/2006/relationships" xmlns:m="http://schemas.openxmlformats.org/officeDocument/2006/math" xmlns:v="urn:schemas-microsoft-com:vml" xmlns:wp14="http://schemas.microsoft.com/office/word/2010/wordprocessingDrawing" xmlns:wp="http://schemas.openxmlformats.org/drawingml/2006/wordprocessingDrawing" xmlns:w10="urn:schemas-microsoft-com:office:word" xmlns:w="http://schemas.openxmlformats.org/wordprocessingml/2006/main" xmlns:w14="http://schemas.microsoft.com/office/word/2010/wordml" xmlns:w15="http://schemas.microsoft.com/office/word/2012/wordml" xmlns:w16cex="http://schemas.microsoft.com/office/word/2018/wordml/cex" xmlns:w16cid="http://schemas.microsoft.com/office/word/2016/wordml/cid" xmlns:w16="http://schemas.microsoft.com/office/word/2018/wordml" xmlns:w16sdtdh="http://schemas.microsoft.com/office/word/2020/wordml/sdtdatahash" xmlns:w16se="http://schemas.microsoft.com/office/word/2015/wordml/symex" xmlns:wpg="http://schemas.microsoft.com/office/word/2010/wordprocessingGroup" xmlns:wpi="http://schemas.microsoft.com/office/word/2010/wordprocessingInk" xmlns:wne="http://schemas.microsoft.com/office/word/2006/wordml" xmlns:wps="http://schemas.microsoft.com/office/word/2010/wordprocessingShape" mc:Ignorable="w14 w15 w16se w16cid w16 w16cex w16sdtdh wp14">
-  <w16cex:commentExtensible w16cex:durableId="2794E6AE" w16cex:dateUtc="2023-02-13T21:41:00Z"/>
+  <w16cex:commentExtensible w16cex:durableId="27AB5BDF" w16cex:dateUtc="2023-03-02T22:31:00Z"/>
   <w16cex:commentExtensible w16cex:durableId="27AB55E1" w16cex:dateUtc="2023-03-02T22:05:00Z"/>
 </w16cex:commentsExtensible>
 </file>
 
 <file path=word/commentsIds.xml><?xml version="1.0" encoding="utf-8"?>
 <w16cid:commentsIds xmlns:wpc="http://schemas.microsoft.com/office/word/2010/wordprocessingCanvas" xmlns:cx="http://schemas.microsoft.com/office/drawing/2014/chartex" xmlns:cx1="http://schemas.microsoft.com/office/drawing/2015/9/8/chartex" xmlns:cx2="http://schemas.microsoft.com/office/drawing/2015/10/21/chartex" xmlns:cx3="http://schemas.microsoft.com/office/drawing/2016/5/9/chartex" xmlns:cx4="http://schemas.microsoft.com/office/drawing/2016/5/10/chartex" xmlns:cx5="http://schemas.microsoft.com/office/drawing/2016/5/11/chartex" xmlns:cx6="http://schemas.microsoft.com/office/drawing/2016/5/12/chartex" xmlns:cx7="http://schemas.microsoft.com/office/drawing/2016/5/13/chartex" xmlns:cx8="http://schemas.microsoft.com/office/drawing/2016/5/14/chartex" xmlns:mc="http://schemas.openxmlformats.org/markup-compatibility/2006" xmlns:aink="http://schemas.microsoft.com/office/drawing/2016/ink" xmlns:am3d="http://schemas.microsoft.com/office/drawing/2017/model3d" xmlns:o="urn:schemas-microsoft-com:office:office" xmlns:oel="http://schemas.microsoft.com/office/2019/extlst" xmlns:r="http://schemas.openxmlformats.org/officeDocument/2006/relationships" xmlns:m="http://schemas.openxmlformats.org/officeDocument/2006/math" xmlns:v="urn:schemas-microsoft-com:vml" xmlns:wp14="http://schemas.microsoft.com/office/word/2010/wordprocessingDrawing" xmlns:wp="http://schemas.openxmlformats.org/drawingml/2006/wordprocessingDrawing" xmlns:w10="urn:schemas-microsoft-com:office:word" xmlns:w="http://schemas.openxmlformats.org/wordprocessingml/2006/main" xmlns:w14="http://schemas.microsoft.com/office/word/2010/wordml" xmlns:w15="http://schemas.microsoft.com/office/word/2012/wordml" xmlns:w16cex="http://schemas.microsoft.com/office/word/2018/wordml/cex" xmlns:w16cid="http://schemas.microsoft.com/office/word/2016/wordml/cid" xmlns:w16="http://schemas.microsoft.com/office/word/2018/wordml" xmlns:w16sdtdh="http://schemas.microsoft.com/office/word/2020/wordml/sdtdatahash" xmlns:w16se="http://schemas.microsoft.com/office/word/2015/wordml/symex" xmlns:wpg="http://schemas.microsoft.com/office/word/2010/wordprocessingGroup" xmlns:wpi="http://schemas.microsoft.com/office/word/2010/wordprocessingInk" xmlns:wne="http://schemas.microsoft.com/office/word/2006/wordml" xmlns:wps="http://schemas.microsoft.com/office/word/2010/wordprocessingShape" mc:Ignorable="w14 w15 w16se w16cid w16 w16cex w16sdtdh wp14">
-  <w16cid:commentId w16cid:paraId="0B6DA90F" w16cid:durableId="2794E6AE"/>
+  <w16cid:commentId w16cid:paraId="5DE3ED5B" w16cid:durableId="27AB5BDF"/>
   <w16cid:commentId w16cid:paraId="0E69C458" w16cid:durableId="27AB55E1"/>
 </w16cid:commentsIds>
 </file>

</xml_diff>

<commit_message>
Updates to ch 4 intro
</commit_message>
<xml_diff>
--- a/DEBkiss results/Chapter 4 draft.docx
+++ b/DEBkiss results/Chapter 4 draft.docx
@@ -8,25 +8,48 @@
         <w:spacing w:line="480" w:lineRule="auto"/>
       </w:pPr>
       <w:r>
-        <w:t>Chapter 4 Outline</w:t>
-      </w:r>
-    </w:p>
-    <w:p>
-      <w:pPr>
-        <w:pStyle w:val="TS"/>
-        <w:spacing w:line="480" w:lineRule="auto"/>
-      </w:pPr>
-    </w:p>
-    <w:p>
-      <w:pPr>
-        <w:pStyle w:val="TS"/>
-        <w:spacing w:line="480" w:lineRule="auto"/>
-      </w:pPr>
-      <w:r>
+        <w:t>Chapter 4 Draft</w:t>
+      </w:r>
+    </w:p>
+    <w:p>
+      <w:pPr>
+        <w:pStyle w:val="TS"/>
+        <w:spacing w:line="480" w:lineRule="auto"/>
+      </w:pPr>
+    </w:p>
+    <w:p>
+      <w:pPr>
+        <w:pStyle w:val="TS"/>
+        <w:spacing w:line="480" w:lineRule="auto"/>
         <w:rPr>
           <w:b/>
           <w:bCs/>
         </w:rPr>
+      </w:pPr>
+      <w:r>
+        <w:rPr>
+          <w:b/>
+          <w:bCs/>
+        </w:rPr>
+        <w:t>Abstract</w:t>
+      </w:r>
+    </w:p>
+    <w:p>
+      <w:pPr>
+        <w:pStyle w:val="TS"/>
+        <w:spacing w:line="480" w:lineRule="auto"/>
+      </w:pPr>
+    </w:p>
+    <w:p>
+      <w:pPr>
+        <w:pStyle w:val="TS"/>
+        <w:spacing w:line="480" w:lineRule="auto"/>
+      </w:pPr>
+      <w:r>
+        <w:rPr>
+          <w:b/>
+          <w:bCs/>
+        </w:rPr>
         <w:t>Introduction</w:t>
       </w:r>
     </w:p>
@@ -128,7 +151,11 @@
         <w:t xml:space="preserve"> Embryos and young larvae </w:t>
       </w:r>
       <w:r>
-        <w:t xml:space="preserve">rely largely on diffusion for oxygen uptake and lack well-developed mechanisms, such as high surface area gills, to meet oxygen demands in low DO water and are not mobile enough to escape hypoxic zones. Mortality can result directly from severe hypoxia or indirectly from reduced growth increasing susceptibility to predation. Even fish that survive may incur sublethal effects with lifelong consequences for growth, development, and reproduction. Understanding the mechanistic responses to hypoxia can help predict how tolerant fishes will be to intensifying hypoxic zones and how their sensitivity to predation and additional environmental stressors could change. </w:t>
+        <w:t xml:space="preserve">rely largely on diffusion for oxygen uptake and lack well-developed mechanisms, such as high surface area gills, to meet oxygen demands in low DO water and are not mobile enough to escape hypoxic zones. Mortality can result directly from severe hypoxia or indirectly from reduced growth increasing susceptibility to predation. Even fish that survive may incur sublethal effects with lifelong consequences for growth, development, and reproduction. Understanding the mechanistic responses to hypoxia can help predict how tolerant fishes will be to intensifying </w:t>
+      </w:r>
+      <w:r>
+        <w:lastRenderedPageBreak/>
+        <w:t xml:space="preserve">hypoxic zones and how their sensitivity to predation and additional environmental stressors could change. </w:t>
       </w:r>
     </w:p>
     <w:p>
@@ -138,16 +165,216 @@
         <w:ind w:firstLine="720"/>
       </w:pPr>
       <w:r>
+        <w:t xml:space="preserve">When targeted conservation action is </w:t>
+      </w:r>
+      <w:r>
+        <w:t>desired</w:t>
+      </w:r>
+      <w:r>
+        <w:t>, population-level risks associated with stressors are important to quantify</w:t>
+      </w:r>
+      <w:r>
+        <w:t xml:space="preserve"> because this level is most often used for management</w:t>
+      </w:r>
+      <w:r>
+        <w:t xml:space="preserve">. </w:t>
+      </w:r>
+      <w:r>
+        <w:t>M</w:t>
+      </w:r>
+      <w:r>
+        <w:t>uch</w:t>
+      </w:r>
+      <w:r>
+        <w:t xml:space="preserve"> research on </w:t>
+      </w:r>
+      <w:r>
+        <w:t>stressor</w:t>
+      </w:r>
+      <w:r>
+        <w:t xml:space="preserve"> effects uses laboratory experiments to measure physiological responses, but</w:t>
+      </w:r>
+      <w:r>
+        <w:t xml:space="preserve"> additional steps can be taken to elucidate how these translate to life history outcomes such as recruitment and reproductive investment in the next generation</w:t>
+      </w:r>
+      <w:r>
+        <w:t xml:space="preserve">. </w:t>
+      </w:r>
+      <w:r>
+        <w:t>Models that connect</w:t>
+      </w:r>
+      <w:r>
+        <w:t xml:space="preserve"> physiological and energetic mechanisms of </w:t>
+      </w:r>
+      <w:r>
+        <w:t>stressor</w:t>
+      </w:r>
+      <w:r>
+        <w:t xml:space="preserve"> effects</w:t>
+      </w:r>
+      <w:r>
+        <w:t xml:space="preserve"> to life history</w:t>
+      </w:r>
+      <w:r>
+        <w:t xml:space="preserve"> create widely applicable tool</w:t>
+      </w:r>
+      <w:r>
+        <w:t xml:space="preserve">s </w:t>
+      </w:r>
+      <w:r>
+        <w:t xml:space="preserve">that can be used </w:t>
+      </w:r>
+      <w:r>
+        <w:t>to make</w:t>
+      </w:r>
+      <w:r>
+        <w:t xml:space="preserve"> population-level predictions</w:t>
+      </w:r>
+      <w:r>
+        <w:t xml:space="preserve">. Dynamic Energy Budget (DEB) modeling is a bioenergetic framework designed to bridge multiple levels of biological organization in assessing stressor effects in </w:t>
+      </w:r>
+      <w:r>
+        <w:t>a vast variety of species</w:t>
+      </w:r>
+      <w:r>
+        <w:t xml:space="preserve"> (</w:t>
+      </w:r>
+      <w:proofErr w:type="spellStart"/>
+      <w:r>
+        <w:t>Kooijman</w:t>
+      </w:r>
+      <w:proofErr w:type="spellEnd"/>
+      <w:r>
+        <w:t>, 2010</w:t>
+      </w:r>
+      <w:r>
+        <w:t xml:space="preserve">; </w:t>
+      </w:r>
+      <w:proofErr w:type="spellStart"/>
+      <w:r>
+        <w:t>AmP</w:t>
+      </w:r>
+      <w:proofErr w:type="spellEnd"/>
+      <w:r>
+        <w:t>, 202</w:t>
+      </w:r>
+      <w:r>
+        <w:t>3</w:t>
+      </w:r>
+      <w:r>
+        <w:t xml:space="preserve">). </w:t>
+      </w:r>
+      <w:r>
+        <w:t xml:space="preserve">The model follows energy allocation, in the form of </w:t>
+      </w:r>
+      <w:proofErr w:type="spellStart"/>
+      <w:r>
+        <w:t>suborganismal</w:t>
+      </w:r>
+      <w:proofErr w:type="spellEnd"/>
+      <w:r>
+        <w:t xml:space="preserve"> metabolic fluxes, and how it leads to life history outcomes such as growth rate, reproductive output, and survival</w:t>
+      </w:r>
+      <w:r>
+        <w:t>, using physical and biological concepts that are generalizable to most species (</w:t>
+      </w:r>
+      <w:proofErr w:type="spellStart"/>
+      <w:r>
+        <w:t>Jusup</w:t>
+      </w:r>
+      <w:proofErr w:type="spellEnd"/>
+      <w:r>
+        <w:t xml:space="preserve"> et al., 2017)</w:t>
+      </w:r>
+      <w:r>
+        <w:t>. It accounts for differences in the energy budget at each stage to allow modeling of life stage transition timing and stage-specific mortality (</w:t>
+      </w:r>
+      <w:proofErr w:type="spellStart"/>
+      <w:r>
+        <w:t>Kooijman</w:t>
+      </w:r>
+      <w:proofErr w:type="spellEnd"/>
+      <w:r>
+        <w:t>, 2010). DEB theory is often used to connect experimental observations of multiple stressor effects to both the underlying energetic mechanisms</w:t>
+      </w:r>
+      <w:r>
+        <w:t xml:space="preserve"> (</w:t>
+      </w:r>
+      <w:proofErr w:type="spellStart"/>
+      <w:r>
+        <w:t>Kooijman</w:t>
+      </w:r>
+      <w:proofErr w:type="spellEnd"/>
+      <w:r>
+        <w:t>, 2017)</w:t>
+      </w:r>
+      <w:r>
+        <w:t xml:space="preserve"> and life history outcomes that feed into population dynamics (Martin et al., 2013; </w:t>
+      </w:r>
+      <w:proofErr w:type="spellStart"/>
+      <w:r>
+        <w:t>Smallegange</w:t>
+      </w:r>
+      <w:proofErr w:type="spellEnd"/>
+      <w:r>
+        <w:t xml:space="preserve"> et al., 2017)</w:t>
+      </w:r>
+      <w:r>
+        <w:t>. These capabilities make DEB theory an excellent tool for enhancing the utility of experimental data in conservation and management (</w:t>
+      </w:r>
+      <w:proofErr w:type="spellStart"/>
+      <w:r>
+        <w:t>Lavaud</w:t>
+      </w:r>
+      <w:proofErr w:type="spellEnd"/>
+      <w:r>
+        <w:t xml:space="preserve"> et al., 2021). </w:t>
+      </w:r>
+    </w:p>
+    <w:p>
+      <w:pPr>
+        <w:pStyle w:val="TS"/>
+        <w:spacing w:line="480" w:lineRule="auto"/>
+        <w:ind w:firstLine="720"/>
+      </w:pPr>
+    </w:p>
+    <w:p>
+      <w:pPr>
+        <w:pStyle w:val="TS"/>
+        <w:spacing w:line="480" w:lineRule="auto"/>
+        <w:ind w:firstLine="720"/>
+      </w:pPr>
+    </w:p>
+    <w:p>
+      <w:pPr>
+        <w:pStyle w:val="TS"/>
+        <w:spacing w:line="480" w:lineRule="auto"/>
+        <w:ind w:firstLine="720"/>
+      </w:pPr>
+      <w:r>
         <w:lastRenderedPageBreak/>
-        <w:t xml:space="preserve">Topic: we need a DEB model to bridge </w:t>
-      </w:r>
-      <w:proofErr w:type="spellStart"/>
-      <w:r>
-        <w:t>suborganismal</w:t>
-      </w:r>
-      <w:proofErr w:type="spellEnd"/>
-      <w:r>
-        <w:t xml:space="preserve"> and population-level processes for management purposes. </w:t>
+        <w:t xml:space="preserve">but </w:t>
+      </w:r>
+      <w:proofErr w:type="gramStart"/>
+      <w:r>
+        <w:t>also</w:t>
+      </w:r>
+      <w:proofErr w:type="gramEnd"/>
+      <w:r>
+        <w:t xml:space="preserve"> be incorporated into larger models of other stressor impacts such as acidification and contaminant effects. This type of work could be continued for </w:t>
+      </w:r>
+      <w:r>
+        <w:rPr>
+          <w:i/>
+          <w:iCs/>
+        </w:rPr>
+        <w:t>M. menidia</w:t>
+      </w:r>
+      <w:r>
+        <w:t xml:space="preserve"> as a model species and ecologically important fish, or it could be modified to other species for which similar data are available.</w:t>
+      </w:r>
+      <w:r>
+        <w:t>’</w:t>
       </w:r>
     </w:p>
     <w:p>
@@ -156,12 +383,6 @@
         <w:spacing w:line="480" w:lineRule="auto"/>
         <w:ind w:firstLine="720"/>
       </w:pPr>
-      <w:r>
-        <w:t xml:space="preserve">When targeted conservation action is an option, population-level risks associated with stressors are important to quantify. </w:t>
-      </w:r>
-      <w:r>
-        <w:t xml:space="preserve">Changes in duration and spatial extent of hypoxia may have population-level consequences that are not apparent when looking at individual physiological responses to hypoxia. </w:t>
-      </w:r>
     </w:p>
     <w:p>
       <w:pPr>
@@ -169,45 +390,6 @@
         <w:spacing w:line="480" w:lineRule="auto"/>
         <w:ind w:firstLine="720"/>
       </w:pPr>
-    </w:p>
-    <w:p>
-      <w:pPr>
-        <w:pStyle w:val="TS"/>
-        <w:spacing w:line="480" w:lineRule="auto"/>
-      </w:pPr>
-      <w:r>
-        <w:t>‘</w:t>
-      </w:r>
-      <w:r>
-        <w:t xml:space="preserve">Developing a model that incorporates physiological and energetic mechanisms of hypoxia effects creates a widely applicable tool that can be used not only for making population-level predictions of hypoxia effects, but also be incorporated into larger models of other stressor impacts such as acidification and contaminant effects. This type of work could be continued for </w:t>
-      </w:r>
-      <w:r>
-        <w:rPr>
-          <w:i/>
-          <w:iCs/>
-        </w:rPr>
-        <w:t>M. menidia</w:t>
-      </w:r>
-      <w:r>
-        <w:t xml:space="preserve"> as a model species and ecologically important fish, or it could be modified to other species for which similar data are available.</w:t>
-      </w:r>
-      <w:r>
-        <w:t>’</w:t>
-      </w:r>
-    </w:p>
-    <w:p>
-      <w:pPr>
-        <w:pStyle w:val="TS"/>
-        <w:spacing w:line="480" w:lineRule="auto"/>
-        <w:ind w:firstLine="720"/>
-      </w:pPr>
-    </w:p>
-    <w:p>
-      <w:pPr>
-        <w:pStyle w:val="TS"/>
-        <w:spacing w:line="480" w:lineRule="auto"/>
-        <w:ind w:firstLine="720"/>
-      </w:pPr>
       <w:r>
         <w:t xml:space="preserve">Topic: This is </w:t>
       </w:r>
@@ -292,7 +474,6 @@
         <w:spacing w:line="480" w:lineRule="auto"/>
       </w:pPr>
       <w:r>
-        <w:lastRenderedPageBreak/>
         <w:t xml:space="preserve">Topic: This is how we expect </w:t>
       </w:r>
       <w:proofErr w:type="spellStart"/>
@@ -455,7 +636,11 @@
         <w:t xml:space="preserve"> that </w:t>
       </w:r>
       <w:r>
-        <w:t>population declines are not a concern, but without knowledge of the mechanisms of early life impacts it is hard to predict whether this will change under increased hypoxia and coinciding stressors (</w:t>
+        <w:t xml:space="preserve">population declines are not a concern, but without knowledge of </w:t>
+      </w:r>
+      <w:r>
+        <w:lastRenderedPageBreak/>
+        <w:t>the mechanisms of early life impacts it is hard to predict whether this will change under increased hypoxia and coinciding stressors (</w:t>
       </w:r>
       <w:r>
         <w:rPr>
@@ -477,10 +662,18 @@
         <w:t>multiple physiological responses</w:t>
       </w:r>
       <w:r>
-        <w:t xml:space="preserve"> we have documented in order </w:t>
-      </w:r>
-      <w:r>
-        <w:t>to quantify population-level consequences, and a DEB model builds the foundation to do so</w:t>
+        <w:t xml:space="preserve"> we have documented </w:t>
+      </w:r>
+      <w:proofErr w:type="gramStart"/>
+      <w:r>
+        <w:t xml:space="preserve">in order </w:t>
+      </w:r>
+      <w:r>
+        <w:t>to</w:t>
+      </w:r>
+      <w:proofErr w:type="gramEnd"/>
+      <w:r>
+        <w:t xml:space="preserve"> quantify population-level consequences, and a DEB model builds the foundation to do so</w:t>
       </w:r>
       <w:r>
         <w:t xml:space="preserve"> (</w:t>
@@ -530,7 +723,15 @@
         <w:t xml:space="preserve"> hatch survival and size (Cross et al., 2019) because embryos do not feed. </w:t>
       </w:r>
       <w:r>
-        <w:t xml:space="preserve">For this reason it is necessary to put a particular focus on the early life energy budget and attempt to identify alternative DEB processes in </w:t>
+        <w:t xml:space="preserve">For this </w:t>
+      </w:r>
+      <w:proofErr w:type="gramStart"/>
+      <w:r>
+        <w:t>reason</w:t>
+      </w:r>
+      <w:proofErr w:type="gramEnd"/>
+      <w:r>
+        <w:t xml:space="preserve"> it is necessary to put a particular focus on the early life energy budget and attempt to identify alternative DEB processes in </w:t>
       </w:r>
       <w:r>
         <w:rPr>
@@ -572,8 +773,58 @@
         <w:spacing w:line="480" w:lineRule="auto"/>
       </w:pPr>
       <w:r>
+        <w:t xml:space="preserve">Developing a model that incorporates physiological and energetic mechanisms of hypoxia effects creates a widely applicable tool that can be used not only for making population-level predictions of hypoxia effects, but also be incorporated into larger models of other stressor impacts such as acidification and contaminant effects. This type of work could be continued for </w:t>
+      </w:r>
+      <w:r>
+        <w:rPr>
+          <w:i/>
+          <w:iCs/>
+        </w:rPr>
+        <w:t>M. menidia</w:t>
+      </w:r>
+      <w:r>
+        <w:t xml:space="preserve"> as a model species and ecologically important fish, or it could be modified to other species for which similar data are available. </w:t>
+      </w:r>
+    </w:p>
+    <w:p>
+      <w:pPr>
+        <w:pStyle w:val="TS"/>
+        <w:spacing w:line="480" w:lineRule="auto"/>
+      </w:pPr>
+    </w:p>
+    <w:p>
+      <w:pPr>
+        <w:pStyle w:val="TS"/>
+        <w:spacing w:line="480" w:lineRule="auto"/>
+        <w:rPr>
+          <w:i/>
+          <w:iCs/>
+        </w:rPr>
+      </w:pPr>
+      <w:r>
+        <w:rPr>
+          <w:i/>
+          <w:iCs/>
+        </w:rPr>
+        <w:t>Research approach</w:t>
+      </w:r>
+    </w:p>
+    <w:p>
+      <w:pPr>
+        <w:pStyle w:val="TS"/>
+        <w:spacing w:line="480" w:lineRule="auto"/>
+      </w:pPr>
+      <w:r>
         <w:lastRenderedPageBreak/>
-        <w:t xml:space="preserve">Developing a model that incorporates physiological and energetic mechanisms of hypoxia effects creates a widely applicable tool that can be used not only for making population-level predictions of hypoxia effects, but also be incorporated into larger models of other stressor impacts such as acidification and contaminant effects. This type of work could be continued for </w:t>
+        <w:t xml:space="preserve">We used a </w:t>
+      </w:r>
+      <w:proofErr w:type="spellStart"/>
+      <w:r>
+        <w:t>DEBkiss</w:t>
+      </w:r>
+      <w:proofErr w:type="spellEnd"/>
+      <w:r>
+        <w:t xml:space="preserve"> model to simulate the response of </w:t>
       </w:r>
       <w:r>
         <w:rPr>
@@ -583,39 +834,22 @@
         <w:t>M. menidia</w:t>
       </w:r>
       <w:r>
-        <w:t xml:space="preserve"> as a model species and ecologically important fish, or it could be modified to other species for which similar data are available. </w:t>
-      </w:r>
-    </w:p>
-    <w:p>
-      <w:pPr>
-        <w:pStyle w:val="TS"/>
-        <w:spacing w:line="480" w:lineRule="auto"/>
-      </w:pPr>
-    </w:p>
-    <w:p>
-      <w:pPr>
-        <w:pStyle w:val="TS"/>
-        <w:spacing w:line="480" w:lineRule="auto"/>
-        <w:rPr>
-          <w:i/>
-          <w:iCs/>
-        </w:rPr>
-      </w:pPr>
-      <w:r>
-        <w:rPr>
-          <w:i/>
-          <w:iCs/>
-        </w:rPr>
-        <w:t>Research approach</w:t>
-      </w:r>
-    </w:p>
-    <w:p>
-      <w:pPr>
-        <w:pStyle w:val="TS"/>
-        <w:spacing w:line="480" w:lineRule="auto"/>
-      </w:pPr>
-      <w:r>
-        <w:t xml:space="preserve">We used a </w:t>
+        <w:t xml:space="preserve"> to oxygen levels from experiments and identify the DEB parameter(s) that, when adjusted with a stress function, allow the model to replicate observed differences in hatch length, hatch time, and survival. </w:t>
+      </w:r>
+    </w:p>
+    <w:p>
+      <w:pPr>
+        <w:pStyle w:val="TS"/>
+        <w:spacing w:line="480" w:lineRule="auto"/>
+      </w:pPr>
+    </w:p>
+    <w:p>
+      <w:pPr>
+        <w:pStyle w:val="TS"/>
+        <w:spacing w:line="480" w:lineRule="auto"/>
+      </w:pPr>
+      <w:r>
+        <w:t xml:space="preserve">We first estimated </w:t>
       </w:r>
       <w:proofErr w:type="spellStart"/>
       <w:r>
@@ -623,7 +857,7 @@
       </w:r>
       <w:proofErr w:type="spellEnd"/>
       <w:r>
-        <w:t xml:space="preserve"> model to simulate the response of </w:t>
+        <w:t xml:space="preserve"> parameters for </w:t>
       </w:r>
       <w:r>
         <w:rPr>
@@ -633,39 +867,6 @@
         <w:t>M. menidia</w:t>
       </w:r>
       <w:r>
-        <w:t xml:space="preserve"> to oxygen levels from experiments and identify the DEB parameter(s) that, when adjusted with a stress function, allow the model to replicate observed differences in hatch length, hatch time, and survival. </w:t>
-      </w:r>
-    </w:p>
-    <w:p>
-      <w:pPr>
-        <w:pStyle w:val="TS"/>
-        <w:spacing w:line="480" w:lineRule="auto"/>
-      </w:pPr>
-    </w:p>
-    <w:p>
-      <w:pPr>
-        <w:pStyle w:val="TS"/>
-        <w:spacing w:line="480" w:lineRule="auto"/>
-      </w:pPr>
-      <w:r>
-        <w:t xml:space="preserve">We first estimated </w:t>
-      </w:r>
-      <w:proofErr w:type="spellStart"/>
-      <w:r>
-        <w:t>DEBkiss</w:t>
-      </w:r>
-      <w:proofErr w:type="spellEnd"/>
-      <w:r>
-        <w:t xml:space="preserve"> parameters for </w:t>
-      </w:r>
-      <w:r>
-        <w:rPr>
-          <w:i/>
-          <w:iCs/>
-        </w:rPr>
-        <w:t>M. menidia</w:t>
-      </w:r>
-      <w:r>
         <w:t xml:space="preserve"> using data, primarily from the early life stages, to calculate some parameters and estimating others by fitting the model to the data. The univariate datasets for the model are total length, reproduction, egg buffer mass, and survival over time. We also used data on length, dry weight, length at puberty, and food level in experiments to fix some parameters, and suggested values to fix primary parameters we did not have the data to estimate. </w:t>
       </w:r>
     </w:p>
@@ -750,11 +951,7 @@
       </w:r>
       <w:proofErr w:type="spellEnd"/>
       <w:r>
-        <w:t xml:space="preserve">) and run the model to see how well the predicted data (length, egg buffer depletion, and survival) match observed data for the corresponding treatments. The experimental data are summarized in Table </w:t>
-      </w:r>
-      <w:r>
-        <w:lastRenderedPageBreak/>
-        <w:t xml:space="preserve">1. The stress function was based on Jager (2018) and further developed based on measured routine metabolic rates of embryos and larvae under steadily decreasing oxygen levels, which gave thresholds for oxygen levels below which the stress function would be turned on (above the threshold oxygen-related stress would not affect the parameter). </w:t>
+        <w:t xml:space="preserve">) and run the model to see how well the predicted data (length, egg buffer depletion, and survival) match observed data for the corresponding treatments. The experimental data are summarized in Table 1. The stress function was based on Jager (2018) and further developed based on measured routine metabolic rates of embryos and larvae under steadily decreasing oxygen levels, which gave thresholds for oxygen levels below which the stress function would be turned on (above the threshold oxygen-related stress would not affect the parameter). </w:t>
       </w:r>
     </w:p>
     <w:p>
@@ -795,6 +992,7 @@
         <w:spacing w:line="480" w:lineRule="auto"/>
       </w:pPr>
       <w:r>
+        <w:lastRenderedPageBreak/>
         <w:t xml:space="preserve">Adding a stress function to reduce </w:t>
       </w:r>
       <w:proofErr w:type="spellStart"/>
@@ -1002,7 +1200,15 @@
       </w:r>
       <w:proofErr w:type="spellEnd"/>
       <w:r>
-        <w:t xml:space="preserve"> directly into structure) and metabolic products. So with less oxygen, less assimilation can happen and more anaerobic metabolism is used instead (also leading to the effect on conversion efficiency described above). </w:t>
+        <w:t xml:space="preserve"> directly into structure) and metabolic products. </w:t>
+      </w:r>
+      <w:proofErr w:type="gramStart"/>
+      <w:r>
+        <w:t>So</w:t>
+      </w:r>
+      <w:proofErr w:type="gramEnd"/>
+      <w:r>
+        <w:t xml:space="preserve"> with less oxygen, less assimilation can happen and more anaerobic metabolism is used instead (also leading to the effect on conversion efficiency described above). </w:t>
       </w:r>
     </w:p>
     <w:p>
@@ -1507,11 +1713,7 @@
         <w:t>)</w:t>
       </w:r>
       <w:r>
-        <w:t xml:space="preserve"> with </w:t>
-      </w:r>
-      <w:r>
-        <w:lastRenderedPageBreak/>
-        <w:t xml:space="preserve">a conversion efficiency </w:t>
+        <w:t xml:space="preserve"> with a conversion efficiency </w:t>
       </w:r>
       <w:proofErr w:type="spellStart"/>
       <w:r>
@@ -1865,7 +2067,15 @@
         <w:t xml:space="preserve">he </w:t>
       </w:r>
       <w:r>
-        <w:t>non-somatic fraction of assimilates is spent on maturation, or increasing complexity through gonad development. O</w:t>
+        <w:t xml:space="preserve">non-somatic fraction of assimilates is spent on </w:t>
+      </w:r>
+      <w:proofErr w:type="gramStart"/>
+      <w:r>
+        <w:t>maturation, or</w:t>
+      </w:r>
+      <w:proofErr w:type="gramEnd"/>
+      <w:r>
+        <w:t xml:space="preserve"> increasing complexity through gonad development. O</w:t>
       </w:r>
       <w:r>
         <w:t xml:space="preserve">nce the </w:t>
@@ -1963,7 +2173,19 @@
         <w:t>M. menidia</w:t>
       </w:r>
       <w:r>
-        <w:t xml:space="preserve"> have a distinct larval and juvenile stage, here the energy budget of each stage is assumed to be identical and both are referred to as the juvenile stage. </w:t>
+        <w:t xml:space="preserve"> have a distinct larval and juvenile </w:t>
+      </w:r>
+      <w:r>
+        <w:lastRenderedPageBreak/>
+        <w:t xml:space="preserve">stage, here the energy budget of each stage is assumed to be </w:t>
+      </w:r>
+      <w:proofErr w:type="gramStart"/>
+      <w:r>
+        <w:t>identical</w:t>
+      </w:r>
+      <w:proofErr w:type="gramEnd"/>
+      <w:r>
+        <w:t xml:space="preserve"> and both are referred to as the juvenile stage. </w:t>
       </w:r>
       <w:proofErr w:type="spellStart"/>
       <w:r>
@@ -2635,26 +2857,47 @@
         <w:rPr>
           <w:rFonts w:cs="Times New Roman"/>
         </w:rPr>
-        <w:t>) to data for survival to hatching and larval/juveniles survival</w:t>
-      </w:r>
+        <w:t>) to data for survival to hatching and larval/</w:t>
+      </w:r>
+      <w:proofErr w:type="gramStart"/>
       <w:r>
         <w:rPr>
           <w:rFonts w:cs="Times New Roman"/>
         </w:rPr>
+        <w:t>juveniles</w:t>
+      </w:r>
+      <w:proofErr w:type="gramEnd"/>
+      <w:r>
+        <w:rPr>
+          <w:rFonts w:cs="Times New Roman"/>
+        </w:rPr>
+        <w:t xml:space="preserve"> survival</w:t>
+      </w:r>
+      <w:r>
+        <w:rPr>
+          <w:rFonts w:cs="Times New Roman"/>
+        </w:rPr>
         <w:t xml:space="preserve"> (Figure 1)</w:t>
       </w:r>
       <w:r>
         <w:rPr>
           <w:rFonts w:cs="Times New Roman"/>
         </w:rPr>
-        <w:t xml:space="preserve">. In addition to allowing an </w:t>
-      </w:r>
+        <w:t xml:space="preserve">. In addition to allowing an alternative outcome to hatching when the egg buffer is depleted, this allowed us to examine survival </w:t>
+      </w:r>
+      <w:proofErr w:type="gramStart"/>
       <w:r>
         <w:rPr>
           <w:rFonts w:cs="Times New Roman"/>
         </w:rPr>
-        <w:lastRenderedPageBreak/>
-        <w:t xml:space="preserve">alternative outcome to hatching when the egg buffer is depleted, this allowed us to examine survival as a consequence of hypoxia effects on the energy budget. </w:t>
+        <w:t>as a consequence of</w:t>
+      </w:r>
+      <w:proofErr w:type="gramEnd"/>
+      <w:r>
+        <w:rPr>
+          <w:rFonts w:cs="Times New Roman"/>
+        </w:rPr>
+        <w:t xml:space="preserve"> hypoxia effects on the energy budget. </w:t>
       </w:r>
       <w:r>
         <w:rPr>
@@ -2982,7 +3225,6 @@
         <w:spacing w:line="480" w:lineRule="auto"/>
       </w:pPr>
       <w:r>
-        <w:lastRenderedPageBreak/>
         <w:drawing>
           <wp:inline distT="0" distB="0" distL="0" distR="0" wp14:anchorId="7234623C" wp14:editId="1A1A7170">
             <wp:extent cx="5943600" cy="2453005"/>
@@ -3085,7 +3327,11 @@
       </w:pPr>
       <w:r>
         <w:tab/>
-        <w:t>For the base model we calculated and fitted parameters based on total length over time, initial egg buffer mass, time from fertilization to hatching (when egg buffer mass equals zero), cumulative egg production over time, and proportion surviving since fertilization over time. This allowed us to estimate length at puberty</w:t>
+        <w:t xml:space="preserve">For the base model we calculated and fitted parameters based on total length over time, initial egg buffer mass, time from fertilization to hatching (when egg buffer mass equals zero), </w:t>
+      </w:r>
+      <w:r>
+        <w:lastRenderedPageBreak/>
+        <w:t>cumulative egg production over time, and proportion surviving since fertilization over time. This allowed us to estimate length at puberty</w:t>
       </w:r>
       <w:r>
         <w:t xml:space="preserve"> (</w:t>
@@ -3345,7 +3591,15 @@
       </w:r>
       <w:proofErr w:type="spellEnd"/>
       <w:r>
-        <w:t xml:space="preserve"> by adjusting these parameters to simulate a growth curve similar to the data, fix </w:t>
+        <w:t xml:space="preserve"> by adjusting these parameters to simulate a growth curve </w:t>
+      </w:r>
+      <w:proofErr w:type="gramStart"/>
+      <w:r>
+        <w:t>similar to</w:t>
+      </w:r>
+      <w:proofErr w:type="gramEnd"/>
+      <w:r>
+        <w:t xml:space="preserve"> the data, fix </w:t>
       </w:r>
       <w:proofErr w:type="spellStart"/>
       <w:r>
@@ -3380,11 +3634,7 @@
         <w:t xml:space="preserve"> </w:t>
       </w:r>
       <w:r>
-        <w:t xml:space="preserve">to a reasonable value based on </w:t>
-      </w:r>
-      <w:r>
-        <w:lastRenderedPageBreak/>
-        <w:t xml:space="preserve">ultimate length, then estimate </w:t>
+        <w:t xml:space="preserve">to a reasonable value based on ultimate length, then estimate </w:t>
       </w:r>
       <w:proofErr w:type="spellStart"/>
       <w:r>
@@ -3421,8 +3671,17 @@
           <w:i/>
           <w:iCs/>
         </w:rPr>
-        <w:t>ad libitum</w:t>
-      </w:r>
+        <w:t xml:space="preserve">ad </w:t>
+      </w:r>
+      <w:proofErr w:type="gramStart"/>
+      <w:r>
+        <w:rPr>
+          <w:i/>
+          <w:iCs/>
+        </w:rPr>
+        <w:t>libitum</w:t>
+      </w:r>
+      <w:proofErr w:type="gramEnd"/>
       <w:r>
         <w:t xml:space="preserve"> so </w:t>
       </w:r>
@@ -3483,7 +3742,15 @@
         <w:t>2</w:t>
       </w:r>
       <w:r>
-        <w:t xml:space="preserve">) levels but the control conditions were static, so we used total length data from these treatments for the base model as well (Cross et al., 2019). We sourced additional length data for the base model from control levels of experiments that exposed </w:t>
+        <w:t xml:space="preserve">) </w:t>
+      </w:r>
+      <w:proofErr w:type="gramStart"/>
+      <w:r>
+        <w:t>levels</w:t>
+      </w:r>
+      <w:proofErr w:type="gramEnd"/>
+      <w:r>
+        <w:t xml:space="preserve"> but the control conditions were static, so we used total length data from these treatments for the base model as well (Cross et al., 2019). We sourced additional length data for the base model from control levels of experiments that exposed </w:t>
       </w:r>
       <w:r>
         <w:rPr>
@@ -3546,7 +3813,11 @@
         <w:t>2</w:t>
       </w:r>
       <w:r>
-        <w:t xml:space="preserve"> treatments and strip-spawned once they reached reproductive maturity. We only used data from control fish. Data for time to hatching (i.e., time at which egg buffer mass is zero) and survival to hatching and 15 </w:t>
+        <w:t xml:space="preserve"> </w:t>
+      </w:r>
+      <w:r>
+        <w:lastRenderedPageBreak/>
+        <w:t xml:space="preserve">treatments and strip-spawned once they reached reproductive maturity. We only used data from control fish. Data for time to hatching (i.e., time at which egg buffer mass is zero) and survival to hatching and 15 </w:t>
       </w:r>
       <w:proofErr w:type="spellStart"/>
       <w:r>
@@ -3676,7 +3947,6 @@
           <w:b/>
           <w:bCs/>
         </w:rPr>
-        <w:lastRenderedPageBreak/>
         <w:t xml:space="preserve">Table 1. </w:t>
       </w:r>
       <w:proofErr w:type="spellStart"/>
@@ -4850,7 +5120,11 @@
       </w:r>
       <w:proofErr w:type="spellEnd"/>
       <w:r>
-        <w:t xml:space="preserve"> parameters, estimated three parameters by fitting them to data, and fixed parameters for which we had insufficient data to calculate or estimate at suggested values (Jager, 2018). The primary parameters and their calculated or estimated values are found in Table 1. Fitting was done </w:t>
+        <w:t xml:space="preserve"> parameters, estimated three parameters by fitting them to data, and fixed parameters for which we had insufficient data to calculate or estimate at </w:t>
+      </w:r>
+      <w:r>
+        <w:lastRenderedPageBreak/>
+        <w:t xml:space="preserve">suggested values (Jager, 2018). The primary parameters and their calculated or estimated values are found in Table 1. Fitting was done </w:t>
       </w:r>
       <w:r>
         <w:t xml:space="preserve">in </w:t>
@@ -4934,7 +5208,6 @@
         <w:spacing w:line="480" w:lineRule="auto"/>
       </w:pPr>
       <w:r>
-        <w:lastRenderedPageBreak/>
         <w:tab/>
         <w:t xml:space="preserve">Before estimating any parameters with the optimization described above, we ran simulations of the predicted data with a set of default parameters and parameters sourced from existing data on </w:t>
       </w:r>
@@ -5110,7 +5383,21 @@
         <w:rPr>
           <w:rFonts w:cs="Times New Roman"/>
         </w:rPr>
-        <w:t xml:space="preserve">. Both of these parameters affect growth and egg buffer depletion so they could not be estimated simultaneously, but we did not have sufficient data to calculate them as we did </w:t>
+        <w:t xml:space="preserve">. </w:t>
+      </w:r>
+      <w:proofErr w:type="gramStart"/>
+      <w:r>
+        <w:rPr>
+          <w:rFonts w:cs="Times New Roman"/>
+        </w:rPr>
+        <w:t>Both of these</w:t>
+      </w:r>
+      <w:proofErr w:type="gramEnd"/>
+      <w:r>
+        <w:rPr>
+          <w:rFonts w:cs="Times New Roman"/>
+        </w:rPr>
+        <w:t xml:space="preserve"> parameters affect growth and egg buffer depletion so they could not be estimated simultaneously, but we did not have sufficient data to calculate them as we did </w:t>
       </w:r>
       <w:proofErr w:type="spellStart"/>
       <w:r>
@@ -5260,11 +5547,7 @@
         <w:t>36</w:t>
       </w:r>
       <w:r>
-        <w:t xml:space="preserve"> days. We only used early life data to fit the hypoxia-altered parameters </w:t>
-      </w:r>
-      <w:r>
-        <w:lastRenderedPageBreak/>
-        <w:t xml:space="preserve">because we did not have </w:t>
+        <w:t xml:space="preserve"> days. We only used early life data to fit the hypoxia-altered parameters because we did not have </w:t>
       </w:r>
       <w:r>
         <w:t xml:space="preserve">late-life </w:t>
@@ -5435,7 +5718,14 @@
         <w:rPr>
           <w:rFonts w:eastAsiaTheme="minorEastAsia"/>
         </w:rPr>
-        <w:t xml:space="preserve">The stress variable was applied to the parameter(s) of interest using functions that either increased or decreased the parameter with increasing stress, depending on the hypothesis for each parameter. To increase a parameter </w:t>
+        <w:t xml:space="preserve">The stress variable was applied to the parameter(s) of interest using functions that either increased or decreased the parameter with increasing stress, depending on the hypothesis for </w:t>
+      </w:r>
+      <w:r>
+        <w:rPr>
+          <w:rFonts w:eastAsiaTheme="minorEastAsia"/>
+        </w:rPr>
+        <w:lastRenderedPageBreak/>
+        <w:t xml:space="preserve">each parameter. To increase a parameter </w:t>
       </w:r>
       <w:r>
         <w:rPr>
@@ -5766,187 +6056,187 @@
         <w:rPr>
           <w:rFonts w:eastAsiaTheme="minorEastAsia"/>
         </w:rPr>
+        <w:t xml:space="preserve">Because the thresholds </w:t>
+      </w:r>
+      <w:r>
+        <w:rPr>
+          <w:rFonts w:eastAsiaTheme="minorEastAsia"/>
+          <w:i/>
+          <w:iCs/>
+        </w:rPr>
+        <w:t>A</w:t>
+      </w:r>
+      <w:r>
+        <w:rPr>
+          <w:rFonts w:eastAsiaTheme="minorEastAsia"/>
+        </w:rPr>
+        <w:t xml:space="preserve"> and </w:t>
+      </w:r>
+      <w:r>
+        <w:rPr>
+          <w:rFonts w:eastAsiaTheme="minorEastAsia"/>
+          <w:i/>
+          <w:iCs/>
+        </w:rPr>
+        <w:t>B</w:t>
+      </w:r>
+      <w:r>
+        <w:rPr>
+          <w:rFonts w:eastAsiaTheme="minorEastAsia"/>
+        </w:rPr>
+        <w:t xml:space="preserve"> affect the slope of the stress function and the </w:t>
+      </w:r>
+      <w:r>
+        <w:rPr>
+          <w:rFonts w:eastAsiaTheme="minorEastAsia"/>
+        </w:rPr>
+        <w:t xml:space="preserve">location of the DO treatments within the window, changing </w:t>
+      </w:r>
+      <w:r>
+        <w:rPr>
+          <w:rFonts w:eastAsiaTheme="minorEastAsia"/>
+          <w:i/>
+          <w:iCs/>
+        </w:rPr>
+        <w:t>A</w:t>
+      </w:r>
+      <w:r>
+        <w:rPr>
+          <w:rFonts w:eastAsiaTheme="minorEastAsia"/>
+        </w:rPr>
+        <w:t xml:space="preserve"> and </w:t>
+      </w:r>
+      <w:r>
+        <w:rPr>
+          <w:rFonts w:eastAsiaTheme="minorEastAsia"/>
+          <w:i/>
+          <w:iCs/>
+        </w:rPr>
+        <w:t>B</w:t>
+      </w:r>
+      <w:r>
+        <w:rPr>
+          <w:rFonts w:eastAsiaTheme="minorEastAsia"/>
+        </w:rPr>
+        <w:t xml:space="preserve"> affected the fit to the data for each DO level as evidenced by the NLL in simulations (without estimation turned off). To find the best values of </w:t>
+      </w:r>
+      <w:r>
+        <w:rPr>
+          <w:rFonts w:eastAsiaTheme="minorEastAsia"/>
+          <w:i/>
+          <w:iCs/>
+        </w:rPr>
+        <w:t>A</w:t>
+      </w:r>
+      <w:r>
+        <w:rPr>
+          <w:rFonts w:eastAsiaTheme="minorEastAsia"/>
+        </w:rPr>
+        <w:t xml:space="preserve"> and </w:t>
+      </w:r>
+      <w:r>
+        <w:rPr>
+          <w:rFonts w:eastAsiaTheme="minorEastAsia"/>
+          <w:i/>
+          <w:iCs/>
+        </w:rPr>
+        <w:t>B</w:t>
+      </w:r>
+      <w:r>
+        <w:rPr>
+          <w:rFonts w:eastAsiaTheme="minorEastAsia"/>
+        </w:rPr>
+        <w:t xml:space="preserve"> for each parameter or combination of parameters according to NLL and AIC, we set </w:t>
+      </w:r>
+      <w:r>
+        <w:rPr>
+          <w:rFonts w:eastAsiaTheme="minorEastAsia"/>
+          <w:i/>
+          <w:iCs/>
+        </w:rPr>
+        <w:t>A</w:t>
+      </w:r>
+      <w:r>
+        <w:rPr>
+          <w:rFonts w:eastAsiaTheme="minorEastAsia"/>
+        </w:rPr>
+        <w:t xml:space="preserve"> and </w:t>
+      </w:r>
+      <w:r>
+        <w:rPr>
+          <w:rFonts w:eastAsiaTheme="minorEastAsia"/>
+          <w:i/>
+          <w:iCs/>
+        </w:rPr>
+        <w:t>B</w:t>
+      </w:r>
+      <w:r>
+        <w:rPr>
+          <w:rFonts w:eastAsiaTheme="minorEastAsia"/>
+        </w:rPr>
+        <w:t xml:space="preserve"> as primary parameters and estimated them. Once we found the best </w:t>
+      </w:r>
+      <w:r>
+        <w:rPr>
+          <w:rFonts w:eastAsiaTheme="minorEastAsia"/>
+          <w:i/>
+          <w:iCs/>
+        </w:rPr>
+        <w:t>A</w:t>
+      </w:r>
+      <w:r>
+        <w:rPr>
+          <w:rFonts w:eastAsiaTheme="minorEastAsia"/>
+        </w:rPr>
+        <w:t xml:space="preserve"> and </w:t>
+      </w:r>
+      <w:r>
+        <w:rPr>
+          <w:rFonts w:eastAsiaTheme="minorEastAsia"/>
+          <w:i/>
+          <w:iCs/>
+        </w:rPr>
+        <w:t>B</w:t>
+      </w:r>
+      <w:r>
+        <w:rPr>
+          <w:rFonts w:eastAsiaTheme="minorEastAsia"/>
+        </w:rPr>
+        <w:t xml:space="preserve"> for each parameter and pair of parameters, we compared the AIC between each stress function scenario to determine which one best fits the data and, therefore, which DEB processes best explain the hypoxia effects observed in experiments. </w:t>
+      </w:r>
+    </w:p>
+    <w:p>
+      <w:pPr>
+        <w:pStyle w:val="TS"/>
+        <w:spacing w:line="480" w:lineRule="auto"/>
+        <w:ind w:firstLine="720"/>
+        <w:rPr>
+          <w:rFonts w:eastAsiaTheme="minorEastAsia"/>
+        </w:rPr>
+      </w:pPr>
+    </w:p>
+    <w:p>
+      <w:pPr>
+        <w:pStyle w:val="TS"/>
+        <w:spacing w:line="480" w:lineRule="auto"/>
+        <w:rPr>
+          <w:rFonts w:eastAsiaTheme="minorEastAsia"/>
+        </w:rPr>
+      </w:pPr>
+    </w:p>
+    <w:p>
+      <w:pPr>
+        <w:pStyle w:val="TS"/>
+        <w:spacing w:line="480" w:lineRule="auto"/>
+        <w:rPr>
+          <w:rFonts w:eastAsiaTheme="minorEastAsia"/>
+        </w:rPr>
+      </w:pPr>
+      <w:r>
+        <w:rPr>
+          <w:rFonts w:eastAsiaTheme="minorEastAsia"/>
+        </w:rPr>
         <w:lastRenderedPageBreak/>
-        <w:t xml:space="preserve">Because the thresholds </w:t>
-      </w:r>
-      <w:r>
-        <w:rPr>
-          <w:rFonts w:eastAsiaTheme="minorEastAsia"/>
-          <w:i/>
-          <w:iCs/>
-        </w:rPr>
-        <w:t>A</w:t>
-      </w:r>
-      <w:r>
-        <w:rPr>
-          <w:rFonts w:eastAsiaTheme="minorEastAsia"/>
-        </w:rPr>
-        <w:t xml:space="preserve"> and </w:t>
-      </w:r>
-      <w:r>
-        <w:rPr>
-          <w:rFonts w:eastAsiaTheme="minorEastAsia"/>
-          <w:i/>
-          <w:iCs/>
-        </w:rPr>
-        <w:t>B</w:t>
-      </w:r>
-      <w:r>
-        <w:rPr>
-          <w:rFonts w:eastAsiaTheme="minorEastAsia"/>
-        </w:rPr>
-        <w:t xml:space="preserve"> affect the slope of the stress function and the </w:t>
-      </w:r>
-      <w:r>
-        <w:rPr>
-          <w:rFonts w:eastAsiaTheme="minorEastAsia"/>
-        </w:rPr>
-        <w:t xml:space="preserve">location of the DO treatments within the window, changing </w:t>
-      </w:r>
-      <w:r>
-        <w:rPr>
-          <w:rFonts w:eastAsiaTheme="minorEastAsia"/>
-          <w:i/>
-          <w:iCs/>
-        </w:rPr>
-        <w:t>A</w:t>
-      </w:r>
-      <w:r>
-        <w:rPr>
-          <w:rFonts w:eastAsiaTheme="minorEastAsia"/>
-        </w:rPr>
-        <w:t xml:space="preserve"> and </w:t>
-      </w:r>
-      <w:r>
-        <w:rPr>
-          <w:rFonts w:eastAsiaTheme="minorEastAsia"/>
-          <w:i/>
-          <w:iCs/>
-        </w:rPr>
-        <w:t>B</w:t>
-      </w:r>
-      <w:r>
-        <w:rPr>
-          <w:rFonts w:eastAsiaTheme="minorEastAsia"/>
-        </w:rPr>
-        <w:t xml:space="preserve"> affected the fit to the data for each DO level as evidenced by the NLL in simulations (without estimation turned off). To find the best values of </w:t>
-      </w:r>
-      <w:r>
-        <w:rPr>
-          <w:rFonts w:eastAsiaTheme="minorEastAsia"/>
-          <w:i/>
-          <w:iCs/>
-        </w:rPr>
-        <w:t>A</w:t>
-      </w:r>
-      <w:r>
-        <w:rPr>
-          <w:rFonts w:eastAsiaTheme="minorEastAsia"/>
-        </w:rPr>
-        <w:t xml:space="preserve"> and </w:t>
-      </w:r>
-      <w:r>
-        <w:rPr>
-          <w:rFonts w:eastAsiaTheme="minorEastAsia"/>
-          <w:i/>
-          <w:iCs/>
-        </w:rPr>
-        <w:t>B</w:t>
-      </w:r>
-      <w:r>
-        <w:rPr>
-          <w:rFonts w:eastAsiaTheme="minorEastAsia"/>
-        </w:rPr>
-        <w:t xml:space="preserve"> for each parameter or combination of parameters according to NLL and AIC, we set </w:t>
-      </w:r>
-      <w:r>
-        <w:rPr>
-          <w:rFonts w:eastAsiaTheme="minorEastAsia"/>
-          <w:i/>
-          <w:iCs/>
-        </w:rPr>
-        <w:t>A</w:t>
-      </w:r>
-      <w:r>
-        <w:rPr>
-          <w:rFonts w:eastAsiaTheme="minorEastAsia"/>
-        </w:rPr>
-        <w:t xml:space="preserve"> and </w:t>
-      </w:r>
-      <w:r>
-        <w:rPr>
-          <w:rFonts w:eastAsiaTheme="minorEastAsia"/>
-          <w:i/>
-          <w:iCs/>
-        </w:rPr>
-        <w:t>B</w:t>
-      </w:r>
-      <w:r>
-        <w:rPr>
-          <w:rFonts w:eastAsiaTheme="minorEastAsia"/>
-        </w:rPr>
-        <w:t xml:space="preserve"> as primary parameters and estimated them. Once we found the best </w:t>
-      </w:r>
-      <w:r>
-        <w:rPr>
-          <w:rFonts w:eastAsiaTheme="minorEastAsia"/>
-          <w:i/>
-          <w:iCs/>
-        </w:rPr>
-        <w:t>A</w:t>
-      </w:r>
-      <w:r>
-        <w:rPr>
-          <w:rFonts w:eastAsiaTheme="minorEastAsia"/>
-        </w:rPr>
-        <w:t xml:space="preserve"> and </w:t>
-      </w:r>
-      <w:r>
-        <w:rPr>
-          <w:rFonts w:eastAsiaTheme="minorEastAsia"/>
-          <w:i/>
-          <w:iCs/>
-        </w:rPr>
-        <w:t>B</w:t>
-      </w:r>
-      <w:r>
-        <w:rPr>
-          <w:rFonts w:eastAsiaTheme="minorEastAsia"/>
-        </w:rPr>
-        <w:t xml:space="preserve"> for each parameter and pair of parameters, we compared the AIC between each stress function scenario to determine which one best fits the data and, therefore, which DEB processes best explain the hypoxia effects observed in experiments. </w:t>
-      </w:r>
-    </w:p>
-    <w:p>
-      <w:pPr>
-        <w:pStyle w:val="TS"/>
-        <w:spacing w:line="480" w:lineRule="auto"/>
-        <w:ind w:firstLine="720"/>
-        <w:rPr>
-          <w:rFonts w:eastAsiaTheme="minorEastAsia"/>
-        </w:rPr>
-      </w:pPr>
-    </w:p>
-    <w:p>
-      <w:pPr>
-        <w:pStyle w:val="TS"/>
-        <w:spacing w:line="480" w:lineRule="auto"/>
-        <w:rPr>
-          <w:rFonts w:eastAsiaTheme="minorEastAsia"/>
-        </w:rPr>
-      </w:pPr>
-    </w:p>
-    <w:p>
-      <w:pPr>
-        <w:pStyle w:val="TS"/>
-        <w:spacing w:line="480" w:lineRule="auto"/>
-        <w:rPr>
-          <w:rFonts w:eastAsiaTheme="minorEastAsia"/>
-        </w:rPr>
-      </w:pPr>
-      <w:r>
-        <w:rPr>
-          <w:rFonts w:eastAsiaTheme="minorEastAsia"/>
-        </w:rPr>
         <w:drawing>
           <wp:inline distT="0" distB="0" distL="0" distR="0" wp14:anchorId="507D6277" wp14:editId="605C27BC">
             <wp:extent cx="5943600" cy="2631440"/>
@@ -6072,7 +6362,6 @@
           <w:b/>
           <w:bCs/>
         </w:rPr>
-        <w:lastRenderedPageBreak/>
         <w:t xml:space="preserve">Table 2. </w:t>
       </w:r>
       <w:r>
@@ -6202,6 +6491,7 @@
           <w:b/>
           <w:bCs/>
         </w:rPr>
+        <w:lastRenderedPageBreak/>
         <w:t>Results</w:t>
       </w:r>
     </w:p>
@@ -6279,7 +6569,6 @@
           <w:b/>
           <w:bCs/>
         </w:rPr>
-        <w:lastRenderedPageBreak/>
         <w:t>Fi</w:t>
       </w:r>
       <w:r>
@@ -6412,7 +6701,6 @@
         <w:spacing w:line="480" w:lineRule="auto"/>
       </w:pPr>
       <w:r>
-        <w:lastRenderedPageBreak/>
         <w:drawing>
           <wp:inline distT="0" distB="0" distL="0" distR="0" wp14:anchorId="607F647F" wp14:editId="73869E09">
             <wp:extent cx="5943600" cy="3213735"/>
@@ -6482,7 +6770,15 @@
       </w:pPr>
       <w:r>
         <w:tab/>
-        <w:t xml:space="preserve">This is the part I am still working on but here is an example of how applying the stress function to each parameter affects the early-life fit. Changing the thresholds </w:t>
+        <w:t xml:space="preserve">This is the part I am still working on but here is an example of how applying the stress function to each parameter affects the early-life fit. Changing the </w:t>
+      </w:r>
+      <w:proofErr w:type="gramStart"/>
+      <w:r>
+        <w:t>thresholds</w:t>
+      </w:r>
+      <w:proofErr w:type="gramEnd"/>
+      <w:r>
+        <w:t xml:space="preserve"> </w:t>
       </w:r>
       <w:r>
         <w:rPr>
@@ -6558,6 +6854,7 @@
         <w:spacing w:line="480" w:lineRule="auto"/>
       </w:pPr>
       <w:r>
+        <w:lastRenderedPageBreak/>
         <w:t>Assimilation (</w:t>
       </w:r>
       <w:proofErr w:type="spellStart"/>
@@ -6595,7 +6892,6 @@
         <w:spacing w:line="480" w:lineRule="auto"/>
       </w:pPr>
       <w:r>
-        <w:lastRenderedPageBreak/>
         <w:drawing>
           <wp:inline distT="0" distB="0" distL="0" distR="0" wp14:anchorId="3EA2BA95" wp14:editId="28A87FDF">
             <wp:extent cx="5943600" cy="3166110"/>
@@ -6691,6 +6987,7 @@
         <w:spacing w:line="480" w:lineRule="auto"/>
       </w:pPr>
       <w:r>
+        <w:lastRenderedPageBreak/>
         <w:drawing>
           <wp:inline distT="0" distB="0" distL="0" distR="0" wp14:anchorId="60DF59D2" wp14:editId="0979E908">
             <wp:extent cx="5943600" cy="3164840"/>
@@ -6754,7 +7051,6 @@
         <w:spacing w:line="480" w:lineRule="auto"/>
       </w:pPr>
       <w:r>
-        <w:lastRenderedPageBreak/>
         <w:t>Maintenance (</w:t>
       </w:r>
       <w:proofErr w:type="spellStart"/>
@@ -6858,6 +7154,7 @@
         <w:spacing w:line="480" w:lineRule="auto"/>
       </w:pPr>
       <w:r>
+        <w:lastRenderedPageBreak/>
         <w:t>Embryo mortality (</w:t>
       </w:r>
       <w:proofErr w:type="spellStart"/>
@@ -6879,16 +7176,23 @@
       </w:r>
       <w:proofErr w:type="spellEnd"/>
       <w:r>
-        <w:t xml:space="preserve">): only affects survival to hatching, and doesn’t really get at a DEB mechanism because we are just telling mortality to go up rather than changing a metabolic process. </w:t>
-      </w:r>
-    </w:p>
-    <w:p>
-      <w:pPr>
-        <w:pStyle w:val="TS"/>
-        <w:spacing w:line="480" w:lineRule="auto"/>
-      </w:pPr>
-      <w:r>
-        <w:lastRenderedPageBreak/>
+        <w:t xml:space="preserve">): only affects survival to </w:t>
+      </w:r>
+      <w:proofErr w:type="gramStart"/>
+      <w:r>
+        <w:t>hatching, and</w:t>
+      </w:r>
+      <w:proofErr w:type="gramEnd"/>
+      <w:r>
+        <w:t xml:space="preserve"> doesn’t really get at a DEB mechanism because we are just telling mortality to go up rather than changing a metabolic process. </w:t>
+      </w:r>
+    </w:p>
+    <w:p>
+      <w:pPr>
+        <w:pStyle w:val="TS"/>
+        <w:spacing w:line="480" w:lineRule="auto"/>
+      </w:pPr>
+      <w:r>
         <w:drawing>
           <wp:inline distT="0" distB="0" distL="0" distR="0" wp14:anchorId="323E5D8A" wp14:editId="14726E02">
             <wp:extent cx="5943600" cy="3208020"/>
@@ -6973,7 +7277,15 @@
       </w:r>
       <w:proofErr w:type="spellEnd"/>
       <w:r>
-        <w:t xml:space="preserve">): Similar to embryo mortality, but also doesn’t explain why survival was zero at the lowest oxygen level (2.5 mg/L) because there is no combination of the thresholds </w:t>
+        <w:t xml:space="preserve">): </w:t>
+      </w:r>
+      <w:proofErr w:type="gramStart"/>
+      <w:r>
+        <w:t>Similar to</w:t>
+      </w:r>
+      <w:proofErr w:type="gramEnd"/>
+      <w:r>
+        <w:t xml:space="preserve"> embryo mortality, but also doesn’t explain why survival was zero at the lowest oxygen level (2.5 mg/L) because there is no combination of the thresholds </w:t>
       </w:r>
       <w:r>
         <w:rPr>
@@ -6983,6 +7295,7 @@
         <w:t xml:space="preserve">A </w:t>
       </w:r>
       <w:r>
+        <w:lastRenderedPageBreak/>
         <w:t>and</w:t>
       </w:r>
       <w:r>
@@ -7170,6 +7483,7 @@
       </w:pPr>
       <w:proofErr w:type="spellStart"/>
       <w:r>
+        <w:lastRenderedPageBreak/>
         <w:t>Klahre</w:t>
       </w:r>
       <w:proofErr w:type="spellEnd"/>
@@ -7299,7 +7613,15 @@
         <w:pStyle w:val="CommentText"/>
       </w:pPr>
       <w:r>
-        <w:t xml:space="preserve">But I realized the brackets for mortality actually make it look like embryo mortality applies to the assimilation part of the energy budget and post hatch applies to growth, maintenance, and reproduction…which is not what I was going for lol. </w:t>
+        <w:t xml:space="preserve">But I realized the brackets for mortality </w:t>
+      </w:r>
+      <w:proofErr w:type="gramStart"/>
+      <w:r>
+        <w:t>actually make</w:t>
+      </w:r>
+      <w:proofErr w:type="gramEnd"/>
+      <w:r>
+        <w:t xml:space="preserve"> it look like embryo mortality applies to the assimilation part of the energy budget and post hatch applies to growth, maintenance, and reproduction…which is not what I was going for lol. </w:t>
       </w:r>
     </w:p>
   </w:comment>

</xml_diff>

<commit_message>
update to ch 4 intro this one has small scale food changes part
</commit_message>
<xml_diff>
--- a/DEBkiss results/Chapter 4 draft.docx
+++ b/DEBkiss results/Chapter 4 draft.docx
@@ -320,7 +320,13 @@
         <w:t xml:space="preserve"> et al., 2017)</w:t>
       </w:r>
       <w:r>
-        <w:t>. These capabilities make DEB theory an excellent tool for enhancing the utility of experimental data in conservation and management (</w:t>
+        <w:t xml:space="preserve">. These capabilities make DEB theory an excellent tool for enhancing the utility of experimental </w:t>
+      </w:r>
+      <w:r>
+        <w:t xml:space="preserve">stressor </w:t>
+      </w:r>
+      <w:r>
+        <w:t>data in conservation and management (</w:t>
       </w:r>
       <w:proofErr w:type="spellStart"/>
       <w:r>
@@ -337,6 +343,140 @@
         <w:spacing w:line="480" w:lineRule="auto"/>
         <w:ind w:firstLine="720"/>
       </w:pPr>
+      <w:r>
+        <w:t xml:space="preserve">Depending on the application and types of data available, simplified versions of the standard DEB model can be used (e.g. </w:t>
+      </w:r>
+      <w:proofErr w:type="spellStart"/>
+      <w:r>
+        <w:t>Kooijman</w:t>
+      </w:r>
+      <w:proofErr w:type="spellEnd"/>
+      <w:r>
+        <w:t xml:space="preserve"> and Metz, 1984; Jager, 2018; </w:t>
+      </w:r>
+      <w:r>
+        <w:t xml:space="preserve">Martin et al., </w:t>
+      </w:r>
+      <w:r>
+        <w:lastRenderedPageBreak/>
+        <w:t>2017</w:t>
+      </w:r>
+      <w:r>
+        <w:t>)</w:t>
+      </w:r>
+      <w:r>
+        <w:t xml:space="preserve">. </w:t>
+      </w:r>
+      <w:r>
+        <w:t xml:space="preserve">Although complexity can be </w:t>
+      </w:r>
+      <w:r>
+        <w:t>beneficial</w:t>
+      </w:r>
+      <w:r>
+        <w:t xml:space="preserve"> (Evans et al., 2013), s</w:t>
+      </w:r>
+      <w:r>
+        <w:t>impler models with fewer parameters are often preferable for their predictive power and ability to be applied, tested, and interpreted widely (</w:t>
+      </w:r>
+      <w:proofErr w:type="spellStart"/>
+      <w:r>
+        <w:t>Holling</w:t>
+      </w:r>
+      <w:proofErr w:type="spellEnd"/>
+      <w:r>
+        <w:t xml:space="preserve">, 1966; May, 1973; </w:t>
+      </w:r>
+      <w:proofErr w:type="spellStart"/>
+      <w:r>
+        <w:t>Jusup</w:t>
+      </w:r>
+      <w:proofErr w:type="spellEnd"/>
+      <w:r>
+        <w:t xml:space="preserve"> et al., 2017). </w:t>
+      </w:r>
+      <w:r>
+        <w:t xml:space="preserve">The </w:t>
+      </w:r>
+      <w:proofErr w:type="spellStart"/>
+      <w:r>
+        <w:t>DEBkiss</w:t>
+      </w:r>
+      <w:proofErr w:type="spellEnd"/>
+      <w:r>
+        <w:t xml:space="preserve"> framework (Figure 1) is a </w:t>
+      </w:r>
+      <w:r>
+        <w:t xml:space="preserve">moderately </w:t>
+      </w:r>
+      <w:r>
+        <w:t>simplified variation on the standard DEB model for animals that eliminates the concept of reserve</w:t>
+      </w:r>
+      <w:r>
+        <w:t>, a</w:t>
+      </w:r>
+      <w:r>
+        <w:t xml:space="preserve"> pool of assimilates that are allocated to structure, maintenance, </w:t>
+      </w:r>
+      <w:r>
+        <w:t>and</w:t>
+      </w:r>
+      <w:r>
+        <w:t xml:space="preserve"> reproduction in the standard DEB model (Jager et al., 2013). </w:t>
+      </w:r>
+      <w:r>
+        <w:t xml:space="preserve">This framework reduces the data requirements, the role of compound parameters, and, depending on the data, the total number of parameters to be estimated (Jager et al., 2013). </w:t>
+      </w:r>
+      <w:r>
+        <w:t xml:space="preserve">While in the standard DEB model reserve controls embryonic growth and hatch timing, </w:t>
+      </w:r>
+      <w:proofErr w:type="spellStart"/>
+      <w:r>
+        <w:t>DEBkiss</w:t>
+      </w:r>
+      <w:proofErr w:type="spellEnd"/>
+      <w:r>
+        <w:t xml:space="preserve"> deals with this stage using a state variable for egg buffer mass. Body size increases as egg buffer mass (yolk) is converted into structure</w:t>
+      </w:r>
+      <w:r>
+        <w:t xml:space="preserve"> and used for somatic maintenance,</w:t>
+      </w:r>
+      <w:r>
+        <w:t xml:space="preserve"> and hatching occurs when the egg buffer mass reaches zero (Jager et al., 2013). </w:t>
+      </w:r>
+      <w:proofErr w:type="spellStart"/>
+      <w:r>
+        <w:t>DEBkiss</w:t>
+      </w:r>
+      <w:proofErr w:type="spellEnd"/>
+      <w:r>
+        <w:t xml:space="preserve"> also differs from standard DEB theory by using body size thresholds to trigger life stage transitions, while DEB theory does this by having a state variable for ‘maturity’ (</w:t>
+      </w:r>
+      <w:proofErr w:type="spellStart"/>
+      <w:r>
+        <w:t>Kooijman</w:t>
+      </w:r>
+      <w:proofErr w:type="spellEnd"/>
+      <w:r>
+        <w:t xml:space="preserve">, 2010; Jager et al., 2013). A potential downside to </w:t>
+      </w:r>
+      <w:proofErr w:type="spellStart"/>
+      <w:r>
+        <w:t>DEBkiss</w:t>
+      </w:r>
+      <w:proofErr w:type="spellEnd"/>
+      <w:r>
+        <w:t xml:space="preserve"> is low resolution for modeling fluctuations in </w:t>
+      </w:r>
+      <w:r>
+        <w:t xml:space="preserve">food level on small time scales (, but this should not be a concern when working with constant feeding over time or when small changes in feeding are not vital to the research question, </w:t>
+      </w:r>
+      <w:r>
+        <w:t>the model has clear assumptions for sustained starvation</w:t>
+      </w:r>
+      <w:r>
+        <w:t xml:space="preserve"> (Jager, 2018). </w:t>
+      </w:r>
     </w:p>
     <w:p>
       <w:pPr>
@@ -352,16 +492,7 @@
         <w:ind w:firstLine="720"/>
       </w:pPr>
       <w:r>
-        <w:lastRenderedPageBreak/>
-        <w:t xml:space="preserve">but </w:t>
-      </w:r>
-      <w:proofErr w:type="gramStart"/>
-      <w:r>
-        <w:t>also</w:t>
-      </w:r>
-      <w:proofErr w:type="gramEnd"/>
-      <w:r>
-        <w:t xml:space="preserve"> be incorporated into larger models of other stressor impacts such as acidification and contaminant effects. This type of work could be continued for </w:t>
+        <w:t xml:space="preserve">but also be incorporated into larger models of other stressor impacts such as acidification and contaminant effects. This type of work could be continued for </w:t>
       </w:r>
       <w:r>
         <w:rPr>
@@ -388,10 +519,23 @@
       <w:pPr>
         <w:pStyle w:val="TS"/>
         <w:spacing w:line="480" w:lineRule="auto"/>
-        <w:ind w:firstLine="720"/>
-      </w:pPr>
-      <w:r>
-        <w:t xml:space="preserve">Topic: This is </w:t>
+      </w:pPr>
+    </w:p>
+    <w:p>
+      <w:pPr>
+        <w:pStyle w:val="TS"/>
+        <w:spacing w:line="480" w:lineRule="auto"/>
+      </w:pPr>
+      <w:r>
+        <w:t>Like the standard DEB model (</w:t>
+      </w:r>
+      <w:proofErr w:type="spellStart"/>
+      <w:r>
+        <w:t>Kooijman</w:t>
+      </w:r>
+      <w:proofErr w:type="spellEnd"/>
+      <w:r>
+        <w:t xml:space="preserve">, 2010), the </w:t>
       </w:r>
       <w:proofErr w:type="spellStart"/>
       <w:r>
@@ -399,30 +543,57 @@
       </w:r>
       <w:proofErr w:type="spellEnd"/>
       <w:r>
-        <w:t xml:space="preserve"> and how it is different from standard DEB, and why we chose it</w:t>
-      </w:r>
-    </w:p>
-    <w:p>
-      <w:pPr>
-        <w:pStyle w:val="TS"/>
-        <w:spacing w:line="480" w:lineRule="auto"/>
-      </w:pPr>
-    </w:p>
-    <w:p>
-      <w:pPr>
-        <w:pStyle w:val="TS"/>
-        <w:spacing w:line="480" w:lineRule="auto"/>
-      </w:pPr>
-      <w:r>
-        <w:t>Like the standard DEB model (</w:t>
-      </w:r>
-      <w:proofErr w:type="spellStart"/>
-      <w:r>
-        <w:t>Kooijman</w:t>
-      </w:r>
-      <w:proofErr w:type="spellEnd"/>
-      <w:r>
-        <w:t xml:space="preserve">, 2010), the </w:t>
+        <w:t xml:space="preserve"> framework specifies the inputs, relative allocation, and sinks of energy and mass in a general enough manner to be applied to most animals, although it does not apply to other forms of life such as plants. However,</w:t>
+      </w:r>
+    </w:p>
+    <w:p>
+      <w:pPr>
+        <w:pStyle w:val="TS"/>
+        <w:spacing w:line="480" w:lineRule="auto"/>
+      </w:pPr>
+    </w:p>
+    <w:p>
+      <w:pPr>
+        <w:pStyle w:val="TS"/>
+        <w:spacing w:line="480" w:lineRule="auto"/>
+      </w:pPr>
+    </w:p>
+    <w:p>
+      <w:pPr>
+        <w:pStyle w:val="TS"/>
+        <w:spacing w:line="480" w:lineRule="auto"/>
+      </w:pPr>
+      <w:r>
+        <w:t>Topic: This is w</w:t>
+      </w:r>
+      <w:r>
+        <w:t>h</w:t>
+      </w:r>
+      <w:r>
+        <w:t xml:space="preserve">at we know about menidia </w:t>
+      </w:r>
+      <w:proofErr w:type="spellStart"/>
+      <w:r>
+        <w:t>menidia</w:t>
+      </w:r>
+      <w:proofErr w:type="spellEnd"/>
+      <w:r>
+        <w:t xml:space="preserve"> hypoxia response</w:t>
+      </w:r>
+    </w:p>
+    <w:p>
+      <w:pPr>
+        <w:pStyle w:val="TS"/>
+        <w:spacing w:line="480" w:lineRule="auto"/>
+      </w:pPr>
+    </w:p>
+    <w:p>
+      <w:pPr>
+        <w:pStyle w:val="TS"/>
+        <w:spacing w:line="480" w:lineRule="auto"/>
+      </w:pPr>
+      <w:r>
+        <w:t xml:space="preserve">Topic: This is how we expect </w:t>
       </w:r>
       <w:proofErr w:type="spellStart"/>
       <w:r>
@@ -430,51 +601,10 @@
       </w:r>
       <w:proofErr w:type="spellEnd"/>
       <w:r>
-        <w:t xml:space="preserve"> framework specifies the inputs, relative allocation, and sinks of energy and mass in a general enough manner to be applied to most animals, although it does not apply to other forms of life such as plants. However,</w:t>
-      </w:r>
-    </w:p>
-    <w:p>
-      <w:pPr>
-        <w:pStyle w:val="TS"/>
-        <w:spacing w:line="480" w:lineRule="auto"/>
-      </w:pPr>
-    </w:p>
-    <w:p>
-      <w:pPr>
-        <w:pStyle w:val="TS"/>
-        <w:spacing w:line="480" w:lineRule="auto"/>
-      </w:pPr>
-    </w:p>
-    <w:p>
-      <w:pPr>
-        <w:pStyle w:val="TS"/>
-        <w:spacing w:line="480" w:lineRule="auto"/>
-      </w:pPr>
-      <w:r>
-        <w:t xml:space="preserve">Topic: This is wat we know about menidia </w:t>
-      </w:r>
-      <w:proofErr w:type="spellStart"/>
-      <w:r>
-        <w:t>menidia</w:t>
-      </w:r>
-      <w:proofErr w:type="spellEnd"/>
-      <w:r>
-        <w:t xml:space="preserve"> hypoxia response</w:t>
-      </w:r>
-    </w:p>
-    <w:p>
-      <w:pPr>
-        <w:pStyle w:val="TS"/>
-        <w:spacing w:line="480" w:lineRule="auto"/>
-      </w:pPr>
-    </w:p>
-    <w:p>
-      <w:pPr>
-        <w:pStyle w:val="TS"/>
-        <w:spacing w:line="480" w:lineRule="auto"/>
-      </w:pPr>
-      <w:r>
-        <w:t xml:space="preserve">Topic: This is how we expect </w:t>
+        <w:t xml:space="preserve"> model to help us understand hypoxia effects (including approach and hypotheses, which DEB processes could be responsible</w:t>
+      </w:r>
+      <w:r>
+        <w:t xml:space="preserve">, why we chose </w:t>
       </w:r>
       <w:proofErr w:type="spellStart"/>
       <w:r>
@@ -482,8 +612,14 @@
       </w:r>
       <w:proofErr w:type="spellEnd"/>
       <w:r>
-        <w:t xml:space="preserve"> model to help us understand hypoxia effects (including approach and hypotheses, which DEB processes could be responsible)</w:t>
-      </w:r>
+        <w:t>)</w:t>
+      </w:r>
+    </w:p>
+    <w:p>
+      <w:pPr>
+        <w:pStyle w:val="TS"/>
+        <w:spacing w:line="480" w:lineRule="auto"/>
+      </w:pPr>
     </w:p>
     <w:p>
       <w:pPr>
@@ -551,83 +687,7 @@
         <w:spacing w:line="480" w:lineRule="auto"/>
       </w:pPr>
       <w:r>
-        <w:rPr>
-          <w:strike/>
-        </w:rPr>
-        <w:t xml:space="preserve">Hypoxia is common in the early life environment of </w:t>
-      </w:r>
-      <w:r>
-        <w:rPr>
-          <w:i/>
-          <w:iCs/>
-          <w:strike/>
-        </w:rPr>
-        <w:t xml:space="preserve">Menidia </w:t>
-      </w:r>
-      <w:proofErr w:type="spellStart"/>
-      <w:r>
-        <w:rPr>
-          <w:i/>
-          <w:iCs/>
-          <w:strike/>
-        </w:rPr>
-        <w:t>menidia</w:t>
-      </w:r>
-      <w:proofErr w:type="spellEnd"/>
-      <w:r>
-        <w:rPr>
-          <w:strike/>
-        </w:rPr>
-        <w:t xml:space="preserve"> and is expected to intensify </w:t>
-      </w:r>
-      <w:r>
-        <w:rPr>
-          <w:strike/>
-        </w:rPr>
-        <w:t>with global warming</w:t>
-      </w:r>
-      <w:r>
-        <w:rPr>
-          <w:strike/>
-        </w:rPr>
-        <w:t xml:space="preserve"> (</w:t>
-      </w:r>
-      <w:proofErr w:type="spellStart"/>
-      <w:r>
-        <w:rPr>
-          <w:strike/>
-        </w:rPr>
-        <w:t>Cadigan</w:t>
-      </w:r>
-      <w:proofErr w:type="spellEnd"/>
-      <w:r>
-        <w:rPr>
-          <w:strike/>
-        </w:rPr>
-        <w:t xml:space="preserve"> and Fell, 1985; </w:t>
-      </w:r>
-      <w:proofErr w:type="spellStart"/>
-      <w:r>
-        <w:rPr>
-          <w:strike/>
-        </w:rPr>
-        <w:t>Breitburg</w:t>
-      </w:r>
-      <w:proofErr w:type="spellEnd"/>
-      <w:r>
-        <w:rPr>
-          <w:strike/>
-        </w:rPr>
-        <w:t xml:space="preserve"> et al., 2018</w:t>
-      </w:r>
-      <w:r>
-        <w:rPr>
-          <w:strike/>
-        </w:rPr>
-        <w:t>).</w:t>
-      </w:r>
-      <w:r>
-        <w:t xml:space="preserve"> Currently the species is tolerant </w:t>
+        <w:t xml:space="preserve">Currently the species is tolerant </w:t>
       </w:r>
       <w:r>
         <w:t>enough</w:t>
@@ -636,11 +696,7 @@
         <w:t xml:space="preserve"> that </w:t>
       </w:r>
       <w:r>
-        <w:t xml:space="preserve">population declines are not a concern, but without knowledge of </w:t>
-      </w:r>
-      <w:r>
-        <w:lastRenderedPageBreak/>
-        <w:t>the mechanisms of early life impacts it is hard to predict whether this will change under increased hypoxia and coinciding stressors (</w:t>
+        <w:t>population declines are not a concern, but without knowledge of the mechanisms of early life impacts it is hard to predict whether this will change under increased hypoxia and coinciding stressors (</w:t>
       </w:r>
       <w:r>
         <w:rPr>
@@ -662,18 +718,10 @@
         <w:t>multiple physiological responses</w:t>
       </w:r>
       <w:r>
-        <w:t xml:space="preserve"> we have documented </w:t>
-      </w:r>
-      <w:proofErr w:type="gramStart"/>
-      <w:r>
-        <w:t xml:space="preserve">in order </w:t>
-      </w:r>
-      <w:r>
-        <w:t>to</w:t>
-      </w:r>
-      <w:proofErr w:type="gramEnd"/>
-      <w:r>
-        <w:t xml:space="preserve"> quantify population-level consequences, and a DEB model builds the foundation to do so</w:t>
+        <w:t xml:space="preserve"> we have documented in order </w:t>
+      </w:r>
+      <w:r>
+        <w:t>to quantify population-level consequences, and a DEB model builds the foundation to do so</w:t>
       </w:r>
       <w:r>
         <w:t xml:space="preserve"> (</w:t>
@@ -702,6 +750,7 @@
         <w:spacing w:line="480" w:lineRule="auto"/>
       </w:pPr>
       <w:r>
+        <w:lastRenderedPageBreak/>
         <w:t xml:space="preserve">A primary mechanism by which the fish energy budget is thought to be impacted by hypoxia is reduced food consumption (Chabot and </w:t>
       </w:r>
       <w:proofErr w:type="spellStart"/>
@@ -723,15 +772,7 @@
         <w:t xml:space="preserve"> hatch survival and size (Cross et al., 2019) because embryos do not feed. </w:t>
       </w:r>
       <w:r>
-        <w:t xml:space="preserve">For this </w:t>
-      </w:r>
-      <w:proofErr w:type="gramStart"/>
-      <w:r>
-        <w:t>reason</w:t>
-      </w:r>
-      <w:proofErr w:type="gramEnd"/>
-      <w:r>
-        <w:t xml:space="preserve"> it is necessary to put a particular focus on the early life energy budget and attempt to identify alternative DEB processes in </w:t>
+        <w:t xml:space="preserve">For this reason it is necessary to put a particular focus on the early life energy budget and attempt to identify alternative DEB processes in </w:t>
       </w:r>
       <w:r>
         <w:rPr>
@@ -815,59 +856,62 @@
         <w:spacing w:line="480" w:lineRule="auto"/>
       </w:pPr>
       <w:r>
+        <w:t xml:space="preserve">We used a </w:t>
+      </w:r>
+      <w:proofErr w:type="spellStart"/>
+      <w:r>
+        <w:t>DEBkiss</w:t>
+      </w:r>
+      <w:proofErr w:type="spellEnd"/>
+      <w:r>
+        <w:t xml:space="preserve"> model to simulate the response of </w:t>
+      </w:r>
+      <w:r>
+        <w:rPr>
+          <w:i/>
+          <w:iCs/>
+        </w:rPr>
+        <w:t>M. menidia</w:t>
+      </w:r>
+      <w:r>
+        <w:t xml:space="preserve"> to oxygen levels from experiments and identify the DEB parameter(s) that, when adjusted with a stress function, allow the model to replicate observed differences in hatch length, hatch time, and survival. </w:t>
+      </w:r>
+    </w:p>
+    <w:p>
+      <w:pPr>
+        <w:pStyle w:val="TS"/>
+        <w:spacing w:line="480" w:lineRule="auto"/>
+      </w:pPr>
+    </w:p>
+    <w:p>
+      <w:pPr>
+        <w:pStyle w:val="TS"/>
+        <w:spacing w:line="480" w:lineRule="auto"/>
+      </w:pPr>
+      <w:r>
+        <w:t xml:space="preserve">We first estimated </w:t>
+      </w:r>
+      <w:proofErr w:type="spellStart"/>
+      <w:r>
+        <w:t>DEBkiss</w:t>
+      </w:r>
+      <w:proofErr w:type="spellEnd"/>
+      <w:r>
+        <w:t xml:space="preserve"> parameters for </w:t>
+      </w:r>
+      <w:r>
+        <w:rPr>
+          <w:i/>
+          <w:iCs/>
+        </w:rPr>
+        <w:t>M. menidia</w:t>
+      </w:r>
+      <w:r>
+        <w:t xml:space="preserve"> using data, primarily from the early life stages, to calculate some parameters and estimating others by fitting the model to the data. The univariate datasets for the model are total length, reproduction, egg buffer mass, and survival </w:t>
+      </w:r>
+      <w:r>
         <w:lastRenderedPageBreak/>
-        <w:t xml:space="preserve">We used a </w:t>
-      </w:r>
-      <w:proofErr w:type="spellStart"/>
-      <w:r>
-        <w:t>DEBkiss</w:t>
-      </w:r>
-      <w:proofErr w:type="spellEnd"/>
-      <w:r>
-        <w:t xml:space="preserve"> model to simulate the response of </w:t>
-      </w:r>
-      <w:r>
-        <w:rPr>
-          <w:i/>
-          <w:iCs/>
-        </w:rPr>
-        <w:t>M. menidia</w:t>
-      </w:r>
-      <w:r>
-        <w:t xml:space="preserve"> to oxygen levels from experiments and identify the DEB parameter(s) that, when adjusted with a stress function, allow the model to replicate observed differences in hatch length, hatch time, and survival. </w:t>
-      </w:r>
-    </w:p>
-    <w:p>
-      <w:pPr>
-        <w:pStyle w:val="TS"/>
-        <w:spacing w:line="480" w:lineRule="auto"/>
-      </w:pPr>
-    </w:p>
-    <w:p>
-      <w:pPr>
-        <w:pStyle w:val="TS"/>
-        <w:spacing w:line="480" w:lineRule="auto"/>
-      </w:pPr>
-      <w:r>
-        <w:t xml:space="preserve">We first estimated </w:t>
-      </w:r>
-      <w:proofErr w:type="spellStart"/>
-      <w:r>
-        <w:t>DEBkiss</w:t>
-      </w:r>
-      <w:proofErr w:type="spellEnd"/>
-      <w:r>
-        <w:t xml:space="preserve"> parameters for </w:t>
-      </w:r>
-      <w:r>
-        <w:rPr>
-          <w:i/>
-          <w:iCs/>
-        </w:rPr>
-        <w:t>M. menidia</w:t>
-      </w:r>
-      <w:r>
-        <w:t xml:space="preserve"> using data, primarily from the early life stages, to calculate some parameters and estimating others by fitting the model to the data. The univariate datasets for the model are total length, reproduction, egg buffer mass, and survival over time. We also used data on length, dry weight, length at puberty, and food level in experiments to fix some parameters, and suggested values to fix primary parameters we did not have the data to estimate. </w:t>
+        <w:t xml:space="preserve">over time. We also used data on length, dry weight, length at puberty, and food level in experiments to fix some parameters, and suggested values to fix primary parameters we did not have the data to estimate. </w:t>
       </w:r>
     </w:p>
     <w:p>
@@ -992,8 +1036,155 @@
         <w:spacing w:line="480" w:lineRule="auto"/>
       </w:pPr>
       <w:r>
+        <w:t xml:space="preserve">Adding a stress function to reduce </w:t>
+      </w:r>
+      <w:proofErr w:type="spellStart"/>
+      <w:r>
+        <w:rPr>
+          <w:i/>
+          <w:iCs/>
+        </w:rPr>
+        <w:t>y</w:t>
+      </w:r>
+      <w:r>
+        <w:rPr>
+          <w:i/>
+          <w:iCs/>
+          <w:vertAlign w:val="subscript"/>
+        </w:rPr>
+        <w:t>VA</w:t>
+      </w:r>
+      <w:proofErr w:type="spellEnd"/>
+      <w:r>
+        <w:rPr>
+          <w:i/>
+          <w:iCs/>
+        </w:rPr>
+        <w:t xml:space="preserve"> </w:t>
+      </w:r>
+      <w:r>
+        <w:t xml:space="preserve">as oxygen decreases will result in lower length-at-age during both the pre- and post-hatching stages. We also want the stress function to reproduce delayed hatching and reduced survival to hatching that we observed in experiments. A stress function for </w:t>
+      </w:r>
+      <w:proofErr w:type="spellStart"/>
+      <w:r>
+        <w:rPr>
+          <w:rFonts w:cs="Times New Roman"/>
+          <w:i/>
+          <w:iCs/>
+        </w:rPr>
+        <w:t>μ</w:t>
+      </w:r>
+      <w:r>
+        <w:rPr>
+          <w:i/>
+          <w:iCs/>
+          <w:vertAlign w:val="subscript"/>
+        </w:rPr>
+        <w:t>emb</w:t>
+      </w:r>
+      <w:proofErr w:type="spellEnd"/>
+      <w:r>
+        <w:t xml:space="preserve"> would directly result in lower embryonic survival to hatching but not affect hatch timing or size, and it would not get at a mechanism for this (or perhaps the mechanism is general damage). Reducing </w:t>
+      </w:r>
+      <w:proofErr w:type="spellStart"/>
+      <w:r>
+        <w:rPr>
+          <w:i/>
+          <w:iCs/>
+        </w:rPr>
+        <w:t>y</w:t>
+      </w:r>
+      <w:r>
+        <w:rPr>
+          <w:i/>
+          <w:iCs/>
+          <w:vertAlign w:val="subscript"/>
+        </w:rPr>
+        <w:t>VA</w:t>
+      </w:r>
+      <w:proofErr w:type="spellEnd"/>
+      <w:r>
+        <w:t xml:space="preserve">, on the other hand, delays hatching so with a constant </w:t>
+      </w:r>
+      <w:proofErr w:type="spellStart"/>
+      <w:r>
+        <w:rPr>
+          <w:rFonts w:cs="Times New Roman"/>
+          <w:i/>
+          <w:iCs/>
+        </w:rPr>
+        <w:t>μ</w:t>
+      </w:r>
+      <w:r>
+        <w:rPr>
+          <w:i/>
+          <w:iCs/>
+          <w:vertAlign w:val="subscript"/>
+        </w:rPr>
+        <w:t>emb</w:t>
+      </w:r>
+      <w:proofErr w:type="spellEnd"/>
+      <w:r>
+        <w:t xml:space="preserve">, the oxygen effect on </w:t>
+      </w:r>
+      <w:proofErr w:type="spellStart"/>
+      <w:r>
+        <w:rPr>
+          <w:i/>
+          <w:iCs/>
+        </w:rPr>
+        <w:t>y</w:t>
+      </w:r>
+      <w:r>
+        <w:rPr>
+          <w:i/>
+          <w:iCs/>
+          <w:vertAlign w:val="subscript"/>
+        </w:rPr>
+        <w:t>VA</w:t>
+      </w:r>
+      <w:proofErr w:type="spellEnd"/>
+      <w:r>
+        <w:t xml:space="preserve"> will lead to lower survival to hatching. A plausible reason for </w:t>
+      </w:r>
+      <w:proofErr w:type="spellStart"/>
+      <w:r>
+        <w:rPr>
+          <w:i/>
+          <w:iCs/>
+        </w:rPr>
+        <w:t>y</w:t>
+      </w:r>
+      <w:r>
+        <w:rPr>
+          <w:i/>
+          <w:iCs/>
+          <w:vertAlign w:val="subscript"/>
+        </w:rPr>
+        <w:t>VA</w:t>
+      </w:r>
+      <w:proofErr w:type="spellEnd"/>
+      <w:r>
+        <w:t xml:space="preserve"> to be </w:t>
+      </w:r>
+      <w:r>
         <w:lastRenderedPageBreak/>
-        <w:t xml:space="preserve">Adding a stress function to reduce </w:t>
+        <w:t xml:space="preserve">reduced under hypoxia is a reduction in aerobic metabolism and increased reliance on anaerobic metabolism, which is less efficient and would therefore reduce the yield of structure from assimilates (Thomas et al., 2019). </w:t>
+      </w:r>
+    </w:p>
+    <w:p>
+      <w:pPr>
+        <w:pStyle w:val="TS"/>
+        <w:spacing w:line="480" w:lineRule="auto"/>
+      </w:pPr>
+    </w:p>
+    <w:p>
+      <w:pPr>
+        <w:pStyle w:val="TS"/>
+        <w:spacing w:line="480" w:lineRule="auto"/>
+      </w:pPr>
+      <w:r>
+        <w:t xml:space="preserve">Reducing the assimilation rate similarly reduces growth and delays hatching, indirectly reducing survival at hatching. Assimilation affects the shape of the growth curve differently than </w:t>
       </w:r>
       <w:proofErr w:type="spellStart"/>
       <w:r>
@@ -1013,23 +1204,15 @@
       </w:r>
       <w:proofErr w:type="spellEnd"/>
       <w:r>
-        <w:rPr>
-          <w:i/>
-          <w:iCs/>
-        </w:rPr>
-        <w:t xml:space="preserve"> </w:t>
-      </w:r>
-      <w:r>
-        <w:t xml:space="preserve">as oxygen decreases will result in lower length-at-age during both the pre- and post-hatching stages. We also want the stress function to reproduce delayed hatching and reduced survival to hatching that we observed in experiments. A stress function for </w:t>
-      </w:r>
-      <w:proofErr w:type="spellStart"/>
-      <w:r>
-        <w:rPr>
-          <w:rFonts w:cs="Times New Roman"/>
-          <w:i/>
-          <w:iCs/>
-        </w:rPr>
-        <w:t>μ</w:t>
+        <w:t xml:space="preserve">, however, with a lower assimilation rate limiting ultimate length more abruptly while reducing </w:t>
+      </w:r>
+      <w:proofErr w:type="spellStart"/>
+      <w:r>
+        <w:rPr>
+          <w:i/>
+          <w:iCs/>
+        </w:rPr>
+        <w:t>y</w:t>
       </w:r>
       <w:r>
         <w:rPr>
@@ -1037,146 +1220,10 @@
           <w:iCs/>
           <w:vertAlign w:val="subscript"/>
         </w:rPr>
-        <w:t>emb</w:t>
-      </w:r>
-      <w:proofErr w:type="spellEnd"/>
-      <w:r>
-        <w:t xml:space="preserve"> would directly result in lower embryonic survival to hatching but not affect hatch timing or size, and it would not get at a mechanism for this (or perhaps the mechanism is general damage). Reducing </w:t>
-      </w:r>
-      <w:proofErr w:type="spellStart"/>
-      <w:r>
-        <w:rPr>
-          <w:i/>
-          <w:iCs/>
-        </w:rPr>
-        <w:t>y</w:t>
-      </w:r>
-      <w:r>
-        <w:rPr>
-          <w:i/>
-          <w:iCs/>
-          <w:vertAlign w:val="subscript"/>
-        </w:rPr>
         <w:t>VA</w:t>
       </w:r>
       <w:proofErr w:type="spellEnd"/>
       <w:r>
-        <w:t xml:space="preserve">, on the other hand, delays hatching so with a constant </w:t>
-      </w:r>
-      <w:proofErr w:type="spellStart"/>
-      <w:r>
-        <w:rPr>
-          <w:rFonts w:cs="Times New Roman"/>
-          <w:i/>
-          <w:iCs/>
-        </w:rPr>
-        <w:t>μ</w:t>
-      </w:r>
-      <w:r>
-        <w:rPr>
-          <w:i/>
-          <w:iCs/>
-          <w:vertAlign w:val="subscript"/>
-        </w:rPr>
-        <w:t>emb</w:t>
-      </w:r>
-      <w:proofErr w:type="spellEnd"/>
-      <w:r>
-        <w:t xml:space="preserve">, the oxygen effect on </w:t>
-      </w:r>
-      <w:proofErr w:type="spellStart"/>
-      <w:r>
-        <w:rPr>
-          <w:i/>
-          <w:iCs/>
-        </w:rPr>
-        <w:t>y</w:t>
-      </w:r>
-      <w:r>
-        <w:rPr>
-          <w:i/>
-          <w:iCs/>
-          <w:vertAlign w:val="subscript"/>
-        </w:rPr>
-        <w:t>VA</w:t>
-      </w:r>
-      <w:proofErr w:type="spellEnd"/>
-      <w:r>
-        <w:t xml:space="preserve"> will lead to lower survival to hatching. A plausible reason for </w:t>
-      </w:r>
-      <w:proofErr w:type="spellStart"/>
-      <w:r>
-        <w:rPr>
-          <w:i/>
-          <w:iCs/>
-        </w:rPr>
-        <w:t>y</w:t>
-      </w:r>
-      <w:r>
-        <w:rPr>
-          <w:i/>
-          <w:iCs/>
-          <w:vertAlign w:val="subscript"/>
-        </w:rPr>
-        <w:t>VA</w:t>
-      </w:r>
-      <w:proofErr w:type="spellEnd"/>
-      <w:r>
-        <w:t xml:space="preserve"> to be reduced under hypoxia is a reduction in aerobic metabolism and increased reliance on anaerobic metabolism, which is less efficient and would therefore reduce the yield of structure from assimilates (Thomas et al., 2019). </w:t>
-      </w:r>
-    </w:p>
-    <w:p>
-      <w:pPr>
-        <w:pStyle w:val="TS"/>
-        <w:spacing w:line="480" w:lineRule="auto"/>
-      </w:pPr>
-    </w:p>
-    <w:p>
-      <w:pPr>
-        <w:pStyle w:val="TS"/>
-        <w:spacing w:line="480" w:lineRule="auto"/>
-      </w:pPr>
-      <w:r>
-        <w:t xml:space="preserve">Reducing the assimilation rate similarly reduces growth and delays hatching, indirectly reducing survival at hatching. Assimilation affects the shape of the growth curve differently than </w:t>
-      </w:r>
-      <w:proofErr w:type="spellStart"/>
-      <w:r>
-        <w:rPr>
-          <w:i/>
-          <w:iCs/>
-        </w:rPr>
-        <w:t>y</w:t>
-      </w:r>
-      <w:r>
-        <w:rPr>
-          <w:i/>
-          <w:iCs/>
-          <w:vertAlign w:val="subscript"/>
-        </w:rPr>
-        <w:t>VA</w:t>
-      </w:r>
-      <w:proofErr w:type="spellEnd"/>
-      <w:r>
-        <w:t xml:space="preserve">, however, with a lower assimilation rate limiting ultimate length more abruptly while reducing </w:t>
-      </w:r>
-      <w:proofErr w:type="spellStart"/>
-      <w:r>
-        <w:rPr>
-          <w:i/>
-          <w:iCs/>
-        </w:rPr>
-        <w:t>y</w:t>
-      </w:r>
-      <w:r>
-        <w:rPr>
-          <w:i/>
-          <w:iCs/>
-          <w:vertAlign w:val="subscript"/>
-        </w:rPr>
-        <w:t>VA</w:t>
-      </w:r>
-      <w:proofErr w:type="spellEnd"/>
-      <w:r>
         <w:t xml:space="preserve"> allows growth to continue increasing for longer. </w:t>
       </w:r>
     </w:p>
@@ -1200,15 +1247,7 @@
       </w:r>
       <w:proofErr w:type="spellEnd"/>
       <w:r>
-        <w:t xml:space="preserve"> directly into structure) and metabolic products. </w:t>
-      </w:r>
-      <w:proofErr w:type="gramStart"/>
-      <w:r>
-        <w:t>So</w:t>
-      </w:r>
-      <w:proofErr w:type="gramEnd"/>
-      <w:r>
-        <w:t xml:space="preserve"> with less oxygen, less assimilation can happen and more anaerobic metabolism is used instead (also leading to the effect on conversion efficiency described above). </w:t>
+        <w:t xml:space="preserve"> directly into structure) and metabolic products. So with less oxygen, less assimilation can happen and more anaerobic metabolism is used instead (also leading to the effect on conversion efficiency described above). </w:t>
       </w:r>
     </w:p>
     <w:p>
@@ -1350,7 +1389,11 @@
         <w:t>or</w:t>
       </w:r>
       <w:r>
-        <w:t>, for embryos, the egg buffer (</w:t>
+        <w:t xml:space="preserve">, for embryos, the egg </w:t>
+      </w:r>
+      <w:r>
+        <w:lastRenderedPageBreak/>
+        <w:t>buffer (</w:t>
       </w:r>
       <w:r>
         <w:rPr>
@@ -2067,15 +2110,7 @@
         <w:t xml:space="preserve">he </w:t>
       </w:r>
       <w:r>
-        <w:t xml:space="preserve">non-somatic fraction of assimilates is spent on </w:t>
-      </w:r>
-      <w:proofErr w:type="gramStart"/>
-      <w:r>
-        <w:t>maturation, or</w:t>
-      </w:r>
-      <w:proofErr w:type="gramEnd"/>
-      <w:r>
-        <w:t xml:space="preserve"> increasing complexity through gonad development. O</w:t>
+        <w:t>non-somatic fraction of assimilates is spent on maturation, or increasing complexity through gonad development. O</w:t>
       </w:r>
       <w:r>
         <w:t xml:space="preserve">nce the </w:t>
@@ -2173,19 +2208,7 @@
         <w:t>M. menidia</w:t>
       </w:r>
       <w:r>
-        <w:t xml:space="preserve"> have a distinct larval and juvenile </w:t>
-      </w:r>
-      <w:r>
-        <w:lastRenderedPageBreak/>
-        <w:t xml:space="preserve">stage, here the energy budget of each stage is assumed to be </w:t>
-      </w:r>
-      <w:proofErr w:type="gramStart"/>
-      <w:r>
-        <w:t>identical</w:t>
-      </w:r>
-      <w:proofErr w:type="gramEnd"/>
-      <w:r>
-        <w:t xml:space="preserve"> and both are referred to as the juvenile stage. </w:t>
+        <w:t xml:space="preserve"> have a distinct larval and juvenile stage, here the energy budget of each stage is assumed to be identical and both are referred to as the juvenile stage. </w:t>
       </w:r>
       <w:proofErr w:type="spellStart"/>
       <w:r>
@@ -2621,6 +2644,7 @@
         <w:rPr>
           <w:rFonts w:eastAsiaTheme="minorEastAsia"/>
         </w:rPr>
+        <w:lastRenderedPageBreak/>
         <w:t xml:space="preserve">where </w:t>
       </w:r>
       <w:r>
@@ -2857,47 +2881,19 @@
         <w:rPr>
           <w:rFonts w:cs="Times New Roman"/>
         </w:rPr>
-        <w:t>) to data for survival to hatching and larval/</w:t>
-      </w:r>
-      <w:proofErr w:type="gramStart"/>
+        <w:t>) to data for survival to hatching and larval/juveniles survival</w:t>
+      </w:r>
       <w:r>
         <w:rPr>
           <w:rFonts w:cs="Times New Roman"/>
         </w:rPr>
-        <w:t>juveniles</w:t>
-      </w:r>
-      <w:proofErr w:type="gramEnd"/>
+        <w:t xml:space="preserve"> (Figure 1)</w:t>
+      </w:r>
       <w:r>
         <w:rPr>
           <w:rFonts w:cs="Times New Roman"/>
         </w:rPr>
-        <w:t xml:space="preserve"> survival</w:t>
-      </w:r>
-      <w:r>
-        <w:rPr>
-          <w:rFonts w:cs="Times New Roman"/>
-        </w:rPr>
-        <w:t xml:space="preserve"> (Figure 1)</w:t>
-      </w:r>
-      <w:r>
-        <w:rPr>
-          <w:rFonts w:cs="Times New Roman"/>
-        </w:rPr>
-        <w:t xml:space="preserve">. In addition to allowing an alternative outcome to hatching when the egg buffer is depleted, this allowed us to examine survival </w:t>
-      </w:r>
-      <w:proofErr w:type="gramStart"/>
-      <w:r>
-        <w:rPr>
-          <w:rFonts w:cs="Times New Roman"/>
-        </w:rPr>
-        <w:t>as a consequence of</w:t>
-      </w:r>
-      <w:proofErr w:type="gramEnd"/>
-      <w:r>
-        <w:rPr>
-          <w:rFonts w:cs="Times New Roman"/>
-        </w:rPr>
-        <w:t xml:space="preserve"> hypoxia effects on the energy budget. </w:t>
+        <w:t xml:space="preserve">. In addition to allowing an alternative outcome to hatching when the egg buffer is depleted, this allowed us to examine survival as a consequence of hypoxia effects on the energy budget. </w:t>
       </w:r>
       <w:r>
         <w:rPr>
@@ -3210,7 +3206,11 @@
         <w:t>,</w:t>
       </w:r>
       <w:r>
-        <w:t xml:space="preserve"> which reduces data requirements and the risk of overfitting. It lacks a state variable for maturity that triggers changes between life stages, instead using a constant size at puberty to specify when reproduction is initiated. It also has no reserve compartment between food assimilation and allocation, and for embryos this means that the egg buffer is assimilated into body structure and fully depleted immediately before hatching instead of following reserve dynamics of the standard DEB model.  </w:t>
+        <w:t xml:space="preserve"> which reduces data requirements and the risk of overfitting. It lacks a state variable for maturity that triggers changes between life stages, instead using a constant size at puberty to specify when reproduction is initiated. It also has no reserve compartment between food assimilation and allocation, and for </w:t>
+      </w:r>
+      <w:r>
+        <w:lastRenderedPageBreak/>
+        <w:t xml:space="preserve">embryos this means that the egg buffer is assimilated into body structure and fully depleted immediately before hatching instead of following reserve dynamics of the standard DEB model.  </w:t>
       </w:r>
     </w:p>
     <w:p>
@@ -3327,22 +3327,202 @@
       </w:pPr>
       <w:r>
         <w:tab/>
-        <w:t xml:space="preserve">For the base model we calculated and fitted parameters based on total length over time, initial egg buffer mass, time from fertilization to hatching (when egg buffer mass equals zero), </w:t>
+        <w:t>For the base model we calculated and fitted parameters based on total length over time, initial egg buffer mass, time from fertilization to hatching (when egg buffer mass equals zero), cumulative egg production over time, and proportion surviving since fertilization over time. This allowed us to estimate length at puberty</w:t>
+      </w:r>
+      <w:r>
+        <w:t xml:space="preserve"> (</w:t>
+      </w:r>
+      <w:proofErr w:type="spellStart"/>
+      <w:r>
+        <w:rPr>
+          <w:i/>
+          <w:iCs/>
+        </w:rPr>
+        <w:t>L</w:t>
+      </w:r>
+      <w:r>
+        <w:rPr>
+          <w:i/>
+          <w:iCs/>
+          <w:vertAlign w:val="subscript"/>
+        </w:rPr>
+        <w:t>Vp</w:t>
+      </w:r>
+      <w:proofErr w:type="spellEnd"/>
+      <w:r>
+        <w:t>)</w:t>
+      </w:r>
+      <w:r>
+        <w:t xml:space="preserve">, which in this model is the length at the age at which egg production begins. </w:t>
+      </w:r>
+      <w:r>
+        <w:t xml:space="preserve">We obtained </w:t>
+      </w:r>
+      <w:r>
+        <w:rPr>
+          <w:i/>
+          <w:iCs/>
+        </w:rPr>
+        <w:t>W</w:t>
+      </w:r>
+      <w:r>
+        <w:rPr>
+          <w:i/>
+          <w:iCs/>
+          <w:vertAlign w:val="subscript"/>
+        </w:rPr>
+        <w:t>B0</w:t>
+      </w:r>
+      <w:r>
+        <w:t xml:space="preserve"> from </w:t>
+      </w:r>
+      <w:r>
+        <w:rPr>
+          <w:i/>
+          <w:iCs/>
+        </w:rPr>
+        <w:t xml:space="preserve">M. menidia </w:t>
+      </w:r>
+      <w:r>
+        <w:t>egg dry weight data (</w:t>
+      </w:r>
+      <w:proofErr w:type="spellStart"/>
+      <w:r>
+        <w:t>Klahre</w:t>
+      </w:r>
+      <w:proofErr w:type="spellEnd"/>
+      <w:r>
+        <w:t xml:space="preserve">, 1997) and calculated </w:t>
+      </w:r>
+      <w:proofErr w:type="spellStart"/>
+      <w:r>
+        <w:rPr>
+          <w:rFonts w:eastAsiaTheme="minorEastAsia" w:cs="Times New Roman"/>
+          <w:i/>
+          <w:iCs/>
+        </w:rPr>
+        <w:t>δ</w:t>
+      </w:r>
+      <w:r>
+        <w:rPr>
+          <w:rFonts w:eastAsiaTheme="minorEastAsia" w:cs="Times New Roman"/>
+          <w:i/>
+          <w:iCs/>
+          <w:vertAlign w:val="subscript"/>
+        </w:rPr>
+        <w:t>M</w:t>
+      </w:r>
+      <w:proofErr w:type="spellEnd"/>
+      <w:r>
+        <w:rPr>
+          <w:rFonts w:eastAsiaTheme="minorEastAsia" w:cs="Times New Roman"/>
+        </w:rPr>
+        <w:t xml:space="preserve"> </w:t>
+      </w:r>
+      <w:r>
+        <w:rPr>
+          <w:rFonts w:eastAsiaTheme="minorEastAsia" w:cs="Times New Roman"/>
+        </w:rPr>
+        <w:t xml:space="preserve">and </w:t>
+      </w:r>
+      <w:proofErr w:type="spellStart"/>
+      <w:r>
+        <w:rPr>
+          <w:rFonts w:eastAsiaTheme="minorEastAsia" w:cs="Times New Roman"/>
+          <w:i/>
+          <w:iCs/>
+        </w:rPr>
+        <w:t>d</w:t>
+      </w:r>
+      <w:r>
+        <w:rPr>
+          <w:rFonts w:eastAsiaTheme="minorEastAsia" w:cs="Times New Roman"/>
+          <w:i/>
+          <w:iCs/>
+          <w:vertAlign w:val="subscript"/>
+        </w:rPr>
+        <w:t>V</w:t>
+      </w:r>
+      <w:proofErr w:type="spellEnd"/>
+      <w:r>
+        <w:rPr>
+          <w:rFonts w:eastAsiaTheme="minorEastAsia" w:cs="Times New Roman"/>
+        </w:rPr>
+        <w:t xml:space="preserve"> </w:t>
+      </w:r>
+      <w:r>
+        <w:t>from total length, egg diameter, and egg mass data (</w:t>
+      </w:r>
+      <w:r>
+        <w:t xml:space="preserve">Cross et al., 2019; </w:t>
+      </w:r>
+      <w:proofErr w:type="spellStart"/>
+      <w:r>
+        <w:t>Klahre</w:t>
+      </w:r>
+      <w:proofErr w:type="spellEnd"/>
+      <w:r>
+        <w:t xml:space="preserve">, 1997; </w:t>
+      </w:r>
+      <w:r>
+        <w:t xml:space="preserve">Concannon et al., 2021). </w:t>
+      </w:r>
+      <w:r>
+        <w:t>We borrowed data</w:t>
+      </w:r>
+      <w:r>
+        <w:t xml:space="preserve"> on change in larval dry weight over a period of starvation</w:t>
+      </w:r>
+      <w:r>
+        <w:t xml:space="preserve"> from the closely related species </w:t>
+      </w:r>
+      <w:r>
+        <w:rPr>
+          <w:i/>
+          <w:iCs/>
+        </w:rPr>
+        <w:t xml:space="preserve">M. </w:t>
+      </w:r>
+      <w:proofErr w:type="spellStart"/>
+      <w:r>
+        <w:rPr>
+          <w:i/>
+          <w:iCs/>
+        </w:rPr>
+        <w:t>beryllina</w:t>
+      </w:r>
+      <w:proofErr w:type="spellEnd"/>
+      <w:r>
+        <w:t xml:space="preserve"> (Letcher and Bengtson, </w:t>
       </w:r>
       <w:r>
         <w:lastRenderedPageBreak/>
-        <w:t>cumulative egg production over time, and proportion surviving since fertilization over time. This allowed us to estimate length at puberty</w:t>
-      </w:r>
-      <w:r>
-        <w:t xml:space="preserve"> (</w:t>
-      </w:r>
-      <w:proofErr w:type="spellStart"/>
-      <w:r>
-        <w:rPr>
-          <w:i/>
-          <w:iCs/>
-        </w:rPr>
-        <w:t>L</w:t>
+        <w:t>19</w:t>
+      </w:r>
+      <w:r>
+        <w:t>9</w:t>
+      </w:r>
+      <w:r>
+        <w:t xml:space="preserve">3). We used the rate of decrease in dry weight during starvation to approximate </w:t>
+      </w:r>
+      <w:r>
+        <w:t>maintenance costs (</w:t>
+      </w:r>
+      <w:proofErr w:type="spellStart"/>
+      <w:r>
+        <w:rPr>
+          <w:i/>
+          <w:iCs/>
+        </w:rPr>
+        <w:t>J</w:t>
+      </w:r>
+      <w:r>
+        <w:rPr>
+          <w:i/>
+          <w:iCs/>
+          <w:vertAlign w:val="superscript"/>
+        </w:rPr>
+        <w:t>v</w:t>
       </w:r>
       <w:r>
         <w:rPr>
@@ -3350,24 +3530,33 @@
           <w:iCs/>
           <w:vertAlign w:val="subscript"/>
         </w:rPr>
-        <w:t>Vp</w:t>
+        <w:t>M</w:t>
       </w:r>
       <w:proofErr w:type="spellEnd"/>
       <w:r>
         <w:t>)</w:t>
       </w:r>
       <w:r>
-        <w:t xml:space="preserve">, which in this model is the length at the age at which egg production begins. </w:t>
-      </w:r>
-      <w:r>
-        <w:t xml:space="preserve">We obtained </w:t>
-      </w:r>
-      <w:r>
-        <w:rPr>
-          <w:i/>
-          <w:iCs/>
-        </w:rPr>
-        <w:t>W</w:t>
+        <w:t>. The total length data allowed us to estimate</w:t>
+      </w:r>
+      <w:r>
+        <w:t xml:space="preserve"> </w:t>
+      </w:r>
+      <w:proofErr w:type="spellStart"/>
+      <w:r>
+        <w:rPr>
+          <w:i/>
+          <w:iCs/>
+        </w:rPr>
+        <w:t>J</w:t>
+      </w:r>
+      <w:r>
+        <w:rPr>
+          <w:i/>
+          <w:iCs/>
+          <w:vertAlign w:val="superscript"/>
+        </w:rPr>
+        <w:t>a</w:t>
       </w:r>
       <w:r>
         <w:rPr>
@@ -3375,292 +3564,95 @@
           <w:iCs/>
           <w:vertAlign w:val="subscript"/>
         </w:rPr>
-        <w:t>B0</w:t>
-      </w:r>
-      <w:r>
-        <w:t xml:space="preserve"> from </w:t>
-      </w:r>
-      <w:r>
-        <w:rPr>
-          <w:i/>
-          <w:iCs/>
-        </w:rPr>
-        <w:t xml:space="preserve">M. menidia </w:t>
-      </w:r>
-      <w:r>
-        <w:t>egg dry weight data (</w:t>
-      </w:r>
-      <w:proofErr w:type="spellStart"/>
-      <w:r>
-        <w:t>Klahre</w:t>
-      </w:r>
-      <w:proofErr w:type="spellEnd"/>
-      <w:r>
-        <w:t xml:space="preserve">, 1997) and calculated </w:t>
-      </w:r>
-      <w:proofErr w:type="spellStart"/>
-      <w:r>
-        <w:rPr>
-          <w:rFonts w:eastAsiaTheme="minorEastAsia" w:cs="Times New Roman"/>
-          <w:i/>
-          <w:iCs/>
-        </w:rPr>
-        <w:t>δ</w:t>
-      </w:r>
-      <w:r>
-        <w:rPr>
-          <w:rFonts w:eastAsiaTheme="minorEastAsia" w:cs="Times New Roman"/>
+        <w:t>Am</w:t>
+      </w:r>
+      <w:proofErr w:type="spellEnd"/>
+      <w:r>
+        <w:t xml:space="preserve"> and</w:t>
+      </w:r>
+      <w:r>
+        <w:t xml:space="preserve"> </w:t>
+      </w:r>
+      <w:proofErr w:type="spellStart"/>
+      <w:r>
+        <w:rPr>
+          <w:i/>
+          <w:iCs/>
+        </w:rPr>
+        <w:t>y</w:t>
+      </w:r>
+      <w:r>
+        <w:rPr>
           <w:i/>
           <w:iCs/>
           <w:vertAlign w:val="subscript"/>
         </w:rPr>
-        <w:t>M</w:t>
-      </w:r>
-      <w:proofErr w:type="spellEnd"/>
-      <w:r>
-        <w:rPr>
-          <w:rFonts w:eastAsiaTheme="minorEastAsia" w:cs="Times New Roman"/>
+        <w:t>VA</w:t>
+      </w:r>
+      <w:proofErr w:type="spellEnd"/>
+      <w:r>
+        <w:t xml:space="preserve"> by adjusting these parameters to simulate a growth curve similar to the data, fix </w:t>
+      </w:r>
+      <w:proofErr w:type="spellStart"/>
+      <w:r>
+        <w:rPr>
+          <w:i/>
+          <w:iCs/>
+        </w:rPr>
+        <w:t>J</w:t>
+      </w:r>
+      <w:r>
+        <w:rPr>
+          <w:i/>
+          <w:iCs/>
+          <w:vertAlign w:val="superscript"/>
+        </w:rPr>
+        <w:t>a</w:t>
+      </w:r>
+      <w:r>
+        <w:rPr>
+          <w:i/>
+          <w:iCs/>
+          <w:vertAlign w:val="subscript"/>
+        </w:rPr>
+        <w:t>Am</w:t>
+      </w:r>
+      <w:proofErr w:type="spellEnd"/>
+      <w:r>
+        <w:rPr>
+          <w:i/>
+          <w:iCs/>
         </w:rPr>
         <w:t xml:space="preserve"> </w:t>
       </w:r>
       <w:r>
-        <w:rPr>
-          <w:rFonts w:eastAsiaTheme="minorEastAsia" w:cs="Times New Roman"/>
-        </w:rPr>
-        <w:t xml:space="preserve">and </w:t>
-      </w:r>
-      <w:proofErr w:type="spellStart"/>
-      <w:r>
-        <w:rPr>
-          <w:rFonts w:eastAsiaTheme="minorEastAsia" w:cs="Times New Roman"/>
-          <w:i/>
-          <w:iCs/>
-        </w:rPr>
-        <w:t>d</w:t>
-      </w:r>
-      <w:r>
-        <w:rPr>
-          <w:rFonts w:eastAsiaTheme="minorEastAsia" w:cs="Times New Roman"/>
+        <w:t xml:space="preserve">to a reasonable value based on ultimate length, then estimate </w:t>
+      </w:r>
+      <w:proofErr w:type="spellStart"/>
+      <w:r>
+        <w:rPr>
+          <w:i/>
+          <w:iCs/>
+        </w:rPr>
+        <w:t>y</w:t>
+      </w:r>
+      <w:r>
+        <w:rPr>
           <w:i/>
           <w:iCs/>
           <w:vertAlign w:val="subscript"/>
         </w:rPr>
-        <w:t>V</w:t>
-      </w:r>
-      <w:proofErr w:type="spellEnd"/>
-      <w:r>
-        <w:rPr>
-          <w:rFonts w:eastAsiaTheme="minorEastAsia" w:cs="Times New Roman"/>
+        <w:t>VA</w:t>
+      </w:r>
+      <w:proofErr w:type="spellEnd"/>
+      <w:r>
+        <w:rPr>
+          <w:i/>
+          <w:iCs/>
         </w:rPr>
         <w:t xml:space="preserve"> </w:t>
       </w:r>
       <w:r>
-        <w:t>from total length, egg diameter, and egg mass data (</w:t>
-      </w:r>
-      <w:r>
-        <w:t xml:space="preserve">Cross et al., 2019; </w:t>
-      </w:r>
-      <w:proofErr w:type="spellStart"/>
-      <w:r>
-        <w:t>Klahre</w:t>
-      </w:r>
-      <w:proofErr w:type="spellEnd"/>
-      <w:r>
-        <w:t xml:space="preserve">, 1997; </w:t>
-      </w:r>
-      <w:r>
-        <w:t xml:space="preserve">Concannon et al., 2021). </w:t>
-      </w:r>
-      <w:r>
-        <w:t>We borrowed data</w:t>
-      </w:r>
-      <w:r>
-        <w:t xml:space="preserve"> on change in larval dry weight over a period of starvation</w:t>
-      </w:r>
-      <w:r>
-        <w:t xml:space="preserve"> from the closely related species </w:t>
-      </w:r>
-      <w:r>
-        <w:rPr>
-          <w:i/>
-          <w:iCs/>
-        </w:rPr>
-        <w:t xml:space="preserve">M. </w:t>
-      </w:r>
-      <w:proofErr w:type="spellStart"/>
-      <w:r>
-        <w:rPr>
-          <w:i/>
-          <w:iCs/>
-        </w:rPr>
-        <w:t>beryllina</w:t>
-      </w:r>
-      <w:proofErr w:type="spellEnd"/>
-      <w:r>
-        <w:t xml:space="preserve"> (Letcher and Bengtson, 19</w:t>
-      </w:r>
-      <w:r>
-        <w:t>9</w:t>
-      </w:r>
-      <w:r>
-        <w:t xml:space="preserve">3). We used the rate of decrease in dry weight during starvation to approximate </w:t>
-      </w:r>
-      <w:r>
-        <w:t>maintenance costs (</w:t>
-      </w:r>
-      <w:proofErr w:type="spellStart"/>
-      <w:r>
-        <w:rPr>
-          <w:i/>
-          <w:iCs/>
-        </w:rPr>
-        <w:t>J</w:t>
-      </w:r>
-      <w:r>
-        <w:rPr>
-          <w:i/>
-          <w:iCs/>
-          <w:vertAlign w:val="superscript"/>
-        </w:rPr>
-        <w:t>v</w:t>
-      </w:r>
-      <w:r>
-        <w:rPr>
-          <w:i/>
-          <w:iCs/>
-          <w:vertAlign w:val="subscript"/>
-        </w:rPr>
-        <w:t>M</w:t>
-      </w:r>
-      <w:proofErr w:type="spellEnd"/>
-      <w:r>
-        <w:t>)</w:t>
-      </w:r>
-      <w:r>
-        <w:t>. The total length data allowed us to estimate</w:t>
-      </w:r>
-      <w:r>
-        <w:t xml:space="preserve"> </w:t>
-      </w:r>
-      <w:proofErr w:type="spellStart"/>
-      <w:r>
-        <w:rPr>
-          <w:i/>
-          <w:iCs/>
-        </w:rPr>
-        <w:t>J</w:t>
-      </w:r>
-      <w:r>
-        <w:rPr>
-          <w:i/>
-          <w:iCs/>
-          <w:vertAlign w:val="superscript"/>
-        </w:rPr>
-        <w:t>a</w:t>
-      </w:r>
-      <w:r>
-        <w:rPr>
-          <w:i/>
-          <w:iCs/>
-          <w:vertAlign w:val="subscript"/>
-        </w:rPr>
-        <w:t>Am</w:t>
-      </w:r>
-      <w:proofErr w:type="spellEnd"/>
-      <w:r>
-        <w:t xml:space="preserve"> and</w:t>
-      </w:r>
-      <w:r>
-        <w:t xml:space="preserve"> </w:t>
-      </w:r>
-      <w:proofErr w:type="spellStart"/>
-      <w:r>
-        <w:rPr>
-          <w:i/>
-          <w:iCs/>
-        </w:rPr>
-        <w:t>y</w:t>
-      </w:r>
-      <w:r>
-        <w:rPr>
-          <w:i/>
-          <w:iCs/>
-          <w:vertAlign w:val="subscript"/>
-        </w:rPr>
-        <w:t>VA</w:t>
-      </w:r>
-      <w:proofErr w:type="spellEnd"/>
-      <w:r>
-        <w:t xml:space="preserve"> by adjusting these parameters to simulate a growth curve </w:t>
-      </w:r>
-      <w:proofErr w:type="gramStart"/>
-      <w:r>
-        <w:t>similar to</w:t>
-      </w:r>
-      <w:proofErr w:type="gramEnd"/>
-      <w:r>
-        <w:t xml:space="preserve"> the data, fix </w:t>
-      </w:r>
-      <w:proofErr w:type="spellStart"/>
-      <w:r>
-        <w:rPr>
-          <w:i/>
-          <w:iCs/>
-        </w:rPr>
-        <w:t>J</w:t>
-      </w:r>
-      <w:r>
-        <w:rPr>
-          <w:i/>
-          <w:iCs/>
-          <w:vertAlign w:val="superscript"/>
-        </w:rPr>
-        <w:t>a</w:t>
-      </w:r>
-      <w:r>
-        <w:rPr>
-          <w:i/>
-          <w:iCs/>
-          <w:vertAlign w:val="subscript"/>
-        </w:rPr>
-        <w:t>Am</w:t>
-      </w:r>
-      <w:proofErr w:type="spellEnd"/>
-      <w:r>
-        <w:rPr>
-          <w:i/>
-          <w:iCs/>
-        </w:rPr>
-        <w:t xml:space="preserve"> </w:t>
-      </w:r>
-      <w:r>
-        <w:t xml:space="preserve">to a reasonable value based on ultimate length, then estimate </w:t>
-      </w:r>
-      <w:proofErr w:type="spellStart"/>
-      <w:r>
-        <w:rPr>
-          <w:i/>
-          <w:iCs/>
-        </w:rPr>
-        <w:t>y</w:t>
-      </w:r>
-      <w:r>
-        <w:rPr>
-          <w:i/>
-          <w:iCs/>
-          <w:vertAlign w:val="subscript"/>
-        </w:rPr>
-        <w:t>VA</w:t>
-      </w:r>
-      <w:proofErr w:type="spellEnd"/>
-      <w:r>
-        <w:rPr>
-          <w:i/>
-          <w:iCs/>
-        </w:rPr>
-        <w:t xml:space="preserve"> </w:t>
-      </w:r>
-      <w:r>
         <w:t xml:space="preserve">using the BYOM solver. </w:t>
       </w:r>
       <w:r>
@@ -3671,17 +3663,8 @@
           <w:i/>
           <w:iCs/>
         </w:rPr>
-        <w:t xml:space="preserve">ad </w:t>
-      </w:r>
-      <w:proofErr w:type="gramStart"/>
-      <w:r>
-        <w:rPr>
-          <w:i/>
-          <w:iCs/>
-        </w:rPr>
-        <w:t>libitum</w:t>
-      </w:r>
-      <w:proofErr w:type="gramEnd"/>
+        <w:t>ad libitum</w:t>
+      </w:r>
       <w:r>
         <w:t xml:space="preserve"> so </w:t>
       </w:r>
@@ -3742,15 +3725,7 @@
         <w:t>2</w:t>
       </w:r>
       <w:r>
-        <w:t xml:space="preserve">) </w:t>
-      </w:r>
-      <w:proofErr w:type="gramStart"/>
-      <w:r>
-        <w:t>levels</w:t>
-      </w:r>
-      <w:proofErr w:type="gramEnd"/>
-      <w:r>
-        <w:t xml:space="preserve"> but the control conditions were static, so we used total length data from these treatments for the base model as well (Cross et al., 2019). We sourced additional length data for the base model from control levels of experiments that exposed </w:t>
+        <w:t xml:space="preserve">) levels but the control conditions were static, so we used total length data from these treatments for the base model as well (Cross et al., 2019). We sourced additional length data for the base model from control levels of experiments that exposed </w:t>
       </w:r>
       <w:r>
         <w:rPr>
@@ -3813,62 +3788,62 @@
         <w:t>2</w:t>
       </w:r>
       <w:r>
-        <w:t xml:space="preserve"> </w:t>
+        <w:t xml:space="preserve"> treatments and strip-spawned once they reached reproductive maturity. We only used data from control fish. Data for time to hatching (i.e., time at which egg buffer mass is zero) and survival to hatching and 15 </w:t>
+      </w:r>
+      <w:proofErr w:type="spellStart"/>
+      <w:r>
+        <w:t>dph</w:t>
+      </w:r>
+      <w:proofErr w:type="spellEnd"/>
+      <w:r>
+        <w:t xml:space="preserve"> under different oxygen levels were obtained from Cross et al. (2019). </w:t>
+      </w:r>
+      <w:r>
+        <w:t>We also used survival data from the 24</w:t>
+      </w:r>
+      <w:r>
+        <w:rPr>
+          <w:rFonts w:cs="Times New Roman"/>
+        </w:rPr>
+        <w:t>°</w:t>
+      </w:r>
+      <w:r>
+        <w:t>C and control levels of a study on the effects of different temperatures and CO</w:t>
+      </w:r>
+      <w:r>
+        <w:rPr>
+          <w:vertAlign w:val="subscript"/>
+        </w:rPr>
+        <w:t>2</w:t>
+      </w:r>
+      <w:r>
+        <w:t xml:space="preserve"> levels on </w:t>
+      </w:r>
+      <w:r>
+        <w:rPr>
+          <w:i/>
+          <w:iCs/>
+        </w:rPr>
+        <w:t>M. menidia</w:t>
+      </w:r>
+      <w:r>
+        <w:t xml:space="preserve"> early life survival from several experiments (Murray and Baumann, 2018). Four a</w:t>
+      </w:r>
+      <w:r>
+        <w:t>dditional</w:t>
+      </w:r>
+      <w:r>
+        <w:t xml:space="preserve"> data points for</w:t>
+      </w:r>
+      <w:r>
+        <w:t xml:space="preserve"> long-term survival in </w:t>
+      </w:r>
+      <w:r>
+        <w:t xml:space="preserve">laboratory conditions </w:t>
       </w:r>
       <w:r>
         <w:lastRenderedPageBreak/>
-        <w:t xml:space="preserve">treatments and strip-spawned once they reached reproductive maturity. We only used data from control fish. Data for time to hatching (i.e., time at which egg buffer mass is zero) and survival to hatching and 15 </w:t>
-      </w:r>
-      <w:proofErr w:type="spellStart"/>
-      <w:r>
-        <w:t>dph</w:t>
-      </w:r>
-      <w:proofErr w:type="spellEnd"/>
-      <w:r>
-        <w:t xml:space="preserve"> under different oxygen levels were obtained from Cross et al. (2019). </w:t>
-      </w:r>
-      <w:r>
-        <w:t>We also used survival data from the 24</w:t>
-      </w:r>
-      <w:r>
-        <w:rPr>
-          <w:rFonts w:cs="Times New Roman"/>
-        </w:rPr>
-        <w:t>°</w:t>
-      </w:r>
-      <w:r>
-        <w:t>C and control levels of a study on the effects of different temperatures and CO</w:t>
-      </w:r>
-      <w:r>
-        <w:rPr>
-          <w:vertAlign w:val="subscript"/>
-        </w:rPr>
-        <w:t>2</w:t>
-      </w:r>
-      <w:r>
-        <w:t xml:space="preserve"> levels on </w:t>
-      </w:r>
-      <w:r>
-        <w:rPr>
-          <w:i/>
-          <w:iCs/>
-        </w:rPr>
-        <w:t>M. menidia</w:t>
-      </w:r>
-      <w:r>
-        <w:t xml:space="preserve"> early life survival from several experiments (Murray and Baumann, 2018). Four a</w:t>
-      </w:r>
-      <w:r>
-        <w:t>dditional</w:t>
-      </w:r>
-      <w:r>
-        <w:t xml:space="preserve"> data points for</w:t>
-      </w:r>
-      <w:r>
-        <w:t xml:space="preserve"> long-term survival in </w:t>
-      </w:r>
-      <w:r>
-        <w:t>laboratory conditions at 17</w:t>
+        <w:t>at 17</w:t>
       </w:r>
       <w:r>
         <w:rPr>
@@ -5120,78 +5095,78 @@
       </w:r>
       <w:proofErr w:type="spellEnd"/>
       <w:r>
-        <w:t xml:space="preserve"> parameters, estimated three parameters by fitting them to data, and fixed parameters for which we had insufficient data to calculate or estimate at </w:t>
+        <w:t xml:space="preserve"> parameters, estimated three parameters by fitting them to data, and fixed parameters for which we had insufficient data to calculate or estimate at suggested values (Jager, 2018). The primary parameters and their calculated or estimated values are found in Table 1. Fitting was done </w:t>
+      </w:r>
+      <w:r>
+        <w:t xml:space="preserve">in </w:t>
+      </w:r>
+      <w:proofErr w:type="spellStart"/>
+      <w:r>
+        <w:t>Matlab</w:t>
+      </w:r>
+      <w:proofErr w:type="spellEnd"/>
+      <w:r>
+        <w:t xml:space="preserve"> </w:t>
+      </w:r>
+      <w:r>
+        <w:t xml:space="preserve">with the </w:t>
+      </w:r>
+      <w:r>
+        <w:t xml:space="preserve">packages </w:t>
+      </w:r>
+      <w:r>
+        <w:t>BYOM</w:t>
+      </w:r>
+      <w:r>
+        <w:t xml:space="preserve"> v.6.4 (Jager, 2022) and </w:t>
+      </w:r>
+      <w:proofErr w:type="spellStart"/>
+      <w:r>
+        <w:t>DEBkiss</w:t>
+      </w:r>
+      <w:proofErr w:type="spellEnd"/>
+      <w:r>
+        <w:t xml:space="preserve"> v.2.3a (Jager, 2021).</w:t>
+      </w:r>
+      <w:r>
+        <w:t xml:space="preserve"> BYOM uses a </w:t>
+      </w:r>
+      <w:proofErr w:type="spellStart"/>
+      <w:r>
+        <w:t>Nelder</w:t>
+      </w:r>
+      <w:proofErr w:type="spellEnd"/>
+      <w:r>
+        <w:t>-Mead simplex search to optimize the parameters for a set of ordinary differential equations</w:t>
+      </w:r>
+      <w:r>
+        <w:t xml:space="preserve"> (ODEs)</w:t>
+      </w:r>
+      <w:r>
+        <w:t xml:space="preserve"> by minimizing negative log-likelihood. The </w:t>
+      </w:r>
+      <w:proofErr w:type="spellStart"/>
+      <w:r>
+        <w:t>DEBkiss</w:t>
+      </w:r>
+      <w:proofErr w:type="spellEnd"/>
+      <w:r>
+        <w:t xml:space="preserve"> package works under BYOM to bring in the </w:t>
+      </w:r>
+      <w:proofErr w:type="spellStart"/>
+      <w:r>
+        <w:t>DEBkiss</w:t>
+      </w:r>
+      <w:proofErr w:type="spellEnd"/>
+      <w:r>
+        <w:t xml:space="preserve"> model </w:t>
+      </w:r>
+      <w:r>
+        <w:t xml:space="preserve">parameters, variables, and equations so that the parameters can be estimated based on their effect </w:t>
       </w:r>
       <w:r>
         <w:lastRenderedPageBreak/>
-        <w:t xml:space="preserve">suggested values (Jager, 2018). The primary parameters and their calculated or estimated values are found in Table 1. Fitting was done </w:t>
-      </w:r>
-      <w:r>
-        <w:t xml:space="preserve">in </w:t>
-      </w:r>
-      <w:proofErr w:type="spellStart"/>
-      <w:r>
-        <w:t>Matlab</w:t>
-      </w:r>
-      <w:proofErr w:type="spellEnd"/>
-      <w:r>
-        <w:t xml:space="preserve"> </w:t>
-      </w:r>
-      <w:r>
-        <w:t xml:space="preserve">with the </w:t>
-      </w:r>
-      <w:r>
-        <w:t xml:space="preserve">packages </w:t>
-      </w:r>
-      <w:r>
-        <w:t>BYOM</w:t>
-      </w:r>
-      <w:r>
-        <w:t xml:space="preserve"> v.6.4 (Jager, 2022) and </w:t>
-      </w:r>
-      <w:proofErr w:type="spellStart"/>
-      <w:r>
-        <w:t>DEBkiss</w:t>
-      </w:r>
-      <w:proofErr w:type="spellEnd"/>
-      <w:r>
-        <w:t xml:space="preserve"> v.2.3a (Jager, 2021).</w:t>
-      </w:r>
-      <w:r>
-        <w:t xml:space="preserve"> BYOM uses a </w:t>
-      </w:r>
-      <w:proofErr w:type="spellStart"/>
-      <w:r>
-        <w:t>Nelder</w:t>
-      </w:r>
-      <w:proofErr w:type="spellEnd"/>
-      <w:r>
-        <w:t>-Mead simplex search to optimize the parameters for a set of ordinary differential equations</w:t>
-      </w:r>
-      <w:r>
-        <w:t xml:space="preserve"> (ODEs)</w:t>
-      </w:r>
-      <w:r>
-        <w:t xml:space="preserve"> by minimizing negative log-likelihood. The </w:t>
-      </w:r>
-      <w:proofErr w:type="spellStart"/>
-      <w:r>
-        <w:t>DEBkiss</w:t>
-      </w:r>
-      <w:proofErr w:type="spellEnd"/>
-      <w:r>
-        <w:t xml:space="preserve"> package works under BYOM to bring in the </w:t>
-      </w:r>
-      <w:proofErr w:type="spellStart"/>
-      <w:r>
-        <w:t>DEBkiss</w:t>
-      </w:r>
-      <w:proofErr w:type="spellEnd"/>
-      <w:r>
-        <w:t xml:space="preserve"> model </w:t>
-      </w:r>
-      <w:r>
-        <w:t xml:space="preserve">parameters, variables, and equations so that the parameters can be estimated based on their effect on the </w:t>
+        <w:t xml:space="preserve">on the </w:t>
       </w:r>
       <w:proofErr w:type="spellStart"/>
       <w:r>
@@ -5383,21 +5358,7 @@
         <w:rPr>
           <w:rFonts w:cs="Times New Roman"/>
         </w:rPr>
-        <w:t xml:space="preserve">. </w:t>
-      </w:r>
-      <w:proofErr w:type="gramStart"/>
-      <w:r>
-        <w:rPr>
-          <w:rFonts w:cs="Times New Roman"/>
-        </w:rPr>
-        <w:t>Both of these</w:t>
-      </w:r>
-      <w:proofErr w:type="gramEnd"/>
-      <w:r>
-        <w:rPr>
-          <w:rFonts w:cs="Times New Roman"/>
-        </w:rPr>
-        <w:t xml:space="preserve"> parameters affect growth and egg buffer depletion so they could not be estimated simultaneously, but we did not have sufficient data to calculate them as we did </w:t>
+        <w:t xml:space="preserve">. Both of these parameters affect growth and egg buffer depletion so they could not be estimated simultaneously, but we did not have sufficient data to calculate them as we did </w:t>
       </w:r>
       <w:proofErr w:type="spellStart"/>
       <w:r>
@@ -5535,7 +5496,11 @@
         <w:t xml:space="preserve"> chronic</w:t>
       </w:r>
       <w:r>
-        <w:t xml:space="preserve"> hypoxia effects, the mean values of each data type for the different oxygen treatments are listed in Table 2. </w:t>
+        <w:t xml:space="preserve"> hypoxia effects, the mean values of each data type for the different oxygen treatments are listed in Table </w:t>
+      </w:r>
+      <w:r>
+        <w:lastRenderedPageBreak/>
+        <w:t xml:space="preserve">2. </w:t>
       </w:r>
       <w:r>
         <w:t>We used the parameter values from the base model</w:t>
@@ -5718,14 +5683,7 @@
         <w:rPr>
           <w:rFonts w:eastAsiaTheme="minorEastAsia"/>
         </w:rPr>
-        <w:t xml:space="preserve">The stress variable was applied to the parameter(s) of interest using functions that either increased or decreased the parameter with increasing stress, depending on the hypothesis for </w:t>
-      </w:r>
-      <w:r>
-        <w:rPr>
-          <w:rFonts w:eastAsiaTheme="minorEastAsia"/>
-        </w:rPr>
-        <w:lastRenderedPageBreak/>
-        <w:t xml:space="preserve">each parameter. To increase a parameter </w:t>
+        <w:t xml:space="preserve">The stress variable was applied to the parameter(s) of interest using functions that either increased or decreased the parameter with increasing stress, depending on the hypothesis for each parameter. To increase a parameter </w:t>
       </w:r>
       <w:r>
         <w:rPr>
@@ -5879,6 +5837,7 @@
         <w:rPr>
           <w:rFonts w:eastAsiaTheme="minorEastAsia"/>
         </w:rPr>
+        <w:lastRenderedPageBreak/>
         <w:t xml:space="preserve">The parameters of interest we increased with the stress function were </w:t>
       </w:r>
       <w:proofErr w:type="spellStart"/>
@@ -6236,7 +6195,6 @@
         <w:rPr>
           <w:rFonts w:eastAsiaTheme="minorEastAsia"/>
         </w:rPr>
-        <w:lastRenderedPageBreak/>
         <w:drawing>
           <wp:inline distT="0" distB="0" distL="0" distR="0" wp14:anchorId="507D6277" wp14:editId="605C27BC">
             <wp:extent cx="5943600" cy="2631440"/>
@@ -6491,7 +6449,6 @@
           <w:b/>
           <w:bCs/>
         </w:rPr>
-        <w:lastRenderedPageBreak/>
         <w:t>Results</w:t>
       </w:r>
     </w:p>
@@ -6569,6 +6526,7 @@
           <w:b/>
           <w:bCs/>
         </w:rPr>
+        <w:lastRenderedPageBreak/>
         <w:t>Fi</w:t>
       </w:r>
       <w:r>
@@ -6701,6 +6659,7 @@
         <w:spacing w:line="480" w:lineRule="auto"/>
       </w:pPr>
       <w:r>
+        <w:lastRenderedPageBreak/>
         <w:drawing>
           <wp:inline distT="0" distB="0" distL="0" distR="0" wp14:anchorId="607F647F" wp14:editId="73869E09">
             <wp:extent cx="5943600" cy="3213735"/>
@@ -6770,15 +6729,7 @@
       </w:pPr>
       <w:r>
         <w:tab/>
-        <w:t xml:space="preserve">This is the part I am still working on but here is an example of how applying the stress function to each parameter affects the early-life fit. Changing the </w:t>
-      </w:r>
-      <w:proofErr w:type="gramStart"/>
-      <w:r>
-        <w:t>thresholds</w:t>
-      </w:r>
-      <w:proofErr w:type="gramEnd"/>
-      <w:r>
-        <w:t xml:space="preserve"> </w:t>
+        <w:t xml:space="preserve">This is the part I am still working on but here is an example of how applying the stress function to each parameter affects the early-life fit. Changing the thresholds </w:t>
       </w:r>
       <w:r>
         <w:rPr>
@@ -6854,44 +6805,44 @@
         <w:spacing w:line="480" w:lineRule="auto"/>
       </w:pPr>
       <w:r>
+        <w:t>Assimilation (</w:t>
+      </w:r>
+      <w:proofErr w:type="spellStart"/>
+      <w:r>
+        <w:rPr>
+          <w:i/>
+          <w:iCs/>
+        </w:rPr>
+        <w:t>J</w:t>
+      </w:r>
+      <w:r>
+        <w:rPr>
+          <w:i/>
+          <w:iCs/>
+          <w:vertAlign w:val="superscript"/>
+        </w:rPr>
+        <w:t>a</w:t>
+      </w:r>
+      <w:r>
+        <w:rPr>
+          <w:i/>
+          <w:iCs/>
+          <w:vertAlign w:val="subscript"/>
+        </w:rPr>
+        <w:t>Am</w:t>
+      </w:r>
+      <w:proofErr w:type="spellEnd"/>
+      <w:r>
+        <w:t xml:space="preserve">): affects growth, time to hatching, and (indirectly) hatch survival. Because of the two different mortality rates before and after hatching, changing the time to hatching also affects hatch survival. </w:t>
+      </w:r>
+    </w:p>
+    <w:p>
+      <w:pPr>
+        <w:pStyle w:val="TS"/>
+        <w:spacing w:line="480" w:lineRule="auto"/>
+      </w:pPr>
+      <w:r>
         <w:lastRenderedPageBreak/>
-        <w:t>Assimilation (</w:t>
-      </w:r>
-      <w:proofErr w:type="spellStart"/>
-      <w:r>
-        <w:rPr>
-          <w:i/>
-          <w:iCs/>
-        </w:rPr>
-        <w:t>J</w:t>
-      </w:r>
-      <w:r>
-        <w:rPr>
-          <w:i/>
-          <w:iCs/>
-          <w:vertAlign w:val="superscript"/>
-        </w:rPr>
-        <w:t>a</w:t>
-      </w:r>
-      <w:r>
-        <w:rPr>
-          <w:i/>
-          <w:iCs/>
-          <w:vertAlign w:val="subscript"/>
-        </w:rPr>
-        <w:t>Am</w:t>
-      </w:r>
-      <w:proofErr w:type="spellEnd"/>
-      <w:r>
-        <w:t xml:space="preserve">): affects growth, time to hatching, and (indirectly) hatch survival. Because of the two different mortality rates before and after hatching, changing the time to hatching also affects hatch survival. </w:t>
-      </w:r>
-    </w:p>
-    <w:p>
-      <w:pPr>
-        <w:pStyle w:val="TS"/>
-        <w:spacing w:line="480" w:lineRule="auto"/>
-      </w:pPr>
-      <w:r>
         <w:drawing>
           <wp:inline distT="0" distB="0" distL="0" distR="0" wp14:anchorId="3EA2BA95" wp14:editId="28A87FDF">
             <wp:extent cx="5943600" cy="3166110"/>
@@ -6987,7 +6938,6 @@
         <w:spacing w:line="480" w:lineRule="auto"/>
       </w:pPr>
       <w:r>
-        <w:lastRenderedPageBreak/>
         <w:drawing>
           <wp:inline distT="0" distB="0" distL="0" distR="0" wp14:anchorId="60DF59D2" wp14:editId="0979E908">
             <wp:extent cx="5943600" cy="3164840"/>
@@ -7051,6 +7001,7 @@
         <w:spacing w:line="480" w:lineRule="auto"/>
       </w:pPr>
       <w:r>
+        <w:lastRenderedPageBreak/>
         <w:t>Maintenance (</w:t>
       </w:r>
       <w:proofErr w:type="spellStart"/>
@@ -7154,45 +7105,37 @@
         <w:spacing w:line="480" w:lineRule="auto"/>
       </w:pPr>
       <w:r>
+        <w:t>Embryo mortality (</w:t>
+      </w:r>
+      <w:proofErr w:type="spellStart"/>
+      <w:r>
+        <w:rPr>
+          <w:rFonts w:cs="Times New Roman"/>
+          <w:i/>
+          <w:iCs/>
+        </w:rPr>
+        <w:t>μ</w:t>
+      </w:r>
+      <w:r>
+        <w:rPr>
+          <w:i/>
+          <w:iCs/>
+          <w:vertAlign w:val="subscript"/>
+        </w:rPr>
+        <w:t>emb</w:t>
+      </w:r>
+      <w:proofErr w:type="spellEnd"/>
+      <w:r>
+        <w:t xml:space="preserve">): only affects survival to hatching, and doesn’t really get at a DEB mechanism because we are just telling mortality to go up rather than changing a metabolic process. </w:t>
+      </w:r>
+    </w:p>
+    <w:p>
+      <w:pPr>
+        <w:pStyle w:val="TS"/>
+        <w:spacing w:line="480" w:lineRule="auto"/>
+      </w:pPr>
+      <w:r>
         <w:lastRenderedPageBreak/>
-        <w:t>Embryo mortality (</w:t>
-      </w:r>
-      <w:proofErr w:type="spellStart"/>
-      <w:r>
-        <w:rPr>
-          <w:rFonts w:cs="Times New Roman"/>
-          <w:i/>
-          <w:iCs/>
-        </w:rPr>
-        <w:t>μ</w:t>
-      </w:r>
-      <w:r>
-        <w:rPr>
-          <w:i/>
-          <w:iCs/>
-          <w:vertAlign w:val="subscript"/>
-        </w:rPr>
-        <w:t>emb</w:t>
-      </w:r>
-      <w:proofErr w:type="spellEnd"/>
-      <w:r>
-        <w:t xml:space="preserve">): only affects survival to </w:t>
-      </w:r>
-      <w:proofErr w:type="gramStart"/>
-      <w:r>
-        <w:t>hatching, and</w:t>
-      </w:r>
-      <w:proofErr w:type="gramEnd"/>
-      <w:r>
-        <w:t xml:space="preserve"> doesn’t really get at a DEB mechanism because we are just telling mortality to go up rather than changing a metabolic process. </w:t>
-      </w:r>
-    </w:p>
-    <w:p>
-      <w:pPr>
-        <w:pStyle w:val="TS"/>
-        <w:spacing w:line="480" w:lineRule="auto"/>
-      </w:pPr>
-      <w:r>
         <w:drawing>
           <wp:inline distT="0" distB="0" distL="0" distR="0" wp14:anchorId="323E5D8A" wp14:editId="14726E02">
             <wp:extent cx="5943600" cy="3208020"/>
@@ -7277,15 +7220,7 @@
       </w:r>
       <w:proofErr w:type="spellEnd"/>
       <w:r>
-        <w:t xml:space="preserve">): </w:t>
-      </w:r>
-      <w:proofErr w:type="gramStart"/>
-      <w:r>
-        <w:t>Similar to</w:t>
-      </w:r>
-      <w:proofErr w:type="gramEnd"/>
-      <w:r>
-        <w:t xml:space="preserve"> embryo mortality, but also doesn’t explain why survival was zero at the lowest oxygen level (2.5 mg/L) because there is no combination of the thresholds </w:t>
+        <w:t xml:space="preserve">): Similar to embryo mortality, but also doesn’t explain why survival was zero at the lowest oxygen level (2.5 mg/L) because there is no combination of the thresholds </w:t>
       </w:r>
       <w:r>
         <w:rPr>
@@ -7295,7 +7230,6 @@
         <w:t xml:space="preserve">A </w:t>
       </w:r>
       <w:r>
-        <w:lastRenderedPageBreak/>
         <w:t>and</w:t>
       </w:r>
       <w:r>
@@ -7483,7 +7417,6 @@
       </w:pPr>
       <w:proofErr w:type="spellStart"/>
       <w:r>
-        <w:lastRenderedPageBreak/>
         <w:t>Klahre</w:t>
       </w:r>
       <w:proofErr w:type="spellEnd"/>
@@ -7613,15 +7546,7 @@
         <w:pStyle w:val="CommentText"/>
       </w:pPr>
       <w:r>
-        <w:t xml:space="preserve">But I realized the brackets for mortality </w:t>
-      </w:r>
-      <w:proofErr w:type="gramStart"/>
-      <w:r>
-        <w:t>actually make</w:t>
-      </w:r>
-      <w:proofErr w:type="gramEnd"/>
-      <w:r>
-        <w:t xml:space="preserve"> it look like embryo mortality applies to the assimilation part of the energy budget and post hatch applies to growth, maintenance, and reproduction…which is not what I was going for lol. </w:t>
+        <w:t xml:space="preserve">But I realized the brackets for mortality actually make it look like embryo mortality applies to the assimilation part of the energy budget and post hatch applies to growth, maintenance, and reproduction…which is not what I was going for lol. </w:t>
       </w:r>
     </w:p>
   </w:comment>

</xml_diff>

<commit_message>
Chapter 4 intro updates
</commit_message>
<xml_diff>
--- a/DEBkiss results/Chapter 4 draft.docx
+++ b/DEBkiss results/Chapter 4 draft.docx
@@ -60,15 +60,7 @@
       </w:pPr>
       <w:r>
         <w:tab/>
-        <w:t>Hypoxia is common in coastal and estuarine waters and is expected to intensify with global warming (</w:t>
-      </w:r>
-      <w:proofErr w:type="spellStart"/>
-      <w:r>
-        <w:t>Breitburg</w:t>
-      </w:r>
-      <w:proofErr w:type="spellEnd"/>
-      <w:r>
-        <w:t xml:space="preserve"> et al., 2018).</w:t>
+        <w:t>Hypoxia is common in coastal and estuarine waters and is expected to intensify with global warming (Breitburg et al., 2018).</w:t>
       </w:r>
       <w:r>
         <w:t xml:space="preserve"> Between anthropogenic influence on nearshore waters and the natural dynamics of shallow, partially enclosed water bodies, hypoxia</w:t>
@@ -125,15 +117,7 @@
         <w:t>species that currently live in such areas tend to have mechanisms to cope with periods of hypoxia (</w:t>
       </w:r>
       <w:r>
-        <w:t xml:space="preserve">Farrell and </w:t>
-      </w:r>
-      <w:proofErr w:type="spellStart"/>
-      <w:r>
-        <w:t>Brauner</w:t>
-      </w:r>
-      <w:proofErr w:type="spellEnd"/>
-      <w:r>
-        <w:t xml:space="preserve">, 2009; </w:t>
+        <w:t xml:space="preserve">Farrell and Brauner, 2009; </w:t>
       </w:r>
       <w:r>
         <w:t>Zhu et al., 2013; Baumann, 20</w:t>
@@ -237,87 +221,34 @@
         <w:t>a vast variety of species</w:t>
       </w:r>
       <w:r>
+        <w:t xml:space="preserve"> (Kooijman, 2010</w:t>
+      </w:r>
+      <w:r>
+        <w:t>; AmP, 202</w:t>
+      </w:r>
+      <w:r>
+        <w:t>3</w:t>
+      </w:r>
+      <w:r>
+        <w:t xml:space="preserve">). </w:t>
+      </w:r>
+      <w:r>
+        <w:t>The model follows energy allocation, in the form of suborganismal metabolic fluxes, and how it leads to life history outcomes such as growth rate, reproductive output, and survival</w:t>
+      </w:r>
+      <w:r>
+        <w:t>, using physical and biological concepts that are generalizable to most species (Jusup et al., 2017)</w:t>
+      </w:r>
+      <w:r>
+        <w:t>. It accounts for differences in the energy budget at each stage to allow modeling of life stage transition timing and stage-specific mortality (Kooijman, 2010). DEB theory is often used to connect experimental observations of multiple stressor effects to both the underlying energetic mechanisms</w:t>
+      </w:r>
+      <w:r>
         <w:t xml:space="preserve"> (</w:t>
       </w:r>
-      <w:proofErr w:type="spellStart"/>
-      <w:r>
-        <w:t>Kooijman</w:t>
-      </w:r>
-      <w:proofErr w:type="spellEnd"/>
-      <w:r>
-        <w:t>, 2010</w:t>
-      </w:r>
-      <w:r>
-        <w:t xml:space="preserve">; </w:t>
-      </w:r>
-      <w:proofErr w:type="spellStart"/>
-      <w:r>
-        <w:t>AmP</w:t>
-      </w:r>
-      <w:proofErr w:type="spellEnd"/>
-      <w:r>
-        <w:t>, 202</w:t>
-      </w:r>
-      <w:r>
-        <w:t>3</w:t>
-      </w:r>
-      <w:r>
-        <w:t xml:space="preserve">). </w:t>
-      </w:r>
-      <w:r>
-        <w:t xml:space="preserve">The model follows energy allocation, in the form of </w:t>
-      </w:r>
-      <w:proofErr w:type="spellStart"/>
-      <w:r>
-        <w:t>suborganismal</w:t>
-      </w:r>
-      <w:proofErr w:type="spellEnd"/>
-      <w:r>
-        <w:t xml:space="preserve"> metabolic fluxes, and how it leads to life history outcomes such as growth rate, reproductive output, and survival</w:t>
-      </w:r>
-      <w:r>
-        <w:t>, using physical and biological concepts that are generalizable to most species (</w:t>
-      </w:r>
-      <w:proofErr w:type="spellStart"/>
-      <w:r>
-        <w:t>Jusup</w:t>
-      </w:r>
-      <w:proofErr w:type="spellEnd"/>
-      <w:r>
-        <w:t xml:space="preserve"> et al., 2017)</w:t>
-      </w:r>
-      <w:r>
-        <w:t>. It accounts for differences in the energy budget at each stage to allow modeling of life stage transition timing and stage-specific mortality (</w:t>
-      </w:r>
-      <w:proofErr w:type="spellStart"/>
-      <w:r>
-        <w:t>Kooijman</w:t>
-      </w:r>
-      <w:proofErr w:type="spellEnd"/>
-      <w:r>
-        <w:t>, 2010). DEB theory is often used to connect experimental observations of multiple stressor effects to both the underlying energetic mechanisms</w:t>
-      </w:r>
-      <w:r>
-        <w:t xml:space="preserve"> (</w:t>
-      </w:r>
-      <w:proofErr w:type="spellStart"/>
-      <w:r>
-        <w:t>Kooijman</w:t>
-      </w:r>
-      <w:proofErr w:type="spellEnd"/>
-      <w:r>
-        <w:t>, 2017)</w:t>
-      </w:r>
-      <w:r>
-        <w:t xml:space="preserve"> and life history outcomes that feed into population dynamics (Martin et al., 2013; </w:t>
-      </w:r>
-      <w:proofErr w:type="spellStart"/>
-      <w:r>
-        <w:t>Smallegange</w:t>
-      </w:r>
-      <w:proofErr w:type="spellEnd"/>
-      <w:r>
-        <w:t xml:space="preserve"> et al., 2017)</w:t>
+      <w:r>
+        <w:t>Kooijman, 2017)</w:t>
+      </w:r>
+      <w:r>
+        <w:t xml:space="preserve"> and life history outcomes that feed into population dynamics (Martin et al., 2013; Smallegange et al., 2017)</w:t>
       </w:r>
       <w:r>
         <w:t xml:space="preserve">. These capabilities make DEB theory an excellent tool for enhancing the utility of experimental </w:t>
@@ -326,15 +257,7 @@
         <w:t xml:space="preserve">stressor </w:t>
       </w:r>
       <w:r>
-        <w:t>data in conservation and management (</w:t>
-      </w:r>
-      <w:proofErr w:type="spellStart"/>
-      <w:r>
-        <w:t>Lavaud</w:t>
-      </w:r>
-      <w:proofErr w:type="spellEnd"/>
-      <w:r>
-        <w:t xml:space="preserve"> et al., 2021). </w:t>
+        <w:t xml:space="preserve">data in conservation and management (Lavaud et al., 2021). </w:t>
       </w:r>
     </w:p>
     <w:p>
@@ -344,15 +267,7 @@
         <w:ind w:firstLine="720"/>
       </w:pPr>
       <w:r>
-        <w:t xml:space="preserve">Depending on the application and types of data available, simplified versions of the standard DEB model can be used (e.g. </w:t>
-      </w:r>
-      <w:proofErr w:type="spellStart"/>
-      <w:r>
-        <w:t>Kooijman</w:t>
-      </w:r>
-      <w:proofErr w:type="spellEnd"/>
-      <w:r>
-        <w:t xml:space="preserve"> and Metz, 1984; Jager, 2018; </w:t>
+        <w:t xml:space="preserve">Depending on the application and types of data available, simplified versions of the standard DEB model can be used (e.g. Kooijman and Metz, 1984; Jager, 2018; </w:t>
       </w:r>
       <w:r>
         <w:t xml:space="preserve">Martin et al., </w:t>
@@ -379,32 +294,14 @@
       <w:r>
         <w:t>impler models with fewer parameters are often preferable for their predictive power and ability to be applied, tested, and interpreted widely (</w:t>
       </w:r>
-      <w:proofErr w:type="spellStart"/>
-      <w:r>
-        <w:t>Holling</w:t>
-      </w:r>
-      <w:proofErr w:type="spellEnd"/>
-      <w:r>
-        <w:t xml:space="preserve">, 1966; May, 1973; </w:t>
-      </w:r>
-      <w:proofErr w:type="spellStart"/>
-      <w:r>
-        <w:t>Jusup</w:t>
-      </w:r>
-      <w:proofErr w:type="spellEnd"/>
-      <w:r>
-        <w:t xml:space="preserve"> et al., 2017). </w:t>
-      </w:r>
-      <w:r>
-        <w:t xml:space="preserve">The </w:t>
-      </w:r>
-      <w:proofErr w:type="spellStart"/>
-      <w:r>
-        <w:t>DEBkiss</w:t>
-      </w:r>
-      <w:proofErr w:type="spellEnd"/>
-      <w:r>
-        <w:t xml:space="preserve"> framework (Figure 1) is a </w:t>
+      <w:r>
+        <w:t xml:space="preserve">Holling, 1966; May, 1973; </w:t>
+      </w:r>
+      <w:r>
+        <w:t xml:space="preserve">Jusup et al., 2017). </w:t>
+      </w:r>
+      <w:r>
+        <w:t xml:space="preserve">The DEBkiss framework (Figure 1) is a </w:t>
       </w:r>
       <w:r>
         <w:t xml:space="preserve">moderately </w:t>
@@ -428,15 +325,7 @@
         <w:t xml:space="preserve">This framework reduces the data requirements, the role of compound parameters, and, depending on the data, the total number of parameters to be estimated (Jager et al., 2013). </w:t>
       </w:r>
       <w:r>
-        <w:t xml:space="preserve">While in the standard DEB model reserve controls embryonic growth and hatch timing, </w:t>
-      </w:r>
-      <w:proofErr w:type="spellStart"/>
-      <w:r>
-        <w:t>DEBkiss</w:t>
-      </w:r>
-      <w:proofErr w:type="spellEnd"/>
-      <w:r>
-        <w:t xml:space="preserve"> deals with this stage using a state variable for egg buffer mass. Body size increases as egg buffer mass (yolk) is converted into structure</w:t>
+        <w:t>While in the standard DEB model reserve controls embryonic growth and hatch timing, DEBkiss deals with this stage using a state variable for egg buffer mass. Body size increases as egg buffer mass (yolk) is converted into structure</w:t>
       </w:r>
       <w:r>
         <w:t xml:space="preserve"> and used for somatic maintenance,</w:t>
@@ -444,32 +333,17 @@
       <w:r>
         <w:t xml:space="preserve"> and hatching occurs when the egg buffer mass reaches zero (Jager et al., 2013). </w:t>
       </w:r>
-      <w:proofErr w:type="spellStart"/>
-      <w:r>
-        <w:t>DEBkiss</w:t>
-      </w:r>
-      <w:proofErr w:type="spellEnd"/>
-      <w:r>
-        <w:t xml:space="preserve"> also differs from standard DEB theory by using body size thresholds to trigger life stage transitions, while DEB theory does this by having a state variable for ‘maturity’ (</w:t>
-      </w:r>
-      <w:proofErr w:type="spellStart"/>
-      <w:r>
-        <w:t>Kooijman</w:t>
-      </w:r>
-      <w:proofErr w:type="spellEnd"/>
-      <w:r>
-        <w:t xml:space="preserve">, 2010; Jager et al., 2013). A potential downside to </w:t>
-      </w:r>
-      <w:proofErr w:type="spellStart"/>
-      <w:r>
-        <w:t>DEBkiss</w:t>
-      </w:r>
-      <w:proofErr w:type="spellEnd"/>
+      <w:r>
+        <w:t xml:space="preserve">A potential downside to </w:t>
+      </w:r>
+      <w:r>
+        <w:t>not using reserve</w:t>
+      </w:r>
       <w:r>
         <w:t xml:space="preserve"> is low resolution for modeling fluctuations in </w:t>
       </w:r>
       <w:r>
-        <w:t xml:space="preserve">food level on small time scales (, but this should not be a concern when working with constant feeding over time or when small changes in feeding are not vital to the research question, </w:t>
+        <w:t xml:space="preserve">food level on small time scales, but this should not be a concern when working with constant feeding over time or when small changes in feeding are not vital to the research question, </w:t>
       </w:r>
       <w:r>
         <w:t>the model has clear assumptions for sustained starvation</w:t>
@@ -477,6 +351,18 @@
       <w:r>
         <w:t xml:space="preserve"> (Jager, 2018). </w:t>
       </w:r>
+      <w:r>
+        <w:t xml:space="preserve">The lack of reserve also means that DEBkiss is best suited for animals with a small ultimate body size because reserve plays a smaller role in such species </w:t>
+      </w:r>
+      <w:r>
+        <w:t>under DEB theory (Nisbet et al., 2000).</w:t>
+      </w:r>
+      <w:r>
+        <w:t xml:space="preserve"> </w:t>
+      </w:r>
+      <w:r>
+        <w:t>DEBkiss also differs from standard DEB theory by using body size thresholds to trigger life stage transitions, while DEB theory does this by having a state variable for ‘maturity’ (Kooijman, 2010; Jager et al., 2013).</w:t>
+      </w:r>
     </w:p>
     <w:p>
       <w:pPr>
@@ -484,6 +370,150 @@
         <w:spacing w:line="480" w:lineRule="auto"/>
         <w:ind w:firstLine="720"/>
       </w:pPr>
+      <w:r>
+        <w:t xml:space="preserve">We used a DEBkiss model to identify the bioenergetic mechanisms underlying observed growth and survival effects of hypoxia in early life stages of the Atlantic silverside, </w:t>
+      </w:r>
+      <w:r>
+        <w:rPr>
+          <w:i/>
+          <w:iCs/>
+        </w:rPr>
+        <w:t>M</w:t>
+      </w:r>
+      <w:r>
+        <w:rPr>
+          <w:i/>
+          <w:iCs/>
+        </w:rPr>
+        <w:t>enidia</w:t>
+      </w:r>
+      <w:r>
+        <w:rPr>
+          <w:i/>
+          <w:iCs/>
+        </w:rPr>
+        <w:t xml:space="preserve"> menidia</w:t>
+      </w:r>
+      <w:r>
+        <w:t xml:space="preserve">. </w:t>
+      </w:r>
+      <w:r>
+        <w:t xml:space="preserve">In a series of experiments, </w:t>
+      </w:r>
+      <w:r>
+        <w:rPr>
+          <w:i/>
+          <w:iCs/>
+        </w:rPr>
+        <w:t>M. menidia</w:t>
+      </w:r>
+      <w:r>
+        <w:t xml:space="preserve"> offspring were reared in static or diel fluctuating </w:t>
+      </w:r>
+      <w:r>
+        <w:lastRenderedPageBreak/>
+        <w:t>combinations of oxygen and CO</w:t>
+      </w:r>
+      <w:r>
+        <w:rPr>
+          <w:vertAlign w:val="subscript"/>
+        </w:rPr>
+        <w:t>2</w:t>
+      </w:r>
+      <w:r>
+        <w:t xml:space="preserve"> treatments to quantify their sensitivity to two co-occurring stressors prevalent in their early life estuarine habitat (Cross et al., 2019). </w:t>
+      </w:r>
+      <w:r>
+        <w:t xml:space="preserve">Although diel fluctuations provided temporary relief that reduced the overall effects of hypoxia and acidification, static low DO significantly delayed hatching, reduced survival to hatching and larval survival, and reduced embryo and larval growth (Cross et al., 2019). While diel fluctuations are a realistic representation of changes in community photosynthesis and respiration between day and night, environmental change in coming years could extend hypoxic duration to reduce periods of relief. Warming reduces oxygen solubility while increasing metabolic rates of </w:t>
+      </w:r>
+      <w:r>
+        <w:t>organisms. At the same time, higher summer temperatures and precipitation in some regions will</w:t>
+      </w:r>
+      <w:r>
+        <w:t xml:space="preserve"> intensi</w:t>
+      </w:r>
+      <w:r>
+        <w:t xml:space="preserve">fy </w:t>
+      </w:r>
+      <w:r>
+        <w:t xml:space="preserve">stratification </w:t>
+      </w:r>
+      <w:r>
+        <w:t xml:space="preserve">that separates low-oxygen water from surface oxygen diffusion. </w:t>
+      </w:r>
+      <w:r>
+        <w:t xml:space="preserve">Modeling the metabolic mechanisms behind the </w:t>
+      </w:r>
+      <w:r>
+        <w:t xml:space="preserve">early-life </w:t>
+      </w:r>
+      <w:r>
+        <w:t>responses to</w:t>
+      </w:r>
+      <w:r>
+        <w:t xml:space="preserve"> chronic </w:t>
+      </w:r>
+      <w:r>
+        <w:t xml:space="preserve">hypoxia can help build understanding of </w:t>
+      </w:r>
+      <w:r>
+        <w:t xml:space="preserve">full-life consequences for individuals and the life history traits that feed into population dynamics. </w:t>
+      </w:r>
+      <w:r>
+        <w:t>Currently the species is tolerant enough that population declines are not a concern, but without knowledge of the mechanisms of early life impacts it is hard to predict whether this will change under increased hypoxia</w:t>
+      </w:r>
+      <w:r>
+        <w:t xml:space="preserve"> duration or with additional stressors</w:t>
+      </w:r>
+      <w:r>
+        <w:t xml:space="preserve"> (</w:t>
+      </w:r>
+      <w:r>
+        <w:rPr>
+          <w:rFonts w:cs="Times New Roman"/>
+          <w:szCs w:val="24"/>
+        </w:rPr>
+        <w:t>Baumann, 2019</w:t>
+      </w:r>
+      <w:r>
+        <w:t>).</w:t>
+      </w:r>
+      <w:r>
+        <w:t xml:space="preserve"> </w:t>
+      </w:r>
+      <w:r>
+        <w:t xml:space="preserve">Hypoxia is a widespread condition that often co-occurs with </w:t>
+      </w:r>
+      <w:r>
+        <w:t xml:space="preserve">other </w:t>
+      </w:r>
+      <w:r>
+        <w:t xml:space="preserve">stressors, but logistical constraints generally prevent </w:t>
+      </w:r>
+      <w:r>
+        <w:t>the experimental testing of more than a handful of levels of two or three different stressors at once. A DEB</w:t>
+      </w:r>
+      <w:r>
+        <w:t xml:space="preserve"> model</w:t>
+      </w:r>
+      <w:r>
+        <w:t xml:space="preserve"> of hypoxia effects</w:t>
+      </w:r>
+      <w:r>
+        <w:t xml:space="preserve"> could be incorporated into future models with other stressors, such as acidification or contaminants, because knowing the</w:t>
+      </w:r>
+      <w:r>
+        <w:t xml:space="preserve"> underlying</w:t>
+      </w:r>
+      <w:r>
+        <w:t xml:space="preserve"> mechanisms can </w:t>
+      </w:r>
+      <w:r>
+        <w:t>help researchers predict how multiple stressors interact without having to conduct enormous multistressor experiments and sacrifice large numbers of animals</w:t>
+      </w:r>
+      <w:r>
+        <w:t xml:space="preserve">. </w:t>
+      </w:r>
     </w:p>
     <w:p>
       <w:pPr>
@@ -491,8 +521,15 @@
         <w:spacing w:line="480" w:lineRule="auto"/>
         <w:ind w:firstLine="720"/>
       </w:pPr>
-      <w:r>
-        <w:t xml:space="preserve">but also be incorporated into larger models of other stressor impacts such as acidification and contaminant effects. This type of work could be continued for </w:t>
+    </w:p>
+    <w:p>
+      <w:pPr>
+        <w:pStyle w:val="TS"/>
+        <w:spacing w:line="480" w:lineRule="auto"/>
+      </w:pPr>
+      <w:r>
+        <w:lastRenderedPageBreak/>
+        <w:t xml:space="preserve">Developing a model that incorporates physiological and energetic mechanisms of hypoxia effects creates a widely applicable tool that can be used not only for making population-level predictions of hypoxia effects, but also be incorporated into larger models of other stressor impacts such as acidification and contaminant effects. This type of work could be continued for </w:t>
       </w:r>
       <w:r>
         <w:rPr>
@@ -502,10 +539,7 @@
         <w:t>M. menidia</w:t>
       </w:r>
       <w:r>
-        <w:t xml:space="preserve"> as a model species and ecologically important fish, or it could be modified to other species for which similar data are available.</w:t>
-      </w:r>
-      <w:r>
-        <w:t>’</w:t>
+        <w:t xml:space="preserve"> as a model species and ecologically important fish, or it could be modified to other species for which similar data are available. </w:t>
       </w:r>
     </w:p>
     <w:p>
@@ -519,43 +553,7 @@
       <w:pPr>
         <w:pStyle w:val="TS"/>
         <w:spacing w:line="480" w:lineRule="auto"/>
-      </w:pPr>
-    </w:p>
-    <w:p>
-      <w:pPr>
-        <w:pStyle w:val="TS"/>
-        <w:spacing w:line="480" w:lineRule="auto"/>
-      </w:pPr>
-      <w:r>
-        <w:t>Like the standard DEB model (</w:t>
-      </w:r>
-      <w:proofErr w:type="spellStart"/>
-      <w:r>
-        <w:t>Kooijman</w:t>
-      </w:r>
-      <w:proofErr w:type="spellEnd"/>
-      <w:r>
-        <w:t xml:space="preserve">, 2010), the </w:t>
-      </w:r>
-      <w:proofErr w:type="spellStart"/>
-      <w:r>
-        <w:t>DEBkiss</w:t>
-      </w:r>
-      <w:proofErr w:type="spellEnd"/>
-      <w:r>
-        <w:t xml:space="preserve"> framework specifies the inputs, relative allocation, and sinks of energy and mass in a general enough manner to be applied to most animals, although it does not apply to other forms of life such as plants. However,</w:t>
-      </w:r>
-    </w:p>
-    <w:p>
-      <w:pPr>
-        <w:pStyle w:val="TS"/>
-        <w:spacing w:line="480" w:lineRule="auto"/>
-      </w:pPr>
-    </w:p>
-    <w:p>
-      <w:pPr>
-        <w:pStyle w:val="TS"/>
-        <w:spacing w:line="480" w:lineRule="auto"/>
+        <w:ind w:firstLine="720"/>
       </w:pPr>
     </w:p>
     <w:p>
@@ -570,47 +568,26 @@
         <w:t>h</w:t>
       </w:r>
       <w:r>
-        <w:t xml:space="preserve">at we know about menidia </w:t>
-      </w:r>
-      <w:proofErr w:type="spellStart"/>
-      <w:r>
-        <w:t>menidia</w:t>
-      </w:r>
-      <w:proofErr w:type="spellEnd"/>
-      <w:r>
-        <w:t xml:space="preserve"> hypoxia response</w:t>
-      </w:r>
-    </w:p>
-    <w:p>
-      <w:pPr>
-        <w:pStyle w:val="TS"/>
-        <w:spacing w:line="480" w:lineRule="auto"/>
-      </w:pPr>
-    </w:p>
-    <w:p>
-      <w:pPr>
-        <w:pStyle w:val="TS"/>
-        <w:spacing w:line="480" w:lineRule="auto"/>
-      </w:pPr>
-      <w:r>
-        <w:t xml:space="preserve">Topic: This is how we expect </w:t>
-      </w:r>
-      <w:proofErr w:type="spellStart"/>
-      <w:r>
-        <w:t>DEBkiss</w:t>
-      </w:r>
-      <w:proofErr w:type="spellEnd"/>
-      <w:r>
-        <w:t xml:space="preserve"> model to help us understand hypoxia effects (including approach and hypotheses, which DEB processes could be responsible</w:t>
-      </w:r>
-      <w:r>
-        <w:t xml:space="preserve">, why we chose </w:t>
-      </w:r>
-      <w:proofErr w:type="spellStart"/>
-      <w:r>
-        <w:t>DEBkiss</w:t>
-      </w:r>
-      <w:proofErr w:type="spellEnd"/>
+        <w:t>at we know about menidia menidia hypoxia response</w:t>
+      </w:r>
+    </w:p>
+    <w:p>
+      <w:pPr>
+        <w:pStyle w:val="TS"/>
+        <w:spacing w:line="480" w:lineRule="auto"/>
+      </w:pPr>
+    </w:p>
+    <w:p>
+      <w:pPr>
+        <w:pStyle w:val="TS"/>
+        <w:spacing w:line="480" w:lineRule="auto"/>
+      </w:pPr>
+      <w:r>
+        <w:t>Topic: This is how we expect DEBkiss model to help us understand hypoxia effects (including approach and hypotheses, which DEB processes could be responsible</w:t>
+      </w:r>
+      <w:r>
+        <w:t>, why we chose DEBkiss</w:t>
+      </w:r>
       <w:r>
         <w:t>)</w:t>
       </w:r>
@@ -687,254 +664,266 @@
         <w:spacing w:line="480" w:lineRule="auto"/>
       </w:pPr>
       <w:r>
-        <w:t xml:space="preserve">Currently the species is tolerant </w:t>
-      </w:r>
-      <w:r>
-        <w:t>enough</w:t>
-      </w:r>
-      <w:r>
-        <w:t xml:space="preserve"> that </w:t>
-      </w:r>
-      <w:r>
-        <w:t>population declines are not a concern, but without knowledge of the mechanisms of early life impacts it is hard to predict whether this will change under increased hypoxia and coinciding stressors (</w:t>
+        <w:t xml:space="preserve">It is important to unify </w:t>
+      </w:r>
+      <w:r>
+        <w:t xml:space="preserve">the </w:t>
+      </w:r>
+      <w:r>
+        <w:t>multiple physiological responses</w:t>
+      </w:r>
+      <w:r>
+        <w:t xml:space="preserve"> we have documented in order </w:t>
+      </w:r>
+      <w:r>
+        <w:t>to quantify population-level consequences, and a DEB model builds the foundation to do so</w:t>
+      </w:r>
+      <w:r>
+        <w:t xml:space="preserve"> (Lavaud et al., 2021)</w:t>
+      </w:r>
+      <w:r>
+        <w:t xml:space="preserve">. </w:t>
+      </w:r>
+    </w:p>
+    <w:p>
+      <w:pPr>
+        <w:pStyle w:val="TS"/>
+        <w:spacing w:line="480" w:lineRule="auto"/>
+      </w:pPr>
+    </w:p>
+    <w:p>
+      <w:pPr>
+        <w:pStyle w:val="TS"/>
+        <w:spacing w:line="480" w:lineRule="auto"/>
+      </w:pPr>
+      <w:r>
+        <w:t xml:space="preserve">A primary mechanism by which the fish energy budget is thought to be impacted by hypoxia is reduced food consumption (Chabot and Dutil, 1999; Thomas et al., 2019). However, </w:t>
+      </w:r>
+      <w:r>
+        <w:lastRenderedPageBreak/>
+        <w:t xml:space="preserve">consumption effects do not explain the observed hypoxia impacts on </w:t>
+      </w:r>
+      <w:r>
+        <w:rPr>
+          <w:i/>
+          <w:iCs/>
+        </w:rPr>
+        <w:t>M. menidia</w:t>
+      </w:r>
+      <w:r>
+        <w:t xml:space="preserve"> hatch survival and size (Cross et al., 2019) because embryos do not feed. </w:t>
+      </w:r>
+      <w:r>
+        <w:t xml:space="preserve">For this reason it is necessary to put a particular focus on the early life energy budget and attempt to identify alternative DEB processes in </w:t>
+      </w:r>
+      <w:r>
+        <w:rPr>
+          <w:i/>
+          <w:iCs/>
+        </w:rPr>
+        <w:t>M. menidia</w:t>
+      </w:r>
+      <w:r>
+        <w:t xml:space="preserve"> that are impacted by hypoxia. </w:t>
+      </w:r>
+    </w:p>
+    <w:p>
+      <w:pPr>
+        <w:pStyle w:val="TS"/>
+        <w:spacing w:line="480" w:lineRule="auto"/>
+      </w:pPr>
+    </w:p>
+    <w:p>
+      <w:pPr>
+        <w:pStyle w:val="TS"/>
+        <w:spacing w:line="480" w:lineRule="auto"/>
+        <w:rPr>
+          <w:i/>
+          <w:iCs/>
+        </w:rPr>
+      </w:pPr>
+      <w:r>
+        <w:rPr>
+          <w:i/>
+          <w:iCs/>
+        </w:rPr>
+        <w:t>Big picture rationale</w:t>
+      </w:r>
+    </w:p>
+    <w:p>
+      <w:pPr>
+        <w:pStyle w:val="TS"/>
+        <w:spacing w:line="480" w:lineRule="auto"/>
+      </w:pPr>
+      <w:r>
+        <w:t xml:space="preserve">Developing a model that incorporates physiological and energetic mechanisms of hypoxia effects creates a widely applicable tool that can be used not only for making population-level predictions of hypoxia effects, but also be incorporated into larger models of other stressor impacts such as acidification and contaminant effects. This type of work could be continued for </w:t>
+      </w:r>
+      <w:r>
+        <w:rPr>
+          <w:i/>
+          <w:iCs/>
+        </w:rPr>
+        <w:t>M. menidia</w:t>
+      </w:r>
+      <w:r>
+        <w:t xml:space="preserve"> as a model species and ecologically important fish, or it could be modified to other species for which similar data are available. </w:t>
+      </w:r>
+    </w:p>
+    <w:p>
+      <w:pPr>
+        <w:pStyle w:val="TS"/>
+        <w:spacing w:line="480" w:lineRule="auto"/>
+      </w:pPr>
+    </w:p>
+    <w:p>
+      <w:pPr>
+        <w:pStyle w:val="TS"/>
+        <w:spacing w:line="480" w:lineRule="auto"/>
+        <w:ind w:firstLine="720"/>
+      </w:pPr>
+    </w:p>
+    <w:p>
+      <w:pPr>
+        <w:pStyle w:val="TS"/>
+        <w:spacing w:line="480" w:lineRule="auto"/>
+      </w:pPr>
+    </w:p>
+    <w:p>
+      <w:pPr>
+        <w:pStyle w:val="TS"/>
+        <w:spacing w:line="480" w:lineRule="auto"/>
+      </w:pPr>
+    </w:p>
+    <w:p>
+      <w:pPr>
+        <w:pStyle w:val="TS"/>
+        <w:spacing w:line="480" w:lineRule="auto"/>
+        <w:rPr>
+          <w:i/>
+          <w:iCs/>
+        </w:rPr>
+      </w:pPr>
+      <w:r>
+        <w:rPr>
+          <w:i/>
+          <w:iCs/>
+        </w:rPr>
+        <w:t>Research approach</w:t>
+      </w:r>
+    </w:p>
+    <w:p>
+      <w:pPr>
+        <w:pStyle w:val="TS"/>
+        <w:spacing w:line="480" w:lineRule="auto"/>
+      </w:pPr>
+      <w:r>
+        <w:t xml:space="preserve">We used a DEBkiss model to simulate the response of </w:t>
+      </w:r>
+      <w:r>
+        <w:rPr>
+          <w:i/>
+          <w:iCs/>
+        </w:rPr>
+        <w:t>M. menidia</w:t>
+      </w:r>
+      <w:r>
+        <w:t xml:space="preserve"> to oxygen levels from experiments and identify the DEB parameter(s) that, when adjusted with a stress function, allow the model to replicate observed differences in hatch length, hatch time, and survival. </w:t>
+      </w:r>
+    </w:p>
+    <w:p>
+      <w:pPr>
+        <w:pStyle w:val="TS"/>
+        <w:spacing w:line="480" w:lineRule="auto"/>
+      </w:pPr>
+    </w:p>
+    <w:p>
+      <w:pPr>
+        <w:pStyle w:val="TS"/>
+        <w:spacing w:line="480" w:lineRule="auto"/>
+      </w:pPr>
+      <w:r>
+        <w:t xml:space="preserve">We first estimated DEBkiss parameters for </w:t>
+      </w:r>
+      <w:r>
+        <w:rPr>
+          <w:i/>
+          <w:iCs/>
+        </w:rPr>
+        <w:t>M. menidia</w:t>
+      </w:r>
+      <w:r>
+        <w:t xml:space="preserve"> using data, primarily from the early life stages, to calculate some parameters and estimating others by fitting the model to the data. The </w:t>
+      </w:r>
+      <w:r>
+        <w:lastRenderedPageBreak/>
+        <w:t xml:space="preserve">univariate datasets for the model are total length, reproduction, egg buffer mass, and survival over time. We also used data on length, dry weight, length at puberty, and food level in experiments to fix some parameters, and suggested values to fix primary parameters we did not have the data to estimate. </w:t>
+      </w:r>
+    </w:p>
+    <w:p>
+      <w:pPr>
+        <w:pStyle w:val="TS"/>
+        <w:spacing w:line="480" w:lineRule="auto"/>
+      </w:pPr>
+    </w:p>
+    <w:p>
+      <w:pPr>
+        <w:pStyle w:val="TS"/>
+        <w:spacing w:line="480" w:lineRule="auto"/>
+      </w:pPr>
+      <w:r>
+        <w:t xml:space="preserve">We used a stress function to modify a parameter (yield of structure on assimilates, </w:t>
+      </w:r>
+      <w:r>
+        <w:rPr>
+          <w:i/>
+          <w:iCs/>
+        </w:rPr>
+        <w:t>y</w:t>
+      </w:r>
+      <w:r>
+        <w:rPr>
+          <w:i/>
+          <w:iCs/>
+          <w:vertAlign w:val="subscript"/>
+        </w:rPr>
+        <w:t>VA</w:t>
+      </w:r>
+      <w:r>
+        <w:t xml:space="preserve">, the maximum area-specific assimilation rate, </w:t>
+      </w:r>
+      <w:r>
+        <w:rPr>
+          <w:i/>
+          <w:iCs/>
+        </w:rPr>
+        <w:t>J</w:t>
+      </w:r>
+      <w:r>
+        <w:rPr>
+          <w:i/>
+          <w:iCs/>
+          <w:vertAlign w:val="subscript"/>
+        </w:rPr>
+        <w:t>AM</w:t>
+      </w:r>
+      <w:r>
+        <w:rPr>
+          <w:i/>
+          <w:iCs/>
+          <w:vertAlign w:val="superscript"/>
+        </w:rPr>
+        <w:t>a</w:t>
+      </w:r>
+      <w:r>
+        <w:t xml:space="preserve">, and/or the embryo mortality rate, </w:t>
       </w:r>
       <w:r>
         <w:rPr>
           <w:rFonts w:cs="Times New Roman"/>
-          <w:szCs w:val="24"/>
-        </w:rPr>
-        <w:t>Baumann, 2019</w:t>
-      </w:r>
-      <w:r>
-        <w:t>).</w:t>
-      </w:r>
-      <w:r>
-        <w:t xml:space="preserve"> It is important to unify </w:t>
-      </w:r>
-      <w:r>
-        <w:t xml:space="preserve">the </w:t>
-      </w:r>
-      <w:r>
-        <w:t>multiple physiological responses</w:t>
-      </w:r>
-      <w:r>
-        <w:t xml:space="preserve"> we have documented in order </w:t>
-      </w:r>
-      <w:r>
-        <w:t>to quantify population-level consequences, and a DEB model builds the foundation to do so</w:t>
-      </w:r>
-      <w:r>
-        <w:t xml:space="preserve"> (</w:t>
-      </w:r>
-      <w:proofErr w:type="spellStart"/>
-      <w:r>
-        <w:t>Lavaud</w:t>
-      </w:r>
-      <w:proofErr w:type="spellEnd"/>
-      <w:r>
-        <w:t xml:space="preserve"> et al., 2021)</w:t>
-      </w:r>
-      <w:r>
-        <w:t xml:space="preserve">. </w:t>
-      </w:r>
-    </w:p>
-    <w:p>
-      <w:pPr>
-        <w:pStyle w:val="TS"/>
-        <w:spacing w:line="480" w:lineRule="auto"/>
-      </w:pPr>
-    </w:p>
-    <w:p>
-      <w:pPr>
-        <w:pStyle w:val="TS"/>
-        <w:spacing w:line="480" w:lineRule="auto"/>
-      </w:pPr>
-      <w:r>
-        <w:lastRenderedPageBreak/>
-        <w:t xml:space="preserve">A primary mechanism by which the fish energy budget is thought to be impacted by hypoxia is reduced food consumption (Chabot and </w:t>
-      </w:r>
-      <w:proofErr w:type="spellStart"/>
-      <w:r>
-        <w:t>Dutil</w:t>
-      </w:r>
-      <w:proofErr w:type="spellEnd"/>
-      <w:r>
-        <w:t xml:space="preserve">, 1999; Thomas et al., 2019). However, consumption effects do not explain the observed hypoxia impacts on </w:t>
-      </w:r>
-      <w:r>
-        <w:rPr>
-          <w:i/>
-          <w:iCs/>
-        </w:rPr>
-        <w:t>M. menidia</w:t>
-      </w:r>
-      <w:r>
-        <w:t xml:space="preserve"> hatch survival and size (Cross et al., 2019) because embryos do not feed. </w:t>
-      </w:r>
-      <w:r>
-        <w:t xml:space="preserve">For this reason it is necessary to put a particular focus on the early life energy budget and attempt to identify alternative DEB processes in </w:t>
-      </w:r>
-      <w:r>
-        <w:rPr>
-          <w:i/>
-          <w:iCs/>
-        </w:rPr>
-        <w:t>M. menidia</w:t>
-      </w:r>
-      <w:r>
-        <w:t xml:space="preserve"> that are impacted by hypoxia. </w:t>
-      </w:r>
-    </w:p>
-    <w:p>
-      <w:pPr>
-        <w:pStyle w:val="TS"/>
-        <w:spacing w:line="480" w:lineRule="auto"/>
-      </w:pPr>
-    </w:p>
-    <w:p>
-      <w:pPr>
-        <w:pStyle w:val="TS"/>
-        <w:spacing w:line="480" w:lineRule="auto"/>
-        <w:rPr>
-          <w:i/>
-          <w:iCs/>
-        </w:rPr>
-      </w:pPr>
-      <w:r>
-        <w:rPr>
-          <w:i/>
-          <w:iCs/>
-        </w:rPr>
-        <w:t>Big picture rationale</w:t>
-      </w:r>
-    </w:p>
-    <w:p>
-      <w:pPr>
-        <w:pStyle w:val="TS"/>
-        <w:spacing w:line="480" w:lineRule="auto"/>
-      </w:pPr>
-      <w:r>
-        <w:t xml:space="preserve">Developing a model that incorporates physiological and energetic mechanisms of hypoxia effects creates a widely applicable tool that can be used not only for making population-level predictions of hypoxia effects, but also be incorporated into larger models of other stressor impacts such as acidification and contaminant effects. This type of work could be continued for </w:t>
-      </w:r>
-      <w:r>
-        <w:rPr>
-          <w:i/>
-          <w:iCs/>
-        </w:rPr>
-        <w:t>M. menidia</w:t>
-      </w:r>
-      <w:r>
-        <w:t xml:space="preserve"> as a model species and ecologically important fish, or it could be modified to other species for which similar data are available. </w:t>
-      </w:r>
-    </w:p>
-    <w:p>
-      <w:pPr>
-        <w:pStyle w:val="TS"/>
-        <w:spacing w:line="480" w:lineRule="auto"/>
-      </w:pPr>
-    </w:p>
-    <w:p>
-      <w:pPr>
-        <w:pStyle w:val="TS"/>
-        <w:spacing w:line="480" w:lineRule="auto"/>
-        <w:rPr>
-          <w:i/>
-          <w:iCs/>
-        </w:rPr>
-      </w:pPr>
-      <w:r>
-        <w:rPr>
-          <w:i/>
-          <w:iCs/>
-        </w:rPr>
-        <w:t>Research approach</w:t>
-      </w:r>
-    </w:p>
-    <w:p>
-      <w:pPr>
-        <w:pStyle w:val="TS"/>
-        <w:spacing w:line="480" w:lineRule="auto"/>
-      </w:pPr>
-      <w:r>
-        <w:t xml:space="preserve">We used a </w:t>
-      </w:r>
-      <w:proofErr w:type="spellStart"/>
-      <w:r>
-        <w:t>DEBkiss</w:t>
-      </w:r>
-      <w:proofErr w:type="spellEnd"/>
-      <w:r>
-        <w:t xml:space="preserve"> model to simulate the response of </w:t>
-      </w:r>
-      <w:r>
-        <w:rPr>
-          <w:i/>
-          <w:iCs/>
-        </w:rPr>
-        <w:t>M. menidia</w:t>
-      </w:r>
-      <w:r>
-        <w:t xml:space="preserve"> to oxygen levels from experiments and identify the DEB parameter(s) that, when adjusted with a stress function, allow the model to replicate observed differences in hatch length, hatch time, and survival. </w:t>
-      </w:r>
-    </w:p>
-    <w:p>
-      <w:pPr>
-        <w:pStyle w:val="TS"/>
-        <w:spacing w:line="480" w:lineRule="auto"/>
-      </w:pPr>
-    </w:p>
-    <w:p>
-      <w:pPr>
-        <w:pStyle w:val="TS"/>
-        <w:spacing w:line="480" w:lineRule="auto"/>
-      </w:pPr>
-      <w:r>
-        <w:t xml:space="preserve">We first estimated </w:t>
-      </w:r>
-      <w:proofErr w:type="spellStart"/>
-      <w:r>
-        <w:t>DEBkiss</w:t>
-      </w:r>
-      <w:proofErr w:type="spellEnd"/>
-      <w:r>
-        <w:t xml:space="preserve"> parameters for </w:t>
-      </w:r>
-      <w:r>
-        <w:rPr>
-          <w:i/>
-          <w:iCs/>
-        </w:rPr>
-        <w:t>M. menidia</w:t>
-      </w:r>
-      <w:r>
-        <w:t xml:space="preserve"> using data, primarily from the early life stages, to calculate some parameters and estimating others by fitting the model to the data. The univariate datasets for the model are total length, reproduction, egg buffer mass, and survival </w:t>
-      </w:r>
-      <w:r>
-        <w:lastRenderedPageBreak/>
-        <w:t xml:space="preserve">over time. We also used data on length, dry weight, length at puberty, and food level in experiments to fix some parameters, and suggested values to fix primary parameters we did not have the data to estimate. </w:t>
-      </w:r>
-    </w:p>
-    <w:p>
-      <w:pPr>
-        <w:pStyle w:val="TS"/>
-        <w:spacing w:line="480" w:lineRule="auto"/>
-      </w:pPr>
-    </w:p>
-    <w:p>
-      <w:pPr>
-        <w:pStyle w:val="TS"/>
-        <w:spacing w:line="480" w:lineRule="auto"/>
-      </w:pPr>
-      <w:r>
-        <w:t xml:space="preserve">We used a stress function to modify a parameter (yield of structure on assimilates, </w:t>
-      </w:r>
-      <w:proofErr w:type="spellStart"/>
-      <w:r>
-        <w:rPr>
-          <w:i/>
-          <w:iCs/>
-        </w:rPr>
-        <w:t>y</w:t>
+          <w:i/>
+          <w:iCs/>
+        </w:rPr>
+        <w:t>μ</w:t>
       </w:r>
       <w:r>
         <w:rPr>
@@ -942,58 +931,8 @@
           <w:iCs/>
           <w:vertAlign w:val="subscript"/>
         </w:rPr>
-        <w:t>VA</w:t>
-      </w:r>
-      <w:proofErr w:type="spellEnd"/>
-      <w:r>
-        <w:t xml:space="preserve">, the maximum area-specific assimilation rate, </w:t>
-      </w:r>
-      <w:proofErr w:type="spellStart"/>
-      <w:r>
-        <w:rPr>
-          <w:i/>
-          <w:iCs/>
-        </w:rPr>
-        <w:t>J</w:t>
-      </w:r>
-      <w:r>
-        <w:rPr>
-          <w:i/>
-          <w:iCs/>
-          <w:vertAlign w:val="subscript"/>
-        </w:rPr>
-        <w:t>AM</w:t>
-      </w:r>
-      <w:r>
-        <w:rPr>
-          <w:i/>
-          <w:iCs/>
-          <w:vertAlign w:val="superscript"/>
-        </w:rPr>
-        <w:t>a</w:t>
-      </w:r>
-      <w:proofErr w:type="spellEnd"/>
-      <w:r>
-        <w:t xml:space="preserve">, and/or the embryo mortality rate, </w:t>
-      </w:r>
-      <w:proofErr w:type="spellStart"/>
-      <w:r>
-        <w:rPr>
-          <w:rFonts w:cs="Times New Roman"/>
-          <w:i/>
-          <w:iCs/>
-        </w:rPr>
-        <w:t>μ</w:t>
-      </w:r>
-      <w:r>
-        <w:rPr>
-          <w:i/>
-          <w:iCs/>
-          <w:vertAlign w:val="subscript"/>
-        </w:rPr>
         <w:t>emb</w:t>
       </w:r>
-      <w:proofErr w:type="spellEnd"/>
       <w:r>
         <w:t xml:space="preserve">) and run the model to see how well the predicted data (length, egg buffer depletion, and survival) match observed data for the corresponding treatments. The experimental data are summarized in Table 1. The stress function was based on Jager (2018) and further developed based on measured routine metabolic rates of embryos and larvae under steadily decreasing oxygen levels, which gave thresholds for oxygen levels below which the stress function would be turned on (above the threshold oxygen-related stress would not affect the parameter). </w:t>
       </w:r>
@@ -1038,7 +977,6 @@
       <w:r>
         <w:t xml:space="preserve">Adding a stress function to reduce </w:t>
       </w:r>
-      <w:proofErr w:type="spellStart"/>
       <w:r>
         <w:rPr>
           <w:i/>
@@ -1054,7 +992,6 @@
         </w:rPr>
         <w:t>VA</w:t>
       </w:r>
-      <w:proofErr w:type="spellEnd"/>
       <w:r>
         <w:rPr>
           <w:i/>
@@ -1065,7 +1002,6 @@
       <w:r>
         <w:t xml:space="preserve">as oxygen decreases will result in lower length-at-age during both the pre- and post-hatching stages. We also want the stress function to reproduce delayed hatching and reduced survival to hatching that we observed in experiments. A stress function for </w:t>
       </w:r>
-      <w:proofErr w:type="spellStart"/>
       <w:r>
         <w:rPr>
           <w:rFonts w:cs="Times New Roman"/>
@@ -1082,11 +1018,9 @@
         </w:rPr>
         <w:t>emb</w:t>
       </w:r>
-      <w:proofErr w:type="spellEnd"/>
       <w:r>
         <w:t xml:space="preserve"> would directly result in lower embryonic survival to hatching but not affect hatch timing or size, and it would not get at a mechanism for this (or perhaps the mechanism is general damage). Reducing </w:t>
       </w:r>
-      <w:proofErr w:type="spellStart"/>
       <w:r>
         <w:rPr>
           <w:i/>
@@ -1102,11 +1036,9 @@
         </w:rPr>
         <w:t>VA</w:t>
       </w:r>
-      <w:proofErr w:type="spellEnd"/>
       <w:r>
         <w:t xml:space="preserve">, on the other hand, delays hatching so with a constant </w:t>
       </w:r>
-      <w:proofErr w:type="spellStart"/>
       <w:r>
         <w:rPr>
           <w:rFonts w:cs="Times New Roman"/>
@@ -1123,11 +1055,13 @@
         </w:rPr>
         <w:t>emb</w:t>
       </w:r>
-      <w:proofErr w:type="spellEnd"/>
-      <w:r>
-        <w:t xml:space="preserve">, the oxygen effect on </w:t>
-      </w:r>
-      <w:proofErr w:type="spellStart"/>
+      <w:r>
+        <w:t xml:space="preserve">, the </w:t>
+      </w:r>
+      <w:r>
+        <w:lastRenderedPageBreak/>
+        <w:t xml:space="preserve">oxygen effect on </w:t>
+      </w:r>
       <w:r>
         <w:rPr>
           <w:i/>
@@ -1143,11 +1077,9 @@
         </w:rPr>
         <w:t>VA</w:t>
       </w:r>
-      <w:proofErr w:type="spellEnd"/>
       <w:r>
         <w:t xml:space="preserve"> will lead to lower survival to hatching. A plausible reason for </w:t>
       </w:r>
-      <w:proofErr w:type="spellStart"/>
       <w:r>
         <w:rPr>
           <w:i/>
@@ -1163,13 +1095,8 @@
         </w:rPr>
         <w:t>VA</w:t>
       </w:r>
-      <w:proofErr w:type="spellEnd"/>
-      <w:r>
-        <w:t xml:space="preserve"> to be </w:t>
-      </w:r>
-      <w:r>
-        <w:lastRenderedPageBreak/>
-        <w:t xml:space="preserve">reduced under hypoxia is a reduction in aerobic metabolism and increased reliance on anaerobic metabolism, which is less efficient and would therefore reduce the yield of structure from assimilates (Thomas et al., 2019). </w:t>
+      <w:r>
+        <w:t xml:space="preserve"> to be reduced under hypoxia is a reduction in aerobic metabolism and increased reliance on anaerobic metabolism, which is less efficient and would therefore reduce the yield of structure from assimilates (Thomas et al., 2019). </w:t>
       </w:r>
     </w:p>
     <w:p>
@@ -1186,7 +1113,6 @@
       <w:r>
         <w:t xml:space="preserve">Reducing the assimilation rate similarly reduces growth and delays hatching, indirectly reducing survival at hatching. Assimilation affects the shape of the growth curve differently than </w:t>
       </w:r>
-      <w:proofErr w:type="spellStart"/>
       <w:r>
         <w:rPr>
           <w:i/>
@@ -1202,11 +1128,9 @@
         </w:rPr>
         <w:t>VA</w:t>
       </w:r>
-      <w:proofErr w:type="spellEnd"/>
       <w:r>
         <w:t xml:space="preserve">, however, with a lower assimilation rate limiting ultimate length more abruptly while reducing </w:t>
       </w:r>
-      <w:proofErr w:type="spellStart"/>
       <w:r>
         <w:rPr>
           <w:i/>
@@ -1222,7 +1146,6 @@
         </w:rPr>
         <w:t>VA</w:t>
       </w:r>
-      <w:proofErr w:type="spellEnd"/>
       <w:r>
         <w:t xml:space="preserve"> allows growth to continue increasing for longer. </w:t>
       </w:r>
@@ -1239,15 +1162,7 @@
         <w:spacing w:line="480" w:lineRule="auto"/>
       </w:pPr>
       <w:r>
-        <w:t xml:space="preserve">Hypoxia may change assimilation efficiency and thus the overall assimilation rate, but the direction of the effect is species-dependent (reviewed in Thomas et al., 2019). Assimilation is when food and oxygen are transformed into reserve (or in </w:t>
-      </w:r>
-      <w:proofErr w:type="spellStart"/>
-      <w:r>
-        <w:t>DEBkiss</w:t>
-      </w:r>
-      <w:proofErr w:type="spellEnd"/>
-      <w:r>
-        <w:t xml:space="preserve"> directly into structure) and metabolic products. So with less oxygen, less assimilation can happen and more anaerobic metabolism is used instead (also leading to the effect on conversion efficiency described above). </w:t>
+        <w:t xml:space="preserve">Hypoxia may change assimilation efficiency and thus the overall assimilation rate, but the direction of the effect is species-dependent (reviewed in Thomas et al., 2019). Assimilation is when food and oxygen are transformed into reserve (or in DEBkiss directly into structure) and metabolic products. So with less oxygen, less assimilation can happen and more anaerobic metabolism is used instead (also leading to the effect on conversion efficiency described above). </w:t>
       </w:r>
     </w:p>
     <w:p>
@@ -1345,18 +1260,14 @@
         <w:t xml:space="preserve"> </w:t>
       </w:r>
       <w:r>
-        <w:t xml:space="preserve">in a way that would allow us to explain early-life hypoxia effects with bioenergetic processes, we used </w:t>
-      </w:r>
-      <w:proofErr w:type="spellStart"/>
-      <w:r>
-        <w:t>DEBkiss</w:t>
-      </w:r>
-      <w:proofErr w:type="spellEnd"/>
-      <w:r>
-        <w:t xml:space="preserve">, a simplified and widely applicable DEB model (Jager et al., 2013; Jager, 2018). </w:t>
-      </w:r>
-      <w:r>
-        <w:t>The full set of assumptions and equations can be found in Jager (2018). Briefly,</w:t>
+        <w:t xml:space="preserve">in a way that would allow us to explain early-life hypoxia effects with bioenergetic processes, we used DEBkiss, a simplified and widely applicable DEB model (Jager et al., 2013; Jager, 2018). </w:t>
+      </w:r>
+      <w:r>
+        <w:t xml:space="preserve">The full set of assumptions </w:t>
+      </w:r>
+      <w:r>
+        <w:lastRenderedPageBreak/>
+        <w:t>and equations can be found in Jager (2018). Briefly,</w:t>
       </w:r>
       <w:r>
         <w:t xml:space="preserve"> </w:t>
@@ -1389,11 +1300,7 @@
         <w:t>or</w:t>
       </w:r>
       <w:r>
-        <w:t xml:space="preserve">, for embryos, the egg </w:t>
-      </w:r>
-      <w:r>
-        <w:lastRenderedPageBreak/>
-        <w:t>buffer (</w:t>
+        <w:t>, for embryos, the egg buffer (</w:t>
       </w:r>
       <w:r>
         <w:rPr>
@@ -1499,7 +1406,6 @@
       <w:r>
         <w:t>), and the parameter maximum area-specific assimilation rate (</w:t>
       </w:r>
-      <w:proofErr w:type="spellStart"/>
       <w:r>
         <w:rPr>
           <w:i/>
@@ -1523,7 +1429,6 @@
         </w:rPr>
         <w:t>Am</w:t>
       </w:r>
-      <w:proofErr w:type="spellEnd"/>
       <w:r>
         <w:t>):</w:t>
       </w:r>
@@ -1758,7 +1663,6 @@
       <w:r>
         <w:t xml:space="preserve"> with a conversion efficiency </w:t>
       </w:r>
-      <w:proofErr w:type="spellStart"/>
       <w:r>
         <w:rPr>
           <w:i/>
@@ -1774,11 +1678,9 @@
         </w:rPr>
         <w:t>VA</w:t>
       </w:r>
-      <w:proofErr w:type="spellEnd"/>
       <w:r>
         <w:t>. The maintenance flux is the product of volume and the parameter for the volume-specific cost for maintenance (</w:t>
       </w:r>
-      <w:proofErr w:type="spellStart"/>
       <w:r>
         <w:rPr>
           <w:i/>
@@ -1802,7 +1704,6 @@
         </w:rPr>
         <w:t>M</w:t>
       </w:r>
-      <w:proofErr w:type="spellEnd"/>
       <w:r>
         <w:t>):</w:t>
       </w:r>
@@ -2124,7 +2025,6 @@
       <w:r>
         <w:t xml:space="preserve"> (</w:t>
       </w:r>
-      <w:proofErr w:type="spellStart"/>
       <w:r>
         <w:rPr>
           <w:i/>
@@ -2140,7 +2040,6 @@
         </w:rPr>
         <w:t>Vp</w:t>
       </w:r>
-      <w:proofErr w:type="spellEnd"/>
       <w:r>
         <w:t>)</w:t>
       </w:r>
@@ -2177,7 +2076,6 @@
       <w:r>
         <w:t xml:space="preserve">in adults with a conversion efficiency </w:t>
       </w:r>
-      <w:proofErr w:type="spellStart"/>
       <w:r>
         <w:rPr>
           <w:i/>
@@ -2193,7 +2091,6 @@
         </w:rPr>
         <w:t>BA</w:t>
       </w:r>
-      <w:proofErr w:type="spellEnd"/>
       <w:r>
         <w:t xml:space="preserve">. </w:t>
       </w:r>
@@ -2210,13 +2107,8 @@
       <w:r>
         <w:t xml:space="preserve"> have a distinct larval and juvenile stage, here the energy budget of each stage is assumed to be identical and both are referred to as the juvenile stage. </w:t>
       </w:r>
-      <w:proofErr w:type="spellStart"/>
-      <w:r>
-        <w:t>DEBkiss</w:t>
-      </w:r>
-      <w:proofErr w:type="spellEnd"/>
-      <w:r>
-        <w:t xml:space="preserve"> also uses an optional flux to maturity maintenance (</w:t>
+      <w:r>
+        <w:t>DEBkiss also uses an optional flux to maturity maintenance (</w:t>
       </w:r>
       <w:r>
         <w:rPr>
@@ -2733,7 +2625,6 @@
         </w:rPr>
         <w:t>the model equations use dry weight for body size and our data was total length, we calculated a shape correction coefficient (</w:t>
       </w:r>
-      <w:proofErr w:type="spellStart"/>
       <w:r>
         <w:rPr>
           <w:rFonts w:eastAsiaTheme="minorEastAsia" w:cs="Times New Roman"/>
@@ -2751,14 +2642,12 @@
         </w:rPr>
         <w:t>M</w:t>
       </w:r>
-      <w:proofErr w:type="spellEnd"/>
       <w:r>
         <w:rPr>
           <w:rFonts w:eastAsiaTheme="minorEastAsia" w:cs="Times New Roman"/>
         </w:rPr>
         <w:t>) and dry weight density (</w:t>
       </w:r>
-      <w:proofErr w:type="spellStart"/>
       <w:r>
         <w:rPr>
           <w:rFonts w:eastAsiaTheme="minorEastAsia" w:cs="Times New Roman"/>
@@ -2776,7 +2665,6 @@
         </w:rPr>
         <w:t>V</w:t>
       </w:r>
-      <w:proofErr w:type="spellEnd"/>
       <w:r>
         <w:rPr>
           <w:rFonts w:eastAsiaTheme="minorEastAsia" w:cs="Times New Roman"/>
@@ -2800,15 +2688,7 @@
         <w:t>address</w:t>
       </w:r>
       <w:r>
-        <w:t xml:space="preserve"> the assumption of </w:t>
-      </w:r>
-      <w:proofErr w:type="spellStart"/>
-      <w:r>
-        <w:t>DEBkiss</w:t>
-      </w:r>
-      <w:proofErr w:type="spellEnd"/>
-      <w:r>
-        <w:t xml:space="preserve"> that all eggs hatch when buffer is depleted, regardless of body size or developmental progress</w:t>
+        <w:t xml:space="preserve"> the assumption of DEBkiss that all eggs hatch when buffer is depleted, regardless of body size or developmental progress</w:t>
       </w:r>
       <w:r>
         <w:t xml:space="preserve"> (Jager et al., 2013)</w:t>
@@ -2825,7 +2705,6 @@
       <w:r>
         <w:t>for embryos and post-hatch fish (</w:t>
       </w:r>
-      <w:proofErr w:type="spellStart"/>
       <w:r>
         <w:rPr>
           <w:rFonts w:cs="Times New Roman"/>
@@ -2843,7 +2722,6 @@
         </w:rPr>
         <w:t>emb</w:t>
       </w:r>
-      <w:proofErr w:type="spellEnd"/>
       <w:r>
         <w:rPr>
           <w:rFonts w:cs="Times New Roman"/>
@@ -2858,7 +2736,6 @@
         </w:rPr>
         <w:t xml:space="preserve">and </w:t>
       </w:r>
-      <w:proofErr w:type="spellStart"/>
       <w:r>
         <w:rPr>
           <w:rFonts w:cs="Times New Roman"/>
@@ -2876,7 +2753,6 @@
         </w:rPr>
         <w:t>lar</w:t>
       </w:r>
-      <w:proofErr w:type="spellEnd"/>
       <w:r>
         <w:rPr>
           <w:rFonts w:cs="Times New Roman"/>
@@ -3194,13 +3070,8 @@
         <w:spacing w:line="480" w:lineRule="auto"/>
         <w:ind w:firstLine="720"/>
       </w:pPr>
-      <w:proofErr w:type="spellStart"/>
-      <w:r>
-        <w:t>DEBkiss</w:t>
-      </w:r>
-      <w:proofErr w:type="spellEnd"/>
-      <w:r>
-        <w:t xml:space="preserve"> uses fewer parameters than the standard DEB model</w:t>
+      <w:r>
+        <w:t>DEBkiss uses fewer parameters than the standard DEB model</w:t>
       </w:r>
       <w:r>
         <w:t>,</w:t>
@@ -3275,15 +3146,7 @@
         <w:t xml:space="preserve">Figure 1. </w:t>
       </w:r>
       <w:r>
-        <w:t xml:space="preserve">The </w:t>
-      </w:r>
-      <w:proofErr w:type="spellStart"/>
-      <w:r>
-        <w:t>DEBkiss</w:t>
-      </w:r>
-      <w:proofErr w:type="spellEnd"/>
-      <w:r>
-        <w:t xml:space="preserve"> model (diagram adapted from Jager et al., 2013) with stage-specific survival parameters used in this study. The candidate DEB processes for hypoxia stress mechanisms are highlighted in red </w:t>
+        <w:t xml:space="preserve">The DEBkiss model (diagram adapted from Jager et al., 2013) with stage-specific survival parameters used in this study. The candidate DEB processes for hypoxia stress mechanisms are highlighted in red </w:t>
       </w:r>
       <w:commentRangeStart w:id="0"/>
       <w:r>
@@ -3332,7 +3195,6 @@
       <w:r>
         <w:t xml:space="preserve"> (</w:t>
       </w:r>
-      <w:proofErr w:type="spellStart"/>
       <w:r>
         <w:rPr>
           <w:i/>
@@ -3348,7 +3210,6 @@
         </w:rPr>
         <w:t>Vp</w:t>
       </w:r>
-      <w:proofErr w:type="spellEnd"/>
       <w:r>
         <w:t>)</w:t>
       </w:r>
@@ -3384,17 +3245,8 @@
         <w:t xml:space="preserve">M. menidia </w:t>
       </w:r>
       <w:r>
-        <w:t>egg dry weight data (</w:t>
-      </w:r>
-      <w:proofErr w:type="spellStart"/>
-      <w:r>
-        <w:t>Klahre</w:t>
-      </w:r>
-      <w:proofErr w:type="spellEnd"/>
-      <w:r>
-        <w:t xml:space="preserve">, 1997) and calculated </w:t>
-      </w:r>
-      <w:proofErr w:type="spellStart"/>
+        <w:t xml:space="preserve">egg dry weight data (Klahre, 1997) and calculated </w:t>
+      </w:r>
       <w:r>
         <w:rPr>
           <w:rFonts w:eastAsiaTheme="minorEastAsia" w:cs="Times New Roman"/>
@@ -3412,7 +3264,6 @@
         </w:rPr>
         <w:t>M</w:t>
       </w:r>
-      <w:proofErr w:type="spellEnd"/>
       <w:r>
         <w:rPr>
           <w:rFonts w:eastAsiaTheme="minorEastAsia" w:cs="Times New Roman"/>
@@ -3425,7 +3276,6 @@
         </w:rPr>
         <w:t xml:space="preserve">and </w:t>
       </w:r>
-      <w:proofErr w:type="spellStart"/>
       <w:r>
         <w:rPr>
           <w:rFonts w:eastAsiaTheme="minorEastAsia" w:cs="Times New Roman"/>
@@ -3443,7 +3293,6 @@
         </w:rPr>
         <w:t>V</w:t>
       </w:r>
-      <w:proofErr w:type="spellEnd"/>
       <w:r>
         <w:rPr>
           <w:rFonts w:eastAsiaTheme="minorEastAsia" w:cs="Times New Roman"/>
@@ -3454,15 +3303,7 @@
         <w:t>from total length, egg diameter, and egg mass data (</w:t>
       </w:r>
       <w:r>
-        <w:t xml:space="preserve">Cross et al., 2019; </w:t>
-      </w:r>
-      <w:proofErr w:type="spellStart"/>
-      <w:r>
-        <w:t>Klahre</w:t>
-      </w:r>
-      <w:proofErr w:type="spellEnd"/>
-      <w:r>
-        <w:t xml:space="preserve">, 1997; </w:t>
+        <w:t xml:space="preserve">Cross et al., 2019; Klahre, 1997; </w:t>
       </w:r>
       <w:r>
         <w:t xml:space="preserve">Concannon et al., 2021). </w:t>
@@ -3481,17 +3322,8 @@
           <w:i/>
           <w:iCs/>
         </w:rPr>
-        <w:t xml:space="preserve">M. </w:t>
-      </w:r>
-      <w:proofErr w:type="spellStart"/>
-      <w:r>
-        <w:rPr>
-          <w:i/>
-          <w:iCs/>
-        </w:rPr>
-        <w:t>beryllina</w:t>
-      </w:r>
-      <w:proofErr w:type="spellEnd"/>
+        <w:t>M. beryllina</w:t>
+      </w:r>
       <w:r>
         <w:t xml:space="preserve"> (Letcher and Bengtson, </w:t>
       </w:r>
@@ -3508,7 +3340,6 @@
       <w:r>
         <w:t>maintenance costs (</w:t>
       </w:r>
-      <w:proofErr w:type="spellStart"/>
       <w:r>
         <w:rPr>
           <w:i/>
@@ -3532,7 +3363,6 @@
         </w:rPr>
         <w:t>M</w:t>
       </w:r>
-      <w:proofErr w:type="spellEnd"/>
       <w:r>
         <w:t>)</w:t>
       </w:r>
@@ -3542,7 +3372,6 @@
       <w:r>
         <w:t xml:space="preserve"> </w:t>
       </w:r>
-      <w:proofErr w:type="spellStart"/>
       <w:r>
         <w:rPr>
           <w:i/>
@@ -3566,14 +3395,12 @@
         </w:rPr>
         <w:t>Am</w:t>
       </w:r>
-      <w:proofErr w:type="spellEnd"/>
       <w:r>
         <w:t xml:space="preserve"> and</w:t>
       </w:r>
       <w:r>
         <w:t xml:space="preserve"> </w:t>
       </w:r>
-      <w:proofErr w:type="spellStart"/>
       <w:r>
         <w:rPr>
           <w:i/>
@@ -3589,11 +3416,9 @@
         </w:rPr>
         <w:t>VA</w:t>
       </w:r>
-      <w:proofErr w:type="spellEnd"/>
       <w:r>
         <w:t xml:space="preserve"> by adjusting these parameters to simulate a growth curve similar to the data, fix </w:t>
       </w:r>
-      <w:proofErr w:type="spellStart"/>
       <w:r>
         <w:rPr>
           <w:i/>
@@ -3617,7 +3442,6 @@
         </w:rPr>
         <w:t>Am</w:t>
       </w:r>
-      <w:proofErr w:type="spellEnd"/>
       <w:r>
         <w:rPr>
           <w:i/>
@@ -3628,7 +3452,6 @@
       <w:r>
         <w:t xml:space="preserve">to a reasonable value based on ultimate length, then estimate </w:t>
       </w:r>
-      <w:proofErr w:type="spellStart"/>
       <w:r>
         <w:rPr>
           <w:i/>
@@ -3644,7 +3467,6 @@
         </w:rPr>
         <w:t>VA</w:t>
       </w:r>
-      <w:proofErr w:type="spellEnd"/>
       <w:r>
         <w:rPr>
           <w:i/>
@@ -3689,15 +3511,7 @@
       </w:pPr>
       <w:r>
         <w:tab/>
-        <w:t>Total length data came from three studies. Length at hatching and 15 days post-hatching (</w:t>
-      </w:r>
-      <w:proofErr w:type="spellStart"/>
-      <w:r>
-        <w:t>dph</w:t>
-      </w:r>
-      <w:proofErr w:type="spellEnd"/>
-      <w:r>
-        <w:t xml:space="preserve">) came from a study that reared </w:t>
+        <w:t xml:space="preserve">Total length data came from three studies. Length at hatching and 15 days post-hatching (dph) came from a study that reared </w:t>
       </w:r>
       <w:r>
         <w:rPr>
@@ -3788,15 +3602,7 @@
         <w:t>2</w:t>
       </w:r>
       <w:r>
-        <w:t xml:space="preserve"> treatments and strip-spawned once they reached reproductive maturity. We only used data from control fish. Data for time to hatching (i.e., time at which egg buffer mass is zero) and survival to hatching and 15 </w:t>
-      </w:r>
-      <w:proofErr w:type="spellStart"/>
-      <w:r>
-        <w:t>dph</w:t>
-      </w:r>
-      <w:proofErr w:type="spellEnd"/>
-      <w:r>
-        <w:t xml:space="preserve"> under different oxygen levels were obtained from Cross et al. (2019). </w:t>
+        <w:t xml:space="preserve"> treatments and strip-spawned once they reached reproductive maturity. We only used data from control fish. Data for time to hatching (i.e., time at which egg buffer mass is zero) and survival to hatching and 15 dph under different oxygen levels were obtained from Cross et al. (2019). </w:t>
       </w:r>
       <w:r>
         <w:t>We also used survival data from the 24</w:t>
@@ -3868,15 +3674,7 @@
         <w:t>M. menidia</w:t>
       </w:r>
       <w:r>
-        <w:t xml:space="preserve"> offspring until 122 </w:t>
-      </w:r>
-      <w:proofErr w:type="spellStart"/>
-      <w:r>
-        <w:t>dph</w:t>
-      </w:r>
-      <w:proofErr w:type="spellEnd"/>
-      <w:r>
-        <w:t xml:space="preserve"> to two CO</w:t>
+        <w:t xml:space="preserve"> offspring until 122 dph to two CO</w:t>
       </w:r>
       <w:r>
         <w:rPr>
@@ -3924,13 +3722,8 @@
         </w:rPr>
         <w:t xml:space="preserve">Table 1. </w:t>
       </w:r>
-      <w:proofErr w:type="spellStart"/>
-      <w:r>
-        <w:t>DEBkiss</w:t>
-      </w:r>
-      <w:proofErr w:type="spellEnd"/>
-      <w:r>
-        <w:t xml:space="preserve"> parameters, their abbreviations, and their fixed or </w:t>
+      <w:r>
+        <w:t xml:space="preserve">DEBkiss parameters, their abbreviations, and their fixed or </w:t>
       </w:r>
       <w:r>
         <w:t xml:space="preserve">estimated </w:t>
@@ -4079,7 +3872,6 @@
                 <w:vertAlign w:val="subscript"/>
               </w:rPr>
             </w:pPr>
-            <w:proofErr w:type="spellStart"/>
             <w:r>
               <w:rPr>
                 <w:i/>
@@ -4103,7 +3895,6 @@
               </w:rPr>
               <w:t>Am</w:t>
             </w:r>
-            <w:proofErr w:type="spellEnd"/>
           </w:p>
         </w:tc>
         <w:tc>
@@ -4175,7 +3966,6 @@
                 <w:vertAlign w:val="subscript"/>
               </w:rPr>
             </w:pPr>
-            <w:proofErr w:type="spellStart"/>
             <w:r>
               <w:rPr>
                 <w:i/>
@@ -4199,7 +3989,6 @@
               </w:rPr>
               <w:t>M</w:t>
             </w:r>
-            <w:proofErr w:type="spellEnd"/>
           </w:p>
         </w:tc>
         <w:tc>
@@ -4344,7 +4133,6 @@
                 <w:vertAlign w:val="subscript"/>
               </w:rPr>
             </w:pPr>
-            <w:proofErr w:type="spellStart"/>
             <w:r>
               <w:rPr>
                 <w:i/>
@@ -4360,7 +4148,6 @@
               </w:rPr>
               <w:t>Vp</w:t>
             </w:r>
-            <w:proofErr w:type="spellEnd"/>
           </w:p>
         </w:tc>
         <w:tc>
@@ -4416,7 +4203,6 @@
                 <w:iCs/>
               </w:rPr>
             </w:pPr>
-            <w:proofErr w:type="spellStart"/>
             <w:r>
               <w:rPr>
                 <w:i/>
@@ -4432,7 +4218,6 @@
               </w:rPr>
               <w:t>AV</w:t>
             </w:r>
-            <w:proofErr w:type="spellEnd"/>
           </w:p>
         </w:tc>
         <w:tc>
@@ -4488,7 +4273,6 @@
                 <w:iCs/>
               </w:rPr>
             </w:pPr>
-            <w:proofErr w:type="spellStart"/>
             <w:r>
               <w:rPr>
                 <w:i/>
@@ -4504,7 +4288,6 @@
               </w:rPr>
               <w:t>BA</w:t>
             </w:r>
-            <w:proofErr w:type="spellEnd"/>
           </w:p>
         </w:tc>
         <w:tc>
@@ -4560,7 +4343,6 @@
                 <w:iCs/>
               </w:rPr>
             </w:pPr>
-            <w:proofErr w:type="spellStart"/>
             <w:r>
               <w:rPr>
                 <w:i/>
@@ -4576,7 +4358,6 @@
               </w:rPr>
               <w:t>VA</w:t>
             </w:r>
-            <w:proofErr w:type="spellEnd"/>
           </w:p>
         </w:tc>
         <w:tc>
@@ -4758,7 +4539,6 @@
                 <w:iCs/>
               </w:rPr>
             </w:pPr>
-            <w:proofErr w:type="spellStart"/>
             <w:r>
               <w:rPr>
                 <w:rFonts w:cs="Times New Roman"/>
@@ -4776,7 +4556,6 @@
               </w:rPr>
               <w:t>B</w:t>
             </w:r>
-            <w:proofErr w:type="spellEnd"/>
           </w:p>
         </w:tc>
         <w:tc>
@@ -4833,7 +4612,6 @@
                 <w:iCs/>
               </w:rPr>
             </w:pPr>
-            <w:proofErr w:type="spellStart"/>
             <w:r>
               <w:rPr>
                 <w:rFonts w:cs="Times New Roman"/>
@@ -4851,7 +4629,6 @@
               </w:rPr>
               <w:t>f</w:t>
             </w:r>
-            <w:proofErr w:type="spellEnd"/>
           </w:p>
         </w:tc>
         <w:tc>
@@ -4908,7 +4685,6 @@
                 <w:iCs/>
               </w:rPr>
             </w:pPr>
-            <w:proofErr w:type="spellStart"/>
             <w:r>
               <w:rPr>
                 <w:rFonts w:cs="Times New Roman"/>
@@ -4926,7 +4702,6 @@
               </w:rPr>
               <w:t>emb</w:t>
             </w:r>
-            <w:proofErr w:type="spellEnd"/>
           </w:p>
         </w:tc>
         <w:tc>
@@ -4983,7 +4758,6 @@
                 <w:iCs/>
               </w:rPr>
             </w:pPr>
-            <w:proofErr w:type="spellStart"/>
             <w:r>
               <w:rPr>
                 <w:rFonts w:cs="Times New Roman"/>
@@ -5001,7 +4775,6 @@
               </w:rPr>
               <w:t>lar</w:t>
             </w:r>
-            <w:proofErr w:type="spellEnd"/>
           </w:p>
         </w:tc>
         <w:tc>
@@ -5075,38 +4848,13 @@
           <w:i/>
           <w:iCs/>
         </w:rPr>
-        <w:t xml:space="preserve">M. </w:t>
-      </w:r>
-      <w:proofErr w:type="spellStart"/>
-      <w:r>
-        <w:rPr>
-          <w:i/>
-          <w:iCs/>
-        </w:rPr>
-        <w:t>beryllina</w:t>
-      </w:r>
-      <w:proofErr w:type="spellEnd"/>
-      <w:r>
-        <w:t xml:space="preserve"> to calculate core </w:t>
-      </w:r>
-      <w:proofErr w:type="spellStart"/>
-      <w:r>
-        <w:t>DEBkiss</w:t>
-      </w:r>
-      <w:proofErr w:type="spellEnd"/>
-      <w:r>
-        <w:t xml:space="preserve"> parameters, estimated three parameters by fitting them to data, and fixed parameters for which we had insufficient data to calculate or estimate at suggested values (Jager, 2018). The primary parameters and their calculated or estimated values are found in Table 1. Fitting was done </w:t>
-      </w:r>
-      <w:r>
-        <w:t xml:space="preserve">in </w:t>
-      </w:r>
-      <w:proofErr w:type="spellStart"/>
-      <w:r>
-        <w:t>Matlab</w:t>
-      </w:r>
-      <w:proofErr w:type="spellEnd"/>
-      <w:r>
-        <w:t xml:space="preserve"> </w:t>
+        <w:t>M. beryllina</w:t>
+      </w:r>
+      <w:r>
+        <w:t xml:space="preserve"> to calculate core DEBkiss parameters, estimated three parameters by fitting them to data, and fixed parameters for which we had insufficient data to calculate or estimate at suggested values (Jager, 2018). The primary parameters and their calculated or estimated values are found in Table 1. Fitting was done </w:t>
+      </w:r>
+      <w:r>
+        <w:t xml:space="preserve">in Matlab </w:t>
       </w:r>
       <w:r>
         <w:t xml:space="preserve">with the </w:t>
@@ -5118,63 +4866,23 @@
         <w:t>BYOM</w:t>
       </w:r>
       <w:r>
-        <w:t xml:space="preserve"> v.6.4 (Jager, 2022) and </w:t>
-      </w:r>
-      <w:proofErr w:type="spellStart"/>
-      <w:r>
-        <w:t>DEBkiss</w:t>
-      </w:r>
-      <w:proofErr w:type="spellEnd"/>
-      <w:r>
-        <w:t xml:space="preserve"> v.2.3a (Jager, 2021).</w:t>
-      </w:r>
-      <w:r>
-        <w:t xml:space="preserve"> BYOM uses a </w:t>
-      </w:r>
-      <w:proofErr w:type="spellStart"/>
-      <w:r>
-        <w:t>Nelder</w:t>
-      </w:r>
-      <w:proofErr w:type="spellEnd"/>
-      <w:r>
-        <w:t>-Mead simplex search to optimize the parameters for a set of ordinary differential equations</w:t>
+        <w:t xml:space="preserve"> v.6.4 (Jager, 2022) and DEBkiss v.2.3a (Jager, 2021).</w:t>
+      </w:r>
+      <w:r>
+        <w:t xml:space="preserve"> BYOM uses a Nelder-Mead simplex search to optimize the parameters for a set of ordinary differential equations</w:t>
       </w:r>
       <w:r>
         <w:t xml:space="preserve"> (ODEs)</w:t>
       </w:r>
       <w:r>
-        <w:t xml:space="preserve"> by minimizing negative log-likelihood. The </w:t>
-      </w:r>
-      <w:proofErr w:type="spellStart"/>
-      <w:r>
-        <w:t>DEBkiss</w:t>
-      </w:r>
-      <w:proofErr w:type="spellEnd"/>
-      <w:r>
-        <w:t xml:space="preserve"> package works under BYOM to bring in the </w:t>
-      </w:r>
-      <w:proofErr w:type="spellStart"/>
-      <w:r>
-        <w:t>DEBkiss</w:t>
-      </w:r>
-      <w:proofErr w:type="spellEnd"/>
-      <w:r>
-        <w:t xml:space="preserve"> model </w:t>
+        <w:t xml:space="preserve"> by minimizing negative log-likelihood. The DEBkiss package works under BYOM to bring in the DEBkiss model </w:t>
       </w:r>
       <w:r>
         <w:t xml:space="preserve">parameters, variables, and equations so that the parameters can be estimated based on their effect </w:t>
       </w:r>
       <w:r>
         <w:lastRenderedPageBreak/>
-        <w:t xml:space="preserve">on the </w:t>
-      </w:r>
-      <w:proofErr w:type="spellStart"/>
-      <w:r>
-        <w:t>DEBkiss</w:t>
-      </w:r>
-      <w:proofErr w:type="spellEnd"/>
-      <w:r>
-        <w:t xml:space="preserve"> equations and the ODEs derived from them. The ODEs give the predicted data for each type of observed data (length, egg production, egg buffer mass, and survival over time) the difference between which is used to calculate negative log likelihood. </w:t>
+        <w:t xml:space="preserve">on the DEBkiss equations and the ODEs derived from them. The ODEs give the predicted data for each type of observed data (length, egg production, egg buffer mass, and survival over time) the difference between which is used to calculate negative log likelihood. </w:t>
       </w:r>
     </w:p>
     <w:p>
@@ -5199,7 +4907,6 @@
       <w:r>
         <w:t xml:space="preserve">, because we were able to obtain a reasonable fit using suggested default values for </w:t>
       </w:r>
-      <w:proofErr w:type="spellStart"/>
       <w:r>
         <w:rPr>
           <w:i/>
@@ -5215,11 +4922,9 @@
         </w:rPr>
         <w:t>AV</w:t>
       </w:r>
-      <w:proofErr w:type="spellEnd"/>
       <w:r>
         <w:t xml:space="preserve">, </w:t>
       </w:r>
-      <w:proofErr w:type="spellStart"/>
       <w:r>
         <w:rPr>
           <w:i/>
@@ -5235,7 +4940,6 @@
         </w:rPr>
         <w:t>BA</w:t>
       </w:r>
-      <w:proofErr w:type="spellEnd"/>
       <w:r>
         <w:t xml:space="preserve">, and </w:t>
       </w:r>
@@ -5259,7 +4963,6 @@
         </w:rPr>
         <w:t xml:space="preserve">The default value for </w:t>
       </w:r>
-      <w:proofErr w:type="spellStart"/>
       <w:r>
         <w:rPr>
           <w:rFonts w:cs="Times New Roman"/>
@@ -5277,7 +4980,6 @@
         </w:rPr>
         <w:t>VA</w:t>
       </w:r>
-      <w:proofErr w:type="spellEnd"/>
       <w:r>
         <w:rPr>
           <w:rFonts w:cs="Times New Roman"/>
@@ -5293,7 +4995,6 @@
         </w:rPr>
         <w:t xml:space="preserve"> did not allow a realistic fit to the length data, but the length, reproduction, and egg buffer depletion data allowed it to be estimated with the BYOM solver. We estimated </w:t>
       </w:r>
-      <w:proofErr w:type="spellStart"/>
       <w:r>
         <w:rPr>
           <w:rFonts w:cs="Times New Roman"/>
@@ -5311,7 +5012,6 @@
         </w:rPr>
         <w:t>VA</w:t>
       </w:r>
-      <w:proofErr w:type="spellEnd"/>
       <w:r>
         <w:rPr>
           <w:rFonts w:cs="Times New Roman"/>
@@ -5326,7 +5026,6 @@
         </w:rPr>
         <w:t xml:space="preserve">then fixed its value as the estimated value to estimate </w:t>
       </w:r>
-      <w:proofErr w:type="spellStart"/>
       <w:r>
         <w:rPr>
           <w:rFonts w:cs="Times New Roman"/>
@@ -5353,14 +5052,12 @@
         </w:rPr>
         <w:t>Am</w:t>
       </w:r>
-      <w:proofErr w:type="spellEnd"/>
       <w:r>
         <w:rPr>
           <w:rFonts w:cs="Times New Roman"/>
         </w:rPr>
         <w:t xml:space="preserve">. Both of these parameters affect growth and egg buffer depletion so they could not be estimated simultaneously, but we did not have sufficient data to calculate them as we did </w:t>
       </w:r>
-      <w:proofErr w:type="spellStart"/>
       <w:r>
         <w:rPr>
           <w:rFonts w:cs="Times New Roman"/>
@@ -5387,14 +5084,12 @@
         </w:rPr>
         <w:t>M</w:t>
       </w:r>
-      <w:proofErr w:type="spellEnd"/>
       <w:r>
         <w:rPr>
           <w:rFonts w:cs="Times New Roman"/>
         </w:rPr>
         <w:t xml:space="preserve">. Finally, we fixed all parameters except </w:t>
       </w:r>
-      <w:proofErr w:type="spellStart"/>
       <w:r>
         <w:rPr>
           <w:rFonts w:cs="Times New Roman"/>
@@ -5412,14 +5107,12 @@
         </w:rPr>
         <w:t>emb</w:t>
       </w:r>
-      <w:proofErr w:type="spellEnd"/>
       <w:r>
         <w:rPr>
           <w:rFonts w:cs="Times New Roman"/>
         </w:rPr>
         <w:t xml:space="preserve"> and </w:t>
       </w:r>
-      <w:proofErr w:type="spellStart"/>
       <w:r>
         <w:rPr>
           <w:rFonts w:cs="Times New Roman"/>
@@ -5437,7 +5130,6 @@
         </w:rPr>
         <w:t>lar</w:t>
       </w:r>
-      <w:proofErr w:type="spellEnd"/>
       <w:r>
         <w:rPr>
           <w:rFonts w:cs="Times New Roman"/>
@@ -5840,7 +5532,6 @@
         <w:lastRenderedPageBreak/>
         <w:t xml:space="preserve">The parameters of interest we increased with the stress function were </w:t>
       </w:r>
-      <w:proofErr w:type="spellStart"/>
       <w:r>
         <w:rPr>
           <w:rFonts w:eastAsiaTheme="minorEastAsia"/>
@@ -5867,14 +5558,12 @@
         </w:rPr>
         <w:t>M</w:t>
       </w:r>
-      <w:proofErr w:type="spellEnd"/>
       <w:r>
         <w:rPr>
           <w:rFonts w:eastAsiaTheme="minorEastAsia"/>
         </w:rPr>
         <w:t xml:space="preserve">, </w:t>
       </w:r>
-      <w:proofErr w:type="spellStart"/>
       <w:r>
         <w:rPr>
           <w:rFonts w:cs="Times New Roman"/>
@@ -5892,7 +5581,6 @@
         </w:rPr>
         <w:t>emb</w:t>
       </w:r>
-      <w:proofErr w:type="spellEnd"/>
       <w:r>
         <w:rPr>
           <w:rFonts w:cs="Times New Roman"/>
@@ -5905,7 +5593,6 @@
         </w:rPr>
         <w:t xml:space="preserve"> and </w:t>
       </w:r>
-      <w:proofErr w:type="spellStart"/>
       <w:r>
         <w:rPr>
           <w:rFonts w:cs="Times New Roman"/>
@@ -5923,7 +5610,6 @@
         </w:rPr>
         <w:t>lar</w:t>
       </w:r>
-      <w:proofErr w:type="spellEnd"/>
       <w:r>
         <w:rPr>
           <w:rFonts w:cs="Times New Roman"/>
@@ -5936,7 +5622,6 @@
         </w:rPr>
         <w:t xml:space="preserve"> The parameters we decreased with the stress function were </w:t>
       </w:r>
-      <w:proofErr w:type="spellStart"/>
       <w:r>
         <w:rPr>
           <w:rFonts w:eastAsiaTheme="minorEastAsia"/>
@@ -5963,7 +5648,6 @@
         </w:rPr>
         <w:t>Am</w:t>
       </w:r>
-      <w:proofErr w:type="spellEnd"/>
       <w:r>
         <w:rPr>
           <w:rFonts w:eastAsiaTheme="minorEastAsia"/>
@@ -5976,7 +5660,6 @@
         </w:rPr>
         <w:t xml:space="preserve"> </w:t>
       </w:r>
-      <w:proofErr w:type="spellStart"/>
       <w:r>
         <w:rPr>
           <w:rFonts w:eastAsiaTheme="minorEastAsia"/>
@@ -5994,7 +5677,6 @@
         </w:rPr>
         <w:t>VA</w:t>
       </w:r>
-      <w:proofErr w:type="spellEnd"/>
       <w:r>
         <w:rPr>
           <w:rFonts w:eastAsiaTheme="minorEastAsia"/>
@@ -6326,35 +6008,7 @@
         <w:rPr>
           <w:rFonts w:eastAsiaTheme="minorEastAsia"/>
         </w:rPr>
-        <w:t xml:space="preserve">The mean survival to hatching, hatch time (at which egg buffer is zero), length at hatching, length at 15 </w:t>
-      </w:r>
-      <w:proofErr w:type="spellStart"/>
-      <w:r>
-        <w:rPr>
-          <w:rFonts w:eastAsiaTheme="minorEastAsia"/>
-        </w:rPr>
-        <w:t>dph</w:t>
-      </w:r>
-      <w:proofErr w:type="spellEnd"/>
-      <w:r>
-        <w:rPr>
-          <w:rFonts w:eastAsiaTheme="minorEastAsia"/>
-        </w:rPr>
-        <w:t xml:space="preserve">, and survival to 15 </w:t>
-      </w:r>
-      <w:proofErr w:type="spellStart"/>
-      <w:r>
-        <w:rPr>
-          <w:rFonts w:eastAsiaTheme="minorEastAsia"/>
-        </w:rPr>
-        <w:t>dph</w:t>
-      </w:r>
-      <w:proofErr w:type="spellEnd"/>
-      <w:r>
-        <w:rPr>
-          <w:rFonts w:eastAsiaTheme="minorEastAsia"/>
-        </w:rPr>
-        <w:t xml:space="preserve"> from the different oxygen treatments in Cross et al. (2019). The control DO level means (7.7 mg l</w:t>
+        <w:t>The mean survival to hatching, hatch time (at which egg buffer is zero), length at hatching, length at 15 dph, and survival to 15 dph from the different oxygen treatments in Cross et al. (2019). The control DO level means (7.7 mg l</w:t>
       </w:r>
       <w:r>
         <w:rPr>
@@ -6476,7 +6130,6 @@
       <w:r>
         <w:t xml:space="preserve">We obtained realistic fits to all datasets. The only exception is late-life survival, for which the mortality was too high beyond the larval stage but could not be better fit due to lack of full-life survival data. However, this did not impair our ability to model the early life survival which are the stages in which we are interested in examining the hypoxia effects. Estimating </w:t>
       </w:r>
-      <w:proofErr w:type="spellStart"/>
       <w:r>
         <w:rPr>
           <w:i/>
@@ -6492,7 +6145,6 @@
         </w:rPr>
         <w:t>VA</w:t>
       </w:r>
-      <w:proofErr w:type="spellEnd"/>
       <w:r>
         <w:rPr>
           <w:i/>
@@ -6537,15 +6189,7 @@
         <w:t xml:space="preserve">gure 3. </w:t>
       </w:r>
       <w:r>
-        <w:t xml:space="preserve">Full life (A) and early life (B) predicted and observed data for the base </w:t>
-      </w:r>
-      <w:proofErr w:type="spellStart"/>
-      <w:r>
-        <w:t>DEBkiss</w:t>
-      </w:r>
-      <w:proofErr w:type="spellEnd"/>
-      <w:r>
-        <w:t xml:space="preserve"> model of </w:t>
+        <w:t xml:space="preserve">Full life (A) and early life (B) predicted and observed data for the base DEBkiss model of </w:t>
       </w:r>
       <w:r>
         <w:rPr>
@@ -6807,7 +6451,6 @@
       <w:r>
         <w:t>Assimilation (</w:t>
       </w:r>
-      <w:proofErr w:type="spellStart"/>
       <w:r>
         <w:rPr>
           <w:i/>
@@ -6831,7 +6474,6 @@
         </w:rPr>
         <w:t>Am</w:t>
       </w:r>
-      <w:proofErr w:type="spellEnd"/>
       <w:r>
         <w:t xml:space="preserve">): affects growth, time to hatching, and (indirectly) hatch survival. Because of the two different mortality rates before and after hatching, changing the time to hatching also affects hatch survival. </w:t>
       </w:r>
@@ -6908,7 +6550,6 @@
       <w:r>
         <w:t>Conversion efficiency for growth (</w:t>
       </w:r>
-      <w:proofErr w:type="spellStart"/>
       <w:r>
         <w:rPr>
           <w:i/>
@@ -6924,7 +6565,6 @@
         </w:rPr>
         <w:t>VA</w:t>
       </w:r>
-      <w:proofErr w:type="spellEnd"/>
       <w:r>
         <w:t>):</w:t>
       </w:r>
@@ -7004,7 +6644,6 @@
         <w:lastRenderedPageBreak/>
         <w:t>Maintenance (</w:t>
       </w:r>
-      <w:proofErr w:type="spellStart"/>
       <w:r>
         <w:rPr>
           <w:i/>
@@ -7028,7 +6667,6 @@
         </w:rPr>
         <w:t>M</w:t>
       </w:r>
-      <w:proofErr w:type="spellEnd"/>
       <w:r>
         <w:t xml:space="preserve">): </w:t>
       </w:r>
@@ -7107,7 +6745,6 @@
       <w:r>
         <w:t>Embryo mortality (</w:t>
       </w:r>
-      <w:proofErr w:type="spellStart"/>
       <w:r>
         <w:rPr>
           <w:rFonts w:cs="Times New Roman"/>
@@ -7124,7 +6761,6 @@
         </w:rPr>
         <w:t>emb</w:t>
       </w:r>
-      <w:proofErr w:type="spellEnd"/>
       <w:r>
         <w:t xml:space="preserve">): only affects survival to hatching, and doesn’t really get at a DEB mechanism because we are just telling mortality to go up rather than changing a metabolic process. </w:t>
       </w:r>
@@ -7201,7 +6837,6 @@
       <w:r>
         <w:t>Larval mortality (</w:t>
       </w:r>
-      <w:proofErr w:type="spellStart"/>
       <w:r>
         <w:rPr>
           <w:rFonts w:cs="Times New Roman"/>
@@ -7218,7 +6853,6 @@
         </w:rPr>
         <w:t>lar</w:t>
       </w:r>
-      <w:proofErr w:type="spellEnd"/>
       <w:r>
         <w:t xml:space="preserve">): Similar to embryo mortality, but also doesn’t explain why survival was zero at the lowest oxygen level (2.5 mg/L) because there is no combination of the thresholds </w:t>
       </w:r>
@@ -7355,32 +6989,16 @@
         <w:spacing w:line="480" w:lineRule="auto"/>
       </w:pPr>
       <w:r>
-        <w:t xml:space="preserve">Jager et al 2013 – </w:t>
-      </w:r>
-      <w:proofErr w:type="spellStart"/>
-      <w:r>
-        <w:t>DEBkiss</w:t>
-      </w:r>
-      <w:proofErr w:type="spellEnd"/>
-      <w:r>
-        <w:t xml:space="preserve"> or the quest for simplest</w:t>
-      </w:r>
-    </w:p>
-    <w:p>
-      <w:pPr>
-        <w:pStyle w:val="TS"/>
-        <w:spacing w:line="480" w:lineRule="auto"/>
-      </w:pPr>
-      <w:r>
-        <w:t xml:space="preserve">Jager 2018 – </w:t>
-      </w:r>
-      <w:proofErr w:type="spellStart"/>
-      <w:r>
-        <w:t>DEBkiss</w:t>
-      </w:r>
-      <w:proofErr w:type="spellEnd"/>
-      <w:r>
-        <w:t xml:space="preserve"> book</w:t>
+        <w:t>Jager et al 2013 – DEBkiss or the quest for simplest</w:t>
+      </w:r>
+    </w:p>
+    <w:p>
+      <w:pPr>
+        <w:pStyle w:val="TS"/>
+        <w:spacing w:line="480" w:lineRule="auto"/>
+      </w:pPr>
+      <w:r>
+        <w:t>Jager 2018 – DEBkiss book</w:t>
       </w:r>
     </w:p>
     <w:p>
@@ -7415,27 +7033,17 @@
         <w:pStyle w:val="TS"/>
         <w:spacing w:line="480" w:lineRule="auto"/>
       </w:pPr>
-      <w:proofErr w:type="spellStart"/>
-      <w:r>
-        <w:t>Klahre</w:t>
-      </w:r>
-      <w:proofErr w:type="spellEnd"/>
-      <w:r>
-        <w:t xml:space="preserve"> 1997</w:t>
-      </w:r>
-    </w:p>
-    <w:p>
-      <w:pPr>
-        <w:pStyle w:val="TS"/>
-        <w:spacing w:line="480" w:lineRule="auto"/>
-      </w:pPr>
-      <w:proofErr w:type="spellStart"/>
-      <w:r>
-        <w:t>Breitburg</w:t>
-      </w:r>
-      <w:proofErr w:type="spellEnd"/>
-      <w:r>
-        <w:t xml:space="preserve"> et al 2018 – declining oxygen in coastal waters</w:t>
+      <w:r>
+        <w:t>Klahre 1997</w:t>
+      </w:r>
+    </w:p>
+    <w:p>
+      <w:pPr>
+        <w:pStyle w:val="TS"/>
+        <w:spacing w:line="480" w:lineRule="auto"/>
+      </w:pPr>
+      <w:r>
+        <w:t>Breitburg et al 2018 – declining oxygen in coastal waters</w:t>
       </w:r>
     </w:p>
     <w:p>
@@ -7480,15 +7088,7 @@
         <w:spacing w:line="480" w:lineRule="auto"/>
       </w:pPr>
       <w:r>
-        <w:t xml:space="preserve">Farrell and </w:t>
-      </w:r>
-      <w:proofErr w:type="spellStart"/>
-      <w:r>
-        <w:t>Brauner</w:t>
-      </w:r>
-      <w:proofErr w:type="spellEnd"/>
-      <w:r>
-        <w:t xml:space="preserve"> 2009 – Fish Physiology Hypoxia</w:t>
+        <w:t>Farrell and Brauner 2009 – Fish Physiology Hypoxia</w:t>
       </w:r>
     </w:p>
     <w:p>
@@ -7562,15 +7162,7 @@
         <w:annotationRef/>
       </w:r>
       <w:r>
-        <w:t xml:space="preserve">I still need to figure out how to change plot settings in </w:t>
-      </w:r>
-      <w:proofErr w:type="spellStart"/>
-      <w:r>
-        <w:t>Matlab</w:t>
-      </w:r>
-      <w:proofErr w:type="spellEnd"/>
-      <w:r>
-        <w:t xml:space="preserve">, or how to move the predicted model lines over into R so I can plot there. </w:t>
+        <w:t xml:space="preserve">I still need to figure out how to change plot settings in Matlab, or how to move the predicted model lines over into R so I can plot there. </w:t>
       </w:r>
     </w:p>
   </w:comment>

</xml_diff>

<commit_message>
Finished adding refs to ch 4
</commit_message>
<xml_diff>
--- a/DEBkiss results/Chapter 4 draft.docx
+++ b/DEBkiss results/Chapter 4 draft.docx
@@ -306,7 +306,13 @@
       </w:r>
       <w:proofErr w:type="spellEnd"/>
       <w:r>
-        <w:t>, 2017)</w:t>
+        <w:t>, 201</w:t>
+      </w:r>
+      <w:r>
+        <w:t>8</w:t>
+      </w:r>
+      <w:r>
+        <w:t>)</w:t>
       </w:r>
       <w:r>
         <w:t xml:space="preserve"> and life history outcomes that feed into population dynamics (Martin et al., 2013; </w:t>
@@ -344,15 +350,7 @@
         <w:ind w:firstLine="720"/>
       </w:pPr>
       <w:r>
-        <w:t>Depending on the application and types of data available, simplified versions of the standard DEB model can be used (</w:t>
-      </w:r>
-      <w:proofErr w:type="gramStart"/>
-      <w:r>
-        <w:t>e.g.</w:t>
-      </w:r>
-      <w:proofErr w:type="gramEnd"/>
-      <w:r>
-        <w:t xml:space="preserve"> </w:t>
+        <w:t xml:space="preserve">Depending on the application and types of data available, simplified versions of the standard DEB model can be used (e.g. </w:t>
       </w:r>
       <w:proofErr w:type="spellStart"/>
       <w:r>
@@ -393,15 +391,13 @@
       </w:r>
       <w:proofErr w:type="spellEnd"/>
       <w:r>
-        <w:t xml:space="preserve">, 1966; </w:t>
-      </w:r>
-      <w:proofErr w:type="gramStart"/>
-      <w:r>
-        <w:t>May,</w:t>
-      </w:r>
-      <w:proofErr w:type="gramEnd"/>
-      <w:r>
-        <w:t xml:space="preserve"> 1973; </w:t>
+        <w:t xml:space="preserve">, 1966; May, </w:t>
+      </w:r>
+      <w:r>
+        <w:t>2001</w:t>
+      </w:r>
+      <w:r>
+        <w:t xml:space="preserve">; </w:t>
       </w:r>
       <w:proofErr w:type="spellStart"/>
       <w:r>
@@ -735,15 +731,7 @@
       </w:r>
       <w:r>
         <w:lastRenderedPageBreak/>
-        <w:t xml:space="preserve">types of data we used – growth and survival – are some of the </w:t>
-      </w:r>
-      <w:proofErr w:type="gramStart"/>
-      <w:r>
-        <w:t>most commonly measured</w:t>
-      </w:r>
-      <w:proofErr w:type="gramEnd"/>
-      <w:r>
-        <w:t xml:space="preserve"> variables in laboratory experiments, so this method could easily be applied to other species of ecological or commercial importance. </w:t>
+        <w:t xml:space="preserve">types of data we used – growth and survival – are some of the most commonly measured variables in laboratory experiments, so this method could easily be applied to other species of ecological or commercial importance. </w:t>
       </w:r>
     </w:p>
     <w:p>
@@ -780,21 +768,28 @@
       </w:r>
       <w:proofErr w:type="spellEnd"/>
       <w:r>
-        <w:t xml:space="preserve"> model to full-life data on total length, reproductive output, hatch timing, and survival and estimated or calculated parameters under fully oxygenated conditions. Second, we modified a subset of parameters with a hypoxia-based stress function parameterized to replicate the early-life data for three low DO treatments. We evaluated the extent to which each parameter or combination of parameters was able to best account for the full set of hypoxia responses observed in experiments. We hypothesized that the following parameters would account for some or </w:t>
-      </w:r>
-      <w:proofErr w:type="gramStart"/>
-      <w:r>
-        <w:t>all of</w:t>
-      </w:r>
-      <w:proofErr w:type="gramEnd"/>
-      <w:r>
-        <w:t xml:space="preserve"> the hypoxia effects: maximum assimilation rate, conversion efficiency of assimilates into structure (growth), maximum somatic maintenance rate, </w:t>
+        <w:t xml:space="preserve"> model to full-life data on total length, reproductive output, hatch timing, and survival and estimated or calculated parameters under fully oxygenated conditions. Second, we modified a subset of parameters with a hypoxia-based stress function parameterized to replicate the early-life data for three low DO treatments. We evaluated the extent to which each parameter or combination of parameters was able to best account for the full set of hypoxia responses observed in experiments. We hypothesized that the following parameters would account for some or all of the hypoxia effects: maximum assimilation rate, conversion efficiency of assimilates into structure (growth), maximum somatic maintenance rate, </w:t>
       </w:r>
       <w:r>
         <w:t xml:space="preserve">embryo mortality rate, and post-hatch mortality rate. </w:t>
       </w:r>
       <w:r>
-        <w:t xml:space="preserve">The maintenance rate could be elevated by some of the physiological and behavioral responses fish exhibit under hypoxia (CITTIONS). </w:t>
+        <w:t xml:space="preserve">The maintenance rate could be elevated by </w:t>
+      </w:r>
+      <w:r>
+        <w:t>the activity required for some of the</w:t>
+      </w:r>
+      <w:r>
+        <w:t xml:space="preserve"> behavioral responses fish exhibit under hypoxia (</w:t>
+      </w:r>
+      <w:r>
+        <w:t>Thomas et al., 201</w:t>
+      </w:r>
+      <w:r>
+        <w:t>9</w:t>
+      </w:r>
+      <w:r>
+        <w:t xml:space="preserve">). </w:t>
       </w:r>
       <w:r>
         <w:rPr>
@@ -804,11 +799,17 @@
         <w:t>M. menidia</w:t>
       </w:r>
       <w:r>
-        <w:t xml:space="preserve"> exposed to acute hypoxia swim to the surface to use aquatic surface respiration, taking advantage of the diffusion of oxygen from the air (Miller et al., 2016). However, this behavior is impossible in embryos and the tendency of larvae to attempt this (successfully or not) has not been documented. Fishes also expend energy on faster ventilation and heartbeat to increase oxygen uptake when ambient DO is low (CITATIONS), but these capabilities as well may be limited until development has progressed further. We therefore hypothesize that maintenance does not account for a substantial portion of the early life changes in growth, hatch timing, and survival. The conversion efficiency of assimilates for growth controls growth and hatch timing because it is the fraction of assimilates that are converted into </w:t>
+        <w:t xml:space="preserve"> exposed to hypoxia swim to the surface to use aquatic surface respiration, taking advantage of the diffusion of oxygen from the air (Miller et al., 2016). However, this behavior is impossible in embryos and the tendency of larvae to attempt this (successfully or not) has not been documented. Fishes also expend energy on faster ventilation and heartbeat to increase oxygen uptake when ambient DO is low </w:t>
+      </w:r>
+      <w:r>
+        <w:t>(Kramer, 1987; Maxime et al., 2000</w:t>
+      </w:r>
+      <w:r>
+        <w:t xml:space="preserve">), but these capabilities as well may be limited until development has progressed further. We therefore hypothesize that maintenance does not account for a substantial portion of the early life changes in growth, hatch timing, and survival. The conversion efficiency of assimilates for growth controls growth and hatch timing because it is the fraction of </w:t>
       </w:r>
       <w:r>
         <w:lastRenderedPageBreak/>
-        <w:t xml:space="preserve">structure rather than burned on overhead costs of growth (Jager, 2018). When oxygen is low enough that anaerobic metabolism must be used, this reduces conversion efficiency so that less growth results from the same amount of yolk or food. This </w:t>
+        <w:t xml:space="preserve">assimilates that are converted into structure rather than burned on overhead costs of growth (Jager, 2018). When oxygen is low enough that anaerobic metabolism must be used, this reduces conversion efficiency so that less growth results from the same amount of yolk or food. This </w:t>
       </w:r>
       <w:r>
         <w:t xml:space="preserve">would lead to a smaller hatch size and slower growth post-hatch. </w:t>
@@ -1746,15 +1747,7 @@
         <w:t xml:space="preserve">he </w:t>
       </w:r>
       <w:r>
-        <w:t xml:space="preserve">non-somatic fraction of assimilates is spent on </w:t>
-      </w:r>
-      <w:proofErr w:type="gramStart"/>
-      <w:r>
-        <w:t>maturation, or</w:t>
-      </w:r>
-      <w:proofErr w:type="gramEnd"/>
-      <w:r>
-        <w:t xml:space="preserve"> increasing complexity through gonad development. O</w:t>
+        <w:t>non-somatic fraction of assimilates is spent on maturation, or increasing complexity through gonad development. O</w:t>
       </w:r>
       <w:r>
         <w:t xml:space="preserve">nce </w:t>
@@ -1856,15 +1849,7 @@
         <w:t>M. menidia</w:t>
       </w:r>
       <w:r>
-        <w:t xml:space="preserve"> have a distinct larval and juvenile stage, here the energy budget of each stage is assumed to be </w:t>
-      </w:r>
-      <w:proofErr w:type="gramStart"/>
-      <w:r>
-        <w:t>identical</w:t>
-      </w:r>
-      <w:proofErr w:type="gramEnd"/>
-      <w:r>
-        <w:t xml:space="preserve"> and both are referred to as the juvenile stage. </w:t>
+        <w:t xml:space="preserve"> have a distinct larval and juvenile stage, here the energy budget of each stage is assumed to be identical and both are referred to as the juvenile stage. </w:t>
       </w:r>
       <w:proofErr w:type="spellStart"/>
       <w:r>
@@ -2536,47 +2521,19 @@
         <w:rPr>
           <w:rFonts w:cs="Times New Roman"/>
         </w:rPr>
-        <w:t>) to data for survival to hatching and larval/</w:t>
-      </w:r>
-      <w:proofErr w:type="gramStart"/>
+        <w:t>) to data for survival to hatching and larval/juveniles survival</w:t>
+      </w:r>
       <w:r>
         <w:rPr>
           <w:rFonts w:cs="Times New Roman"/>
         </w:rPr>
-        <w:t>juveniles</w:t>
-      </w:r>
-      <w:proofErr w:type="gramEnd"/>
+        <w:t xml:space="preserve"> (Figure 1)</w:t>
+      </w:r>
       <w:r>
         <w:rPr>
           <w:rFonts w:cs="Times New Roman"/>
         </w:rPr>
-        <w:t xml:space="preserve"> survival</w:t>
-      </w:r>
-      <w:r>
-        <w:rPr>
-          <w:rFonts w:cs="Times New Roman"/>
-        </w:rPr>
-        <w:t xml:space="preserve"> (Figure 1)</w:t>
-      </w:r>
-      <w:r>
-        <w:rPr>
-          <w:rFonts w:cs="Times New Roman"/>
-        </w:rPr>
-        <w:t xml:space="preserve">. In addition to allowing an alternative outcome to hatching when the egg buffer is depleted, this allowed us to examine survival </w:t>
-      </w:r>
-      <w:proofErr w:type="gramStart"/>
-      <w:r>
-        <w:rPr>
-          <w:rFonts w:cs="Times New Roman"/>
-        </w:rPr>
-        <w:t>as a consequence of</w:t>
-      </w:r>
-      <w:proofErr w:type="gramEnd"/>
-      <w:r>
-        <w:rPr>
-          <w:rFonts w:cs="Times New Roman"/>
-        </w:rPr>
-        <w:t xml:space="preserve"> hypoxia effects on the energy budget. </w:t>
+        <w:t xml:space="preserve">. In addition to allowing an alternative outcome to hatching when the egg buffer is depleted, this allowed us to examine survival as a consequence of hypoxia effects on the energy budget. </w:t>
       </w:r>
       <w:r>
         <w:rPr>
@@ -3274,15 +3231,7 @@
       </w:r>
       <w:proofErr w:type="spellEnd"/>
       <w:r>
-        <w:t xml:space="preserve"> by adjusting these parameters to simulate a growth curve </w:t>
-      </w:r>
-      <w:proofErr w:type="gramStart"/>
-      <w:r>
-        <w:t>similar to</w:t>
-      </w:r>
-      <w:proofErr w:type="gramEnd"/>
-      <w:r>
-        <w:t xml:space="preserve"> the data, fix </w:t>
+        <w:t xml:space="preserve"> by adjusting these parameters to simulate a growth curve similar to the data, fix </w:t>
       </w:r>
       <w:proofErr w:type="spellStart"/>
       <w:r>
@@ -3354,17 +3303,8 @@
           <w:i/>
           <w:iCs/>
         </w:rPr>
-        <w:t xml:space="preserve">ad </w:t>
-      </w:r>
-      <w:proofErr w:type="gramStart"/>
-      <w:r>
-        <w:rPr>
-          <w:i/>
-          <w:iCs/>
-        </w:rPr>
-        <w:t>libitum</w:t>
-      </w:r>
-      <w:proofErr w:type="gramEnd"/>
+        <w:t>ad libitum</w:t>
+      </w:r>
       <w:r>
         <w:t xml:space="preserve"> so </w:t>
       </w:r>
@@ -3425,15 +3365,7 @@
         <w:t>2</w:t>
       </w:r>
       <w:r>
-        <w:t xml:space="preserve">) </w:t>
-      </w:r>
-      <w:proofErr w:type="gramStart"/>
-      <w:r>
-        <w:t>levels</w:t>
-      </w:r>
-      <w:proofErr w:type="gramEnd"/>
-      <w:r>
-        <w:t xml:space="preserve"> but the control conditions were static, so we used total length data from these treatments for the base model as well (Cross et al., 2019). We sourced additional length data for the base model from control levels of experiments that exposed </w:t>
+        <w:t xml:space="preserve">) levels but the control conditions were static, so we used total length data from these treatments for the base model as well (Cross et al., 2019). We sourced additional length data for the base model from control levels of experiments that exposed </w:t>
       </w:r>
       <w:r>
         <w:rPr>
@@ -5063,21 +4995,7 @@
         <w:rPr>
           <w:rFonts w:cs="Times New Roman"/>
         </w:rPr>
-        <w:t xml:space="preserve">. </w:t>
-      </w:r>
-      <w:proofErr w:type="gramStart"/>
-      <w:r>
-        <w:rPr>
-          <w:rFonts w:cs="Times New Roman"/>
-        </w:rPr>
-        <w:t>Both of these</w:t>
-      </w:r>
-      <w:proofErr w:type="gramEnd"/>
-      <w:r>
-        <w:rPr>
-          <w:rFonts w:cs="Times New Roman"/>
-        </w:rPr>
-        <w:t xml:space="preserve"> parameters affect growth and egg buffer depletion </w:t>
+        <w:t xml:space="preserve">. Both of these parameters affect growth and egg buffer depletion </w:t>
       </w:r>
       <w:r>
         <w:rPr>
@@ -6451,15 +6369,7 @@
       </w:pPr>
       <w:r>
         <w:tab/>
-        <w:t xml:space="preserve">This is the part I am still working on but here is an example of how applying the stress function to each parameter affects the early-life fit. Changing the </w:t>
-      </w:r>
-      <w:proofErr w:type="gramStart"/>
-      <w:r>
-        <w:t>thresholds</w:t>
-      </w:r>
-      <w:proofErr w:type="gramEnd"/>
-      <w:r>
-        <w:t xml:space="preserve"> </w:t>
+        <w:t xml:space="preserve">This is the part I am still working on but here is an example of how applying the stress function to each parameter affects the early-life fit. Changing the thresholds </w:t>
       </w:r>
       <w:r>
         <w:rPr>
@@ -6857,15 +6767,7 @@
       </w:r>
       <w:proofErr w:type="spellEnd"/>
       <w:r>
-        <w:t xml:space="preserve">): only affects survival to </w:t>
-      </w:r>
-      <w:proofErr w:type="gramStart"/>
-      <w:r>
-        <w:t>hatching, and</w:t>
-      </w:r>
-      <w:proofErr w:type="gramEnd"/>
-      <w:r>
-        <w:t xml:space="preserve"> doesn’t really get at a DEB mechanism because we are just telling mortality to go up rather than changing a metabolic process. </w:t>
+        <w:t xml:space="preserve">): only affects survival to hatching, and doesn’t really get at a DEB mechanism because we are just telling mortality to go up rather than changing a metabolic process. </w:t>
       </w:r>
     </w:p>
     <w:p>
@@ -6958,15 +6860,7 @@
       </w:r>
       <w:proofErr w:type="spellEnd"/>
       <w:r>
-        <w:t xml:space="preserve">): </w:t>
-      </w:r>
-      <w:proofErr w:type="gramStart"/>
-      <w:r>
-        <w:t>Similar to</w:t>
-      </w:r>
-      <w:proofErr w:type="gramEnd"/>
-      <w:r>
-        <w:t xml:space="preserve"> embryo mortality, but also doesn’t explain why survival was zero at the lowest oxygen level (2.5 mg/L) because there is no combination of the thresholds </w:t>
+        <w:t xml:space="preserve">): Similar to embryo mortality, but also doesn’t explain why survival was zero at the lowest oxygen level (2.5 mg/L) because there is no combination of the thresholds </w:t>
       </w:r>
       <w:r>
         <w:rPr>
@@ -7100,9 +6994,328 @@
       <w:pPr>
         <w:pStyle w:val="TS"/>
         <w:spacing w:line="480" w:lineRule="auto"/>
-      </w:pPr>
-      <w:r>
-        <w:t xml:space="preserve">Jager et al 2013 – </w:t>
+        <w:ind w:left="720" w:hanging="720"/>
+      </w:pPr>
+      <w:proofErr w:type="spellStart"/>
+      <w:r>
+        <w:t>AmP</w:t>
+      </w:r>
+      <w:proofErr w:type="spellEnd"/>
+      <w:r>
+        <w:t xml:space="preserve">. 2021. Online database of DEB parameters, implied properties and referenced underlying data. </w:t>
+      </w:r>
+      <w:hyperlink r:id="rId21" w:history="1">
+        <w:r>
+          <w:rPr>
+            <w:rStyle w:val="Hyperlink"/>
+          </w:rPr>
+          <w:t>www.bio.vu.nl/thb/deb/deblab/add_my_pet/</w:t>
+        </w:r>
+      </w:hyperlink>
+      <w:r>
+        <w:t xml:space="preserve"> (data accessed: March 3, 2023). </w:t>
+      </w:r>
+    </w:p>
+    <w:p>
+      <w:pPr>
+        <w:pStyle w:val="TS"/>
+        <w:spacing w:line="480" w:lineRule="auto"/>
+        <w:ind w:left="720" w:hanging="720"/>
+      </w:pPr>
+      <w:r>
+        <w:t>Baumann,</w:t>
+      </w:r>
+      <w:r>
+        <w:t xml:space="preserve"> H.</w:t>
+      </w:r>
+      <w:r>
+        <w:t xml:space="preserve"> 2019. Experimental assessments of marine species sensitivities to ocean acidification and co-stressors: how far have we come? </w:t>
+      </w:r>
+      <w:r>
+        <w:rPr>
+          <w:i/>
+          <w:iCs/>
+        </w:rPr>
+        <w:t>Can. J. Zool.</w:t>
+      </w:r>
+      <w:r>
+        <w:t xml:space="preserve">, 97: 399-408. </w:t>
+      </w:r>
+    </w:p>
+    <w:p>
+      <w:pPr>
+        <w:pStyle w:val="TS"/>
+        <w:spacing w:line="480" w:lineRule="auto"/>
+        <w:ind w:left="720" w:hanging="720"/>
+      </w:pPr>
+      <w:r>
+        <w:lastRenderedPageBreak/>
+        <w:t xml:space="preserve">Baumann, H. and Smith, E. M. 2018. Quantifying Metabolically Driven pH and Oxygen Fluctuations in US Nearshore Habitats at Diel to Interannual Time Scales. </w:t>
+      </w:r>
+      <w:r>
+        <w:rPr>
+          <w:i/>
+          <w:iCs/>
+        </w:rPr>
+        <w:t>Estuaries and Coasts</w:t>
+      </w:r>
+      <w:r>
+        <w:t xml:space="preserve">, 41: 1102-1117. </w:t>
+      </w:r>
+    </w:p>
+    <w:p>
+      <w:pPr>
+        <w:pStyle w:val="TS"/>
+        <w:spacing w:line="480" w:lineRule="auto"/>
+        <w:ind w:left="720" w:hanging="720"/>
+      </w:pPr>
+      <w:proofErr w:type="spellStart"/>
+      <w:r>
+        <w:t>Breitburg</w:t>
+      </w:r>
+      <w:proofErr w:type="spellEnd"/>
+      <w:r>
+        <w:t xml:space="preserve">, D., Levin, L. A., </w:t>
+      </w:r>
+      <w:proofErr w:type="spellStart"/>
+      <w:r>
+        <w:t>Oschlies</w:t>
+      </w:r>
+      <w:proofErr w:type="spellEnd"/>
+      <w:r>
+        <w:t xml:space="preserve">, A., et al. 2018. Declining oxygen in the global ocean and coastal waters. </w:t>
+      </w:r>
+      <w:r>
+        <w:rPr>
+          <w:i/>
+          <w:iCs/>
+        </w:rPr>
+        <w:t>Science</w:t>
+      </w:r>
+      <w:r>
+        <w:t xml:space="preserve">, 359(6371): eaam7240. </w:t>
+      </w:r>
+    </w:p>
+    <w:p>
+      <w:pPr>
+        <w:pStyle w:val="TS"/>
+        <w:spacing w:line="480" w:lineRule="auto"/>
+        <w:ind w:left="720" w:hanging="720"/>
+      </w:pPr>
+      <w:r>
+        <w:t xml:space="preserve">Chabot, D., and </w:t>
+      </w:r>
+      <w:proofErr w:type="spellStart"/>
+      <w:r>
+        <w:t>Dutil</w:t>
+      </w:r>
+      <w:proofErr w:type="spellEnd"/>
+      <w:r>
+        <w:t xml:space="preserve">, J.-D. 1999. Reduced growth of Atlantic cod in non-lethal hypoxic conditions. </w:t>
+      </w:r>
+      <w:r>
+        <w:rPr>
+          <w:i/>
+          <w:iCs/>
+        </w:rPr>
+        <w:t>J. Fish. Biol.</w:t>
+      </w:r>
+      <w:r>
+        <w:t xml:space="preserve">, 55: 472-491. </w:t>
+      </w:r>
+    </w:p>
+    <w:p>
+      <w:pPr>
+        <w:pStyle w:val="TS"/>
+        <w:spacing w:line="480" w:lineRule="auto"/>
+        <w:ind w:left="720" w:hanging="720"/>
+      </w:pPr>
+      <w:r>
+        <w:t xml:space="preserve">Cross, E. L., Murray, C. S., and Baumann, H. 2019. Diel and tidal </w:t>
+      </w:r>
+      <w:r>
+        <w:rPr>
+          <w:i/>
+          <w:iCs/>
+        </w:rPr>
+        <w:t>p</w:t>
+      </w:r>
+      <w:r>
+        <w:t>CO</w:t>
+      </w:r>
+      <w:r>
+        <w:rPr>
+          <w:vertAlign w:val="subscript"/>
+        </w:rPr>
+        <w:t>2</w:t>
+      </w:r>
+      <w:r>
+        <w:t xml:space="preserve"> x O</w:t>
+      </w:r>
+      <w:r>
+        <w:rPr>
+          <w:vertAlign w:val="subscript"/>
+        </w:rPr>
+        <w:t>2</w:t>
+      </w:r>
+      <w:r>
+        <w:t xml:space="preserve"> fluctuations provide physiological refuge to early life stages of a coastal forage fish. </w:t>
+      </w:r>
+      <w:r>
+        <w:rPr>
+          <w:i/>
+          <w:iCs/>
+        </w:rPr>
+        <w:t>Sci. Rep.</w:t>
+      </w:r>
+      <w:r>
+        <w:t xml:space="preserve">, 9: 18146. </w:t>
+      </w:r>
+    </w:p>
+    <w:p>
+      <w:pPr>
+        <w:pStyle w:val="TS"/>
+        <w:spacing w:line="480" w:lineRule="auto"/>
+        <w:ind w:left="720" w:hanging="720"/>
+      </w:pPr>
+      <w:r>
+        <w:t xml:space="preserve">Concannon, C. A., Cross, E. L., Jones, L. F., Murray, C. S., </w:t>
+      </w:r>
+      <w:proofErr w:type="spellStart"/>
+      <w:r>
+        <w:t>Matassa</w:t>
+      </w:r>
+      <w:proofErr w:type="spellEnd"/>
+      <w:r>
+        <w:t>, C. M., McBride, R. S., and Baumann, H. 2021. Temperature-dependent effects on fecundity in a serial broadcast spawning fish after whole-life high CO</w:t>
+      </w:r>
+      <w:r>
+        <w:rPr>
+          <w:vertAlign w:val="subscript"/>
+        </w:rPr>
+        <w:t>2</w:t>
+      </w:r>
+      <w:r>
+        <w:t xml:space="preserve"> exposure. </w:t>
+      </w:r>
+      <w:r>
+        <w:rPr>
+          <w:i/>
+          <w:iCs/>
+        </w:rPr>
+        <w:t>ICES J. Mar. Sci.</w:t>
+      </w:r>
+      <w:r>
+        <w:t xml:space="preserve">, </w:t>
+      </w:r>
+      <w:r>
+        <w:t>78(1</w:t>
+      </w:r>
+      <w:r>
+        <w:t>0</w:t>
+      </w:r>
+      <w:r>
+        <w:t>)</w:t>
+      </w:r>
+      <w:r>
+        <w:t>:</w:t>
+      </w:r>
+      <w:r>
+        <w:t xml:space="preserve"> 3724-3734</w:t>
+      </w:r>
+      <w:r>
+        <w:t xml:space="preserve">. </w:t>
+      </w:r>
+    </w:p>
+    <w:p>
+      <w:pPr>
+        <w:pStyle w:val="TS"/>
+        <w:spacing w:line="480" w:lineRule="auto"/>
+        <w:ind w:left="720" w:hanging="720"/>
+      </w:pPr>
+      <w:r>
+        <w:t xml:space="preserve">Evans, M. R., Grimm, V., </w:t>
+      </w:r>
+      <w:proofErr w:type="spellStart"/>
+      <w:r>
+        <w:t>Johst</w:t>
+      </w:r>
+      <w:proofErr w:type="spellEnd"/>
+      <w:r>
+        <w:t xml:space="preserve">, K., et al. 2013. Do simple models lead to generality in ecology? </w:t>
+      </w:r>
+      <w:r>
+        <w:rPr>
+          <w:i/>
+          <w:iCs/>
+        </w:rPr>
+        <w:t>Trends in Ecology &amp; Evolution</w:t>
+      </w:r>
+      <w:r>
+        <w:t xml:space="preserve">, 28(10): 578-583. </w:t>
+      </w:r>
+    </w:p>
+    <w:p>
+      <w:pPr>
+        <w:pStyle w:val="TS"/>
+        <w:spacing w:line="480" w:lineRule="auto"/>
+        <w:ind w:left="720" w:hanging="720"/>
+      </w:pPr>
+      <w:r>
+        <w:t xml:space="preserve">Farrell, A. P. and </w:t>
+      </w:r>
+      <w:proofErr w:type="spellStart"/>
+      <w:r>
+        <w:t>Brauner</w:t>
+      </w:r>
+      <w:proofErr w:type="spellEnd"/>
+      <w:r>
+        <w:t xml:space="preserve">, C. J. 2009. Fish Physiology, Vol. 27: Hypoxia. Academic Press, London. </w:t>
+      </w:r>
+    </w:p>
+    <w:p>
+      <w:pPr>
+        <w:pStyle w:val="TS"/>
+        <w:spacing w:line="480" w:lineRule="auto"/>
+        <w:ind w:left="720" w:hanging="720"/>
+      </w:pPr>
+      <w:r>
+        <w:t xml:space="preserve">Gruber, J. 2011. Warming up, turning sour, losing breath: ocean biogeochemistry under global change. </w:t>
+      </w:r>
+      <w:r>
+        <w:rPr>
+          <w:i/>
+          <w:iCs/>
+        </w:rPr>
+        <w:t>Phil. Trans. R. Soc. A</w:t>
+      </w:r>
+      <w:r>
+        <w:t xml:space="preserve">, 369: 1980-1996. </w:t>
+      </w:r>
+    </w:p>
+    <w:p>
+      <w:pPr>
+        <w:pStyle w:val="TS"/>
+        <w:spacing w:line="480" w:lineRule="auto"/>
+        <w:ind w:left="720" w:hanging="720"/>
+      </w:pPr>
+      <w:proofErr w:type="spellStart"/>
+      <w:r>
+        <w:t>Holling</w:t>
+      </w:r>
+      <w:proofErr w:type="spellEnd"/>
+      <w:r>
+        <w:t xml:space="preserve">, C. S. 1966. The strategy of building models of complex ecological systems. In: Systems Analysis in Ecology. (K. E. F. Watt, Ed.) Academic Press. Pp. 195-214. </w:t>
+      </w:r>
+    </w:p>
+    <w:p>
+      <w:pPr>
+        <w:pStyle w:val="TS"/>
+        <w:spacing w:line="480" w:lineRule="auto"/>
+        <w:ind w:left="720" w:hanging="720"/>
+      </w:pPr>
+      <w:r>
+        <w:t xml:space="preserve">Jager, T. 2018. </w:t>
       </w:r>
       <w:proofErr w:type="spellStart"/>
       <w:r>
@@ -7110,16 +7323,37 @@
       </w:r>
       <w:proofErr w:type="spellEnd"/>
       <w:r>
-        <w:t xml:space="preserve"> or the quest for simplest</w:t>
-      </w:r>
-    </w:p>
-    <w:p>
-      <w:pPr>
-        <w:pStyle w:val="TS"/>
-        <w:spacing w:line="480" w:lineRule="auto"/>
-      </w:pPr>
-      <w:r>
-        <w:t xml:space="preserve">Jager 2018 – </w:t>
+        <w:t xml:space="preserve">: A Simple Framework for Animal Energy Budgets. Version 2.0. </w:t>
+      </w:r>
+      <w:proofErr w:type="spellStart"/>
+      <w:r>
+        <w:t>Leanpub</w:t>
+      </w:r>
+      <w:proofErr w:type="spellEnd"/>
+      <w:r>
+        <w:t xml:space="preserve">: </w:t>
+      </w:r>
+      <w:hyperlink r:id="rId22" w:history="1">
+        <w:r>
+          <w:rPr>
+            <w:rStyle w:val="Hyperlink"/>
+          </w:rPr>
+          <w:t>https://leanpub.com/debkiss_book</w:t>
+        </w:r>
+      </w:hyperlink>
+      <w:r>
+        <w:t xml:space="preserve">. </w:t>
+      </w:r>
+    </w:p>
+    <w:p>
+      <w:pPr>
+        <w:pStyle w:val="TS"/>
+        <w:spacing w:line="480" w:lineRule="auto"/>
+        <w:ind w:left="720" w:hanging="720"/>
+      </w:pPr>
+      <w:r>
+        <w:lastRenderedPageBreak/>
+        <w:t xml:space="preserve">Jager, T., Martin, B. T., and Zimmer, E. I. 2013. </w:t>
       </w:r>
       <w:proofErr w:type="spellStart"/>
       <w:r>
@@ -7127,134 +7361,683 @@
       </w:r>
       <w:proofErr w:type="spellEnd"/>
       <w:r>
-        <w:t xml:space="preserve"> book</w:t>
-      </w:r>
-    </w:p>
-    <w:p>
-      <w:pPr>
-        <w:pStyle w:val="TS"/>
-        <w:spacing w:line="480" w:lineRule="auto"/>
-      </w:pPr>
-      <w:r>
-        <w:t>Letcher and Bengtson 1993</w:t>
-      </w:r>
-    </w:p>
-    <w:p>
-      <w:pPr>
-        <w:pStyle w:val="TS"/>
-        <w:spacing w:line="480" w:lineRule="auto"/>
-      </w:pPr>
-      <w:r>
-        <w:t>Cross et al 2019</w:t>
-      </w:r>
-    </w:p>
-    <w:p>
-      <w:pPr>
-        <w:pStyle w:val="TS"/>
-        <w:spacing w:line="480" w:lineRule="auto"/>
-      </w:pPr>
-      <w:r>
-        <w:t>Concannon et al 2021</w:t>
-      </w:r>
-    </w:p>
-    <w:p>
-      <w:pPr>
-        <w:pStyle w:val="TS"/>
-        <w:spacing w:line="480" w:lineRule="auto"/>
-      </w:pPr>
-      <w:proofErr w:type="spellStart"/>
+        <w:t xml:space="preserve"> or the quest for the simplest generic model of animal life history. </w:t>
+      </w:r>
+      <w:r>
+        <w:rPr>
+          <w:i/>
+          <w:iCs/>
+        </w:rPr>
+        <w:t xml:space="preserve">J. </w:t>
+      </w:r>
+      <w:proofErr w:type="spellStart"/>
+      <w:r>
+        <w:rPr>
+          <w:i/>
+          <w:iCs/>
+        </w:rPr>
+        <w:t>Theor</w:t>
+      </w:r>
+      <w:proofErr w:type="spellEnd"/>
+      <w:r>
+        <w:rPr>
+          <w:i/>
+          <w:iCs/>
+        </w:rPr>
+        <w:t>. Biol.</w:t>
+      </w:r>
+      <w:r>
+        <w:t xml:space="preserve">, 328: 9-18. </w:t>
+      </w:r>
+    </w:p>
+    <w:p>
+      <w:pPr>
+        <w:pStyle w:val="TS"/>
+        <w:spacing w:line="480" w:lineRule="auto"/>
+        <w:ind w:left="720" w:hanging="720"/>
+      </w:pPr>
+      <w:proofErr w:type="spellStart"/>
+      <w:r>
+        <w:t>Jusup</w:t>
+      </w:r>
+      <w:proofErr w:type="spellEnd"/>
+      <w:r>
+        <w:t xml:space="preserve">, M., Sousa, T., </w:t>
+      </w:r>
+      <w:proofErr w:type="spellStart"/>
+      <w:r>
+        <w:t>Domingos</w:t>
+      </w:r>
+      <w:proofErr w:type="spellEnd"/>
+      <w:r>
+        <w:t xml:space="preserve">, T., </w:t>
+      </w:r>
+      <w:proofErr w:type="spellStart"/>
+      <w:r>
+        <w:t>Labinac</w:t>
+      </w:r>
+      <w:proofErr w:type="spellEnd"/>
+      <w:r>
+        <w:t xml:space="preserve">, V., </w:t>
+      </w:r>
+      <w:proofErr w:type="spellStart"/>
+      <w:r>
+        <w:t>Marn</w:t>
+      </w:r>
+      <w:proofErr w:type="spellEnd"/>
+      <w:r>
+        <w:t xml:space="preserve">, N., Wang, Z., and </w:t>
+      </w:r>
+      <w:proofErr w:type="spellStart"/>
+      <w:r>
+        <w:t>Klanj</w:t>
+      </w:r>
+      <w:r>
+        <w:rPr>
+          <w:rFonts w:cs="Times New Roman"/>
+        </w:rPr>
+        <w:t>šč</w:t>
+      </w:r>
+      <w:r>
+        <w:t>ek</w:t>
+      </w:r>
+      <w:proofErr w:type="spellEnd"/>
+      <w:r>
+        <w:t xml:space="preserve">, T. 2017. Physics of metabolic organization. </w:t>
+      </w:r>
+      <w:r>
+        <w:rPr>
+          <w:i/>
+          <w:iCs/>
+        </w:rPr>
+        <w:t>Physics of Life Reviews</w:t>
+      </w:r>
+      <w:r>
+        <w:t xml:space="preserve">, 20: 1-39. </w:t>
+      </w:r>
+    </w:p>
+    <w:p>
+      <w:pPr>
+        <w:pStyle w:val="TS"/>
+        <w:spacing w:line="480" w:lineRule="auto"/>
+        <w:ind w:left="720" w:hanging="720"/>
+      </w:pPr>
+      <w:proofErr w:type="spellStart"/>
+      <w:r>
+        <w:t>Klahre</w:t>
+      </w:r>
+      <w:proofErr w:type="spellEnd"/>
+      <w:r>
+        <w:t xml:space="preserve">, L. E. 1997. </w:t>
+      </w:r>
+      <w:proofErr w:type="spellStart"/>
+      <w:r>
+        <w:t>Countergradient</w:t>
+      </w:r>
+      <w:proofErr w:type="spellEnd"/>
+      <w:r>
+        <w:t xml:space="preserve"> Variation in Egg Production Rate of the Atlantic Silverside </w:t>
+      </w:r>
+      <w:r>
+        <w:rPr>
+          <w:i/>
+          <w:iCs/>
+        </w:rPr>
+        <w:t xml:space="preserve">Menidia </w:t>
+      </w:r>
+      <w:proofErr w:type="spellStart"/>
+      <w:r>
+        <w:rPr>
+          <w:i/>
+          <w:iCs/>
+        </w:rPr>
+        <w:t>menidia</w:t>
+      </w:r>
+      <w:proofErr w:type="spellEnd"/>
+      <w:r>
+        <w:t xml:space="preserve">. [Master’s thesis]. Stony Brook University. </w:t>
+      </w:r>
+    </w:p>
+    <w:p>
+      <w:pPr>
+        <w:pStyle w:val="TS"/>
+        <w:spacing w:line="480" w:lineRule="auto"/>
+        <w:ind w:left="720" w:hanging="720"/>
+      </w:pPr>
+      <w:proofErr w:type="spellStart"/>
+      <w:r>
+        <w:t>Kooijman</w:t>
+      </w:r>
+      <w:proofErr w:type="spellEnd"/>
+      <w:r>
+        <w:t xml:space="preserve">, S. A. L. M. 2010. Dynamic Energy Budget Theory for Metabolic </w:t>
+      </w:r>
+      <w:proofErr w:type="spellStart"/>
+      <w:r>
+        <w:t>Organisation</w:t>
+      </w:r>
+      <w:proofErr w:type="spellEnd"/>
+      <w:r>
+        <w:t xml:space="preserve">. Cambridge University Press, Cambridge. </w:t>
+      </w:r>
+    </w:p>
+    <w:p>
+      <w:pPr>
+        <w:pStyle w:val="TS"/>
+        <w:spacing w:line="480" w:lineRule="auto"/>
+        <w:ind w:left="720" w:hanging="720"/>
+      </w:pPr>
+      <w:proofErr w:type="spellStart"/>
+      <w:r>
+        <w:t>Kooijman</w:t>
+      </w:r>
+      <w:proofErr w:type="spellEnd"/>
+      <w:r>
+        <w:t xml:space="preserve">, S. A. L. M. 2018. Models in stress research. </w:t>
+      </w:r>
+      <w:r>
+        <w:rPr>
+          <w:i/>
+          <w:iCs/>
+        </w:rPr>
+        <w:t>Ecol. Complex.</w:t>
+      </w:r>
+      <w:r>
+        <w:t xml:space="preserve">, 34: 161-177. </w:t>
+      </w:r>
+    </w:p>
+    <w:p>
+      <w:pPr>
+        <w:pStyle w:val="TS"/>
+        <w:spacing w:line="480" w:lineRule="auto"/>
+        <w:ind w:left="720" w:hanging="720"/>
+      </w:pPr>
+      <w:proofErr w:type="spellStart"/>
+      <w:r>
+        <w:t>Kooijman</w:t>
+      </w:r>
+      <w:proofErr w:type="spellEnd"/>
+      <w:r>
+        <w:t xml:space="preserve">, S. A. L. M., and Metz, J. A. J. 1984. On the dynamics of chemically stressed populations: The deduction of population consequences from effects on individuals. </w:t>
+      </w:r>
+      <w:r>
+        <w:rPr>
+          <w:i/>
+          <w:iCs/>
+        </w:rPr>
+        <w:t>Ecotoxicology and Environmental Safety</w:t>
+      </w:r>
+      <w:r>
+        <w:t xml:space="preserve">, 8(3): 254-274. </w:t>
+      </w:r>
+    </w:p>
+    <w:p>
+      <w:pPr>
+        <w:pStyle w:val="TS"/>
+        <w:spacing w:line="480" w:lineRule="auto"/>
+        <w:ind w:left="720" w:hanging="720"/>
+      </w:pPr>
+      <w:r>
+        <w:t xml:space="preserve">Kramer, D. L. 1987. Dissolved oxygen and fish behavior. </w:t>
+      </w:r>
+      <w:r>
+        <w:rPr>
+          <w:i/>
+          <w:iCs/>
+        </w:rPr>
+        <w:t>Environmental Biology of Fishes</w:t>
+      </w:r>
+      <w:r>
+        <w:t xml:space="preserve">, 18: 81-92. </w:t>
+      </w:r>
+    </w:p>
+    <w:p>
+      <w:pPr>
+        <w:pStyle w:val="TS"/>
+        <w:spacing w:line="480" w:lineRule="auto"/>
+        <w:ind w:left="720" w:hanging="720"/>
+      </w:pPr>
+      <w:proofErr w:type="spellStart"/>
+      <w:r>
+        <w:t>Lavaud</w:t>
+      </w:r>
+      <w:proofErr w:type="spellEnd"/>
+      <w:r>
+        <w:t xml:space="preserve">, R., </w:t>
+      </w:r>
+      <w:proofErr w:type="spellStart"/>
+      <w:r>
+        <w:t>Filgueira</w:t>
+      </w:r>
+      <w:proofErr w:type="spellEnd"/>
+      <w:r>
+        <w:t xml:space="preserve">, R., and Augustine, S. 2019. The role of Dynamic Energy Budgets in conservation physiology. </w:t>
+      </w:r>
+      <w:proofErr w:type="spellStart"/>
+      <w:r>
+        <w:rPr>
+          <w:i/>
+          <w:iCs/>
+        </w:rPr>
+        <w:t>Conserv</w:t>
+      </w:r>
+      <w:proofErr w:type="spellEnd"/>
+      <w:r>
+        <w:rPr>
+          <w:i/>
+          <w:iCs/>
+        </w:rPr>
+        <w:t>. Physiol.</w:t>
+      </w:r>
+      <w:r>
+        <w:t xml:space="preserve">, 9(1): coab083. </w:t>
+      </w:r>
+      <w:proofErr w:type="spellStart"/>
+      <w:r>
+        <w:t>doi</w:t>
+      </w:r>
+      <w:proofErr w:type="spellEnd"/>
+      <w:r>
+        <w:t>: 10.1093/</w:t>
+      </w:r>
+      <w:proofErr w:type="spellStart"/>
+      <w:r>
+        <w:t>conphys</w:t>
+      </w:r>
+      <w:proofErr w:type="spellEnd"/>
+      <w:r>
+        <w:t xml:space="preserve">/coab083 </w:t>
+      </w:r>
+    </w:p>
+    <w:p>
+      <w:pPr>
+        <w:pStyle w:val="TS"/>
+        <w:spacing w:line="480" w:lineRule="auto"/>
+        <w:ind w:left="720" w:hanging="720"/>
+      </w:pPr>
+      <w:r>
+        <w:t>Letcher, B. H. and Bengtson, D. A. 1993. Effects of food density and temperature on feeding and growth of young inland silversides (</w:t>
+      </w:r>
+      <w:r>
+        <w:rPr>
+          <w:i/>
+          <w:iCs/>
+        </w:rPr>
+        <w:t xml:space="preserve">Menidia </w:t>
+      </w:r>
+      <w:proofErr w:type="spellStart"/>
+      <w:r>
+        <w:rPr>
+          <w:i/>
+          <w:iCs/>
+        </w:rPr>
+        <w:t>beryllina</w:t>
+      </w:r>
+      <w:proofErr w:type="spellEnd"/>
+      <w:r>
+        <w:t xml:space="preserve">). </w:t>
+      </w:r>
+      <w:r>
+        <w:rPr>
+          <w:i/>
+          <w:iCs/>
+        </w:rPr>
+        <w:t>J. Fish Biol.</w:t>
+      </w:r>
+      <w:r>
+        <w:t xml:space="preserve">, 43: 671-686. </w:t>
+      </w:r>
+    </w:p>
+    <w:p>
+      <w:pPr>
+        <w:pStyle w:val="TS"/>
+        <w:spacing w:line="480" w:lineRule="auto"/>
+        <w:ind w:left="720" w:hanging="720"/>
+      </w:pPr>
+      <w:r>
+        <w:t xml:space="preserve">Martin, B. T., Jager, T., Nisbet, R. M., Preuss, T. G., and Grimm, V. 2013. Predicting Population Dynamics from the Properties of Individuals: A Cross-Level Test of Dynamic Energy Budget Theory. </w:t>
+      </w:r>
+      <w:r>
+        <w:rPr>
+          <w:i/>
+          <w:iCs/>
+        </w:rPr>
+        <w:t>The American Naturalist</w:t>
+      </w:r>
+      <w:r>
+        <w:t xml:space="preserve">, 181(4): 506-519. </w:t>
+      </w:r>
+    </w:p>
+    <w:p>
+      <w:pPr>
+        <w:pStyle w:val="TS"/>
+        <w:spacing w:line="480" w:lineRule="auto"/>
+        <w:ind w:left="720" w:hanging="720"/>
+      </w:pPr>
       <w:r>
         <w:lastRenderedPageBreak/>
-        <w:t>Klahre</w:t>
-      </w:r>
-      <w:proofErr w:type="spellEnd"/>
-      <w:r>
-        <w:t xml:space="preserve"> 1997</w:t>
-      </w:r>
-    </w:p>
-    <w:p>
-      <w:pPr>
-        <w:pStyle w:val="TS"/>
-        <w:spacing w:line="480" w:lineRule="auto"/>
-      </w:pPr>
+        <w:t xml:space="preserve">Martin, B. T., </w:t>
+      </w:r>
+      <w:proofErr w:type="spellStart"/>
+      <w:r>
+        <w:t>Heintz</w:t>
+      </w:r>
+      <w:proofErr w:type="spellEnd"/>
+      <w:r>
+        <w:t xml:space="preserve">, R., Danner, E. M., and Nisbet, R. M. 2017. Integrating lipid storage into general representations of fish energetics. </w:t>
+      </w:r>
+      <w:r>
+        <w:rPr>
+          <w:i/>
+          <w:iCs/>
+        </w:rPr>
+        <w:t>J</w:t>
+      </w:r>
+      <w:r>
+        <w:rPr>
+          <w:i/>
+          <w:iCs/>
+        </w:rPr>
+        <w:t>ournal of</w:t>
+      </w:r>
+      <w:r>
+        <w:rPr>
+          <w:i/>
+          <w:iCs/>
+        </w:rPr>
+        <w:t xml:space="preserve"> Animal Ecology</w:t>
+      </w:r>
+      <w:r>
+        <w:t xml:space="preserve">, </w:t>
+      </w:r>
+      <w:r>
+        <w:t xml:space="preserve">86: 812-825. </w:t>
+      </w:r>
+    </w:p>
+    <w:p>
+      <w:pPr>
+        <w:pStyle w:val="TS"/>
+        <w:spacing w:line="480" w:lineRule="auto"/>
+        <w:ind w:left="720" w:hanging="720"/>
+      </w:pPr>
+      <w:r>
+        <w:t xml:space="preserve">Maxime, V., </w:t>
+      </w:r>
+      <w:proofErr w:type="spellStart"/>
+      <w:r>
+        <w:t>Pichavant</w:t>
+      </w:r>
+      <w:proofErr w:type="spellEnd"/>
+      <w:r>
+        <w:t xml:space="preserve">, K., Boeuf, G., and </w:t>
+      </w:r>
+      <w:proofErr w:type="spellStart"/>
+      <w:r>
+        <w:t>Nonnotte</w:t>
+      </w:r>
+      <w:proofErr w:type="spellEnd"/>
+      <w:r>
+        <w:t xml:space="preserve">, G. 2000. Effects of hypoxia on respiratory physiology of turbot, </w:t>
+      </w:r>
+      <w:r>
+        <w:rPr>
+          <w:i/>
+          <w:iCs/>
+        </w:rPr>
+        <w:t>Scophthalmus maximus</w:t>
+      </w:r>
+      <w:r>
+        <w:t xml:space="preserve">. </w:t>
+      </w:r>
+      <w:r>
+        <w:rPr>
+          <w:i/>
+          <w:iCs/>
+        </w:rPr>
+        <w:t>Fish Physiology and Biochemistry</w:t>
+      </w:r>
+      <w:r>
+        <w:t xml:space="preserve">, 22: 51-59. </w:t>
+      </w:r>
+    </w:p>
+    <w:p>
+      <w:pPr>
+        <w:pStyle w:val="TS"/>
+        <w:spacing w:line="480" w:lineRule="auto"/>
+        <w:ind w:left="720" w:hanging="720"/>
+      </w:pPr>
+      <w:r>
+        <w:t>May, R. M. 2001. Stability and Complexity in Model Ecosystems. 2</w:t>
+      </w:r>
+      <w:r>
+        <w:rPr>
+          <w:vertAlign w:val="superscript"/>
+        </w:rPr>
+        <w:t>nd</w:t>
+      </w:r>
+      <w:r>
+        <w:t xml:space="preserve"> Edition. Princeton University Press. </w:t>
+      </w:r>
+    </w:p>
+    <w:p>
+      <w:pPr>
+        <w:pStyle w:val="TS"/>
+        <w:spacing w:line="480" w:lineRule="auto"/>
+        <w:ind w:left="720" w:hanging="720"/>
+      </w:pPr>
+      <w:r>
+        <w:t xml:space="preserve">Miller, S. H., </w:t>
+      </w:r>
       <w:proofErr w:type="spellStart"/>
       <w:r>
         <w:t>Breitburg</w:t>
       </w:r>
       <w:proofErr w:type="spellEnd"/>
       <w:r>
-        <w:t xml:space="preserve"> et al 2018 – declining oxygen in coastal waters</w:t>
-      </w:r>
-    </w:p>
-    <w:p>
-      <w:pPr>
-        <w:pStyle w:val="TS"/>
-        <w:spacing w:line="480" w:lineRule="auto"/>
-      </w:pPr>
-      <w:r>
-        <w:t>Gruber 2011 – turning sour</w:t>
-      </w:r>
-    </w:p>
-    <w:p>
-      <w:pPr>
-        <w:pStyle w:val="TS"/>
-        <w:spacing w:line="480" w:lineRule="auto"/>
-      </w:pPr>
-      <w:r>
-        <w:t>O’Donnell et al 2004 – hypoxic zone in LIS</w:t>
-      </w:r>
-    </w:p>
-    <w:p>
-      <w:pPr>
-        <w:pStyle w:val="TS"/>
-        <w:spacing w:line="480" w:lineRule="auto"/>
-      </w:pPr>
-      <w:r>
-        <w:t>Baumann and Smith 2018 – pH and DO patterns in NERRs</w:t>
-      </w:r>
-    </w:p>
-    <w:p>
-      <w:pPr>
-        <w:pStyle w:val="TS"/>
-        <w:spacing w:line="480" w:lineRule="auto"/>
-      </w:pPr>
-      <w:r>
-        <w:t>Testa et al 2018 – Chesapeake Bay hypoxic zone</w:t>
-      </w:r>
-    </w:p>
-    <w:p>
-      <w:pPr>
-        <w:pStyle w:val="TS"/>
-        <w:spacing w:line="480" w:lineRule="auto"/>
-      </w:pPr>
-      <w:r>
-        <w:t xml:space="preserve">Farrell and </w:t>
-      </w:r>
-      <w:proofErr w:type="spellStart"/>
-      <w:r>
-        <w:t>Brauner</w:t>
-      </w:r>
-      <w:proofErr w:type="spellEnd"/>
-      <w:r>
-        <w:t xml:space="preserve"> 2009 – Fish Physiology Hypoxia</w:t>
-      </w:r>
-    </w:p>
-    <w:p>
-      <w:pPr>
-        <w:pStyle w:val="TS"/>
-        <w:spacing w:line="480" w:lineRule="auto"/>
-      </w:pPr>
-      <w:r>
-        <w:t>Zhu et al 2013 – Strategies for hypoxia adaptation in fish</w:t>
-      </w:r>
-    </w:p>
-    <w:p>
-      <w:pPr>
-        <w:pStyle w:val="TS"/>
-        <w:spacing w:line="480" w:lineRule="auto"/>
-      </w:pPr>
-      <w:r>
-        <w:t>Baumann, 2019 – ODV paper</w:t>
+        <w:t xml:space="preserve">, D. L., Burrell, R. B., Keppel, A. G. 2016. Acidification increases sensitivity to hypoxia in important forage fishes. </w:t>
+      </w:r>
+      <w:r>
+        <w:rPr>
+          <w:i/>
+          <w:iCs/>
+        </w:rPr>
+        <w:t>Mar. Ecol. Prog. Ser.</w:t>
+      </w:r>
+      <w:r>
+        <w:t xml:space="preserve">, 549: 1-8. </w:t>
+      </w:r>
+    </w:p>
+    <w:p>
+      <w:pPr>
+        <w:pStyle w:val="TS"/>
+        <w:spacing w:line="480" w:lineRule="auto"/>
+        <w:ind w:left="720" w:hanging="720"/>
+      </w:pPr>
+      <w:r>
+        <w:t xml:space="preserve">Nisbet, R. M., Muller, E. B., Lika, K., and </w:t>
+      </w:r>
+      <w:proofErr w:type="spellStart"/>
+      <w:r>
+        <w:t>Kooijman</w:t>
+      </w:r>
+      <w:proofErr w:type="spellEnd"/>
+      <w:r>
+        <w:t xml:space="preserve">, S. A. L. M. 2000. From molecules to ecosystems through dynamic energy budget models. </w:t>
+      </w:r>
+      <w:r>
+        <w:rPr>
+          <w:i/>
+          <w:iCs/>
+        </w:rPr>
+        <w:t>Journal of Animal Ecology</w:t>
+      </w:r>
+      <w:r>
+        <w:t xml:space="preserve">, 69: 913-926. </w:t>
+      </w:r>
+    </w:p>
+    <w:p>
+      <w:pPr>
+        <w:pStyle w:val="TS"/>
+        <w:spacing w:line="480" w:lineRule="auto"/>
+        <w:ind w:left="720" w:hanging="720"/>
+      </w:pPr>
+      <w:r>
+        <w:t xml:space="preserve">O’Donnell, J., Dam, H. G., Bohlen, W. F., Fitzgerald, W., Gay, P. S., </w:t>
+      </w:r>
+      <w:proofErr w:type="spellStart"/>
+      <w:r>
+        <w:t>Houk</w:t>
+      </w:r>
+      <w:proofErr w:type="spellEnd"/>
+      <w:r>
+        <w:t xml:space="preserve">, A. E., Cohen, D. C., and Howard-Strobel, M. M. 2008. Intermittent ventilation in the hypoxic zone of western Long Island Sound during the summer of 2004. </w:t>
+      </w:r>
+      <w:r>
+        <w:rPr>
+          <w:i/>
+          <w:iCs/>
+        </w:rPr>
+        <w:t xml:space="preserve">J. </w:t>
+      </w:r>
+      <w:proofErr w:type="spellStart"/>
+      <w:r>
+        <w:rPr>
+          <w:i/>
+          <w:iCs/>
+        </w:rPr>
+        <w:t>Geophys</w:t>
+      </w:r>
+      <w:proofErr w:type="spellEnd"/>
+      <w:r>
+        <w:rPr>
+          <w:i/>
+          <w:iCs/>
+        </w:rPr>
+        <w:t>. Res.</w:t>
+      </w:r>
+      <w:r>
+        <w:t xml:space="preserve">, 113: C09025. </w:t>
+      </w:r>
+    </w:p>
+    <w:p>
+      <w:pPr>
+        <w:pStyle w:val="TS"/>
+        <w:spacing w:line="480" w:lineRule="auto"/>
+        <w:ind w:left="720" w:hanging="720"/>
+      </w:pPr>
+      <w:proofErr w:type="spellStart"/>
+      <w:r>
+        <w:t>Smallegange</w:t>
+      </w:r>
+      <w:proofErr w:type="spellEnd"/>
+      <w:r>
+        <w:t xml:space="preserve">, I. M., Caswell, H., </w:t>
+      </w:r>
+      <w:proofErr w:type="spellStart"/>
+      <w:r>
+        <w:t>Toorians</w:t>
+      </w:r>
+      <w:proofErr w:type="spellEnd"/>
+      <w:r>
+        <w:t xml:space="preserve">, M. E. M., and de </w:t>
+      </w:r>
+      <w:proofErr w:type="spellStart"/>
+      <w:r>
+        <w:t>Roos</w:t>
+      </w:r>
+      <w:proofErr w:type="spellEnd"/>
+      <w:r>
+        <w:t xml:space="preserve">, A. M. 2017. Mechanistic description of population dynamics using dynamic energy budget theory incorporated into integral projection models. </w:t>
+      </w:r>
+      <w:r>
+        <w:rPr>
+          <w:i/>
+          <w:iCs/>
+        </w:rPr>
+        <w:t>Methods in Ecology and Evolution</w:t>
+      </w:r>
+      <w:r>
+        <w:t xml:space="preserve">, 8: 146-154. </w:t>
+      </w:r>
+    </w:p>
+    <w:p>
+      <w:pPr>
+        <w:pStyle w:val="TS"/>
+        <w:spacing w:line="480" w:lineRule="auto"/>
+        <w:ind w:left="720" w:hanging="720"/>
+      </w:pPr>
+      <w:r>
+        <w:t xml:space="preserve">Testa, J. M., Murphy, R. R., Brady, D. C., and Kemp, W. M. 2018. Nutrient- and Climate-Induced Shifts in the Phenology of Linked Biogeochemical Cycles in a Temperate Estuary. </w:t>
+      </w:r>
+      <w:r>
+        <w:rPr>
+          <w:i/>
+          <w:iCs/>
+        </w:rPr>
+        <w:t>Front. Mar. Sci.</w:t>
+      </w:r>
+      <w:r>
+        <w:t xml:space="preserve">, 5: 114. </w:t>
+      </w:r>
+    </w:p>
+    <w:p>
+      <w:pPr>
+        <w:pStyle w:val="TS"/>
+        <w:spacing w:line="480" w:lineRule="auto"/>
+        <w:ind w:left="720" w:hanging="720"/>
+      </w:pPr>
+      <w:r>
+        <w:t xml:space="preserve">Thomas, Yoann., </w:t>
+      </w:r>
+      <w:proofErr w:type="spellStart"/>
+      <w:r>
+        <w:t>Flye</w:t>
+      </w:r>
+      <w:proofErr w:type="spellEnd"/>
+      <w:r>
+        <w:t xml:space="preserve">-Sainte-Marie, J., Chabot, D., Aguirre-Velarde, A., Marques, G. M., and </w:t>
+      </w:r>
+      <w:proofErr w:type="spellStart"/>
+      <w:r>
+        <w:t>Pecquerie</w:t>
+      </w:r>
+      <w:proofErr w:type="spellEnd"/>
+      <w:r>
+        <w:t xml:space="preserve">, Laure. 2019. Effects of hypoxia on metabolic functions in marine organisms: </w:t>
+      </w:r>
+      <w:r>
+        <w:lastRenderedPageBreak/>
+        <w:t xml:space="preserve">Observed patterns and modelling assumptions within the context of Dynamic Energy Budget (DEB) theory. </w:t>
+      </w:r>
+      <w:r>
+        <w:rPr>
+          <w:i/>
+          <w:iCs/>
+        </w:rPr>
+        <w:t>J. Sea Res.</w:t>
+      </w:r>
+      <w:r>
+        <w:t xml:space="preserve">, 143: 231-242. </w:t>
+      </w:r>
+    </w:p>
+    <w:p>
+      <w:pPr>
+        <w:pStyle w:val="TS"/>
+        <w:spacing w:line="480" w:lineRule="auto"/>
+        <w:ind w:left="720" w:hanging="720"/>
+      </w:pPr>
+      <w:r>
+        <w:t xml:space="preserve">Zhu, C.-D., Wang, Z.-H., and Yan, B. 2013. Strategies for hypoxia adaptation in fish species: a review. </w:t>
+      </w:r>
+      <w:r>
+        <w:rPr>
+          <w:i/>
+          <w:iCs/>
+        </w:rPr>
+        <w:t>J. Comp. Physiol. B</w:t>
+      </w:r>
+      <w:r>
+        <w:t xml:space="preserve">, 183: 1005-1013. </w:t>
       </w:r>
     </w:p>
     <w:sectPr>
@@ -7310,15 +8093,7 @@
         <w:pStyle w:val="CommentText"/>
       </w:pPr>
       <w:r>
-        <w:t xml:space="preserve">But I realized the brackets for mortality </w:t>
-      </w:r>
-      <w:proofErr w:type="gramStart"/>
-      <w:r>
-        <w:t>actually make</w:t>
-      </w:r>
-      <w:proofErr w:type="gramEnd"/>
-      <w:r>
-        <w:t xml:space="preserve"> it look like embryo mortality applies to the assimilation part of the energy budget and post hatch applies to growth, maintenance, and reproduction…which is not what I was going for lol. </w:t>
+        <w:t xml:space="preserve">But I realized the brackets for mortality actually make it look like embryo mortality applies to the assimilation part of the energy budget and post hatch applies to growth, maintenance, and reproduction…which is not what I was going for lol. </w:t>
       </w:r>
     </w:p>
   </w:comment>
@@ -8170,6 +8945,29 @@
       <w:color w:val="808080"/>
     </w:rPr>
   </w:style>
+  <w:style w:type="character" w:styleId="Hyperlink">
+    <w:name w:val="Hyperlink"/>
+    <w:basedOn w:val="DefaultParagraphFont"/>
+    <w:uiPriority w:val="99"/>
+    <w:unhideWhenUsed/>
+    <w:rsid w:val="00CC2B70"/>
+    <w:rPr>
+      <w:color w:val="0563C1" w:themeColor="hyperlink"/>
+      <w:u w:val="single"/>
+    </w:rPr>
+  </w:style>
+  <w:style w:type="character" w:styleId="UnresolvedMention">
+    <w:name w:val="Unresolved Mention"/>
+    <w:basedOn w:val="DefaultParagraphFont"/>
+    <w:uiPriority w:val="99"/>
+    <w:semiHidden/>
+    <w:unhideWhenUsed/>
+    <w:rsid w:val="00CC2B70"/>
+    <w:rPr>
+      <w:color w:val="605E5C"/>
+      <w:shd w:val="clear" w:color="auto" w:fill="E1DFDD"/>
+    </w:rPr>
+  </w:style>
 </w:styles>
 </file>
 

</xml_diff>